<commit_message>
Made some small additions to the report
</commit_message>
<xml_diff>
--- a/docs/Milestones/Submission 2/Serotope Design Document.docx
+++ b/docs/Milestones/Submission 2/Serotope Design Document.docx
@@ -1,6 +1,6 @@
 
 <file path=word/document.xml><?xml version="1.0" encoding="utf-8"?>
-<w:document xmlns:wpc="http://schemas.microsoft.com/office/word/2010/wordprocessingCanvas" xmlns:mo="http://schemas.microsoft.com/office/mac/office/2008/main" xmlns:mc="http://schemas.openxmlformats.org/markup-compatibility/2006" xmlns:mv="urn:schemas-microsoft-com:mac:vml" xmlns:o="urn:schemas-microsoft-com:office:office" xmlns:r="http://schemas.openxmlformats.org/officeDocument/2006/relationships" xmlns:m="http://schemas.openxmlformats.org/officeDocument/2006/math" xmlns:v="urn:schemas-microsoft-com:vml" xmlns:wp14="http://schemas.microsoft.com/office/word/2010/wordprocessingDrawing" xmlns:wp="http://schemas.openxmlformats.org/drawingml/2006/wordprocessingDrawing" xmlns:w10="urn:schemas-microsoft-com:office:word" xmlns:w="http://schemas.openxmlformats.org/wordprocessingml/2006/main" xmlns:w14="http://schemas.microsoft.com/office/word/2010/wordml" xmlns:wpg="http://schemas.microsoft.com/office/word/2010/wordprocessingGroup" xmlns:wpi="http://schemas.microsoft.com/office/word/2010/wordprocessingInk" xmlns:wne="http://schemas.microsoft.com/office/word/2006/wordml" xmlns:wps="http://schemas.microsoft.com/office/word/2010/wordprocessingShape" mc:Ignorable="w14 wp14">
+<w:document xmlns:wpc="http://schemas.microsoft.com/office/word/2010/wordprocessingCanvas" xmlns:mc="http://schemas.openxmlformats.org/markup-compatibility/2006" xmlns:o="urn:schemas-microsoft-com:office:office" xmlns:r="http://schemas.openxmlformats.org/officeDocument/2006/relationships" xmlns:m="http://schemas.openxmlformats.org/officeDocument/2006/math" xmlns:v="urn:schemas-microsoft-com:vml" xmlns:wp14="http://schemas.microsoft.com/office/word/2010/wordprocessingDrawing" xmlns:wp="http://schemas.openxmlformats.org/drawingml/2006/wordprocessingDrawing" xmlns:w10="urn:schemas-microsoft-com:office:word" xmlns:w="http://schemas.openxmlformats.org/wordprocessingml/2006/main" xmlns:w14="http://schemas.microsoft.com/office/word/2010/wordml" xmlns:wpg="http://schemas.microsoft.com/office/word/2010/wordprocessingGroup" xmlns:wpi="http://schemas.microsoft.com/office/word/2010/wordprocessingInk" xmlns:wne="http://schemas.microsoft.com/office/word/2006/wordml" xmlns:wps="http://schemas.microsoft.com/office/word/2010/wordprocessingShape" mc:Ignorable="w14 wp14">
   <w:body>
     <w:p>
       <w:pPr>
@@ -624,24 +624,20 @@
       </w:r>
     </w:p>
     <w:p>
+      <w:pPr>
+        <w:jc w:val="both"/>
+      </w:pPr>
       <w:r>
         <w:t>This software design document describes the architecture and system design of</w:t>
       </w:r>
       <w:r>
-        <w:t xml:space="preserve"> </w:t>
-      </w:r>
-      <w:proofErr w:type="spellStart"/>
-      <w:r>
-        <w:t>Serotope</w:t>
-      </w:r>
-      <w:proofErr w:type="spellEnd"/>
-      <w:r>
-        <w:t xml:space="preserve"> to aid in its development by detailing how it should be built. Within this document are narratives and semi-formal notation detailing its design including use case models, sequence diagrams, domain models and class diagrams.</w:t>
+        <w:t xml:space="preserve"> Serotope to aid in its development by detailing how it should be built. Within this document are narratives and semi-formal notation detailing its design including use case models, sequence diagrams, domain models and class diagrams.</w:t>
       </w:r>
     </w:p>
     <w:p>
       <w:pPr>
         <w:pStyle w:val="Heading2"/>
+        <w:jc w:val="both"/>
       </w:pPr>
       <w:r>
         <w:t>1.1.</w:t>
@@ -651,13 +647,23 @@
       </w:r>
     </w:p>
     <w:p>
-      <w:r>
-        <w:t>The purpose of this design document is too provide the developers with a astute understanding of what is to be done in response to the objectives of our stakeholders it does this by providing a description of the software system to be built.</w:t>
+      <w:pPr>
+        <w:jc w:val="both"/>
+      </w:pPr>
+      <w:r>
+        <w:t>The purpose of this design document is too provide the developers with a</w:t>
+      </w:r>
+      <w:r>
+        <w:t>n</w:t>
+      </w:r>
+      <w:r>
+        <w:t xml:space="preserve"> astute understanding of what is to be done in response to the objectives of our stakeholders it does this by providing a description of the software system to be built.</w:t>
       </w:r>
     </w:p>
     <w:p>
       <w:pPr>
         <w:pStyle w:val="Heading2"/>
+        <w:jc w:val="both"/>
       </w:pPr>
       <w:r>
         <w:t>1.2.</w:t>
@@ -667,50 +673,65 @@
       </w:r>
     </w:p>
     <w:p>
+      <w:pPr>
+        <w:jc w:val="both"/>
+      </w:pPr>
       <w:r>
         <w:t xml:space="preserve">This software design document details the design for </w:t>
       </w:r>
+      <w:proofErr w:type="spellStart"/>
       <w:proofErr w:type="gramStart"/>
       <w:r>
         <w:t>a</w:t>
       </w:r>
+      <w:proofErr w:type="spellEnd"/>
       <w:proofErr w:type="gramEnd"/>
       <w:r>
-        <w:t xml:space="preserve"> educational game ‘</w:t>
+        <w:t xml:space="preserve"> educational game ‘Serotope” that provides students with a means to understand the principles of </w:t>
       </w:r>
       <w:proofErr w:type="spellStart"/>
       <w:r>
-        <w:t>Serotope</w:t>
+        <w:t>M</w:t>
+      </w:r>
+      <w:r>
+        <w:t>endelian</w:t>
       </w:r>
       <w:proofErr w:type="spellEnd"/>
       <w:r>
-        <w:t xml:space="preserve">” that provides students with a means to understand the principles of </w:t>
+        <w:t xml:space="preserve"> inheritance</w:t>
+      </w:r>
+      <w:r>
+        <w:t xml:space="preserve"> in a</w:t>
+      </w:r>
+      <w:r>
+        <w:t>n</w:t>
+      </w:r>
+      <w:r>
+        <w:t xml:space="preserve"> intuitive sense. </w:t>
+      </w:r>
+      <w:r>
+        <w:t>I</w:t>
+      </w:r>
+      <w:r>
+        <w:t xml:space="preserve">t is not meant to be used as the sole method </w:t>
+      </w:r>
+      <w:proofErr w:type="gramStart"/>
+      <w:r>
+        <w:t xml:space="preserve">of </w:t>
+      </w:r>
+      <w:r>
+        <w:t xml:space="preserve"> education</w:t>
+      </w:r>
+      <w:proofErr w:type="gramEnd"/>
+      <w:r>
+        <w:t xml:space="preserve"> for </w:t>
       </w:r>
       <w:proofErr w:type="spellStart"/>
       <w:r>
-        <w:t>mendelian</w:t>
-      </w:r>
-      <w:proofErr w:type="spellEnd"/>
-      <w:r>
-        <w:t xml:space="preserve"> inheritance</w:t>
-      </w:r>
-      <w:r>
-        <w:t xml:space="preserve"> in a intuitive sense. </w:t>
-      </w:r>
-      <w:proofErr w:type="gramStart"/>
-      <w:r>
-        <w:t>it</w:t>
-      </w:r>
-      <w:proofErr w:type="gramEnd"/>
-      <w:r>
-        <w:t xml:space="preserve"> is not meant to be used as the sole method of </w:t>
-      </w:r>
-      <w:r>
-        <w:t xml:space="preserve"> education for </w:t>
-      </w:r>
-      <w:proofErr w:type="spellStart"/>
-      <w:r>
-        <w:t>mendelian</w:t>
+        <w:t>M</w:t>
+      </w:r>
+      <w:r>
+        <w:t>endelian</w:t>
       </w:r>
       <w:proofErr w:type="spellEnd"/>
       <w:r>
@@ -720,6 +741,7 @@
     <w:p>
       <w:pPr>
         <w:pStyle w:val="Heading2"/>
+        <w:jc w:val="both"/>
       </w:pPr>
       <w:r>
         <w:t>1.3.</w:t>
@@ -729,19 +751,22 @@
       </w:r>
     </w:p>
     <w:p>
-      <w:proofErr w:type="spellStart"/>
-      <w:r>
-        <w:t>Serotope</w:t>
-      </w:r>
-      <w:proofErr w:type="spellEnd"/>
-      <w:r>
-        <w:t xml:space="preserve"> is a multi-directional shooter similar to the game ‘Asteroids’, the user controls a creature by moving it around a two-dimensional world inhabited by other creatures. The objective of the game is to get the high-score by surviving the longest amount of time, the user does this by moving, shooting and ‘reproducing’ with other creatures to produce offspring and thus survive for another generation.</w:t>
+      <w:pPr>
+        <w:jc w:val="both"/>
+      </w:pPr>
+      <w:r>
+        <w:t>Serotope is a multi-directional shooter similar to the game ‘Asteroids’, the user controls a creature by moving it around a two-dimensional world inhabited by other creatures. The objective of the game is to get the high-score by surviving the longest amount of time, the user does this by moving, shooting and ‘reproducing’ with other creatures to produce offspring and thus survive for another generation.</w:t>
       </w:r>
     </w:p>
-    <w:p/>
     <w:p>
       <w:pPr>
+        <w:jc w:val="both"/>
+      </w:pPr>
+    </w:p>
+    <w:p>
+      <w:pPr>
         <w:pStyle w:val="Heading2"/>
+        <w:jc w:val="both"/>
       </w:pPr>
       <w:r>
         <w:t>1.4.</w:t>
@@ -757,6 +782,7 @@
           <w:ilvl w:val="0"/>
           <w:numId w:val="5"/>
         </w:numPr>
+        <w:jc w:val="both"/>
         <w:rPr>
           <w:rStyle w:val="Strong"/>
           <w:b w:val="0"/>
@@ -791,6 +817,7 @@
           <w:ilvl w:val="0"/>
           <w:numId w:val="5"/>
         </w:numPr>
+        <w:jc w:val="both"/>
         <w:rPr>
           <w:rStyle w:val="Strong"/>
           <w:b w:val="0"/>
@@ -825,10 +852,15 @@
           <w:ilvl w:val="0"/>
           <w:numId w:val="5"/>
         </w:numPr>
+        <w:jc w:val="both"/>
+        <w:rPr>
+          <w:highlight w:val="yellow"/>
+        </w:rPr>
       </w:pPr>
       <w:r>
         <w:rPr>
           <w:rStyle w:val="Strong"/>
+          <w:highlight w:val="yellow"/>
         </w:rPr>
         <w:t>Add more as we add more to the design document</w:t>
       </w:r>
@@ -852,6 +884,7 @@
         <w:pStyle w:val="Heading1"/>
       </w:pPr>
       <w:r>
+        <w:lastRenderedPageBreak/>
         <w:t>2.</w:t>
       </w:r>
       <w:r>
@@ -872,39 +905,68 @@
     <w:p>
       <w:pPr>
         <w:pStyle w:val="Heading3"/>
+        <w:jc w:val="both"/>
       </w:pPr>
       <w:r>
         <w:t>2.1.1 User</w:t>
       </w:r>
     </w:p>
     <w:p>
-      <w:r>
-        <w:t>The User is the person who interacts with the game, this is most likely a student playing the game for education but this abstraction represents that all users will perform similar actions.</w:t>
+      <w:pPr>
+        <w:jc w:val="both"/>
+      </w:pPr>
+      <w:r>
+        <w:t>The User is the person who interacts with the game</w:t>
+      </w:r>
+      <w:r>
+        <w:t>.</w:t>
+      </w:r>
+      <w:r>
+        <w:t xml:space="preserve"> </w:t>
+      </w:r>
+      <w:r>
+        <w:t>T</w:t>
+      </w:r>
+      <w:r>
+        <w:t>his is most likely a student playing the game for education</w:t>
+      </w:r>
+      <w:r>
+        <w:t>,</w:t>
+      </w:r>
+      <w:r>
+        <w:t xml:space="preserve"> but this abstraction represents that all users will perform similar actions.</w:t>
       </w:r>
     </w:p>
     <w:p>
       <w:pPr>
         <w:pStyle w:val="Heading3"/>
+        <w:jc w:val="both"/>
       </w:pPr>
       <w:r>
         <w:t>2.1.2 Database</w:t>
       </w:r>
     </w:p>
     <w:p>
-      <w:r>
-        <w:t>The database is the local data saved on the Users computer, this is how the system under design manages</w:t>
+      <w:pPr>
+        <w:jc w:val="both"/>
+      </w:pPr>
+      <w:r>
+        <w:t xml:space="preserve">The database is the local data saved on the Users </w:t>
+      </w:r>
+      <w:proofErr w:type="gramStart"/>
+      <w:r>
+        <w:t>computer,</w:t>
+      </w:r>
+      <w:proofErr w:type="gramEnd"/>
+      <w:r>
+        <w:t xml:space="preserve"> this is how the system under design manages</w:t>
       </w:r>
       <w:r>
         <w:t xml:space="preserve"> </w:t>
       </w:r>
-      <w:proofErr w:type="spellStart"/>
-      <w:r>
-        <w:t>h</w:t>
-      </w:r>
-      <w:r>
-        <w:t>ighscores</w:t>
-      </w:r>
-      <w:proofErr w:type="spellEnd"/>
+      <w:r>
+        <w:t>high scores</w:t>
+      </w:r>
       <w:r>
         <w:t xml:space="preserve"> and a</w:t>
       </w:r>
@@ -915,6 +977,7 @@
     <w:p>
       <w:pPr>
         <w:pStyle w:val="Heading3"/>
+        <w:jc w:val="both"/>
       </w:pPr>
       <w:r>
         <w:t>2.1.3 System Under</w:t>
@@ -927,6 +990,9 @@
       </w:r>
     </w:p>
     <w:p>
+      <w:pPr>
+        <w:jc w:val="both"/>
+      </w:pPr>
       <w:r>
         <w:t>The system under design is the educational game and its interactions with</w:t>
       </w:r>
@@ -1077,7 +1143,9 @@
       <w:r>
         <w:rPr>
           <w:noProof/>
+          <w:lang w:val="en-AU" w:eastAsia="en-AU"/>
         </w:rPr>
+        <w:lastRenderedPageBreak/>
         <w:drawing>
           <wp:inline distT="0" distB="0" distL="0" distR="0" wp14:anchorId="731BB0AE" wp14:editId="539E32AA">
             <wp:extent cx="5270500" cy="3061970"/>
@@ -1218,12 +1286,16 @@
               <w:pStyle w:val="ListParagraph"/>
             </w:pPr>
             <w:r>
-              <w:tab/>
               <w:t>User – wants to explore the game menu, enabling them to choose options such as starting a game, viewing high scores, or exiting the game</w:t>
             </w:r>
           </w:p>
           <w:p>
             <w:pPr>
+              <w:pStyle w:val="ListParagraph"/>
+            </w:pPr>
+          </w:p>
+          <w:p>
+            <w:pPr>
               <w:rPr>
                 <w:rStyle w:val="Strong"/>
               </w:rPr>
@@ -1245,18 +1317,21 @@
           </w:p>
           <w:p>
             <w:pPr>
-              <w:rPr>
-                <w:rStyle w:val="Strong"/>
-              </w:rPr>
-            </w:pPr>
-            <w:proofErr w:type="spellStart"/>
+              <w:pStyle w:val="ListParagraph"/>
+            </w:pPr>
+          </w:p>
+          <w:p>
+            <w:pPr>
+              <w:rPr>
+                <w:rStyle w:val="Strong"/>
+              </w:rPr>
+            </w:pPr>
             <w:r>
               <w:rPr>
                 <w:rStyle w:val="Strong"/>
               </w:rPr>
               <w:t>Postconditions</w:t>
             </w:r>
-            <w:proofErr w:type="spellEnd"/>
           </w:p>
           <w:p>
             <w:pPr>
@@ -1348,15 +1423,20 @@
           </w:p>
           <w:p>
             <w:pPr>
-              <w:pStyle w:val="ListParagraph"/>
-            </w:pPr>
-            <w:r>
+              <w:rPr>
+                <w:rStyle w:val="Strong"/>
+              </w:rPr>
+            </w:pPr>
+            <w:r>
+              <w:rPr>
+                <w:rStyle w:val="Strong"/>
+              </w:rPr>
               <w:t xml:space="preserve"> Extensions </w:t>
             </w:r>
           </w:p>
           <w:p>
             <w:pPr>
-              <w:pStyle w:val="ListParagraph"/>
+              <w:ind w:left="709"/>
             </w:pPr>
             <w:r>
               <w:t>2a. User selects 'Achievements'</w:t>
@@ -1364,7 +1444,7 @@
           </w:p>
           <w:p>
             <w:pPr>
-              <w:pStyle w:val="ListParagraph"/>
+              <w:ind w:left="1418"/>
             </w:pPr>
             <w:r>
               <w:t>2a1. Local storage checked for game data</w:t>
@@ -1372,7 +1452,7 @@
           </w:p>
           <w:p>
             <w:pPr>
-              <w:pStyle w:val="ListParagraph"/>
+              <w:ind w:left="1418"/>
             </w:pPr>
             <w:r>
               <w:tab/>
@@ -1381,7 +1461,7 @@
           </w:p>
           <w:p>
             <w:pPr>
-              <w:pStyle w:val="ListParagraph"/>
+              <w:ind w:left="1418"/>
             </w:pPr>
             <w:r>
               <w:tab/>
@@ -1393,12 +1473,7 @@
           </w:p>
           <w:p>
             <w:pPr>
-              <w:pStyle w:val="ListParagraph"/>
-            </w:pPr>
-          </w:p>
-          <w:p>
-            <w:pPr>
-              <w:pStyle w:val="ListParagraph"/>
+              <w:ind w:left="1418"/>
             </w:pPr>
             <w:r>
               <w:tab/>
@@ -1407,7 +1482,7 @@
           </w:p>
           <w:p>
             <w:pPr>
-              <w:pStyle w:val="ListParagraph"/>
+              <w:ind w:left="1418"/>
             </w:pPr>
             <w:r>
               <w:tab/>
@@ -1416,6 +1491,76 @@
               <w:tab/>
               <w:t>2a1b1. Create local store</w:t>
             </w:r>
+          </w:p>
+          <w:p>
+            <w:pPr>
+              <w:ind w:left="709"/>
+            </w:pPr>
+            <w:r>
+              <w:tab/>
+              <w:t xml:space="preserve">2a2. Achievements screen is displayed showing a list of high scores and </w:t>
+            </w:r>
+            <w:r>
+              <w:lastRenderedPageBreak/>
+              <w:tab/>
+              <w:t>current achievements.</w:t>
+            </w:r>
+          </w:p>
+          <w:p>
+            <w:pPr>
+              <w:ind w:left="709"/>
+            </w:pPr>
+          </w:p>
+          <w:p>
+            <w:pPr>
+              <w:ind w:left="709"/>
+            </w:pPr>
+            <w:r>
+              <w:t>2b. User selects 'Play'</w:t>
+            </w:r>
+          </w:p>
+          <w:p>
+            <w:pPr>
+              <w:ind w:left="709"/>
+            </w:pPr>
+            <w:r>
+              <w:tab/>
+              <w:t>2b1. 'Start Game' Use Case is executed</w:t>
+            </w:r>
+          </w:p>
+          <w:p>
+            <w:pPr>
+              <w:ind w:left="709"/>
+            </w:pPr>
+          </w:p>
+          <w:p>
+            <w:pPr>
+              <w:ind w:left="709"/>
+            </w:pPr>
+            <w:r>
+              <w:t>2c. User selects 'Settings'</w:t>
+            </w:r>
+          </w:p>
+          <w:p>
+            <w:pPr>
+              <w:ind w:left="1418" w:firstLine="11"/>
+            </w:pPr>
+            <w:r>
+              <w:t xml:space="preserve">2c1 Settings screen is displayed with a list of options including ways to alter key bindings, lower/increase the sound level and </w:t>
+            </w:r>
+            <w:proofErr w:type="spellStart"/>
+            <w:r>
+              <w:t>se</w:t>
+            </w:r>
+            <w:proofErr w:type="spellEnd"/>
+            <w:r>
+              <w:t xml:space="preserve"> the resolution</w:t>
+            </w:r>
+          </w:p>
+          <w:p>
+            <w:pPr>
+              <w:pStyle w:val="ListParagraph"/>
+            </w:pPr>
           </w:p>
         </w:tc>
       </w:tr>
@@ -1503,6 +1648,14 @@
           </w:p>
           <w:p>
             <w:pPr>
+              <w:pStyle w:val="ListParagraph"/>
+              <w:rPr>
+                <w:rFonts w:ascii="Arial" w:hAnsi="Arial"/>
+              </w:rPr>
+            </w:pPr>
+          </w:p>
+          <w:p>
+            <w:pPr>
               <w:rPr>
                 <w:rStyle w:val="Strong"/>
               </w:rPr>
@@ -1516,46 +1669,77 @@
           </w:p>
           <w:p>
             <w:pPr>
-              <w:pStyle w:val="ListParagraph"/>
+              <w:ind w:left="720"/>
               <w:rPr>
                 <w:rFonts w:ascii="Arial" w:hAnsi="Arial"/>
+                <w:b/>
+                <w:bCs/>
               </w:rPr>
             </w:pPr>
             <w:r>
               <w:rPr>
                 <w:rFonts w:ascii="Arial" w:hAnsi="Arial"/>
               </w:rPr>
-              <w:t>None</w:t>
-            </w:r>
-          </w:p>
-          <w:p>
-            <w:pPr>
-              <w:rPr>
-                <w:rStyle w:val="Strong"/>
-              </w:rPr>
-            </w:pPr>
-            <w:proofErr w:type="spellStart"/>
+              <w:t>User has selected “play” on the main menu screen</w:t>
+            </w:r>
+            <w:r>
+              <w:rPr>
+                <w:rFonts w:ascii="Arial" w:hAnsi="Arial"/>
+                <w:b/>
+                <w:bCs/>
+              </w:rPr>
+              <w:t xml:space="preserve"> </w:t>
+            </w:r>
+          </w:p>
+          <w:p>
+            <w:pPr>
+              <w:ind w:left="720"/>
+              <w:rPr>
+                <w:rFonts w:ascii="Arial" w:hAnsi="Arial"/>
+                <w:b/>
+                <w:bCs/>
+              </w:rPr>
+            </w:pPr>
+          </w:p>
+          <w:p>
+            <w:pPr>
+              <w:rPr>
+                <w:rStyle w:val="Strong"/>
+              </w:rPr>
+            </w:pPr>
             <w:r>
               <w:rPr>
                 <w:rStyle w:val="Strong"/>
               </w:rPr>
               <w:t>Postconditions</w:t>
             </w:r>
-            <w:proofErr w:type="spellEnd"/>
-          </w:p>
-          <w:p>
-            <w:pPr>
-              <w:pStyle w:val="ListParagraph"/>
-              <w:rPr>
-                <w:rFonts w:ascii="Arial" w:hAnsi="Arial"/>
-              </w:rPr>
-            </w:pPr>
-            <w:r>
-              <w:rPr>
-                <w:rFonts w:ascii="Arial" w:hAnsi="Arial"/>
-              </w:rPr>
-              <w:t>None</w:t>
-            </w:r>
+          </w:p>
+          <w:p>
+            <w:pPr>
+              <w:ind w:left="720"/>
+              <w:rPr>
+                <w:rStyle w:val="Strong"/>
+              </w:rPr>
+            </w:pPr>
+            <w:r>
+              <w:rPr>
+                <w:rFonts w:ascii="Trebuchet MS" w:hAnsi="Trebuchet MS"/>
+              </w:rPr>
+              <w:t>The game is running the Play Game state</w:t>
+            </w:r>
+            <w:r>
+              <w:rPr>
+                <w:rStyle w:val="Strong"/>
+              </w:rPr>
+              <w:t xml:space="preserve"> </w:t>
+            </w:r>
+          </w:p>
+          <w:p>
+            <w:pPr>
+              <w:rPr>
+                <w:rStyle w:val="Strong"/>
+              </w:rPr>
+            </w:pPr>
           </w:p>
           <w:p>
             <w:pPr>
@@ -1616,19 +1800,11 @@
                 <w:rFonts w:ascii="Arial" w:hAnsi="Arial"/>
               </w:rPr>
             </w:pPr>
-            <w:proofErr w:type="gramStart"/>
             <w:r>
               <w:rPr>
                 <w:rFonts w:ascii="Arial" w:hAnsi="Arial"/>
               </w:rPr>
-              <w:t>a</w:t>
-            </w:r>
-            <w:proofErr w:type="gramEnd"/>
-            <w:r>
-              <w:rPr>
-                <w:rFonts w:ascii="Arial" w:hAnsi="Arial"/>
-              </w:rPr>
-              <w:t xml:space="preserve"> black loading screen is displayed and control is taken away from the User</w:t>
+              <w:t>a black loading screen is displayed and control is taken away from the User</w:t>
             </w:r>
           </w:p>
           <w:p>
@@ -1682,8 +1858,16 @@
               <w:rPr>
                 <w:rFonts w:ascii="Arial" w:hAnsi="Arial"/>
               </w:rPr>
-              <w:t>After game has loaded refer to use Case 3 (Play Game)</w:t>
-            </w:r>
+              <w:t>After game has loaded, the ‘Play Game’ use case executes</w:t>
+            </w:r>
+          </w:p>
+          <w:p>
+            <w:pPr>
+              <w:pStyle w:val="ListParagraph"/>
+              <w:rPr>
+                <w:rFonts w:ascii="Arial" w:hAnsi="Arial"/>
+              </w:rPr>
+            </w:pPr>
           </w:p>
           <w:p>
             <w:pPr>
@@ -1738,22 +1922,46 @@
               <w:rPr>
                 <w:rFonts w:ascii="Arial" w:hAnsi="Arial"/>
               </w:rPr>
-              <w:t>2b game is out of focus</w:t>
-            </w:r>
-          </w:p>
-          <w:p>
-            <w:pPr>
-              <w:pStyle w:val="ListParagraph"/>
+              <w:t xml:space="preserve">2b </w:t>
+            </w:r>
+            <w:r>
               <w:rPr>
                 <w:rFonts w:ascii="Arial" w:hAnsi="Arial"/>
               </w:rPr>
-            </w:pPr>
+              <w:t>G</w:t>
+            </w:r>
             <w:r>
               <w:rPr>
                 <w:rFonts w:ascii="Arial" w:hAnsi="Arial"/>
               </w:rPr>
+              <w:t>ame is out of focus</w:t>
+            </w:r>
+          </w:p>
+          <w:p>
+            <w:pPr>
+              <w:pStyle w:val="ListParagraph"/>
+              <w:rPr>
+                <w:rFonts w:ascii="Arial" w:hAnsi="Arial"/>
+              </w:rPr>
+            </w:pPr>
+            <w:r>
+              <w:rPr>
+                <w:rFonts w:ascii="Arial" w:hAnsi="Arial"/>
+              </w:rPr>
               <w:tab/>
-              <w:t>2b1 pause game</w:t>
+              <w:t xml:space="preserve">2b1 </w:t>
+            </w:r>
+            <w:r>
+              <w:rPr>
+                <w:rFonts w:ascii="Arial" w:hAnsi="Arial"/>
+              </w:rPr>
+              <w:t>P</w:t>
+            </w:r>
+            <w:r>
+              <w:rPr>
+                <w:rFonts w:ascii="Arial" w:hAnsi="Arial"/>
+              </w:rPr>
+              <w:t>ause game</w:t>
             </w:r>
           </w:p>
           <w:p/>
@@ -1832,6 +2040,14 @@
           </w:p>
           <w:p>
             <w:pPr>
+              <w:pStyle w:val="ListParagraph"/>
+              <w:rPr>
+                <w:rFonts w:ascii="Arial" w:hAnsi="Arial"/>
+              </w:rPr>
+            </w:pPr>
+          </w:p>
+          <w:p>
+            <w:pPr>
               <w:rPr>
                 <w:rStyle w:val="Strong"/>
               </w:rPr>
@@ -1854,19 +2070,34 @@
               <w:rPr>
                 <w:rFonts w:ascii="Arial" w:hAnsi="Arial"/>
               </w:rPr>
-              <w:t>User – wants to enjoy himself</w:t>
-            </w:r>
-          </w:p>
-          <w:p>
-            <w:pPr>
-              <w:rPr>
-                <w:rStyle w:val="Strong"/>
-              </w:rPr>
-            </w:pPr>
-            <w:r>
-              <w:rPr>
-                <w:rStyle w:val="Strong"/>
-              </w:rPr>
+              <w:t xml:space="preserve">User – wants to </w:t>
+            </w:r>
+            <w:r>
+              <w:rPr>
+                <w:rFonts w:ascii="Arial" w:hAnsi="Arial"/>
+              </w:rPr>
+              <w:t>play the game</w:t>
+            </w:r>
+          </w:p>
+          <w:p>
+            <w:pPr>
+              <w:pStyle w:val="ListParagraph"/>
+              <w:rPr>
+                <w:rFonts w:ascii="Arial" w:hAnsi="Arial"/>
+              </w:rPr>
+            </w:pPr>
+          </w:p>
+          <w:p>
+            <w:pPr>
+              <w:rPr>
+                <w:rStyle w:val="Strong"/>
+              </w:rPr>
+            </w:pPr>
+            <w:r>
+              <w:rPr>
+                <w:rStyle w:val="Strong"/>
+              </w:rPr>
+              <w:lastRenderedPageBreak/>
               <w:t>Preconditions</w:t>
             </w:r>
           </w:p>
@@ -1879,25 +2110,37 @@
             </w:pPr>
             <w:r>
               <w:rPr>
+                <w:rFonts w:ascii="Trebuchet MS" w:hAnsi="Trebuchet MS"/>
+              </w:rPr>
+              <w:t>The game has been loaded</w:t>
+            </w:r>
+            <w:r>
+              <w:rPr>
                 <w:rFonts w:ascii="Arial" w:hAnsi="Arial"/>
               </w:rPr>
-              <w:t>None</w:t>
-            </w:r>
-          </w:p>
-          <w:p>
-            <w:pPr>
-              <w:rPr>
-                <w:rStyle w:val="Strong"/>
-              </w:rPr>
-            </w:pPr>
-            <w:proofErr w:type="spellStart"/>
+              <w:t xml:space="preserve"> </w:t>
+            </w:r>
+          </w:p>
+          <w:p>
+            <w:pPr>
+              <w:pStyle w:val="ListParagraph"/>
+              <w:rPr>
+                <w:rFonts w:ascii="Arial" w:hAnsi="Arial"/>
+              </w:rPr>
+            </w:pPr>
+          </w:p>
+          <w:p>
+            <w:pPr>
+              <w:rPr>
+                <w:rStyle w:val="Strong"/>
+              </w:rPr>
+            </w:pPr>
             <w:r>
               <w:rPr>
                 <w:rStyle w:val="Strong"/>
               </w:rPr>
               <w:t>Postconditions</w:t>
             </w:r>
-            <w:proofErr w:type="spellEnd"/>
           </w:p>
           <w:p>
             <w:pPr>
@@ -1908,10 +2151,24 @@
             </w:pPr>
             <w:r>
               <w:rPr>
+                <w:rFonts w:ascii="Trebuchet MS" w:hAnsi="Trebuchet MS"/>
+              </w:rPr>
+              <w:t>The game is being displayed</w:t>
+            </w:r>
+            <w:r>
+              <w:rPr>
                 <w:rFonts w:ascii="Arial" w:hAnsi="Arial"/>
               </w:rPr>
-              <w:t>None</w:t>
-            </w:r>
+              <w:t xml:space="preserve"> </w:t>
+            </w:r>
+          </w:p>
+          <w:p>
+            <w:pPr>
+              <w:pStyle w:val="ListParagraph"/>
+              <w:rPr>
+                <w:rFonts w:ascii="Arial" w:hAnsi="Arial"/>
+              </w:rPr>
+            </w:pPr>
           </w:p>
           <w:p>
             <w:pPr>
@@ -1948,6 +2205,14 @@
           </w:p>
           <w:p>
             <w:pPr>
+              <w:pStyle w:val="ListParagraph"/>
+              <w:rPr>
+                <w:rFonts w:ascii="Arial" w:hAnsi="Arial"/>
+              </w:rPr>
+            </w:pPr>
+          </w:p>
+          <w:p>
+            <w:pPr>
               <w:rPr>
                 <w:rStyle w:val="Strong"/>
               </w:rPr>
@@ -1961,71 +2226,93 @@
           </w:p>
           <w:p>
             <w:pPr>
-              <w:pStyle w:val="ListParagraph"/>
+              <w:widowControl w:val="0"/>
               <w:numPr>
                 <w:ilvl w:val="0"/>
-                <w:numId w:val="21"/>
+                <w:numId w:val="9"/>
               </w:numPr>
-              <w:rPr>
-                <w:rFonts w:ascii="Arial" w:hAnsi="Arial"/>
-              </w:rPr>
-            </w:pPr>
-            <w:r>
-              <w:rPr>
-                <w:rFonts w:ascii="Arial" w:hAnsi="Arial"/>
-              </w:rPr>
-              <w:t xml:space="preserve">The User creature is 'Born' in the </w:t>
-            </w:r>
-            <w:proofErr w:type="spellStart"/>
-            <w:r>
-              <w:rPr>
-                <w:rFonts w:ascii="Arial" w:hAnsi="Arial"/>
-              </w:rPr>
-              <w:t>centre</w:t>
-            </w:r>
-            <w:proofErr w:type="spellEnd"/>
-            <w:r>
-              <w:rPr>
-                <w:rFonts w:ascii="Arial" w:hAnsi="Arial"/>
-              </w:rPr>
-              <w:t xml:space="preserve"> of the screen</w:t>
-            </w:r>
-          </w:p>
-          <w:p>
-            <w:pPr>
-              <w:pStyle w:val="ListParagraph"/>
+              <w:suppressAutoHyphens/>
+              <w:rPr>
+                <w:rFonts w:ascii="Trebuchet MS" w:hAnsi="Trebuchet MS"/>
+              </w:rPr>
+            </w:pPr>
+            <w:r>
+              <w:rPr>
+                <w:rFonts w:ascii="Trebuchet MS" w:hAnsi="Trebuchet MS"/>
+              </w:rPr>
+              <w:t xml:space="preserve">The game screen is </w:t>
+            </w:r>
+            <w:r>
+              <w:rPr>
+                <w:rFonts w:ascii="Trebuchet MS" w:hAnsi="Trebuchet MS"/>
+              </w:rPr>
+              <w:t>centered</w:t>
+            </w:r>
+            <w:r>
+              <w:rPr>
+                <w:rFonts w:ascii="Trebuchet MS" w:hAnsi="Trebuchet MS"/>
+              </w:rPr>
+              <w:t xml:space="preserve"> on the Creature the user has control of</w:t>
+            </w:r>
+            <w:r>
+              <w:rPr>
+                <w:rFonts w:ascii="Trebuchet MS" w:hAnsi="Trebuchet MS"/>
+              </w:rPr>
+              <w:t>.</w:t>
+            </w:r>
+          </w:p>
+          <w:p>
+            <w:pPr>
+              <w:widowControl w:val="0"/>
               <w:numPr>
                 <w:ilvl w:val="0"/>
-                <w:numId w:val="21"/>
+                <w:numId w:val="9"/>
               </w:numPr>
-              <w:rPr>
-                <w:rFonts w:ascii="Arial" w:hAnsi="Arial"/>
-              </w:rPr>
-            </w:pPr>
-            <w:r>
-              <w:rPr>
-                <w:rFonts w:ascii="Arial" w:hAnsi="Arial"/>
-              </w:rPr>
-              <w:t>The game loop proceeds until the game 'ends'</w:t>
-            </w:r>
-          </w:p>
-          <w:p>
-            <w:pPr>
-              <w:pStyle w:val="ListParagraph"/>
+              <w:suppressAutoHyphens/>
+              <w:rPr>
+                <w:rFonts w:ascii="Trebuchet MS" w:hAnsi="Trebuchet MS"/>
+              </w:rPr>
+            </w:pPr>
+            <w:r>
+              <w:rPr>
+                <w:rFonts w:ascii="Trebuchet MS" w:hAnsi="Trebuchet MS"/>
+              </w:rPr>
+              <w:t>The user gives input to either shoot move or pause the game</w:t>
+            </w:r>
+            <w:r>
+              <w:rPr>
+                <w:rFonts w:ascii="Trebuchet MS" w:hAnsi="Trebuchet MS"/>
+              </w:rPr>
+              <w:t>.</w:t>
+            </w:r>
+          </w:p>
+          <w:p>
+            <w:pPr>
+              <w:widowControl w:val="0"/>
               <w:numPr>
                 <w:ilvl w:val="0"/>
-                <w:numId w:val="21"/>
+                <w:numId w:val="9"/>
               </w:numPr>
+              <w:suppressAutoHyphens/>
+              <w:rPr>
+                <w:rFonts w:ascii="Trebuchet MS" w:hAnsi="Trebuchet MS"/>
+              </w:rPr>
+            </w:pPr>
+            <w:r>
+              <w:rPr>
+                <w:rFonts w:ascii="Trebuchet MS" w:hAnsi="Trebuchet MS"/>
+              </w:rPr>
+              <w:t>The game loop proceeds until the game 'ends'.</w:t>
+            </w:r>
+          </w:p>
+          <w:p>
+            <w:pPr>
+              <w:pStyle w:val="ListParagraph"/>
+              <w:ind w:left="1080"/>
               <w:rPr>
                 <w:rFonts w:ascii="Arial" w:hAnsi="Arial"/>
               </w:rPr>
             </w:pPr>
-            <w:r>
-              <w:rPr>
-                <w:rFonts w:ascii="Arial" w:hAnsi="Arial"/>
-              </w:rPr>
-              <w:t>The game ends, refer to Use Case 9 (End Game)</w:t>
-            </w:r>
           </w:p>
           <w:p>
             <w:pPr>
@@ -2042,44 +2329,104 @@
           </w:p>
           <w:p>
             <w:pPr>
-              <w:pStyle w:val="ListParagraph"/>
-              <w:rPr>
-                <w:rFonts w:ascii="Arial" w:hAnsi="Arial"/>
-              </w:rPr>
-            </w:pPr>
-            <w:r>
-              <w:rPr>
-                <w:rFonts w:ascii="Arial" w:hAnsi="Arial"/>
-              </w:rPr>
-              <w:t xml:space="preserve">– Alternative action flows </w:t>
-            </w:r>
-          </w:p>
-          <w:p>
-            <w:pPr>
-              <w:pStyle w:val="ListParagraph"/>
-              <w:rPr>
-                <w:rFonts w:ascii="Arial" w:hAnsi="Arial"/>
-              </w:rPr>
-            </w:pPr>
-            <w:r>
-              <w:rPr>
-                <w:rFonts w:ascii="Arial" w:hAnsi="Arial"/>
-              </w:rPr>
-              <w:t xml:space="preserve">– May begin and end anywhere </w:t>
-            </w:r>
-          </w:p>
-          <w:p>
-            <w:pPr>
-              <w:pStyle w:val="ListParagraph"/>
-              <w:rPr>
-                <w:rFonts w:ascii="Arial" w:hAnsi="Arial"/>
-              </w:rPr>
-            </w:pPr>
-            <w:r>
-              <w:rPr>
-                <w:rFonts w:ascii="Arial" w:hAnsi="Arial"/>
-              </w:rPr>
-              <w:t>Extensions may have extensions</w:t>
+              <w:ind w:left="720"/>
+              <w:rPr>
+                <w:rFonts w:ascii="Trebuchet MS" w:hAnsi="Trebuchet MS"/>
+              </w:rPr>
+            </w:pPr>
+            <w:r>
+              <w:rPr>
+                <w:rFonts w:ascii="Trebuchet MS" w:hAnsi="Trebuchet MS"/>
+              </w:rPr>
+              <w:t>1a. The user presses a movement key</w:t>
+            </w:r>
+          </w:p>
+          <w:p>
+            <w:pPr>
+              <w:rPr>
+                <w:rFonts w:ascii="Trebuchet MS" w:hAnsi="Trebuchet MS"/>
+              </w:rPr>
+            </w:pPr>
+            <w:r>
+              <w:rPr>
+                <w:rFonts w:ascii="Trebuchet MS" w:hAnsi="Trebuchet MS"/>
+              </w:rPr>
+              <w:tab/>
+            </w:r>
+            <w:r>
+              <w:rPr>
+                <w:rFonts w:ascii="Trebuchet MS" w:hAnsi="Trebuchet MS"/>
+              </w:rPr>
+              <w:tab/>
+              <w:t>1a1. The use case “move creature” is executed.</w:t>
+            </w:r>
+          </w:p>
+          <w:p>
+            <w:pPr>
+              <w:rPr>
+                <w:rFonts w:ascii="Trebuchet MS" w:hAnsi="Trebuchet MS"/>
+              </w:rPr>
+            </w:pPr>
+            <w:r>
+              <w:rPr>
+                <w:rFonts w:ascii="Trebuchet MS" w:hAnsi="Trebuchet MS"/>
+              </w:rPr>
+              <w:tab/>
+              <w:t>1b. The user presses a shooting key</w:t>
+            </w:r>
+          </w:p>
+          <w:p>
+            <w:pPr>
+              <w:rPr>
+                <w:rFonts w:ascii="Trebuchet MS" w:hAnsi="Trebuchet MS"/>
+              </w:rPr>
+            </w:pPr>
+            <w:r>
+              <w:rPr>
+                <w:rFonts w:ascii="Trebuchet MS" w:hAnsi="Trebuchet MS"/>
+              </w:rPr>
+              <w:tab/>
+            </w:r>
+            <w:r>
+              <w:rPr>
+                <w:rFonts w:ascii="Trebuchet MS" w:hAnsi="Trebuchet MS"/>
+              </w:rPr>
+              <w:tab/>
+              <w:t>1b1. The use case “creature attack” is executed.</w:t>
+            </w:r>
+          </w:p>
+          <w:p>
+            <w:pPr>
+              <w:rPr>
+                <w:rFonts w:ascii="Trebuchet MS" w:hAnsi="Trebuchet MS"/>
+              </w:rPr>
+            </w:pPr>
+            <w:r>
+              <w:rPr>
+                <w:rFonts w:ascii="Trebuchet MS" w:hAnsi="Trebuchet MS"/>
+              </w:rPr>
+              <w:tab/>
+              <w:t>2a. The user presses the pause button</w:t>
+            </w:r>
+          </w:p>
+          <w:p>
+            <w:pPr>
+              <w:rPr>
+                <w:rFonts w:ascii="Trebuchet MS" w:hAnsi="Trebuchet MS"/>
+              </w:rPr>
+            </w:pPr>
+            <w:r>
+              <w:rPr>
+                <w:rFonts w:ascii="Trebuchet MS" w:hAnsi="Trebuchet MS"/>
+              </w:rPr>
+              <w:tab/>
+            </w:r>
+            <w:r>
+              <w:rPr>
+                <w:rFonts w:ascii="Trebuchet MS" w:hAnsi="Trebuchet MS"/>
+              </w:rPr>
+              <w:tab/>
+              <w:t>2a1. The use case “pause game” is executed.</w:t>
             </w:r>
           </w:p>
           <w:p/>
@@ -2109,6 +2456,7 @@
           <w:p>
             <w:pPr>
               <w:pStyle w:val="Heading4"/>
+              <w:outlineLvl w:val="3"/>
             </w:pPr>
             <w:r>
               <w:t>2.4.4.Move creature</w:t>
@@ -2145,6 +2493,11 @@
           </w:p>
           <w:p>
             <w:pPr>
+              <w:pStyle w:val="ListParagraph"/>
+            </w:pPr>
+          </w:p>
+          <w:p>
+            <w:pPr>
               <w:rPr>
                 <w:rStyle w:val="Strong"/>
               </w:rPr>
@@ -2166,6 +2519,11 @@
           </w:p>
           <w:p>
             <w:pPr>
+              <w:pStyle w:val="ListParagraph"/>
+            </w:pPr>
+          </w:p>
+          <w:p>
+            <w:pPr>
               <w:rPr>
                 <w:rStyle w:val="Strong"/>
               </w:rPr>
@@ -2187,26 +2545,42 @@
           </w:p>
           <w:p>
             <w:pPr>
-              <w:rPr>
-                <w:rStyle w:val="Strong"/>
-              </w:rPr>
-            </w:pPr>
-            <w:proofErr w:type="spellStart"/>
+              <w:pStyle w:val="ListParagraph"/>
+            </w:pPr>
+          </w:p>
+          <w:p>
+            <w:pPr>
+              <w:rPr>
+                <w:rStyle w:val="Strong"/>
+              </w:rPr>
+            </w:pPr>
             <w:r>
               <w:rPr>
                 <w:rStyle w:val="Strong"/>
               </w:rPr>
               <w:t>Postconditions</w:t>
             </w:r>
-            <w:proofErr w:type="spellEnd"/>
-          </w:p>
-          <w:p>
-            <w:pPr>
-              <w:pStyle w:val="ListParagraph"/>
-            </w:pPr>
-            <w:r>
-              <w:t>None</w:t>
-            </w:r>
+          </w:p>
+          <w:p>
+            <w:pPr>
+              <w:pStyle w:val="ListParagraph"/>
+              <w:rPr>
+                <w:rFonts w:ascii="Trebuchet MS" w:hAnsi="Trebuchet MS"/>
+              </w:rPr>
+            </w:pPr>
+            <w:r>
+              <w:rPr>
+                <w:rFonts w:ascii="Trebuchet MS" w:hAnsi="Trebuchet MS"/>
+              </w:rPr>
+              <w:t>The game is being displayed.</w:t>
+            </w:r>
+          </w:p>
+          <w:p>
+            <w:pPr>
+              <w:pStyle w:val="ListParagraph"/>
+            </w:pPr>
+            <w:bookmarkStart w:id="0" w:name="_GoBack"/>
+            <w:bookmarkEnd w:id="0"/>
           </w:p>
           <w:p>
             <w:pPr>
@@ -2223,11 +2597,38 @@
           </w:p>
           <w:p>
             <w:pPr>
-              <w:pStyle w:val="ListParagraph"/>
-            </w:pPr>
-            <w:r>
-              <w:t>User presses one of the move buttons on the keyboard (default is arrow keys)</w:t>
-            </w:r>
+              <w:ind w:left="709"/>
+              <w:rPr>
+                <w:rFonts w:ascii="Trebuchet MS" w:hAnsi="Trebuchet MS"/>
+              </w:rPr>
+            </w:pPr>
+            <w:r>
+              <w:t xml:space="preserve">User presses one of the move buttons on the keyboard </w:t>
+            </w:r>
+            <w:r>
+              <w:t>(default is W</w:t>
+            </w:r>
+            <w:proofErr w:type="gramStart"/>
+            <w:r>
+              <w:t>,A,S,D</w:t>
+            </w:r>
+            <w:proofErr w:type="gramEnd"/>
+            <w:r>
+              <w:t>)</w:t>
+            </w:r>
+            <w:r>
+              <w:t>.</w:t>
+            </w:r>
+          </w:p>
+          <w:p>
+            <w:pPr>
+              <w:pStyle w:val="ListParagraph"/>
+            </w:pPr>
+          </w:p>
+          <w:p>
+            <w:pPr>
+              <w:pStyle w:val="ListParagraph"/>
+            </w:pPr>
           </w:p>
           <w:p>
             <w:pPr>
@@ -2340,6 +2741,7 @@
           <w:p>
             <w:pPr>
               <w:pStyle w:val="Heading4"/>
+              <w:outlineLvl w:val="3"/>
             </w:pPr>
             <w:r>
               <w:t>2.4.5.Creature attack</w:t>
@@ -2376,6 +2778,11 @@
           </w:p>
           <w:p>
             <w:pPr>
+              <w:pStyle w:val="ListParagraph"/>
+            </w:pPr>
+          </w:p>
+          <w:p>
+            <w:pPr>
               <w:rPr>
                 <w:rStyle w:val="Strong"/>
               </w:rPr>
@@ -2397,6 +2804,11 @@
           </w:p>
           <w:p>
             <w:pPr>
+              <w:pStyle w:val="ListParagraph"/>
+            </w:pPr>
+          </w:p>
+          <w:p>
+            <w:pPr>
               <w:rPr>
                 <w:rStyle w:val="Strong"/>
               </w:rPr>
@@ -2418,18 +2830,21 @@
           </w:p>
           <w:p>
             <w:pPr>
-              <w:rPr>
-                <w:rStyle w:val="Strong"/>
-              </w:rPr>
-            </w:pPr>
-            <w:proofErr w:type="spellStart"/>
+              <w:pStyle w:val="ListParagraph"/>
+            </w:pPr>
+          </w:p>
+          <w:p>
+            <w:pPr>
+              <w:rPr>
+                <w:rStyle w:val="Strong"/>
+              </w:rPr>
+            </w:pPr>
             <w:r>
               <w:rPr>
                 <w:rStyle w:val="Strong"/>
               </w:rPr>
               <w:t>Postconditions</w:t>
             </w:r>
-            <w:proofErr w:type="spellEnd"/>
           </w:p>
           <w:p>
             <w:pPr>
@@ -2441,6 +2856,11 @@
           </w:p>
           <w:p>
             <w:pPr>
+              <w:pStyle w:val="ListParagraph"/>
+            </w:pPr>
+          </w:p>
+          <w:p>
+            <w:pPr>
               <w:rPr>
                 <w:rStyle w:val="Strong"/>
               </w:rPr>
@@ -2457,8 +2877,16 @@
               <w:pStyle w:val="ListParagraph"/>
             </w:pPr>
             <w:r>
-              <w:t>User presses one of the shoot buttons on the keyboard (default is W, A, S or D)</w:t>
-            </w:r>
+              <w:t xml:space="preserve">User presses one of the shoot buttons on the keyboard (default is </w:t>
+            </w:r>
+            <w:r>
+              <w:t>arrow keys</w:t>
+            </w:r>
+          </w:p>
+          <w:p>
+            <w:pPr>
+              <w:pStyle w:val="ListParagraph"/>
+            </w:pPr>
           </w:p>
           <w:p>
             <w:pPr>
@@ -2533,9 +2961,9 @@
           <w:p>
             <w:pPr>
               <w:pStyle w:val="ListParagraph"/>
-            </w:pPr>
-            <w:r>
-              <w:tab/>
+              <w:ind w:left="1440"/>
+            </w:pPr>
+            <w:r>
               <w:t>4a1 That creature takes damage, reducing its hit points based on the strength of the bullet.</w:t>
             </w:r>
           </w:p>
@@ -2566,6 +2994,7 @@
           <w:p>
             <w:pPr>
               <w:pStyle w:val="Heading4"/>
+              <w:outlineLvl w:val="3"/>
             </w:pPr>
             <w:r>
               <w:t>2.4.6.Creature Death</w:t>
@@ -2602,6 +3031,11 @@
           </w:p>
           <w:p>
             <w:pPr>
+              <w:pStyle w:val="ListParagraph"/>
+            </w:pPr>
+          </w:p>
+          <w:p>
+            <w:pPr>
               <w:rPr>
                 <w:rStyle w:val="Strong"/>
               </w:rPr>
@@ -2623,6 +3057,11 @@
           </w:p>
           <w:p>
             <w:pPr>
+              <w:pStyle w:val="ListParagraph"/>
+            </w:pPr>
+          </w:p>
+          <w:p>
+            <w:pPr>
               <w:rPr>
                 <w:rStyle w:val="Strong"/>
               </w:rPr>
@@ -2644,18 +3083,21 @@
           </w:p>
           <w:p>
             <w:pPr>
-              <w:rPr>
-                <w:rStyle w:val="Strong"/>
-              </w:rPr>
-            </w:pPr>
-            <w:proofErr w:type="spellStart"/>
+              <w:pStyle w:val="ListParagraph"/>
+            </w:pPr>
+          </w:p>
+          <w:p>
+            <w:pPr>
+              <w:rPr>
+                <w:rStyle w:val="Strong"/>
+              </w:rPr>
+            </w:pPr>
             <w:r>
               <w:rPr>
                 <w:rStyle w:val="Strong"/>
               </w:rPr>
               <w:t>Postconditions</w:t>
             </w:r>
-            <w:proofErr w:type="spellEnd"/>
           </w:p>
           <w:p>
             <w:pPr>
@@ -2667,6 +3109,11 @@
           </w:p>
           <w:p>
             <w:pPr>
+              <w:pStyle w:val="ListParagraph"/>
+            </w:pPr>
+          </w:p>
+          <w:p>
+            <w:pPr>
               <w:rPr>
                 <w:rStyle w:val="Strong"/>
               </w:rPr>
@@ -2685,6 +3132,11 @@
             <w:r>
               <w:t>A creature has health less than or equal to zero.</w:t>
             </w:r>
+          </w:p>
+          <w:p>
+            <w:pPr>
+              <w:pStyle w:val="ListParagraph"/>
+            </w:pPr>
           </w:p>
           <w:p>
             <w:pPr>
@@ -2752,13 +3204,8 @@
             <w:pPr>
               <w:pStyle w:val="ListParagraph"/>
             </w:pPr>
-            <w:proofErr w:type="gramStart"/>
-            <w:r>
-              <w:t>2a Creature that died was controlled by the user</w:t>
-            </w:r>
-            <w:proofErr w:type="gramEnd"/>
-            <w:r>
-              <w:t>.</w:t>
+            <w:r>
+              <w:t>2a Creature that died was controlled by the user.</w:t>
             </w:r>
           </w:p>
           <w:p>
@@ -2796,6 +3243,7 @@
           <w:p>
             <w:pPr>
               <w:pStyle w:val="Heading4"/>
+              <w:outlineLvl w:val="3"/>
             </w:pPr>
             <w:r>
               <w:t>2.4</w:t>
@@ -2835,6 +3283,11 @@
           </w:p>
           <w:p>
             <w:pPr>
+              <w:pStyle w:val="ListParagraph"/>
+            </w:pPr>
+          </w:p>
+          <w:p>
+            <w:pPr>
               <w:rPr>
                 <w:rStyle w:val="Strong"/>
               </w:rPr>
@@ -2856,6 +3309,11 @@
           </w:p>
           <w:p>
             <w:pPr>
+              <w:pStyle w:val="ListParagraph"/>
+            </w:pPr>
+          </w:p>
+          <w:p>
+            <w:pPr>
               <w:rPr>
                 <w:rStyle w:val="Strong"/>
               </w:rPr>
@@ -2880,18 +3338,21 @@
           </w:p>
           <w:p>
             <w:pPr>
-              <w:rPr>
-                <w:rStyle w:val="Strong"/>
-              </w:rPr>
-            </w:pPr>
-            <w:proofErr w:type="spellStart"/>
+              <w:pStyle w:val="ListParagraph"/>
+            </w:pPr>
+          </w:p>
+          <w:p>
+            <w:pPr>
+              <w:rPr>
+                <w:rStyle w:val="Strong"/>
+              </w:rPr>
+            </w:pPr>
             <w:r>
               <w:rPr>
                 <w:rStyle w:val="Strong"/>
               </w:rPr>
               <w:t>Postconditions</w:t>
             </w:r>
-            <w:proofErr w:type="spellEnd"/>
           </w:p>
           <w:p>
             <w:pPr>
@@ -2903,6 +3364,11 @@
           </w:p>
           <w:p>
             <w:pPr>
+              <w:pStyle w:val="ListParagraph"/>
+            </w:pPr>
+          </w:p>
+          <w:p>
+            <w:pPr>
               <w:rPr>
                 <w:rStyle w:val="Strong"/>
               </w:rPr>
@@ -2921,6 +3387,11 @@
             <w:r>
               <w:t>User's creature moves to the location of a piece of DNA</w:t>
             </w:r>
+          </w:p>
+          <w:p>
+            <w:pPr>
+              <w:pStyle w:val="ListParagraph"/>
+            </w:pPr>
           </w:p>
           <w:p>
             <w:pPr>
@@ -2982,6 +3453,9 @@
             <w:r>
               <w:t>Old player controlled creature is taken over by AI</w:t>
             </w:r>
+            <w:r>
+              <w:t>.</w:t>
+            </w:r>
           </w:p>
           <w:p>
             <w:pPr>
@@ -2995,8 +3469,14 @@
               <w:t>A new creature spawns</w:t>
             </w:r>
             <w:r>
-              <w:t xml:space="preserve"> with the player controlling it</w:t>
-            </w:r>
+              <w:t>, and the player is in control of it.</w:t>
+            </w:r>
+          </w:p>
+          <w:p>
+            <w:pPr>
+              <w:pStyle w:val="ListParagraph"/>
+              <w:ind w:left="1080"/>
+            </w:pPr>
           </w:p>
           <w:p>
             <w:pPr>
@@ -3009,6 +3489,20 @@
                 <w:rStyle w:val="Strong"/>
               </w:rPr>
               <w:t>Extensions</w:t>
+            </w:r>
+          </w:p>
+          <w:p>
+            <w:pPr>
+              <w:ind w:left="720"/>
+              <w:rPr>
+                <w:bCs/>
+              </w:rPr>
+            </w:pPr>
+            <w:r>
+              <w:rPr>
+                <w:bCs/>
+              </w:rPr>
+              <w:t>None</w:t>
             </w:r>
           </w:p>
           <w:p>
@@ -3047,12 +3541,19 @@
           <w:p>
             <w:pPr>
               <w:pStyle w:val="Heading4"/>
+              <w:outlineLvl w:val="3"/>
             </w:pPr>
             <w:r>
               <w:t>2.4</w:t>
             </w:r>
             <w:r>
-              <w:t>.8.Pause Game</w:t>
+              <w:t>.8.</w:t>
+            </w:r>
+            <w:r>
+              <w:t xml:space="preserve"> </w:t>
+            </w:r>
+            <w:r>
+              <w:t>Pause Game</w:t>
             </w:r>
           </w:p>
           <w:p>
@@ -3080,9 +3581,6 @@
             <w:pPr>
               <w:pStyle w:val="ListParagraph"/>
             </w:pPr>
-            <w:r>
-              <w:t>Database</w:t>
-            </w:r>
           </w:p>
           <w:p>
             <w:pPr>
@@ -3135,6 +3633,190 @@
           </w:p>
           <w:p>
             <w:pPr>
+              <w:pStyle w:val="ListParagraph"/>
+            </w:pPr>
+          </w:p>
+          <w:p>
+            <w:pPr>
+              <w:rPr>
+                <w:rStyle w:val="Strong"/>
+              </w:rPr>
+            </w:pPr>
+            <w:r>
+              <w:rPr>
+                <w:rStyle w:val="Strong"/>
+              </w:rPr>
+              <w:t>Postconditions</w:t>
+            </w:r>
+          </w:p>
+          <w:p>
+            <w:pPr>
+              <w:ind w:left="720"/>
+            </w:pPr>
+            <w:r>
+              <w:t>The game may be in the paused state</w:t>
+            </w:r>
+            <w:r>
+              <w:t>.</w:t>
+            </w:r>
+          </w:p>
+          <w:p>
+            <w:pPr>
+              <w:ind w:left="720"/>
+            </w:pPr>
+          </w:p>
+          <w:p>
+            <w:pPr>
+              <w:rPr>
+                <w:rStyle w:val="Strong"/>
+              </w:rPr>
+            </w:pPr>
+            <w:r>
+              <w:rPr>
+                <w:rStyle w:val="Strong"/>
+              </w:rPr>
+              <w:t>Trigger</w:t>
+            </w:r>
+          </w:p>
+          <w:p>
+            <w:pPr>
+              <w:pStyle w:val="ListParagraph"/>
+            </w:pPr>
+            <w:r>
+              <w:t>User presses the pause button</w:t>
+            </w:r>
+          </w:p>
+          <w:p>
+            <w:pPr>
+              <w:pStyle w:val="ListParagraph"/>
+            </w:pPr>
+          </w:p>
+          <w:p>
+            <w:pPr>
+              <w:rPr>
+                <w:rStyle w:val="Strong"/>
+              </w:rPr>
+            </w:pPr>
+            <w:r>
+              <w:rPr>
+                <w:rStyle w:val="Strong"/>
+              </w:rPr>
+              <w:t xml:space="preserve">Basic flow </w:t>
+            </w:r>
+          </w:p>
+          <w:p>
+            <w:pPr>
+              <w:pStyle w:val="ListParagraph"/>
+              <w:numPr>
+                <w:ilvl w:val="0"/>
+                <w:numId w:val="26"/>
+              </w:numPr>
+            </w:pPr>
+            <w:r>
+              <w:t>The game state is paused.</w:t>
+            </w:r>
+          </w:p>
+          <w:p>
+            <w:pPr>
+              <w:pStyle w:val="ListParagraph"/>
+              <w:numPr>
+                <w:ilvl w:val="0"/>
+                <w:numId w:val="26"/>
+              </w:numPr>
+            </w:pPr>
+            <w:r>
+              <w:t>All creatures and projectiles stop moving.</w:t>
+            </w:r>
+          </w:p>
+          <w:p>
+            <w:pPr>
+              <w:pStyle w:val="ListParagraph"/>
+              <w:numPr>
+                <w:ilvl w:val="0"/>
+                <w:numId w:val="26"/>
+              </w:numPr>
+            </w:pPr>
+            <w:r>
+              <w:t>Timers stop</w:t>
+            </w:r>
+          </w:p>
+          <w:p>
+            <w:pPr>
+              <w:pStyle w:val="ListParagraph"/>
+              <w:numPr>
+                <w:ilvl w:val="0"/>
+                <w:numId w:val="26"/>
+              </w:numPr>
+            </w:pPr>
+            <w:r>
+              <w:t>A</w:t>
+            </w:r>
+            <w:r>
+              <w:t xml:space="preserve"> pause overlay screen is displayed.</w:t>
+            </w:r>
+          </w:p>
+          <w:p>
+            <w:pPr>
+              <w:pStyle w:val="ListParagraph"/>
+              <w:numPr>
+                <w:ilvl w:val="0"/>
+                <w:numId w:val="26"/>
+              </w:numPr>
+            </w:pPr>
+            <w:r>
+              <w:t>User chooses to resume game.</w:t>
+            </w:r>
+          </w:p>
+          <w:p>
+            <w:pPr>
+              <w:pStyle w:val="ListParagraph"/>
+              <w:numPr>
+                <w:ilvl w:val="0"/>
+                <w:numId w:val="26"/>
+              </w:numPr>
+            </w:pPr>
+            <w:r>
+              <w:t>The game state is restored to exactly the same as it was when it was paused.</w:t>
+            </w:r>
+          </w:p>
+          <w:p>
+            <w:pPr>
+              <w:pStyle w:val="ListParagraph"/>
+              <w:ind w:left="1080"/>
+            </w:pPr>
+          </w:p>
+          <w:p>
+            <w:pPr>
+              <w:rPr>
+                <w:rStyle w:val="Strong"/>
+              </w:rPr>
+            </w:pPr>
+            <w:r>
+              <w:rPr>
+                <w:rStyle w:val="Strong"/>
+              </w:rPr>
+              <w:t xml:space="preserve"> Extensions </w:t>
+            </w:r>
+          </w:p>
+          <w:p>
+            <w:pPr>
+              <w:ind w:left="720"/>
+            </w:pPr>
+            <w:r>
+              <w:t>5a. User selects “end game” option</w:t>
+            </w:r>
+          </w:p>
+          <w:p>
+            <w:pPr>
+              <w:ind w:left="1418"/>
+            </w:pPr>
+            <w:r>
+              <w:t>5a1. The game ends, and the main menu is displayed</w:t>
+            </w:r>
+          </w:p>
+          <w:p>
+            <w:pPr>
+              <w:ind w:left="720"/>
               <w:rPr>
                 <w:b/>
                 <w:bCs/>
@@ -3142,149 +3824,6 @@
                 <w:spacing w:val="5"/>
               </w:rPr>
             </w:pPr>
-            <w:proofErr w:type="spellStart"/>
-            <w:r>
-              <w:rPr>
-                <w:rStyle w:val="Strong"/>
-              </w:rPr>
-              <w:t>Postconditions</w:t>
-            </w:r>
-            <w:proofErr w:type="spellEnd"/>
-          </w:p>
-          <w:p>
-            <w:pPr>
-              <w:rPr>
-                <w:rStyle w:val="Strong"/>
-              </w:rPr>
-            </w:pPr>
-            <w:r>
-              <w:rPr>
-                <w:rStyle w:val="Strong"/>
-              </w:rPr>
-              <w:t>Trigger</w:t>
-            </w:r>
-          </w:p>
-          <w:p>
-            <w:pPr>
-              <w:pStyle w:val="ListParagraph"/>
-            </w:pPr>
-            <w:r>
-              <w:t>User presses the pause button</w:t>
-            </w:r>
-          </w:p>
-          <w:p>
-            <w:pPr>
-              <w:rPr>
-                <w:rStyle w:val="Strong"/>
-              </w:rPr>
-            </w:pPr>
-            <w:r>
-              <w:rPr>
-                <w:rStyle w:val="Strong"/>
-              </w:rPr>
-              <w:t xml:space="preserve">Basic flow </w:t>
-            </w:r>
-          </w:p>
-          <w:p>
-            <w:pPr>
-              <w:pStyle w:val="ListParagraph"/>
-              <w:numPr>
-                <w:ilvl w:val="0"/>
-                <w:numId w:val="26"/>
-              </w:numPr>
-            </w:pPr>
-            <w:r>
-              <w:t>The game state is paused.</w:t>
-            </w:r>
-          </w:p>
-          <w:p>
-            <w:pPr>
-              <w:pStyle w:val="ListParagraph"/>
-              <w:numPr>
-                <w:ilvl w:val="0"/>
-                <w:numId w:val="26"/>
-              </w:numPr>
-            </w:pPr>
-            <w:r>
-              <w:t>All creatures and projectiles stop moving.</w:t>
-            </w:r>
-          </w:p>
-          <w:p>
-            <w:pPr>
-              <w:pStyle w:val="ListParagraph"/>
-              <w:numPr>
-                <w:ilvl w:val="0"/>
-                <w:numId w:val="26"/>
-              </w:numPr>
-            </w:pPr>
-            <w:r>
-              <w:t>Timers stop</w:t>
-            </w:r>
-          </w:p>
-          <w:p>
-            <w:pPr>
-              <w:pStyle w:val="ListParagraph"/>
-              <w:numPr>
-                <w:ilvl w:val="0"/>
-                <w:numId w:val="26"/>
-              </w:numPr>
-            </w:pPr>
-            <w:proofErr w:type="gramStart"/>
-            <w:r>
-              <w:t>An</w:t>
-            </w:r>
-            <w:proofErr w:type="gramEnd"/>
-            <w:r>
-              <w:t xml:space="preserve"> pause overlay screen is displayed.</w:t>
-            </w:r>
-          </w:p>
-          <w:p>
-            <w:pPr>
-              <w:pStyle w:val="ListParagraph"/>
-              <w:numPr>
-                <w:ilvl w:val="0"/>
-                <w:numId w:val="26"/>
-              </w:numPr>
-            </w:pPr>
-            <w:r>
-              <w:t>User chooses to resume game.</w:t>
-            </w:r>
-          </w:p>
-          <w:p>
-            <w:pPr>
-              <w:pStyle w:val="ListParagraph"/>
-              <w:numPr>
-                <w:ilvl w:val="0"/>
-                <w:numId w:val="26"/>
-              </w:numPr>
-            </w:pPr>
-            <w:r>
-              <w:t xml:space="preserve">The game state is restored to exactly the </w:t>
-            </w:r>
-            <w:proofErr w:type="gramStart"/>
-            <w:r>
-              <w:t>same</w:t>
-            </w:r>
-            <w:proofErr w:type="gramEnd"/>
-            <w:r>
-              <w:t xml:space="preserve"> as it was when it was paused.</w:t>
-            </w:r>
-          </w:p>
-          <w:p>
-            <w:pPr>
-              <w:rPr>
-                <w:b/>
-                <w:bCs/>
-                <w:color w:val="943634" w:themeColor="accent2" w:themeShade="BF"/>
-                <w:spacing w:val="5"/>
-              </w:rPr>
-            </w:pPr>
-            <w:r>
-              <w:rPr>
-                <w:rStyle w:val="Strong"/>
-              </w:rPr>
-              <w:t xml:space="preserve"> Extensions </w:t>
-            </w:r>
           </w:p>
         </w:tc>
       </w:tr>
@@ -3312,6 +3851,7 @@
           <w:p>
             <w:pPr>
               <w:pStyle w:val="Heading4"/>
+              <w:outlineLvl w:val="3"/>
             </w:pPr>
             <w:r>
               <w:t>2.4.9.End game</w:t>
@@ -3348,6 +3888,11 @@
           </w:p>
           <w:p>
             <w:pPr>
+              <w:pStyle w:val="ListParagraph"/>
+            </w:pPr>
+          </w:p>
+          <w:p>
+            <w:pPr>
               <w:rPr>
                 <w:rStyle w:val="Strong"/>
               </w:rPr>
@@ -3369,6 +3914,11 @@
           </w:p>
           <w:p>
             <w:pPr>
+              <w:pStyle w:val="ListParagraph"/>
+            </w:pPr>
+          </w:p>
+          <w:p>
+            <w:pPr>
               <w:rPr>
                 <w:rStyle w:val="Strong"/>
               </w:rPr>
@@ -3390,18 +3940,21 @@
           </w:p>
           <w:p>
             <w:pPr>
-              <w:rPr>
-                <w:rStyle w:val="Strong"/>
-              </w:rPr>
-            </w:pPr>
-            <w:proofErr w:type="spellStart"/>
+              <w:pStyle w:val="ListParagraph"/>
+            </w:pPr>
+          </w:p>
+          <w:p>
+            <w:pPr>
+              <w:rPr>
+                <w:rStyle w:val="Strong"/>
+              </w:rPr>
+            </w:pPr>
             <w:r>
               <w:rPr>
                 <w:rStyle w:val="Strong"/>
               </w:rPr>
               <w:t>Postconditions</w:t>
             </w:r>
-            <w:proofErr w:type="spellEnd"/>
           </w:p>
           <w:p>
             <w:pPr>
@@ -3413,6 +3966,11 @@
           </w:p>
           <w:p>
             <w:pPr>
+              <w:pStyle w:val="ListParagraph"/>
+            </w:pPr>
+          </w:p>
+          <w:p>
+            <w:pPr>
               <w:rPr>
                 <w:rStyle w:val="Strong"/>
               </w:rPr>
@@ -3431,6 +3989,11 @@
             <w:r>
               <w:t>User's creature's health is less than or equal to zero.</w:t>
             </w:r>
+          </w:p>
+          <w:p>
+            <w:pPr>
+              <w:pStyle w:val="ListParagraph"/>
+            </w:pPr>
           </w:p>
           <w:p>
             <w:pPr>
@@ -3486,6 +4049,12 @@
           </w:p>
           <w:p>
             <w:pPr>
+              <w:pStyle w:val="ListParagraph"/>
+              <w:ind w:left="1080"/>
+            </w:pPr>
+          </w:p>
+          <w:p>
+            <w:pPr>
               <w:rPr>
                 <w:rStyle w:val="Strong"/>
               </w:rPr>
@@ -3495,6 +4064,20 @@
                 <w:rStyle w:val="Strong"/>
               </w:rPr>
               <w:t>Extensions</w:t>
+            </w:r>
+          </w:p>
+          <w:p>
+            <w:pPr>
+              <w:ind w:left="720"/>
+              <w:rPr>
+                <w:rStyle w:val="Strong"/>
+              </w:rPr>
+            </w:pPr>
+            <w:r>
+              <w:rPr>
+                <w:bCs/>
+              </w:rPr>
+              <w:t>None</w:t>
             </w:r>
           </w:p>
         </w:tc>
@@ -3538,7 +4121,9 @@
       <w:r>
         <w:rPr>
           <w:noProof/>
+          <w:lang w:val="en-AU" w:eastAsia="en-AU"/>
         </w:rPr>
+        <w:lastRenderedPageBreak/>
         <w:drawing>
           <wp:inline distT="0" distB="0" distL="0" distR="0" wp14:anchorId="45F75A73" wp14:editId="1D467253">
             <wp:extent cx="3157113" cy="4483100"/>
@@ -3588,8 +4173,6 @@
           </wp:inline>
         </w:drawing>
       </w:r>
-      <w:bookmarkStart w:id="0" w:name="_GoBack"/>
-      <w:bookmarkEnd w:id="0"/>
     </w:p>
     <w:p>
       <w:pPr>
@@ -3834,7 +4417,7 @@
 </file>
 
 <file path=word/endnotes.xml><?xml version="1.0" encoding="utf-8"?>
-<w:endnotes xmlns:wpc="http://schemas.microsoft.com/office/word/2010/wordprocessingCanvas" xmlns:mo="http://schemas.microsoft.com/office/mac/office/2008/main" xmlns:mc="http://schemas.openxmlformats.org/markup-compatibility/2006" xmlns:mv="urn:schemas-microsoft-com:mac:vml" xmlns:o="urn:schemas-microsoft-com:office:office" xmlns:r="http://schemas.openxmlformats.org/officeDocument/2006/relationships" xmlns:m="http://schemas.openxmlformats.org/officeDocument/2006/math" xmlns:v="urn:schemas-microsoft-com:vml" xmlns:wp14="http://schemas.microsoft.com/office/word/2010/wordprocessingDrawing" xmlns:wp="http://schemas.openxmlformats.org/drawingml/2006/wordprocessingDrawing" xmlns:w10="urn:schemas-microsoft-com:office:word" xmlns:w="http://schemas.openxmlformats.org/wordprocessingml/2006/main" xmlns:w14="http://schemas.microsoft.com/office/word/2010/wordml" xmlns:wpg="http://schemas.microsoft.com/office/word/2010/wordprocessingGroup" xmlns:wpi="http://schemas.microsoft.com/office/word/2010/wordprocessingInk" xmlns:wne="http://schemas.microsoft.com/office/word/2006/wordml" xmlns:wps="http://schemas.microsoft.com/office/word/2010/wordprocessingShape" mc:Ignorable="w14 wp14">
+<w:endnotes xmlns:wpc="http://schemas.microsoft.com/office/word/2010/wordprocessingCanvas" xmlns:mc="http://schemas.openxmlformats.org/markup-compatibility/2006" xmlns:o="urn:schemas-microsoft-com:office:office" xmlns:r="http://schemas.openxmlformats.org/officeDocument/2006/relationships" xmlns:m="http://schemas.openxmlformats.org/officeDocument/2006/math" xmlns:v="urn:schemas-microsoft-com:vml" xmlns:wp14="http://schemas.microsoft.com/office/word/2010/wordprocessingDrawing" xmlns:wp="http://schemas.openxmlformats.org/drawingml/2006/wordprocessingDrawing" xmlns:w10="urn:schemas-microsoft-com:office:word" xmlns:w="http://schemas.openxmlformats.org/wordprocessingml/2006/main" xmlns:w14="http://schemas.microsoft.com/office/word/2010/wordml" xmlns:wpg="http://schemas.microsoft.com/office/word/2010/wordprocessingGroup" xmlns:wpi="http://schemas.microsoft.com/office/word/2010/wordprocessingInk" xmlns:wne="http://schemas.microsoft.com/office/word/2006/wordml" xmlns:wps="http://schemas.microsoft.com/office/word/2010/wordprocessingShape" mc:Ignorable="w14 wp14">
   <w:endnote w:type="separator" w:id="-1">
     <w:p>
       <w:pPr>
@@ -3859,7 +4442,7 @@
 </file>
 
 <file path=word/footnotes.xml><?xml version="1.0" encoding="utf-8"?>
-<w:footnotes xmlns:wpc="http://schemas.microsoft.com/office/word/2010/wordprocessingCanvas" xmlns:mo="http://schemas.microsoft.com/office/mac/office/2008/main" xmlns:mc="http://schemas.openxmlformats.org/markup-compatibility/2006" xmlns:mv="urn:schemas-microsoft-com:mac:vml" xmlns:o="urn:schemas-microsoft-com:office:office" xmlns:r="http://schemas.openxmlformats.org/officeDocument/2006/relationships" xmlns:m="http://schemas.openxmlformats.org/officeDocument/2006/math" xmlns:v="urn:schemas-microsoft-com:vml" xmlns:wp14="http://schemas.microsoft.com/office/word/2010/wordprocessingDrawing" xmlns:wp="http://schemas.openxmlformats.org/drawingml/2006/wordprocessingDrawing" xmlns:w10="urn:schemas-microsoft-com:office:word" xmlns:w="http://schemas.openxmlformats.org/wordprocessingml/2006/main" xmlns:w14="http://schemas.microsoft.com/office/word/2010/wordml" xmlns:wpg="http://schemas.microsoft.com/office/word/2010/wordprocessingGroup" xmlns:wpi="http://schemas.microsoft.com/office/word/2010/wordprocessingInk" xmlns:wne="http://schemas.microsoft.com/office/word/2006/wordml" xmlns:wps="http://schemas.microsoft.com/office/word/2010/wordprocessingShape" mc:Ignorable="w14 wp14">
+<w:footnotes xmlns:wpc="http://schemas.microsoft.com/office/word/2010/wordprocessingCanvas" xmlns:mc="http://schemas.openxmlformats.org/markup-compatibility/2006" xmlns:o="urn:schemas-microsoft-com:office:office" xmlns:r="http://schemas.openxmlformats.org/officeDocument/2006/relationships" xmlns:m="http://schemas.openxmlformats.org/officeDocument/2006/math" xmlns:v="urn:schemas-microsoft-com:vml" xmlns:wp14="http://schemas.microsoft.com/office/word/2010/wordprocessingDrawing" xmlns:wp="http://schemas.openxmlformats.org/drawingml/2006/wordprocessingDrawing" xmlns:w10="urn:schemas-microsoft-com:office:word" xmlns:w="http://schemas.openxmlformats.org/wordprocessingml/2006/main" xmlns:w14="http://schemas.microsoft.com/office/word/2010/wordml" xmlns:wpg="http://schemas.microsoft.com/office/word/2010/wordprocessingGroup" xmlns:wpi="http://schemas.microsoft.com/office/word/2010/wordprocessingInk" xmlns:wne="http://schemas.microsoft.com/office/word/2006/wordml" xmlns:wps="http://schemas.microsoft.com/office/word/2010/wordprocessingShape" mc:Ignorable="w14 wp14">
   <w:footnote w:type="separator" w:id="-1">
     <w:p>
       <w:pPr>
@@ -3884,7 +4467,7 @@
 </file>
 
 <file path=word/numbering.xml><?xml version="1.0" encoding="utf-8"?>
-<w:numbering xmlns:wpc="http://schemas.microsoft.com/office/word/2010/wordprocessingCanvas" xmlns:mo="http://schemas.microsoft.com/office/mac/office/2008/main" xmlns:mc="http://schemas.openxmlformats.org/markup-compatibility/2006" xmlns:mv="urn:schemas-microsoft-com:mac:vml" xmlns:o="urn:schemas-microsoft-com:office:office" xmlns:r="http://schemas.openxmlformats.org/officeDocument/2006/relationships" xmlns:m="http://schemas.openxmlformats.org/officeDocument/2006/math" xmlns:v="urn:schemas-microsoft-com:vml" xmlns:wp14="http://schemas.microsoft.com/office/word/2010/wordprocessingDrawing" xmlns:wp="http://schemas.openxmlformats.org/drawingml/2006/wordprocessingDrawing" xmlns:w10="urn:schemas-microsoft-com:office:word" xmlns:w="http://schemas.openxmlformats.org/wordprocessingml/2006/main" xmlns:w14="http://schemas.microsoft.com/office/word/2010/wordml" xmlns:wpg="http://schemas.microsoft.com/office/word/2010/wordprocessingGroup" xmlns:wpi="http://schemas.microsoft.com/office/word/2010/wordprocessingInk" xmlns:wne="http://schemas.microsoft.com/office/word/2006/wordml" xmlns:wps="http://schemas.microsoft.com/office/word/2010/wordprocessingShape" mc:Ignorable="w14 wp14">
+<w:numbering xmlns:wpc="http://schemas.microsoft.com/office/word/2010/wordprocessingCanvas" xmlns:mc="http://schemas.openxmlformats.org/markup-compatibility/2006" xmlns:o="urn:schemas-microsoft-com:office:office" xmlns:r="http://schemas.openxmlformats.org/officeDocument/2006/relationships" xmlns:m="http://schemas.openxmlformats.org/officeDocument/2006/math" xmlns:v="urn:schemas-microsoft-com:vml" xmlns:wp14="http://schemas.microsoft.com/office/word/2010/wordprocessingDrawing" xmlns:wp="http://schemas.openxmlformats.org/drawingml/2006/wordprocessingDrawing" xmlns:w10="urn:schemas-microsoft-com:office:word" xmlns:w="http://schemas.openxmlformats.org/wordprocessingml/2006/main" xmlns:w14="http://schemas.microsoft.com/office/word/2010/wordml" xmlns:wpg="http://schemas.microsoft.com/office/word/2010/wordprocessingGroup" xmlns:wpi="http://schemas.microsoft.com/office/word/2010/wordprocessingInk" xmlns:wne="http://schemas.microsoft.com/office/word/2006/wordml" xmlns:wps="http://schemas.microsoft.com/office/word/2010/wordprocessingShape" mc:Ignorable="w14 wp14">
   <w:abstractNum w:abstractNumId="0">
     <w:nsid w:val="00000001"/>
     <w:multiLevelType w:val="multilevel"/>
@@ -6786,7 +7369,7 @@
       </w:pPr>
     </w:pPrDefault>
   </w:docDefaults>
-  <w:latentStyles w:defLockedState="0" w:defUIPriority="99" w:defSemiHidden="1" w:defUnhideWhenUsed="1" w:defQFormat="0" w:count="276">
+  <w:latentStyles w:defLockedState="0" w:defUIPriority="99" w:defSemiHidden="1" w:defUnhideWhenUsed="1" w:defQFormat="0" w:count="267">
     <w:lsdException w:name="Normal" w:semiHidden="0" w:uiPriority="0" w:unhideWhenUsed="0" w:qFormat="1"/>
     <w:lsdException w:name="heading 1" w:semiHidden="0" w:uiPriority="9" w:unhideWhenUsed="0" w:qFormat="1"/>
     <w:lsdException w:name="heading 2" w:uiPriority="9" w:qFormat="1"/>
@@ -7671,7 +8254,7 @@
 </file>
 
 <file path=word/stylesWithEffects.xml><?xml version="1.0" encoding="utf-8"?>
-<w:styles xmlns:wpc="http://schemas.microsoft.com/office/word/2010/wordprocessingCanvas" xmlns:mo="http://schemas.microsoft.com/office/mac/office/2008/main" xmlns:mc="http://schemas.openxmlformats.org/markup-compatibility/2006" xmlns:mv="urn:schemas-microsoft-com:mac:vml" xmlns:o="urn:schemas-microsoft-com:office:office" xmlns:r="http://schemas.openxmlformats.org/officeDocument/2006/relationships" xmlns:m="http://schemas.openxmlformats.org/officeDocument/2006/math" xmlns:v="urn:schemas-microsoft-com:vml" xmlns:wp14="http://schemas.microsoft.com/office/word/2010/wordprocessingDrawing" xmlns:wp="http://schemas.openxmlformats.org/drawingml/2006/wordprocessingDrawing" xmlns:w10="urn:schemas-microsoft-com:office:word" xmlns:w="http://schemas.openxmlformats.org/wordprocessingml/2006/main" xmlns:w14="http://schemas.microsoft.com/office/word/2010/wordml" xmlns:wpg="http://schemas.microsoft.com/office/word/2010/wordprocessingGroup" xmlns:wpi="http://schemas.microsoft.com/office/word/2010/wordprocessingInk" xmlns:wne="http://schemas.microsoft.com/office/word/2006/wordml" xmlns:wps="http://schemas.microsoft.com/office/word/2010/wordprocessingShape" mc:Ignorable="w14 wp14">
+<w:styles xmlns:wpc="http://schemas.microsoft.com/office/word/2010/wordprocessingCanvas" xmlns:mc="http://schemas.openxmlformats.org/markup-compatibility/2006" xmlns:o="urn:schemas-microsoft-com:office:office" xmlns:r="http://schemas.openxmlformats.org/officeDocument/2006/relationships" xmlns:m="http://schemas.openxmlformats.org/officeDocument/2006/math" xmlns:v="urn:schemas-microsoft-com:vml" xmlns:wp14="http://schemas.microsoft.com/office/word/2010/wordprocessingDrawing" xmlns:wp="http://schemas.openxmlformats.org/drawingml/2006/wordprocessingDrawing" xmlns:w10="urn:schemas-microsoft-com:office:word" xmlns:w="http://schemas.openxmlformats.org/wordprocessingml/2006/main" xmlns:w14="http://schemas.microsoft.com/office/word/2010/wordml" xmlns:wpg="http://schemas.microsoft.com/office/word/2010/wordprocessingGroup" xmlns:wpi="http://schemas.microsoft.com/office/word/2010/wordprocessingInk" xmlns:wne="http://schemas.microsoft.com/office/word/2006/wordml" xmlns:wps="http://schemas.microsoft.com/office/word/2010/wordprocessingShape" mc:Ignorable="w14 wp14">
   <w:docDefaults>
     <w:rPrDefault>
       <w:rPr>
@@ -7687,7 +8270,7 @@
       </w:pPr>
     </w:pPrDefault>
   </w:docDefaults>
-  <w:latentStyles w:defLockedState="0" w:defUIPriority="99" w:defSemiHidden="1" w:defUnhideWhenUsed="1" w:defQFormat="0" w:count="276">
+  <w:latentStyles w:defLockedState="0" w:defUIPriority="99" w:defSemiHidden="1" w:defUnhideWhenUsed="1" w:defQFormat="0" w:count="267">
     <w:lsdException w:name="Normal" w:semiHidden="0" w:uiPriority="0" w:unhideWhenUsed="0" w:qFormat="1"/>
     <w:lsdException w:name="heading 1" w:semiHidden="0" w:uiPriority="9" w:unhideWhenUsed="0" w:qFormat="1"/>
     <w:lsdException w:name="heading 2" w:uiPriority="9" w:qFormat="1"/>

</xml_diff>

<commit_message>
Added in updated versions of domain model and component model to the design document
</commit_message>
<xml_diff>
--- a/docs/Milestones/Submission 2/Serotope Design Document.docx
+++ b/docs/Milestones/Submission 2/Serotope Design Document.docx
@@ -1,6 +1,6 @@
 
 <file path=word/document.xml><?xml version="1.0" encoding="utf-8"?>
-<w:document xmlns:wpc="http://schemas.microsoft.com/office/word/2010/wordprocessingCanvas" xmlns:mc="http://schemas.openxmlformats.org/markup-compatibility/2006" xmlns:o="urn:schemas-microsoft-com:office:office" xmlns:r="http://schemas.openxmlformats.org/officeDocument/2006/relationships" xmlns:m="http://schemas.openxmlformats.org/officeDocument/2006/math" xmlns:v="urn:schemas-microsoft-com:vml" xmlns:wp14="http://schemas.microsoft.com/office/word/2010/wordprocessingDrawing" xmlns:wp="http://schemas.openxmlformats.org/drawingml/2006/wordprocessingDrawing" xmlns:w10="urn:schemas-microsoft-com:office:word" xmlns:w="http://schemas.openxmlformats.org/wordprocessingml/2006/main" xmlns:w14="http://schemas.microsoft.com/office/word/2010/wordml" xmlns:wpg="http://schemas.microsoft.com/office/word/2010/wordprocessingGroup" xmlns:wpi="http://schemas.microsoft.com/office/word/2010/wordprocessingInk" xmlns:wne="http://schemas.microsoft.com/office/word/2006/wordml" xmlns:wps="http://schemas.microsoft.com/office/word/2010/wordprocessingShape" mc:Ignorable="w14 wp14">
+<w:document xmlns:wpc="http://schemas.microsoft.com/office/word/2010/wordprocessingCanvas" xmlns:mo="http://schemas.microsoft.com/office/mac/office/2008/main" xmlns:mc="http://schemas.openxmlformats.org/markup-compatibility/2006" xmlns:mv="urn:schemas-microsoft-com:mac:vml" xmlns:o="urn:schemas-microsoft-com:office:office" xmlns:r="http://schemas.openxmlformats.org/officeDocument/2006/relationships" xmlns:m="http://schemas.openxmlformats.org/officeDocument/2006/math" xmlns:v="urn:schemas-microsoft-com:vml" xmlns:wp14="http://schemas.microsoft.com/office/word/2010/wordprocessingDrawing" xmlns:wp="http://schemas.openxmlformats.org/drawingml/2006/wordprocessingDrawing" xmlns:w10="urn:schemas-microsoft-com:office:word" xmlns:w="http://schemas.openxmlformats.org/wordprocessingml/2006/main" xmlns:w14="http://schemas.microsoft.com/office/word/2010/wordml" xmlns:wpg="http://schemas.microsoft.com/office/word/2010/wordprocessingGroup" xmlns:wpi="http://schemas.microsoft.com/office/word/2010/wordprocessingInk" xmlns:wne="http://schemas.microsoft.com/office/word/2006/wordml" xmlns:wps="http://schemas.microsoft.com/office/word/2010/wordprocessingShape" mc:Ignorable="w14 wp14">
   <w:body>
     <w:p>
       <w:pPr>
@@ -679,12 +679,10 @@
       <w:r>
         <w:t xml:space="preserve">This software design document details the design for </w:t>
       </w:r>
-      <w:proofErr w:type="spellStart"/>
       <w:proofErr w:type="gramStart"/>
       <w:r>
         <w:t>a</w:t>
       </w:r>
-      <w:proofErr w:type="spellEnd"/>
       <w:proofErr w:type="gramEnd"/>
       <w:r>
         <w:t xml:space="preserve"> educational game ‘Serotope” that provides students with a means to understand the principles of </w:t>
@@ -951,15 +949,7 @@
         <w:jc w:val="both"/>
       </w:pPr>
       <w:r>
-        <w:t xml:space="preserve">The database is the local data saved on the Users </w:t>
-      </w:r>
-      <w:proofErr w:type="gramStart"/>
-      <w:r>
-        <w:t>computer,</w:t>
-      </w:r>
-      <w:proofErr w:type="gramEnd"/>
-      <w:r>
-        <w:t xml:space="preserve"> this is how the system under design manages</w:t>
+        <w:t>The database is the local data saved on the Users computer, this is how the system under design manages</w:t>
       </w:r>
       <w:r>
         <w:t xml:space="preserve"> </w:t>
@@ -1143,7 +1133,6 @@
       <w:r>
         <w:rPr>
           <w:noProof/>
-          <w:lang w:val="en-AU" w:eastAsia="en-AU"/>
         </w:rPr>
         <w:lastRenderedPageBreak/>
         <w:drawing>
@@ -1546,15 +1535,7 @@
               <w:ind w:left="1418" w:firstLine="11"/>
             </w:pPr>
             <w:r>
-              <w:t xml:space="preserve">2c1 Settings screen is displayed with a list of options including ways to alter key bindings, lower/increase the sound level and </w:t>
-            </w:r>
-            <w:proofErr w:type="spellStart"/>
-            <w:r>
-              <w:t>se</w:t>
-            </w:r>
-            <w:proofErr w:type="spellEnd"/>
-            <w:r>
-              <w:t xml:space="preserve"> the resolution</w:t>
+              <w:t>2c1 Settings screen is displayed with a list of options including ways to alter key bindings, lower/increase the sound level and se the resolution</w:t>
             </w:r>
           </w:p>
           <w:p>
@@ -2240,19 +2221,7 @@
               <w:rPr>
                 <w:rFonts w:ascii="Trebuchet MS" w:hAnsi="Trebuchet MS"/>
               </w:rPr>
-              <w:t xml:space="preserve">The game screen is </w:t>
-            </w:r>
-            <w:r>
-              <w:rPr>
-                <w:rFonts w:ascii="Trebuchet MS" w:hAnsi="Trebuchet MS"/>
-              </w:rPr>
-              <w:t>centered</w:t>
-            </w:r>
-            <w:r>
-              <w:rPr>
-                <w:rFonts w:ascii="Trebuchet MS" w:hAnsi="Trebuchet MS"/>
-              </w:rPr>
-              <w:t xml:space="preserve"> on the Creature the user has control of</w:t>
+              <w:t>The game screen is centered on the Creature the user has control of</w:t>
             </w:r>
             <w:r>
               <w:rPr>
@@ -2277,13 +2246,7 @@
               <w:rPr>
                 <w:rFonts w:ascii="Trebuchet MS" w:hAnsi="Trebuchet MS"/>
               </w:rPr>
-              <w:t>The user gives input to either shoot move or pause the game</w:t>
-            </w:r>
-            <w:r>
-              <w:rPr>
-                <w:rFonts w:ascii="Trebuchet MS" w:hAnsi="Trebuchet MS"/>
-              </w:rPr>
-              <w:t>.</w:t>
+              <w:t>The user gives input to either shoot move or pause the game.</w:t>
             </w:r>
           </w:p>
           <w:p>
@@ -2579,8 +2542,6 @@
             <w:pPr>
               <w:pStyle w:val="ListParagraph"/>
             </w:pPr>
-            <w:bookmarkStart w:id="0" w:name="_GoBack"/>
-            <w:bookmarkEnd w:id="0"/>
           </w:p>
           <w:p>
             <w:pPr>
@@ -2614,10 +2575,7 @@
             </w:r>
             <w:proofErr w:type="gramEnd"/>
             <w:r>
-              <w:t>)</w:t>
-            </w:r>
-            <w:r>
-              <w:t>.</w:t>
+              <w:t>).</w:t>
             </w:r>
           </w:p>
           <w:p>
@@ -4086,6 +4044,22 @@
     <w:p/>
     <w:p>
       <w:pPr>
+        <w:rPr>
+          <w:caps/>
+          <w:color w:val="632423" w:themeColor="accent2" w:themeShade="80"/>
+          <w:spacing w:val="20"/>
+          <w:sz w:val="28"/>
+          <w:szCs w:val="28"/>
+        </w:rPr>
+      </w:pPr>
+      <w:r>
+        <w:br w:type="page"/>
+      </w:r>
+      <w:bookmarkStart w:id="0" w:name="_GoBack"/>
+      <w:bookmarkEnd w:id="0"/>
+    </w:p>
+    <w:p>
+      <w:pPr>
         <w:pStyle w:val="Heading1"/>
         <w:rPr>
           <w:b/>
@@ -4093,6 +4067,7 @@
         </w:rPr>
       </w:pPr>
       <w:r>
+        <w:lastRenderedPageBreak/>
         <w:t>3.</w:t>
       </w:r>
       <w:r>
@@ -4121,14 +4096,12 @@
       <w:r>
         <w:rPr>
           <w:noProof/>
-          <w:lang w:val="en-AU" w:eastAsia="en-AU"/>
         </w:rPr>
-        <w:lastRenderedPageBreak/>
         <w:drawing>
-          <wp:inline distT="0" distB="0" distL="0" distR="0" wp14:anchorId="45F75A73" wp14:editId="1D467253">
-            <wp:extent cx="3157113" cy="4483100"/>
-            <wp:effectExtent l="0" t="0" r="0" b="0"/>
-            <wp:docPr id="2" name="Picture 2"/>
+          <wp:inline distT="0" distB="0" distL="0" distR="0" wp14:anchorId="4A0D74C6" wp14:editId="0145B47D">
+            <wp:extent cx="4584700" cy="6629400"/>
+            <wp:effectExtent l="0" t="0" r="12700" b="0"/>
+            <wp:docPr id="3" name="Picture 1"/>
             <wp:cNvGraphicFramePr>
               <a:graphicFrameLocks xmlns:a="http://schemas.openxmlformats.org/drawingml/2006/main" noChangeAspect="1"/>
             </wp:cNvGraphicFramePr>
@@ -4136,7 +4109,7 @@
               <a:graphicData uri="http://schemas.openxmlformats.org/drawingml/2006/picture">
                 <pic:pic xmlns:pic="http://schemas.openxmlformats.org/drawingml/2006/picture">
                   <pic:nvPicPr>
-                    <pic:cNvPr id="0" name="Picture 2"/>
+                    <pic:cNvPr id="0" name="Picture 1"/>
                     <pic:cNvPicPr>
                       <a:picLocks noChangeAspect="1" noChangeArrowheads="1"/>
                     </pic:cNvPicPr>
@@ -4157,7 +4130,7 @@
                   <pic:spPr bwMode="auto">
                     <a:xfrm>
                       <a:off x="0" y="0"/>
-                      <a:ext cx="3157113" cy="4483100"/>
+                      <a:ext cx="4584700" cy="6629400"/>
                     </a:xfrm>
                     <a:prstGeom prst="rect">
                       <a:avLst/>
@@ -4185,7 +4158,62 @@
         <w:t>.Domain Model</w:t>
       </w:r>
     </w:p>
-    <w:p/>
+    <w:p>
+      <w:r>
+        <w:rPr>
+          <w:noProof/>
+        </w:rPr>
+        <w:lastRenderedPageBreak/>
+        <w:drawing>
+          <wp:inline distT="0" distB="0" distL="0" distR="0" wp14:anchorId="4E1CF1BE" wp14:editId="0F3A8C72">
+            <wp:extent cx="5270500" cy="3391535"/>
+            <wp:effectExtent l="0" t="0" r="12700" b="12065"/>
+            <wp:docPr id="5" name="Picture 3"/>
+            <wp:cNvGraphicFramePr>
+              <a:graphicFrameLocks xmlns:a="http://schemas.openxmlformats.org/drawingml/2006/main" noChangeAspect="1"/>
+            </wp:cNvGraphicFramePr>
+            <a:graphic xmlns:a="http://schemas.openxmlformats.org/drawingml/2006/main">
+              <a:graphicData uri="http://schemas.openxmlformats.org/drawingml/2006/picture">
+                <pic:pic xmlns:pic="http://schemas.openxmlformats.org/drawingml/2006/picture">
+                  <pic:nvPicPr>
+                    <pic:cNvPr id="0" name="Picture 3"/>
+                    <pic:cNvPicPr>
+                      <a:picLocks noChangeAspect="1" noChangeArrowheads="1"/>
+                    </pic:cNvPicPr>
+                  </pic:nvPicPr>
+                  <pic:blipFill>
+                    <a:blip r:embed="rId10">
+                      <a:extLst>
+                        <a:ext uri="{28A0092B-C50C-407E-A947-70E740481C1C}">
+                          <a14:useLocalDpi xmlns:a14="http://schemas.microsoft.com/office/drawing/2010/main" val="0"/>
+                        </a:ext>
+                      </a:extLst>
+                    </a:blip>
+                    <a:srcRect/>
+                    <a:stretch>
+                      <a:fillRect/>
+                    </a:stretch>
+                  </pic:blipFill>
+                  <pic:spPr bwMode="auto">
+                    <a:xfrm>
+                      <a:off x="0" y="0"/>
+                      <a:ext cx="5270500" cy="3391535"/>
+                    </a:xfrm>
+                    <a:prstGeom prst="rect">
+                      <a:avLst/>
+                    </a:prstGeom>
+                    <a:noFill/>
+                    <a:ln>
+                      <a:noFill/>
+                    </a:ln>
+                  </pic:spPr>
+                </pic:pic>
+              </a:graphicData>
+            </a:graphic>
+          </wp:inline>
+        </w:drawing>
+      </w:r>
+    </w:p>
     <w:p>
       <w:pPr>
         <w:pStyle w:val="Heading2"/>
@@ -4314,6 +4342,7 @@
         <w:pStyle w:val="Heading2"/>
       </w:pPr>
       <w:r>
+        <w:lastRenderedPageBreak/>
         <w:t>6.1.</w:t>
       </w:r>
       <w:r>
@@ -4417,7 +4446,7 @@
 </file>
 
 <file path=word/endnotes.xml><?xml version="1.0" encoding="utf-8"?>
-<w:endnotes xmlns:wpc="http://schemas.microsoft.com/office/word/2010/wordprocessingCanvas" xmlns:mc="http://schemas.openxmlformats.org/markup-compatibility/2006" xmlns:o="urn:schemas-microsoft-com:office:office" xmlns:r="http://schemas.openxmlformats.org/officeDocument/2006/relationships" xmlns:m="http://schemas.openxmlformats.org/officeDocument/2006/math" xmlns:v="urn:schemas-microsoft-com:vml" xmlns:wp14="http://schemas.microsoft.com/office/word/2010/wordprocessingDrawing" xmlns:wp="http://schemas.openxmlformats.org/drawingml/2006/wordprocessingDrawing" xmlns:w10="urn:schemas-microsoft-com:office:word" xmlns:w="http://schemas.openxmlformats.org/wordprocessingml/2006/main" xmlns:w14="http://schemas.microsoft.com/office/word/2010/wordml" xmlns:wpg="http://schemas.microsoft.com/office/word/2010/wordprocessingGroup" xmlns:wpi="http://schemas.microsoft.com/office/word/2010/wordprocessingInk" xmlns:wne="http://schemas.microsoft.com/office/word/2006/wordml" xmlns:wps="http://schemas.microsoft.com/office/word/2010/wordprocessingShape" mc:Ignorable="w14 wp14">
+<w:endnotes xmlns:wpc="http://schemas.microsoft.com/office/word/2010/wordprocessingCanvas" xmlns:mo="http://schemas.microsoft.com/office/mac/office/2008/main" xmlns:mc="http://schemas.openxmlformats.org/markup-compatibility/2006" xmlns:mv="urn:schemas-microsoft-com:mac:vml" xmlns:o="urn:schemas-microsoft-com:office:office" xmlns:r="http://schemas.openxmlformats.org/officeDocument/2006/relationships" xmlns:m="http://schemas.openxmlformats.org/officeDocument/2006/math" xmlns:v="urn:schemas-microsoft-com:vml" xmlns:wp14="http://schemas.microsoft.com/office/word/2010/wordprocessingDrawing" xmlns:wp="http://schemas.openxmlformats.org/drawingml/2006/wordprocessingDrawing" xmlns:w10="urn:schemas-microsoft-com:office:word" xmlns:w="http://schemas.openxmlformats.org/wordprocessingml/2006/main" xmlns:w14="http://schemas.microsoft.com/office/word/2010/wordml" xmlns:wpg="http://schemas.microsoft.com/office/word/2010/wordprocessingGroup" xmlns:wpi="http://schemas.microsoft.com/office/word/2010/wordprocessingInk" xmlns:wne="http://schemas.microsoft.com/office/word/2006/wordml" xmlns:wps="http://schemas.microsoft.com/office/word/2010/wordprocessingShape" mc:Ignorable="w14 wp14">
   <w:endnote w:type="separator" w:id="-1">
     <w:p>
       <w:pPr>
@@ -4442,7 +4471,7 @@
 </file>
 
 <file path=word/footnotes.xml><?xml version="1.0" encoding="utf-8"?>
-<w:footnotes xmlns:wpc="http://schemas.microsoft.com/office/word/2010/wordprocessingCanvas" xmlns:mc="http://schemas.openxmlformats.org/markup-compatibility/2006" xmlns:o="urn:schemas-microsoft-com:office:office" xmlns:r="http://schemas.openxmlformats.org/officeDocument/2006/relationships" xmlns:m="http://schemas.openxmlformats.org/officeDocument/2006/math" xmlns:v="urn:schemas-microsoft-com:vml" xmlns:wp14="http://schemas.microsoft.com/office/word/2010/wordprocessingDrawing" xmlns:wp="http://schemas.openxmlformats.org/drawingml/2006/wordprocessingDrawing" xmlns:w10="urn:schemas-microsoft-com:office:word" xmlns:w="http://schemas.openxmlformats.org/wordprocessingml/2006/main" xmlns:w14="http://schemas.microsoft.com/office/word/2010/wordml" xmlns:wpg="http://schemas.microsoft.com/office/word/2010/wordprocessingGroup" xmlns:wpi="http://schemas.microsoft.com/office/word/2010/wordprocessingInk" xmlns:wne="http://schemas.microsoft.com/office/word/2006/wordml" xmlns:wps="http://schemas.microsoft.com/office/word/2010/wordprocessingShape" mc:Ignorable="w14 wp14">
+<w:footnotes xmlns:wpc="http://schemas.microsoft.com/office/word/2010/wordprocessingCanvas" xmlns:mo="http://schemas.microsoft.com/office/mac/office/2008/main" xmlns:mc="http://schemas.openxmlformats.org/markup-compatibility/2006" xmlns:mv="urn:schemas-microsoft-com:mac:vml" xmlns:o="urn:schemas-microsoft-com:office:office" xmlns:r="http://schemas.openxmlformats.org/officeDocument/2006/relationships" xmlns:m="http://schemas.openxmlformats.org/officeDocument/2006/math" xmlns:v="urn:schemas-microsoft-com:vml" xmlns:wp14="http://schemas.microsoft.com/office/word/2010/wordprocessingDrawing" xmlns:wp="http://schemas.openxmlformats.org/drawingml/2006/wordprocessingDrawing" xmlns:w10="urn:schemas-microsoft-com:office:word" xmlns:w="http://schemas.openxmlformats.org/wordprocessingml/2006/main" xmlns:w14="http://schemas.microsoft.com/office/word/2010/wordml" xmlns:wpg="http://schemas.microsoft.com/office/word/2010/wordprocessingGroup" xmlns:wpi="http://schemas.microsoft.com/office/word/2010/wordprocessingInk" xmlns:wne="http://schemas.microsoft.com/office/word/2006/wordml" xmlns:wps="http://schemas.microsoft.com/office/word/2010/wordprocessingShape" mc:Ignorable="w14 wp14">
   <w:footnote w:type="separator" w:id="-1">
     <w:p>
       <w:pPr>
@@ -4467,7 +4496,7 @@
 </file>
 
 <file path=word/numbering.xml><?xml version="1.0" encoding="utf-8"?>
-<w:numbering xmlns:wpc="http://schemas.microsoft.com/office/word/2010/wordprocessingCanvas" xmlns:mc="http://schemas.openxmlformats.org/markup-compatibility/2006" xmlns:o="urn:schemas-microsoft-com:office:office" xmlns:r="http://schemas.openxmlformats.org/officeDocument/2006/relationships" xmlns:m="http://schemas.openxmlformats.org/officeDocument/2006/math" xmlns:v="urn:schemas-microsoft-com:vml" xmlns:wp14="http://schemas.microsoft.com/office/word/2010/wordprocessingDrawing" xmlns:wp="http://schemas.openxmlformats.org/drawingml/2006/wordprocessingDrawing" xmlns:w10="urn:schemas-microsoft-com:office:word" xmlns:w="http://schemas.openxmlformats.org/wordprocessingml/2006/main" xmlns:w14="http://schemas.microsoft.com/office/word/2010/wordml" xmlns:wpg="http://schemas.microsoft.com/office/word/2010/wordprocessingGroup" xmlns:wpi="http://schemas.microsoft.com/office/word/2010/wordprocessingInk" xmlns:wne="http://schemas.microsoft.com/office/word/2006/wordml" xmlns:wps="http://schemas.microsoft.com/office/word/2010/wordprocessingShape" mc:Ignorable="w14 wp14">
+<w:numbering xmlns:wpc="http://schemas.microsoft.com/office/word/2010/wordprocessingCanvas" xmlns:mo="http://schemas.microsoft.com/office/mac/office/2008/main" xmlns:mc="http://schemas.openxmlformats.org/markup-compatibility/2006" xmlns:mv="urn:schemas-microsoft-com:mac:vml" xmlns:o="urn:schemas-microsoft-com:office:office" xmlns:r="http://schemas.openxmlformats.org/officeDocument/2006/relationships" xmlns:m="http://schemas.openxmlformats.org/officeDocument/2006/math" xmlns:v="urn:schemas-microsoft-com:vml" xmlns:wp14="http://schemas.microsoft.com/office/word/2010/wordprocessingDrawing" xmlns:wp="http://schemas.openxmlformats.org/drawingml/2006/wordprocessingDrawing" xmlns:w10="urn:schemas-microsoft-com:office:word" xmlns:w="http://schemas.openxmlformats.org/wordprocessingml/2006/main" xmlns:w14="http://schemas.microsoft.com/office/word/2010/wordml" xmlns:wpg="http://schemas.microsoft.com/office/word/2010/wordprocessingGroup" xmlns:wpi="http://schemas.microsoft.com/office/word/2010/wordprocessingInk" xmlns:wne="http://schemas.microsoft.com/office/word/2006/wordml" xmlns:wps="http://schemas.microsoft.com/office/word/2010/wordprocessingShape" mc:Ignorable="w14 wp14">
   <w:abstractNum w:abstractNumId="0">
     <w:nsid w:val="00000001"/>
     <w:multiLevelType w:val="multilevel"/>
@@ -7369,7 +7398,7 @@
       </w:pPr>
     </w:pPrDefault>
   </w:docDefaults>
-  <w:latentStyles w:defLockedState="0" w:defUIPriority="99" w:defSemiHidden="1" w:defUnhideWhenUsed="1" w:defQFormat="0" w:count="267">
+  <w:latentStyles w:defLockedState="0" w:defUIPriority="99" w:defSemiHidden="1" w:defUnhideWhenUsed="1" w:defQFormat="0" w:count="276">
     <w:lsdException w:name="Normal" w:semiHidden="0" w:uiPriority="0" w:unhideWhenUsed="0" w:qFormat="1"/>
     <w:lsdException w:name="heading 1" w:semiHidden="0" w:uiPriority="9" w:unhideWhenUsed="0" w:qFormat="1"/>
     <w:lsdException w:name="heading 2" w:uiPriority="9" w:qFormat="1"/>
@@ -8254,7 +8283,7 @@
 </file>
 
 <file path=word/stylesWithEffects.xml><?xml version="1.0" encoding="utf-8"?>
-<w:styles xmlns:wpc="http://schemas.microsoft.com/office/word/2010/wordprocessingCanvas" xmlns:mc="http://schemas.openxmlformats.org/markup-compatibility/2006" xmlns:o="urn:schemas-microsoft-com:office:office" xmlns:r="http://schemas.openxmlformats.org/officeDocument/2006/relationships" xmlns:m="http://schemas.openxmlformats.org/officeDocument/2006/math" xmlns:v="urn:schemas-microsoft-com:vml" xmlns:wp14="http://schemas.microsoft.com/office/word/2010/wordprocessingDrawing" xmlns:wp="http://schemas.openxmlformats.org/drawingml/2006/wordprocessingDrawing" xmlns:w10="urn:schemas-microsoft-com:office:word" xmlns:w="http://schemas.openxmlformats.org/wordprocessingml/2006/main" xmlns:w14="http://schemas.microsoft.com/office/word/2010/wordml" xmlns:wpg="http://schemas.microsoft.com/office/word/2010/wordprocessingGroup" xmlns:wpi="http://schemas.microsoft.com/office/word/2010/wordprocessingInk" xmlns:wne="http://schemas.microsoft.com/office/word/2006/wordml" xmlns:wps="http://schemas.microsoft.com/office/word/2010/wordprocessingShape" mc:Ignorable="w14 wp14">
+<w:styles xmlns:wpc="http://schemas.microsoft.com/office/word/2010/wordprocessingCanvas" xmlns:mo="http://schemas.microsoft.com/office/mac/office/2008/main" xmlns:mc="http://schemas.openxmlformats.org/markup-compatibility/2006" xmlns:mv="urn:schemas-microsoft-com:mac:vml" xmlns:o="urn:schemas-microsoft-com:office:office" xmlns:r="http://schemas.openxmlformats.org/officeDocument/2006/relationships" xmlns:m="http://schemas.openxmlformats.org/officeDocument/2006/math" xmlns:v="urn:schemas-microsoft-com:vml" xmlns:wp14="http://schemas.microsoft.com/office/word/2010/wordprocessingDrawing" xmlns:wp="http://schemas.openxmlformats.org/drawingml/2006/wordprocessingDrawing" xmlns:w10="urn:schemas-microsoft-com:office:word" xmlns:w="http://schemas.openxmlformats.org/wordprocessingml/2006/main" xmlns:w14="http://schemas.microsoft.com/office/word/2010/wordml" xmlns:wpg="http://schemas.microsoft.com/office/word/2010/wordprocessingGroup" xmlns:wpi="http://schemas.microsoft.com/office/word/2010/wordprocessingInk" xmlns:wne="http://schemas.microsoft.com/office/word/2006/wordml" xmlns:wps="http://schemas.microsoft.com/office/word/2010/wordprocessingShape" mc:Ignorable="w14 wp14">
   <w:docDefaults>
     <w:rPrDefault>
       <w:rPr>
@@ -8270,7 +8299,7 @@
       </w:pPr>
     </w:pPrDefault>
   </w:docDefaults>
-  <w:latentStyles w:defLockedState="0" w:defUIPriority="99" w:defSemiHidden="1" w:defUnhideWhenUsed="1" w:defQFormat="0" w:count="267">
+  <w:latentStyles w:defLockedState="0" w:defUIPriority="99" w:defSemiHidden="1" w:defUnhideWhenUsed="1" w:defQFormat="0" w:count="276">
     <w:lsdException w:name="Normal" w:semiHidden="0" w:uiPriority="0" w:unhideWhenUsed="0" w:qFormat="1"/>
     <w:lsdException w:name="heading 1" w:semiHidden="0" w:uiPriority="9" w:unhideWhenUsed="0" w:qFormat="1"/>
     <w:lsdException w:name="heading 2" w:uiPriority="9" w:qFormat="1"/>

</xml_diff>

<commit_message>
Updated design document, as well as the working in the analysis models and class diagrams to for cohesion within the report.
</commit_message>
<xml_diff>
--- a/docs/Milestones/Submission 2/Serotope Design Document.docx
+++ b/docs/Milestones/Submission 2/Serotope Design Document.docx
@@ -322,7 +322,27 @@
                 <w:sz w:val="28"/>
                 <w:szCs w:val="28"/>
               </w:rPr>
-              <w:t>System Interfaces</w:t>
+              <w:t>Subsystems</w:t>
+            </w:r>
+          </w:p>
+          <w:p>
+            <w:pPr>
+              <w:pStyle w:val="ListParagraph"/>
+              <w:numPr>
+                <w:ilvl w:val="1"/>
+                <w:numId w:val="2"/>
+              </w:numPr>
+              <w:rPr>
+                <w:sz w:val="28"/>
+                <w:szCs w:val="28"/>
+              </w:rPr>
+            </w:pPr>
+            <w:r>
+              <w:rPr>
+                <w:sz w:val="28"/>
+                <w:szCs w:val="28"/>
+              </w:rPr>
+              <w:t>Subsystem Interfaces</w:t>
             </w:r>
           </w:p>
           <w:p>
@@ -1112,9 +1132,24 @@
     </w:p>
     <w:p>
       <w:pPr>
+        <w:rPr>
+          <w:caps/>
+          <w:color w:val="632423" w:themeColor="accent2" w:themeShade="80"/>
+          <w:spacing w:val="15"/>
+          <w:sz w:val="24"/>
+          <w:szCs w:val="24"/>
+        </w:rPr>
+      </w:pPr>
+      <w:r>
+        <w:br w:type="page"/>
+      </w:r>
+    </w:p>
+    <w:p>
+      <w:pPr>
         <w:pStyle w:val="Heading2"/>
       </w:pPr>
       <w:r>
+        <w:lastRenderedPageBreak/>
         <w:t>2.3.</w:t>
       </w:r>
       <w:r>
@@ -1134,7 +1169,6 @@
         <w:rPr>
           <w:noProof/>
         </w:rPr>
-        <w:lastRenderedPageBreak/>
         <w:drawing>
           <wp:inline distT="0" distB="0" distL="0" distR="0" wp14:anchorId="731BB0AE" wp14:editId="539E32AA">
             <wp:extent cx="5270500" cy="3061970"/>
@@ -1236,15 +1270,14 @@
               <w:rPr>
                 <w:rStyle w:val="Strong"/>
               </w:rPr>
-              <w:t xml:space="preserve">Actors </w:t>
-            </w:r>
-          </w:p>
-          <w:p>
-            <w:pPr>
-              <w:pStyle w:val="ListParagraph"/>
-            </w:pPr>
-            <w:r>
-              <w:tab/>
+              <w:t>Actors</w:t>
+            </w:r>
+          </w:p>
+          <w:p>
+            <w:pPr>
+              <w:pStyle w:val="ListParagraph"/>
+            </w:pPr>
+            <w:r>
               <w:t>User</w:t>
             </w:r>
           </w:p>
@@ -1253,7 +1286,6 @@
               <w:pStyle w:val="ListParagraph"/>
             </w:pPr>
             <w:r>
-              <w:tab/>
               <w:t>Database</w:t>
             </w:r>
           </w:p>
@@ -1275,98 +1307,7 @@
               <w:pStyle w:val="ListParagraph"/>
             </w:pPr>
             <w:r>
-              <w:t>User – wants to explore the game menu, enabling them to choose options such as starting a game, viewing high scores, or exiting the game</w:t>
-            </w:r>
-          </w:p>
-          <w:p>
-            <w:pPr>
-              <w:pStyle w:val="ListParagraph"/>
-            </w:pPr>
-          </w:p>
-          <w:p>
-            <w:pPr>
-              <w:rPr>
-                <w:rStyle w:val="Strong"/>
-              </w:rPr>
-            </w:pPr>
-            <w:r>
-              <w:rPr>
-                <w:rStyle w:val="Strong"/>
-              </w:rPr>
-              <w:t>Preconditions</w:t>
-            </w:r>
-          </w:p>
-          <w:p>
-            <w:pPr>
-              <w:pStyle w:val="ListParagraph"/>
-            </w:pPr>
-            <w:r>
-              <w:t>User has loaded the game and is at the main menu screen.</w:t>
-            </w:r>
-          </w:p>
-          <w:p>
-            <w:pPr>
-              <w:pStyle w:val="ListParagraph"/>
-            </w:pPr>
-          </w:p>
-          <w:p>
-            <w:pPr>
-              <w:rPr>
-                <w:rStyle w:val="Strong"/>
-              </w:rPr>
-            </w:pPr>
-            <w:r>
-              <w:rPr>
-                <w:rStyle w:val="Strong"/>
-              </w:rPr>
-              <w:t>Postconditions</w:t>
-            </w:r>
-          </w:p>
-          <w:p>
-            <w:pPr>
-              <w:pStyle w:val="ListParagraph"/>
-            </w:pPr>
-            <w:r>
-              <w:t>None</w:t>
-            </w:r>
-          </w:p>
-          <w:p>
-            <w:pPr>
-              <w:rPr>
-                <w:rStyle w:val="Strong"/>
-              </w:rPr>
-            </w:pPr>
-            <w:r>
-              <w:rPr>
-                <w:rStyle w:val="Strong"/>
-              </w:rPr>
-              <w:t>Trigger</w:t>
-            </w:r>
-          </w:p>
-          <w:p>
-            <w:pPr>
-              <w:pStyle w:val="ListParagraph"/>
-            </w:pPr>
-            <w:r>
-              <w:t>User opens the game</w:t>
-            </w:r>
-          </w:p>
-          <w:p>
-            <w:pPr>
-              <w:pStyle w:val="ListParagraph"/>
-            </w:pPr>
-          </w:p>
-          <w:p>
-            <w:pPr>
-              <w:rPr>
-                <w:rStyle w:val="Strong"/>
-              </w:rPr>
-            </w:pPr>
-            <w:r>
-              <w:rPr>
-                <w:rStyle w:val="Strong"/>
-              </w:rPr>
-              <w:t xml:space="preserve">Basic flow </w:t>
+              <w:t xml:space="preserve">User </w:t>
             </w:r>
           </w:p>
           <w:p>
@@ -1374,11 +1315,16 @@
               <w:pStyle w:val="ListParagraph"/>
               <w:numPr>
                 <w:ilvl w:val="0"/>
-                <w:numId w:val="19"/>
+                <w:numId w:val="31"/>
               </w:numPr>
             </w:pPr>
-            <w:r>
-              <w:t>Main menu screen is displayed</w:t>
+            <w:proofErr w:type="gramStart"/>
+            <w:r>
+              <w:t>needs</w:t>
+            </w:r>
+            <w:proofErr w:type="gramEnd"/>
+            <w:r>
+              <w:t xml:space="preserve"> easy and quick access to their desired screen</w:t>
             </w:r>
           </w:p>
           <w:p>
@@ -1386,11 +1332,16 @@
               <w:pStyle w:val="ListParagraph"/>
               <w:numPr>
                 <w:ilvl w:val="0"/>
-                <w:numId w:val="19"/>
+                <w:numId w:val="31"/>
               </w:numPr>
             </w:pPr>
-            <w:r>
-              <w:t>User selects an option (Play, Achievements, Settings)</w:t>
+            <w:proofErr w:type="gramStart"/>
+            <w:r>
+              <w:t>needs</w:t>
+            </w:r>
+            <w:proofErr w:type="gramEnd"/>
+            <w:r>
+              <w:t xml:space="preserve"> to know how to play the game</w:t>
             </w:r>
           </w:p>
           <w:p>
@@ -1398,34 +1349,255 @@
               <w:pStyle w:val="ListParagraph"/>
               <w:numPr>
                 <w:ilvl w:val="0"/>
-                <w:numId w:val="19"/>
+                <w:numId w:val="31"/>
               </w:numPr>
             </w:pPr>
-            <w:r>
-              <w:t>Chosen option is executed</w:t>
-            </w:r>
-          </w:p>
-          <w:p>
-            <w:pPr>
-              <w:pStyle w:val="ListParagraph"/>
-            </w:pPr>
-          </w:p>
-          <w:p>
-            <w:pPr>
-              <w:rPr>
-                <w:rStyle w:val="Strong"/>
-              </w:rPr>
-            </w:pPr>
-            <w:r>
-              <w:rPr>
-                <w:rStyle w:val="Strong"/>
-              </w:rPr>
-              <w:t xml:space="preserve"> Extensions </w:t>
-            </w:r>
-          </w:p>
-          <w:p>
-            <w:pPr>
-              <w:ind w:left="709"/>
+            <w:proofErr w:type="gramStart"/>
+            <w:r>
+              <w:t>needs</w:t>
+            </w:r>
+            <w:proofErr w:type="gramEnd"/>
+            <w:r>
+              <w:t xml:space="preserve"> to view achievements</w:t>
+            </w:r>
+          </w:p>
+          <w:p>
+            <w:pPr>
+              <w:pStyle w:val="ListParagraph"/>
+              <w:numPr>
+                <w:ilvl w:val="0"/>
+                <w:numId w:val="31"/>
+              </w:numPr>
+            </w:pPr>
+            <w:proofErr w:type="gramStart"/>
+            <w:r>
+              <w:t>needs</w:t>
+            </w:r>
+            <w:proofErr w:type="gramEnd"/>
+            <w:r>
+              <w:t xml:space="preserve"> to change settings</w:t>
+            </w:r>
+          </w:p>
+          <w:p>
+            <w:pPr>
+              <w:pStyle w:val="ListParagraph"/>
+              <w:numPr>
+                <w:ilvl w:val="0"/>
+                <w:numId w:val="31"/>
+              </w:numPr>
+            </w:pPr>
+            <w:proofErr w:type="gramStart"/>
+            <w:r>
+              <w:t>needs</w:t>
+            </w:r>
+            <w:proofErr w:type="gramEnd"/>
+            <w:r>
+              <w:t xml:space="preserve"> to enter new game </w:t>
+            </w:r>
+          </w:p>
+          <w:p>
+            <w:pPr>
+              <w:ind w:left="720"/>
+            </w:pPr>
+            <w:r>
+              <w:t>Database</w:t>
+            </w:r>
+          </w:p>
+          <w:p>
+            <w:pPr>
+              <w:pStyle w:val="ListParagraph"/>
+              <w:numPr>
+                <w:ilvl w:val="0"/>
+                <w:numId w:val="31"/>
+              </w:numPr>
+            </w:pPr>
+            <w:proofErr w:type="gramStart"/>
+            <w:r>
+              <w:t>needs</w:t>
+            </w:r>
+            <w:proofErr w:type="gramEnd"/>
+            <w:r>
+              <w:t xml:space="preserve"> access to leaderboard and scores</w:t>
+            </w:r>
+          </w:p>
+          <w:p>
+            <w:pPr>
+              <w:pStyle w:val="ListParagraph"/>
+              <w:numPr>
+                <w:ilvl w:val="0"/>
+                <w:numId w:val="31"/>
+              </w:numPr>
+            </w:pPr>
+            <w:proofErr w:type="gramStart"/>
+            <w:r>
+              <w:t>leaderboard</w:t>
+            </w:r>
+            <w:proofErr w:type="gramEnd"/>
+            <w:r>
+              <w:t xml:space="preserve"> information needs to be up to date</w:t>
+            </w:r>
+          </w:p>
+          <w:p>
+            <w:pPr>
+              <w:pStyle w:val="ListParagraph"/>
+            </w:pPr>
+          </w:p>
+          <w:p>
+            <w:pPr>
+              <w:rPr>
+                <w:rStyle w:val="Strong"/>
+              </w:rPr>
+            </w:pPr>
+            <w:r>
+              <w:rPr>
+                <w:rStyle w:val="Strong"/>
+              </w:rPr>
+              <w:t>Preconditions</w:t>
+            </w:r>
+          </w:p>
+          <w:p>
+            <w:pPr>
+              <w:pStyle w:val="ListParagraph"/>
+            </w:pPr>
+            <w:r>
+              <w:t>User has loaded the game and is at the main menu splash screen.</w:t>
+            </w:r>
+          </w:p>
+          <w:p/>
+          <w:p>
+            <w:pPr>
+              <w:rPr>
+                <w:rStyle w:val="Strong"/>
+              </w:rPr>
+            </w:pPr>
+            <w:proofErr w:type="spellStart"/>
+            <w:r>
+              <w:rPr>
+                <w:rStyle w:val="Strong"/>
+              </w:rPr>
+              <w:t>Postconditions</w:t>
+            </w:r>
+            <w:proofErr w:type="spellEnd"/>
+          </w:p>
+          <w:p>
+            <w:pPr>
+              <w:pStyle w:val="ListParagraph"/>
+            </w:pPr>
+            <w:r>
+              <w:t>None</w:t>
+            </w:r>
+          </w:p>
+          <w:p>
+            <w:pPr>
+              <w:rPr>
+                <w:rStyle w:val="Strong"/>
+              </w:rPr>
+            </w:pPr>
+            <w:r>
+              <w:rPr>
+                <w:rStyle w:val="Strong"/>
+              </w:rPr>
+              <w:t>Trigger</w:t>
+            </w:r>
+          </w:p>
+          <w:p>
+            <w:pPr>
+              <w:pStyle w:val="ListParagraph"/>
+            </w:pPr>
+            <w:r>
+              <w:t>User presses any key</w:t>
+            </w:r>
+          </w:p>
+          <w:p>
+            <w:pPr>
+              <w:rPr>
+                <w:rStyle w:val="Strong"/>
+              </w:rPr>
+            </w:pPr>
+            <w:r>
+              <w:rPr>
+                <w:rStyle w:val="Strong"/>
+              </w:rPr>
+              <w:t xml:space="preserve">Basic flow </w:t>
+            </w:r>
+          </w:p>
+          <w:p>
+            <w:pPr>
+              <w:pStyle w:val="ListParagraph"/>
+              <w:numPr>
+                <w:ilvl w:val="0"/>
+                <w:numId w:val="32"/>
+              </w:numPr>
+            </w:pPr>
+            <w:r>
+              <w:t>Main menus screen is displayed</w:t>
+            </w:r>
+          </w:p>
+          <w:p>
+            <w:pPr>
+              <w:pStyle w:val="ListParagraph"/>
+              <w:numPr>
+                <w:ilvl w:val="0"/>
+                <w:numId w:val="32"/>
+              </w:numPr>
+            </w:pPr>
+            <w:r>
+              <w:lastRenderedPageBreak/>
+              <w:t>User selects Play Game</w:t>
+            </w:r>
+          </w:p>
+          <w:p>
+            <w:pPr>
+              <w:pStyle w:val="ListParagraph"/>
+              <w:numPr>
+                <w:ilvl w:val="0"/>
+                <w:numId w:val="32"/>
+              </w:numPr>
+            </w:pPr>
+            <w:r>
+              <w:t>Exits Menu screen.</w:t>
+            </w:r>
+          </w:p>
+          <w:p>
+            <w:pPr>
+              <w:pStyle w:val="ListParagraph"/>
+              <w:numPr>
+                <w:ilvl w:val="0"/>
+                <w:numId w:val="32"/>
+              </w:numPr>
+            </w:pPr>
+            <w:r>
+              <w:t>Enters Gameplay screen.</w:t>
+            </w:r>
+          </w:p>
+          <w:p>
+            <w:pPr>
+              <w:pStyle w:val="ListParagraph"/>
+            </w:pPr>
+          </w:p>
+          <w:p>
+            <w:pPr>
+              <w:rPr>
+                <w:rStyle w:val="Strong"/>
+              </w:rPr>
+            </w:pPr>
+          </w:p>
+          <w:p>
+            <w:pPr>
+              <w:rPr>
+                <w:rStyle w:val="Strong"/>
+              </w:rPr>
+            </w:pPr>
+            <w:r>
+              <w:rPr>
+                <w:rStyle w:val="Strong"/>
+              </w:rPr>
+              <w:t xml:space="preserve">Extensions </w:t>
+            </w:r>
+          </w:p>
+          <w:p>
+            <w:pPr>
+              <w:pStyle w:val="ListParagraph"/>
             </w:pPr>
             <w:r>
               <w:t>2a. User selects 'Achievements'</w:t>
@@ -1433,7 +1605,8 @@
           </w:p>
           <w:p>
             <w:pPr>
-              <w:ind w:left="1418"/>
+              <w:pStyle w:val="ListParagraph"/>
+              <w:ind w:left="1440"/>
             </w:pPr>
             <w:r>
               <w:t>2a1. Local storage checked for game data</w:t>
@@ -1441,111 +1614,328 @@
           </w:p>
           <w:p>
             <w:pPr>
-              <w:ind w:left="1418"/>
-            </w:pPr>
-            <w:r>
-              <w:tab/>
+              <w:pStyle w:val="ListParagraph"/>
+              <w:ind w:left="2160"/>
+            </w:pPr>
+            <w:r>
               <w:t>2a1a. Data is present</w:t>
             </w:r>
           </w:p>
           <w:p>
             <w:pPr>
-              <w:ind w:left="1418"/>
-            </w:pPr>
-            <w:r>
-              <w:tab/>
-            </w:r>
-            <w:r>
-              <w:tab/>
+              <w:pStyle w:val="ListParagraph"/>
+              <w:ind w:left="2880"/>
+            </w:pPr>
+            <w:r>
               <w:t>2a1a1. Load data</w:t>
             </w:r>
           </w:p>
           <w:p>
             <w:pPr>
-              <w:ind w:left="1418"/>
-            </w:pPr>
-            <w:r>
-              <w:tab/>
+              <w:pStyle w:val="ListParagraph"/>
+              <w:ind w:left="2880"/>
+            </w:pPr>
+            <w:r>
+              <w:t>2a1a2. Display Achievement screen with scores from data</w:t>
+            </w:r>
+          </w:p>
+          <w:p>
+            <w:pPr>
+              <w:ind w:left="2160"/>
+            </w:pPr>
+            <w:r>
               <w:t>2a1b. Data isn't present</w:t>
             </w:r>
           </w:p>
           <w:p>
             <w:pPr>
-              <w:ind w:left="1418"/>
-            </w:pPr>
-            <w:r>
-              <w:tab/>
-            </w:r>
-            <w:r>
-              <w:tab/>
+              <w:pStyle w:val="ListParagraph"/>
+              <w:ind w:left="2880"/>
+            </w:pPr>
+            <w:r>
               <w:t>2a1b1. Create local store</w:t>
             </w:r>
           </w:p>
           <w:p>
             <w:pPr>
-              <w:ind w:left="709"/>
-            </w:pPr>
-            <w:r>
-              <w:tab/>
-              <w:t xml:space="preserve">2a2. Achievements screen is displayed showing a list of high scores and </w:t>
-            </w:r>
-            <w:r>
-              <w:lastRenderedPageBreak/>
-              <w:tab/>
-              <w:t>current achievements.</w:t>
-            </w:r>
-          </w:p>
-          <w:p>
-            <w:pPr>
-              <w:ind w:left="709"/>
-            </w:pPr>
-          </w:p>
-          <w:p>
-            <w:pPr>
-              <w:ind w:left="709"/>
-            </w:pPr>
-            <w:r>
-              <w:t>2b. User selects 'Play'</w:t>
-            </w:r>
-          </w:p>
-          <w:p>
-            <w:pPr>
-              <w:ind w:left="709"/>
-            </w:pPr>
-            <w:r>
-              <w:tab/>
-              <w:t>2b1. 'Start Game' Use Case is executed</w:t>
-            </w:r>
-          </w:p>
-          <w:p>
-            <w:pPr>
-              <w:ind w:left="709"/>
-            </w:pPr>
-          </w:p>
-          <w:p>
-            <w:pPr>
-              <w:ind w:left="709"/>
-            </w:pPr>
-            <w:r>
-              <w:t>2c. User selects 'Settings'</w:t>
-            </w:r>
-          </w:p>
-          <w:p>
-            <w:pPr>
-              <w:ind w:left="1418" w:firstLine="11"/>
-            </w:pPr>
-            <w:r>
-              <w:t>2c1 Settings screen is displayed with a list of options including ways to alter key bindings, lower/increase the sound level and se the resolution</w:t>
-            </w:r>
-          </w:p>
-          <w:p>
-            <w:pPr>
-              <w:pStyle w:val="ListParagraph"/>
-            </w:pPr>
+              <w:pStyle w:val="ListParagraph"/>
+              <w:ind w:left="2880"/>
+            </w:pPr>
+            <w:r>
+              <w:t>2a1b2. Display Achievement screen with no Achievements</w:t>
+            </w:r>
+          </w:p>
+          <w:p>
+            <w:pPr>
+              <w:pStyle w:val="ListParagraph"/>
+            </w:pPr>
+            <w:r>
+              <w:t>2b. User is not at Main Menu screen and wishes to return to it</w:t>
+            </w:r>
+          </w:p>
+          <w:p>
+            <w:pPr>
+              <w:pStyle w:val="ListParagraph"/>
+              <w:ind w:left="1440"/>
+            </w:pPr>
+            <w:r>
+              <w:t>2ba. User is in Gameplay screen</w:t>
+            </w:r>
+          </w:p>
+          <w:p>
+            <w:pPr>
+              <w:pStyle w:val="ListParagraph"/>
+              <w:ind w:left="2160"/>
+            </w:pPr>
+            <w:r>
+              <w:t>2ba1. User opens Pause Menu</w:t>
+            </w:r>
+          </w:p>
+          <w:p>
+            <w:pPr>
+              <w:pStyle w:val="ListParagraph"/>
+              <w:ind w:left="2160"/>
+            </w:pPr>
+            <w:r>
+              <w:t>2ba2. User selects Main Menu option</w:t>
+            </w:r>
+          </w:p>
+          <w:p>
+            <w:pPr>
+              <w:pStyle w:val="ListParagraph"/>
+              <w:ind w:left="2160"/>
+            </w:pPr>
+            <w:r>
+              <w:t>2ba3. Ends game and exits Gameplay screen</w:t>
+            </w:r>
+          </w:p>
+          <w:p>
+            <w:pPr>
+              <w:pStyle w:val="ListParagraph"/>
+              <w:ind w:left="2160"/>
+            </w:pPr>
+            <w:r>
+              <w:t xml:space="preserve"> 2ba4. Opens Main Menu screen</w:t>
+            </w:r>
+          </w:p>
+          <w:p>
+            <w:pPr>
+              <w:pStyle w:val="ListParagraph"/>
+              <w:ind w:left="1440"/>
+            </w:pPr>
+            <w:r>
+              <w:t>2bb. User is in a subsection of the Menu screen</w:t>
+            </w:r>
+          </w:p>
+          <w:p>
+            <w:pPr>
+              <w:pStyle w:val="ListParagraph"/>
+              <w:ind w:left="2160"/>
+            </w:pPr>
+            <w:r>
+              <w:t>2bb1. User selects Go Back option</w:t>
+            </w:r>
+          </w:p>
+          <w:p>
+            <w:pPr>
+              <w:pStyle w:val="ListParagraph"/>
+              <w:ind w:left="2160"/>
+            </w:pPr>
+            <w:r>
+              <w:t>2bb2. Main Menu screen is displayed</w:t>
+            </w:r>
+          </w:p>
+          <w:p>
+            <w:pPr>
+              <w:pStyle w:val="ListParagraph"/>
+            </w:pPr>
+            <w:r>
+              <w:t>2c. User selects ‘How To’ option</w:t>
+            </w:r>
+          </w:p>
+          <w:p>
+            <w:pPr>
+              <w:pStyle w:val="ListParagraph"/>
+              <w:ind w:left="1440"/>
+            </w:pPr>
+            <w:r>
+              <w:t>2c1. Tutorial screen is loaded at page 1</w:t>
+            </w:r>
+          </w:p>
+          <w:p>
+            <w:pPr>
+              <w:pStyle w:val="ListParagraph"/>
+              <w:ind w:left="1440"/>
+            </w:pPr>
+            <w:r>
+              <w:t>2c2. User navigates tutorial screen using onscreen “Previous Page” and “Next Page” arrows</w:t>
+            </w:r>
+          </w:p>
+          <w:p>
+            <w:pPr>
+              <w:pStyle w:val="ListParagraph"/>
+              <w:ind w:left="2160"/>
+            </w:pPr>
+            <w:r>
+              <w:t>2c2a. User is at first page of tutorial</w:t>
+            </w:r>
+          </w:p>
+          <w:p>
+            <w:pPr>
+              <w:pStyle w:val="ListParagraph"/>
+              <w:ind w:left="2880"/>
+            </w:pPr>
+            <w:r>
+              <w:t>2c2a1. Previous Page arrow is transparent</w:t>
+            </w:r>
+          </w:p>
+          <w:p>
+            <w:pPr>
+              <w:ind w:left="2880"/>
+            </w:pPr>
+            <w:r>
+              <w:t>2c2a2. User selects Previous Page arrow</w:t>
+            </w:r>
+          </w:p>
+          <w:p>
+            <w:pPr>
+              <w:ind w:left="3600"/>
+            </w:pPr>
+            <w:r>
+              <w:t>2c2a2a. Nothing is executed</w:t>
+            </w:r>
+          </w:p>
+          <w:p>
+            <w:pPr>
+              <w:ind w:left="2880"/>
+            </w:pPr>
+            <w:r>
+              <w:t>2c2a3. User selects Next Page arrow</w:t>
+            </w:r>
+          </w:p>
+          <w:p>
+            <w:pPr>
+              <w:pStyle w:val="ListParagraph"/>
+              <w:ind w:left="3600"/>
+            </w:pPr>
+            <w:r>
+              <w:t>2c2a3a. Next page of tutorial is displayed</w:t>
+            </w:r>
+          </w:p>
+          <w:p>
+            <w:pPr>
+              <w:pStyle w:val="ListParagraph"/>
+              <w:ind w:left="3600"/>
+            </w:pPr>
+            <w:r>
+              <w:t>2c2a3b. Previous page arrow is no longer transparent</w:t>
+            </w:r>
+          </w:p>
+          <w:p>
+            <w:pPr>
+              <w:ind w:left="2160"/>
+            </w:pPr>
+            <w:r>
+              <w:t>2c2b. User is at last page of tutorial</w:t>
+            </w:r>
+          </w:p>
+          <w:p>
+            <w:pPr>
+              <w:ind w:left="2880"/>
+            </w:pPr>
+            <w:r>
+              <w:t>2c2b1. Next page arrow is transparent</w:t>
+            </w:r>
+          </w:p>
+          <w:p>
+            <w:pPr>
+              <w:ind w:left="2880"/>
+            </w:pPr>
+            <w:r>
+              <w:t>2c2b2. User selects Previous Page arrow</w:t>
+            </w:r>
+          </w:p>
+          <w:p>
+            <w:pPr>
+              <w:ind w:left="3600"/>
+            </w:pPr>
+            <w:r>
+              <w:t>2c2b2a. Previous page of tutorial is displayed</w:t>
+            </w:r>
+          </w:p>
+          <w:p>
+            <w:pPr>
+              <w:pStyle w:val="ListParagraph"/>
+              <w:ind w:left="3600"/>
+            </w:pPr>
+            <w:r>
+              <w:t>2c2b2b. Next Page arrow is no longer transparent</w:t>
+            </w:r>
+          </w:p>
+          <w:p>
+            <w:pPr>
+              <w:pStyle w:val="ListParagraph"/>
+              <w:ind w:left="3600"/>
+            </w:pPr>
+            <w:r>
+              <w:t>2c2b3. User selects Next Page arrow</w:t>
+            </w:r>
+          </w:p>
+          <w:p>
+            <w:pPr>
+              <w:ind w:left="4320"/>
+            </w:pPr>
+            <w:r>
+              <w:t xml:space="preserve">2c2b3a. Nothing is executed </w:t>
+            </w:r>
+          </w:p>
+          <w:p>
+            <w:pPr>
+              <w:ind w:left="720"/>
+            </w:pPr>
+            <w:r>
+              <w:t>2d. User selects ‘Quit Program’ option</w:t>
+            </w:r>
+          </w:p>
+          <w:p>
+            <w:pPr>
+              <w:pStyle w:val="ListParagraph"/>
+              <w:ind w:left="1440"/>
+            </w:pPr>
+            <w:r>
+              <w:t>2d1. Program quits to desktop</w:t>
+            </w:r>
+          </w:p>
+          <w:p>
+            <w:pPr>
+              <w:pStyle w:val="ListParagraph"/>
+            </w:pPr>
+            <w:r>
+              <w:t>2e. User selects the cog option representing settings</w:t>
+            </w:r>
+          </w:p>
+          <w:p>
+            <w:pPr>
+              <w:pStyle w:val="ListParagraph"/>
+              <w:ind w:left="1440"/>
+            </w:pPr>
+            <w:r>
+              <w:t>2e1. Settings menu is loaded onscreen</w:t>
+            </w:r>
+          </w:p>
+          <w:p>
+            <w:pPr>
+              <w:pStyle w:val="ListParagraph"/>
+              <w:ind w:left="1440"/>
+            </w:pPr>
+            <w:r>
+              <w:t>2e2. User makes changes to the game’s settings</w:t>
+            </w:r>
           </w:p>
         </w:tc>
       </w:tr>
     </w:tbl>
+    <w:p/>
     <w:p/>
     <w:tbl>
       <w:tblPr>
@@ -1880,6 +2270,7 @@
           <w:p>
             <w:pPr>
               <w:pStyle w:val="ListParagraph"/>
+              <w:ind w:left="1440"/>
               <w:rPr>
                 <w:rFonts w:ascii="Arial" w:hAnsi="Arial"/>
               </w:rPr>
@@ -1888,7 +2279,6 @@
               <w:rPr>
                 <w:rFonts w:ascii="Arial" w:hAnsi="Arial"/>
               </w:rPr>
-              <w:tab/>
               <w:t>2a1 Fatal error. Tell user to reload the game</w:t>
             </w:r>
           </w:p>
@@ -1921,6 +2311,7 @@
           <w:p>
             <w:pPr>
               <w:pStyle w:val="ListParagraph"/>
+              <w:ind w:left="1440"/>
               <w:rPr>
                 <w:rFonts w:ascii="Arial" w:hAnsi="Arial"/>
               </w:rPr>
@@ -1929,7 +2320,6 @@
               <w:rPr>
                 <w:rFonts w:ascii="Arial" w:hAnsi="Arial"/>
               </w:rPr>
-              <w:tab/>
               <w:t xml:space="preserve">2b1 </w:t>
             </w:r>
             <w:r>
@@ -2078,130 +2468,130 @@
               <w:rPr>
                 <w:rStyle w:val="Strong"/>
               </w:rPr>
+              <w:t>Preconditions</w:t>
+            </w:r>
+          </w:p>
+          <w:p>
+            <w:pPr>
+              <w:pStyle w:val="ListParagraph"/>
+              <w:rPr>
+                <w:rFonts w:ascii="Arial" w:hAnsi="Arial"/>
+              </w:rPr>
+            </w:pPr>
+            <w:r>
+              <w:rPr>
+                <w:rFonts w:ascii="Trebuchet MS" w:hAnsi="Trebuchet MS"/>
+              </w:rPr>
+              <w:t>The game has been loaded</w:t>
+            </w:r>
+            <w:r>
+              <w:rPr>
+                <w:rFonts w:ascii="Arial" w:hAnsi="Arial"/>
+              </w:rPr>
+              <w:t xml:space="preserve"> </w:t>
+            </w:r>
+          </w:p>
+          <w:p>
+            <w:pPr>
+              <w:pStyle w:val="ListParagraph"/>
+              <w:rPr>
+                <w:rFonts w:ascii="Arial" w:hAnsi="Arial"/>
+              </w:rPr>
+            </w:pPr>
+          </w:p>
+          <w:p>
+            <w:pPr>
+              <w:rPr>
+                <w:rStyle w:val="Strong"/>
+              </w:rPr>
+            </w:pPr>
+            <w:r>
+              <w:rPr>
+                <w:rStyle w:val="Strong"/>
+              </w:rPr>
+              <w:t>Postconditions</w:t>
+            </w:r>
+          </w:p>
+          <w:p>
+            <w:pPr>
+              <w:pStyle w:val="ListParagraph"/>
+              <w:rPr>
+                <w:rFonts w:ascii="Arial" w:hAnsi="Arial"/>
+              </w:rPr>
+            </w:pPr>
+            <w:r>
+              <w:rPr>
+                <w:rFonts w:ascii="Trebuchet MS" w:hAnsi="Trebuchet MS"/>
+              </w:rPr>
+              <w:t>The game is being displayed</w:t>
+            </w:r>
+            <w:r>
+              <w:rPr>
+                <w:rFonts w:ascii="Arial" w:hAnsi="Arial"/>
+              </w:rPr>
+              <w:t xml:space="preserve"> </w:t>
+            </w:r>
+          </w:p>
+          <w:p>
+            <w:pPr>
+              <w:pStyle w:val="ListParagraph"/>
+              <w:rPr>
+                <w:rFonts w:ascii="Arial" w:hAnsi="Arial"/>
+              </w:rPr>
+            </w:pPr>
+          </w:p>
+          <w:p>
+            <w:pPr>
+              <w:rPr>
+                <w:rStyle w:val="Strong"/>
+              </w:rPr>
+            </w:pPr>
+            <w:r>
+              <w:rPr>
+                <w:rStyle w:val="Strong"/>
+              </w:rPr>
+              <w:t>Trigger</w:t>
+            </w:r>
+          </w:p>
+          <w:p>
+            <w:pPr>
+              <w:pStyle w:val="ListParagraph"/>
+              <w:rPr>
+                <w:rFonts w:ascii="Arial" w:hAnsi="Arial"/>
+              </w:rPr>
+            </w:pPr>
+            <w:r>
+              <w:rPr>
+                <w:rFonts w:ascii="Arial" w:hAnsi="Arial"/>
+              </w:rPr>
+              <w:t>U</w:t>
+            </w:r>
+            <w:r>
+              <w:rPr>
+                <w:rFonts w:ascii="Arial" w:hAnsi="Arial"/>
+              </w:rPr>
+              <w:t>ser has started a game.</w:t>
+            </w:r>
+          </w:p>
+          <w:p>
+            <w:pPr>
+              <w:pStyle w:val="ListParagraph"/>
+              <w:rPr>
+                <w:rFonts w:ascii="Arial" w:hAnsi="Arial"/>
+              </w:rPr>
+            </w:pPr>
+          </w:p>
+          <w:p>
+            <w:pPr>
+              <w:rPr>
+                <w:rStyle w:val="Strong"/>
+              </w:rPr>
+            </w:pPr>
+            <w:r>
+              <w:rPr>
+                <w:rStyle w:val="Strong"/>
+              </w:rPr>
               <w:lastRenderedPageBreak/>
-              <w:t>Preconditions</w:t>
-            </w:r>
-          </w:p>
-          <w:p>
-            <w:pPr>
-              <w:pStyle w:val="ListParagraph"/>
-              <w:rPr>
-                <w:rFonts w:ascii="Arial" w:hAnsi="Arial"/>
-              </w:rPr>
-            </w:pPr>
-            <w:r>
-              <w:rPr>
-                <w:rFonts w:ascii="Trebuchet MS" w:hAnsi="Trebuchet MS"/>
-              </w:rPr>
-              <w:t>The game has been loaded</w:t>
-            </w:r>
-            <w:r>
-              <w:rPr>
-                <w:rFonts w:ascii="Arial" w:hAnsi="Arial"/>
-              </w:rPr>
-              <w:t xml:space="preserve"> </w:t>
-            </w:r>
-          </w:p>
-          <w:p>
-            <w:pPr>
-              <w:pStyle w:val="ListParagraph"/>
-              <w:rPr>
-                <w:rFonts w:ascii="Arial" w:hAnsi="Arial"/>
-              </w:rPr>
-            </w:pPr>
-          </w:p>
-          <w:p>
-            <w:pPr>
-              <w:rPr>
-                <w:rStyle w:val="Strong"/>
-              </w:rPr>
-            </w:pPr>
-            <w:r>
-              <w:rPr>
-                <w:rStyle w:val="Strong"/>
-              </w:rPr>
-              <w:t>Postconditions</w:t>
-            </w:r>
-          </w:p>
-          <w:p>
-            <w:pPr>
-              <w:pStyle w:val="ListParagraph"/>
-              <w:rPr>
-                <w:rFonts w:ascii="Arial" w:hAnsi="Arial"/>
-              </w:rPr>
-            </w:pPr>
-            <w:r>
-              <w:rPr>
-                <w:rFonts w:ascii="Trebuchet MS" w:hAnsi="Trebuchet MS"/>
-              </w:rPr>
-              <w:t>The game is being displayed</w:t>
-            </w:r>
-            <w:r>
-              <w:rPr>
-                <w:rFonts w:ascii="Arial" w:hAnsi="Arial"/>
-              </w:rPr>
-              <w:t xml:space="preserve"> </w:t>
-            </w:r>
-          </w:p>
-          <w:p>
-            <w:pPr>
-              <w:pStyle w:val="ListParagraph"/>
-              <w:rPr>
-                <w:rFonts w:ascii="Arial" w:hAnsi="Arial"/>
-              </w:rPr>
-            </w:pPr>
-          </w:p>
-          <w:p>
-            <w:pPr>
-              <w:rPr>
-                <w:rStyle w:val="Strong"/>
-              </w:rPr>
-            </w:pPr>
-            <w:r>
-              <w:rPr>
-                <w:rStyle w:val="Strong"/>
-              </w:rPr>
-              <w:t>Trigger</w:t>
-            </w:r>
-          </w:p>
-          <w:p>
-            <w:pPr>
-              <w:pStyle w:val="ListParagraph"/>
-              <w:rPr>
-                <w:rFonts w:ascii="Arial" w:hAnsi="Arial"/>
-              </w:rPr>
-            </w:pPr>
-            <w:r>
-              <w:rPr>
-                <w:rFonts w:ascii="Arial" w:hAnsi="Arial"/>
-              </w:rPr>
-              <w:t>U</w:t>
-            </w:r>
-            <w:r>
-              <w:rPr>
-                <w:rFonts w:ascii="Arial" w:hAnsi="Arial"/>
-              </w:rPr>
-              <w:t>ser has started a game.</w:t>
-            </w:r>
-          </w:p>
-          <w:p>
-            <w:pPr>
-              <w:pStyle w:val="ListParagraph"/>
-              <w:rPr>
-                <w:rFonts w:ascii="Arial" w:hAnsi="Arial"/>
-              </w:rPr>
-            </w:pPr>
-          </w:p>
-          <w:p>
-            <w:pPr>
-              <w:rPr>
-                <w:rStyle w:val="Strong"/>
-              </w:rPr>
-            </w:pPr>
-            <w:r>
-              <w:rPr>
-                <w:rStyle w:val="Strong"/>
-              </w:rPr>
               <w:t xml:space="preserve">Basic flow </w:t>
             </w:r>
           </w:p>
@@ -3162,16 +3552,21 @@
             <w:pPr>
               <w:pStyle w:val="ListParagraph"/>
             </w:pPr>
-            <w:r>
-              <w:t>2a Creature that died was controlled by the user.</w:t>
-            </w:r>
-          </w:p>
-          <w:p>
-            <w:pPr>
-              <w:pStyle w:val="ListParagraph"/>
-            </w:pPr>
-            <w:r>
-              <w:tab/>
+            <w:proofErr w:type="gramStart"/>
+            <w:r>
+              <w:t>2a Creature that died was controlled by the user</w:t>
+            </w:r>
+            <w:proofErr w:type="gramEnd"/>
+            <w:r>
+              <w:t>.</w:t>
+            </w:r>
+          </w:p>
+          <w:p>
+            <w:pPr>
+              <w:pStyle w:val="ListParagraph"/>
+              <w:ind w:left="1440"/>
+            </w:pPr>
+            <w:r>
               <w:t>2a1 The game ends (refer to 'End Game' use case)</w:t>
             </w:r>
           </w:p>
@@ -3220,6 +3615,7 @@
               <w:rPr>
                 <w:rStyle w:val="Strong"/>
               </w:rPr>
+              <w:lastRenderedPageBreak/>
               <w:t xml:space="preserve">Actors </w:t>
             </w:r>
           </w:p>
@@ -4055,8 +4451,6 @@
       <w:r>
         <w:br w:type="page"/>
       </w:r>
-      <w:bookmarkStart w:id="0" w:name="_GoBack"/>
-      <w:bookmarkEnd w:id="0"/>
     </w:p>
     <w:p>
       <w:pPr>
@@ -4098,9 +4492,9 @@
           <w:noProof/>
         </w:rPr>
         <w:drawing>
-          <wp:inline distT="0" distB="0" distL="0" distR="0" wp14:anchorId="4A0D74C6" wp14:editId="0145B47D">
-            <wp:extent cx="4584700" cy="6629400"/>
-            <wp:effectExtent l="0" t="0" r="12700" b="0"/>
+          <wp:inline distT="0" distB="0" distL="0" distR="0" wp14:anchorId="4A0D74C6" wp14:editId="6AB9B4AA">
+            <wp:extent cx="2793539" cy="4039411"/>
+            <wp:effectExtent l="0" t="0" r="635" b="0"/>
             <wp:docPr id="3" name="Picture 1"/>
             <wp:cNvGraphicFramePr>
               <a:graphicFrameLocks xmlns:a="http://schemas.openxmlformats.org/drawingml/2006/main" noChangeAspect="1"/>
@@ -4130,7 +4524,7 @@
                   <pic:spPr bwMode="auto">
                     <a:xfrm>
                       <a:off x="0" y="0"/>
-                      <a:ext cx="4584700" cy="6629400"/>
+                      <a:ext cx="2793656" cy="4039580"/>
                     </a:xfrm>
                     <a:prstGeom prst="rect">
                       <a:avLst/>
@@ -4163,12 +4557,11 @@
         <w:rPr>
           <w:noProof/>
         </w:rPr>
-        <w:lastRenderedPageBreak/>
         <w:drawing>
-          <wp:inline distT="0" distB="0" distL="0" distR="0" wp14:anchorId="4E1CF1BE" wp14:editId="0F3A8C72">
-            <wp:extent cx="5270500" cy="3391535"/>
-            <wp:effectExtent l="0" t="0" r="12700" b="12065"/>
-            <wp:docPr id="5" name="Picture 3"/>
+          <wp:inline distT="0" distB="0" distL="0" distR="0" wp14:anchorId="4BE25FDC" wp14:editId="5DD72EEE">
+            <wp:extent cx="4681436" cy="3004772"/>
+            <wp:effectExtent l="0" t="0" r="0" b="0"/>
+            <wp:docPr id="2" name="Picture 1"/>
             <wp:cNvGraphicFramePr>
               <a:graphicFrameLocks xmlns:a="http://schemas.openxmlformats.org/drawingml/2006/main" noChangeAspect="1"/>
             </wp:cNvGraphicFramePr>
@@ -4176,7 +4569,7 @@
               <a:graphicData uri="http://schemas.openxmlformats.org/drawingml/2006/picture">
                 <pic:pic xmlns:pic="http://schemas.openxmlformats.org/drawingml/2006/picture">
                   <pic:nvPicPr>
-                    <pic:cNvPr id="0" name="Picture 3"/>
+                    <pic:cNvPr id="0" name="Picture 1"/>
                     <pic:cNvPicPr>
                       <a:picLocks noChangeAspect="1" noChangeArrowheads="1"/>
                     </pic:cNvPicPr>
@@ -4197,7 +4590,7 @@
                   <pic:spPr bwMode="auto">
                     <a:xfrm>
                       <a:off x="0" y="0"/>
-                      <a:ext cx="5270500" cy="3391535"/>
+                      <a:ext cx="4681735" cy="3004964"/>
                     </a:xfrm>
                     <a:prstGeom prst="rect">
                       <a:avLst/>
@@ -4215,21 +4608,311 @@
       </w:r>
     </w:p>
     <w:p>
-      <w:pPr>
-        <w:pStyle w:val="Heading2"/>
-      </w:pPr>
-      <w:r>
-        <w:t>3.3</w:t>
-      </w:r>
-      <w:r>
-        <w:t>.System interfaces</w:t>
+      <w:r>
+        <w:br w:type="page"/>
       </w:r>
     </w:p>
     <w:p>
       <w:pPr>
+        <w:pStyle w:val="Heading2"/>
+      </w:pPr>
+      <w:r>
+        <w:lastRenderedPageBreak/>
+        <w:t>3.3</w:t>
+      </w:r>
+      <w:r>
+        <w:t>.Subsystems</w:t>
+      </w:r>
+    </w:p>
+    <w:p>
+      <w:pPr>
+        <w:pStyle w:val="Heading3"/>
+      </w:pPr>
+      <w:r>
+        <w:t>3.3.1.serotope</w:t>
+      </w:r>
+    </w:p>
+    <w:p>
+      <w:proofErr w:type="spellStart"/>
+      <w:r>
+        <w:t>Serotope</w:t>
+      </w:r>
+      <w:proofErr w:type="spellEnd"/>
+      <w:r>
+        <w:t xml:space="preserve"> is the</w:t>
+      </w:r>
+      <w:r>
+        <w:t xml:space="preserve"> sy</w:t>
+      </w:r>
+      <w:r>
+        <w:t xml:space="preserve">stem under </w:t>
+      </w:r>
+      <w:r>
+        <w:t>design</w:t>
+      </w:r>
+      <w:r>
+        <w:t>.</w:t>
+      </w:r>
+    </w:p>
+    <w:p>
+      <w:pPr>
+        <w:pStyle w:val="Heading3"/>
+      </w:pPr>
+      <w:r>
+        <w:t>3.3.2.Slick</w:t>
+      </w:r>
+      <w:r>
+        <w:t>2D</w:t>
+      </w:r>
+    </w:p>
+    <w:p>
+      <w:r>
+        <w:t xml:space="preserve">Slick2d is built on top of LWJGL, </w:t>
+      </w:r>
+      <w:bookmarkStart w:id="0" w:name="_GoBack"/>
+      <w:bookmarkEnd w:id="0"/>
+      <w:r>
+        <w:t>it manages the frame rate of the game</w:t>
+      </w:r>
+      <w:r>
+        <w:t>,</w:t>
+      </w:r>
+      <w:r>
+        <w:t xml:space="preserve"> the different </w:t>
+      </w:r>
+      <w:r>
+        <w:t>g</w:t>
+      </w:r>
+      <w:r>
+        <w:t>ame-states</w:t>
+      </w:r>
+      <w:r>
+        <w:t xml:space="preserve">, </w:t>
+      </w:r>
+      <w:r>
+        <w:t>T</w:t>
+      </w:r>
+      <w:r>
+        <w:t>he update and render mechanisms</w:t>
+      </w:r>
+      <w:r>
+        <w:t xml:space="preserve">, and a </w:t>
+      </w:r>
+      <w:r>
+        <w:t>L</w:t>
+      </w:r>
+      <w:r>
+        <w:t xml:space="preserve">ow-level frameworks for playing audio, drawing graphics and detecting user </w:t>
+      </w:r>
+      <w:proofErr w:type="gramStart"/>
+      <w:r>
+        <w:t>input</w:t>
+      </w:r>
+      <w:r>
+        <w:t xml:space="preserve"> </w:t>
+      </w:r>
+      <w:r>
+        <w:t>.</w:t>
+      </w:r>
+      <w:proofErr w:type="gramEnd"/>
+    </w:p>
+    <w:p>
+      <w:pPr>
+        <w:pStyle w:val="Heading3"/>
+      </w:pPr>
+      <w:r>
+        <w:t>3.3.3.JBox2d</w:t>
+      </w:r>
+    </w:p>
+    <w:p>
+      <w:r>
+        <w:t>JBOX2d is a port of Box2d for C++, it provides a Library to create a physics wo</w:t>
+      </w:r>
+      <w:r>
+        <w:t>rld and populate it with bodies.</w:t>
+      </w:r>
+      <w:r>
+        <w:t xml:space="preserve"> </w:t>
+      </w:r>
+      <w:r>
+        <w:t>T</w:t>
+      </w:r>
+      <w:r>
+        <w:t xml:space="preserve">he bodies interact via forces and </w:t>
+      </w:r>
+      <w:r>
+        <w:t>impulses, which</w:t>
+      </w:r>
+      <w:r>
+        <w:t xml:space="preserve"> will be detailed in section 6.1.</w:t>
+      </w:r>
+    </w:p>
+    <w:p>
+      <w:pPr>
+        <w:pStyle w:val="Heading2"/>
+      </w:pPr>
+      <w:r>
+        <w:t>3.4.Subsytem Interfaces</w:t>
+      </w:r>
+    </w:p>
+    <w:p>
+      <w:r>
+        <w:t xml:space="preserve">Slick provides </w:t>
+      </w:r>
+      <w:proofErr w:type="spellStart"/>
+      <w:r>
+        <w:t>S</w:t>
+      </w:r>
+      <w:r>
+        <w:t>erotope</w:t>
+      </w:r>
+      <w:proofErr w:type="spellEnd"/>
+      <w:r>
+        <w:t xml:space="preserve"> with</w:t>
+      </w:r>
+    </w:p>
+    <w:p>
+      <w:pPr>
+        <w:pStyle w:val="ListParagraph"/>
+        <w:numPr>
+          <w:ilvl w:val="0"/>
+          <w:numId w:val="35"/>
+        </w:numPr>
+      </w:pPr>
+      <w:r>
+        <w:t>A game state manager, to swap between the Game and Menu States.</w:t>
+      </w:r>
+    </w:p>
+    <w:p>
+      <w:pPr>
+        <w:pStyle w:val="ListParagraph"/>
+        <w:numPr>
+          <w:ilvl w:val="0"/>
+          <w:numId w:val="35"/>
+        </w:numPr>
+      </w:pPr>
+      <w:r>
+        <w:t>A update function, that creat</w:t>
+      </w:r>
+      <w:r>
+        <w:t xml:space="preserve">es a way for </w:t>
+      </w:r>
+      <w:proofErr w:type="spellStart"/>
+      <w:r>
+        <w:t>Serotope</w:t>
+      </w:r>
+      <w:proofErr w:type="spellEnd"/>
+      <w:r>
+        <w:t xml:space="preserve"> to update</w:t>
+      </w:r>
+      <w:r>
+        <w:t xml:space="preserve"> at approximately regular intervals</w:t>
+      </w:r>
+      <w:r>
+        <w:t>, as well as the time between those update intervals, used for in</w:t>
+      </w:r>
+      <w:r>
+        <w:t>s</w:t>
+      </w:r>
+      <w:r>
+        <w:t xml:space="preserve"> game calculation</w:t>
+      </w:r>
+      <w:r>
+        <w:t>.</w:t>
+      </w:r>
+    </w:p>
+    <w:p>
+      <w:pPr>
+        <w:pStyle w:val="ListParagraph"/>
+        <w:numPr>
+          <w:ilvl w:val="0"/>
+          <w:numId w:val="35"/>
+        </w:numPr>
+      </w:pPr>
+      <w:r>
+        <w:t xml:space="preserve">A render function, that creates a graphics object that will be drawn to the screen in </w:t>
+      </w:r>
+      <w:r>
+        <w:t>at, in the optimal situation, be drawn to the screen at regular intervals</w:t>
+      </w:r>
+      <w:r>
+        <w:t>.</w:t>
+      </w:r>
+    </w:p>
+    <w:p>
+      <w:pPr>
+        <w:pStyle w:val="ListParagraph"/>
+        <w:numPr>
+          <w:ilvl w:val="0"/>
+          <w:numId w:val="35"/>
+        </w:numPr>
+      </w:pPr>
+      <w:proofErr w:type="gramStart"/>
+      <w:r>
+        <w:t>High level</w:t>
+      </w:r>
+      <w:proofErr w:type="gramEnd"/>
+      <w:r>
+        <w:t xml:space="preserve"> frameworks to play audio and get user input.</w:t>
+      </w:r>
+    </w:p>
+    <w:p>
+      <w:r>
+        <w:t xml:space="preserve">JBox2d provides </w:t>
+      </w:r>
+      <w:proofErr w:type="spellStart"/>
+      <w:r>
+        <w:t>Serotope</w:t>
+      </w:r>
+      <w:proofErr w:type="spellEnd"/>
+      <w:r>
+        <w:t xml:space="preserve"> with</w:t>
+      </w:r>
+    </w:p>
+    <w:p>
+      <w:pPr>
+        <w:pStyle w:val="ListParagraph"/>
+        <w:numPr>
+          <w:ilvl w:val="0"/>
+          <w:numId w:val="36"/>
+        </w:numPr>
+      </w:pPr>
+      <w:r>
+        <w:t>Collision detection</w:t>
+      </w:r>
+    </w:p>
+    <w:p>
+      <w:pPr>
+        <w:pStyle w:val="ListParagraph"/>
+        <w:numPr>
+          <w:ilvl w:val="0"/>
+          <w:numId w:val="36"/>
+        </w:numPr>
+      </w:pPr>
+      <w:r>
+        <w:t>Physics simulation</w:t>
+      </w:r>
+    </w:p>
+    <w:p>
+      <w:pPr>
+        <w:rPr>
+          <w:caps/>
+          <w:color w:val="632423" w:themeColor="accent2" w:themeShade="80"/>
+          <w:spacing w:val="20"/>
+          <w:sz w:val="28"/>
+          <w:szCs w:val="28"/>
+        </w:rPr>
+      </w:pPr>
+      <w:r>
+        <w:br w:type="page"/>
+      </w:r>
+    </w:p>
+    <w:p>
+      <w:pPr>
         <w:pStyle w:val="Heading1"/>
       </w:pPr>
       <w:r>
+        <w:lastRenderedPageBreak/>
         <w:t>4</w:t>
       </w:r>
       <w:r>
@@ -4342,7 +5025,6 @@
         <w:pStyle w:val="Heading2"/>
       </w:pPr>
       <w:r>
-        <w:lastRenderedPageBreak/>
         <w:t>6.1.</w:t>
       </w:r>
       <w:r>
@@ -4425,6 +5107,7 @@
         <w:pStyle w:val="Heading1"/>
       </w:pPr>
       <w:r>
+        <w:lastRenderedPageBreak/>
         <w:t>8</w:t>
       </w:r>
       <w:r>
@@ -5779,6 +6462,119 @@
     </w:lvl>
   </w:abstractNum>
   <w:abstractNum w:abstractNumId="11">
+    <w:nsid w:val="011244BA"/>
+    <w:multiLevelType w:val="hybridMultilevel"/>
+    <w:tmpl w:val="9DFEB0EC"/>
+    <w:lvl w:ilvl="0" w:tplc="04090001">
+      <w:start w:val="1"/>
+      <w:numFmt w:val="bullet"/>
+      <w:lvlText w:val=""/>
+      <w:lvlJc w:val="left"/>
+      <w:pPr>
+        <w:ind w:left="720" w:hanging="360"/>
+      </w:pPr>
+      <w:rPr>
+        <w:rFonts w:ascii="Symbol" w:hAnsi="Symbol" w:hint="default"/>
+      </w:rPr>
+    </w:lvl>
+    <w:lvl w:ilvl="1" w:tplc="04090003" w:tentative="1">
+      <w:start w:val="1"/>
+      <w:numFmt w:val="bullet"/>
+      <w:lvlText w:val="o"/>
+      <w:lvlJc w:val="left"/>
+      <w:pPr>
+        <w:ind w:left="1440" w:hanging="360"/>
+      </w:pPr>
+      <w:rPr>
+        <w:rFonts w:ascii="Courier New" w:hAnsi="Courier New" w:hint="default"/>
+      </w:rPr>
+    </w:lvl>
+    <w:lvl w:ilvl="2" w:tplc="04090005" w:tentative="1">
+      <w:start w:val="1"/>
+      <w:numFmt w:val="bullet"/>
+      <w:lvlText w:val=""/>
+      <w:lvlJc w:val="left"/>
+      <w:pPr>
+        <w:ind w:left="2160" w:hanging="360"/>
+      </w:pPr>
+      <w:rPr>
+        <w:rFonts w:ascii="Wingdings" w:hAnsi="Wingdings" w:hint="default"/>
+      </w:rPr>
+    </w:lvl>
+    <w:lvl w:ilvl="3" w:tplc="04090001" w:tentative="1">
+      <w:start w:val="1"/>
+      <w:numFmt w:val="bullet"/>
+      <w:lvlText w:val=""/>
+      <w:lvlJc w:val="left"/>
+      <w:pPr>
+        <w:ind w:left="2880" w:hanging="360"/>
+      </w:pPr>
+      <w:rPr>
+        <w:rFonts w:ascii="Symbol" w:hAnsi="Symbol" w:hint="default"/>
+      </w:rPr>
+    </w:lvl>
+    <w:lvl w:ilvl="4" w:tplc="04090003" w:tentative="1">
+      <w:start w:val="1"/>
+      <w:numFmt w:val="bullet"/>
+      <w:lvlText w:val="o"/>
+      <w:lvlJc w:val="left"/>
+      <w:pPr>
+        <w:ind w:left="3600" w:hanging="360"/>
+      </w:pPr>
+      <w:rPr>
+        <w:rFonts w:ascii="Courier New" w:hAnsi="Courier New" w:hint="default"/>
+      </w:rPr>
+    </w:lvl>
+    <w:lvl w:ilvl="5" w:tplc="04090005" w:tentative="1">
+      <w:start w:val="1"/>
+      <w:numFmt w:val="bullet"/>
+      <w:lvlText w:val=""/>
+      <w:lvlJc w:val="left"/>
+      <w:pPr>
+        <w:ind w:left="4320" w:hanging="360"/>
+      </w:pPr>
+      <w:rPr>
+        <w:rFonts w:ascii="Wingdings" w:hAnsi="Wingdings" w:hint="default"/>
+      </w:rPr>
+    </w:lvl>
+    <w:lvl w:ilvl="6" w:tplc="04090001" w:tentative="1">
+      <w:start w:val="1"/>
+      <w:numFmt w:val="bullet"/>
+      <w:lvlText w:val=""/>
+      <w:lvlJc w:val="left"/>
+      <w:pPr>
+        <w:ind w:left="5040" w:hanging="360"/>
+      </w:pPr>
+      <w:rPr>
+        <w:rFonts w:ascii="Symbol" w:hAnsi="Symbol" w:hint="default"/>
+      </w:rPr>
+    </w:lvl>
+    <w:lvl w:ilvl="7" w:tplc="04090003" w:tentative="1">
+      <w:start w:val="1"/>
+      <w:numFmt w:val="bullet"/>
+      <w:lvlText w:val="o"/>
+      <w:lvlJc w:val="left"/>
+      <w:pPr>
+        <w:ind w:left="5760" w:hanging="360"/>
+      </w:pPr>
+      <w:rPr>
+        <w:rFonts w:ascii="Courier New" w:hAnsi="Courier New" w:hint="default"/>
+      </w:rPr>
+    </w:lvl>
+    <w:lvl w:ilvl="8" w:tplc="04090005" w:tentative="1">
+      <w:start w:val="1"/>
+      <w:numFmt w:val="bullet"/>
+      <w:lvlText w:val=""/>
+      <w:lvlJc w:val="left"/>
+      <w:pPr>
+        <w:ind w:left="6480" w:hanging="360"/>
+      </w:pPr>
+      <w:rPr>
+        <w:rFonts w:ascii="Wingdings" w:hAnsi="Wingdings" w:hint="default"/>
+      </w:rPr>
+    </w:lvl>
+  </w:abstractNum>
+  <w:abstractNum w:abstractNumId="12">
     <w:nsid w:val="05C57C4C"/>
     <w:multiLevelType w:val="multilevel"/>
     <w:tmpl w:val="0409001F"/>
@@ -5864,7 +6660,259 @@
       </w:pPr>
     </w:lvl>
   </w:abstractNum>
-  <w:abstractNum w:abstractNumId="12">
+  <w:abstractNum w:abstractNumId="13">
+    <w:nsid w:val="0F13053B"/>
+    <w:multiLevelType w:val="hybridMultilevel"/>
+    <w:tmpl w:val="AB429792"/>
+    <w:lvl w:ilvl="0" w:tplc="04090001">
+      <w:start w:val="1"/>
+      <w:numFmt w:val="bullet"/>
+      <w:lvlText w:val=""/>
+      <w:lvlJc w:val="left"/>
+      <w:pPr>
+        <w:ind w:left="1440" w:hanging="360"/>
+      </w:pPr>
+      <w:rPr>
+        <w:rFonts w:ascii="Symbol" w:hAnsi="Symbol" w:hint="default"/>
+      </w:rPr>
+    </w:lvl>
+    <w:lvl w:ilvl="1" w:tplc="04090003" w:tentative="1">
+      <w:start w:val="1"/>
+      <w:numFmt w:val="bullet"/>
+      <w:lvlText w:val="o"/>
+      <w:lvlJc w:val="left"/>
+      <w:pPr>
+        <w:ind w:left="2160" w:hanging="360"/>
+      </w:pPr>
+      <w:rPr>
+        <w:rFonts w:ascii="Courier New" w:hAnsi="Courier New" w:hint="default"/>
+      </w:rPr>
+    </w:lvl>
+    <w:lvl w:ilvl="2" w:tplc="04090005" w:tentative="1">
+      <w:start w:val="1"/>
+      <w:numFmt w:val="bullet"/>
+      <w:lvlText w:val=""/>
+      <w:lvlJc w:val="left"/>
+      <w:pPr>
+        <w:ind w:left="2880" w:hanging="360"/>
+      </w:pPr>
+      <w:rPr>
+        <w:rFonts w:ascii="Wingdings" w:hAnsi="Wingdings" w:hint="default"/>
+      </w:rPr>
+    </w:lvl>
+    <w:lvl w:ilvl="3" w:tplc="04090001" w:tentative="1">
+      <w:start w:val="1"/>
+      <w:numFmt w:val="bullet"/>
+      <w:lvlText w:val=""/>
+      <w:lvlJc w:val="left"/>
+      <w:pPr>
+        <w:ind w:left="3600" w:hanging="360"/>
+      </w:pPr>
+      <w:rPr>
+        <w:rFonts w:ascii="Symbol" w:hAnsi="Symbol" w:hint="default"/>
+      </w:rPr>
+    </w:lvl>
+    <w:lvl w:ilvl="4" w:tplc="04090003" w:tentative="1">
+      <w:start w:val="1"/>
+      <w:numFmt w:val="bullet"/>
+      <w:lvlText w:val="o"/>
+      <w:lvlJc w:val="left"/>
+      <w:pPr>
+        <w:ind w:left="4320" w:hanging="360"/>
+      </w:pPr>
+      <w:rPr>
+        <w:rFonts w:ascii="Courier New" w:hAnsi="Courier New" w:hint="default"/>
+      </w:rPr>
+    </w:lvl>
+    <w:lvl w:ilvl="5" w:tplc="04090005" w:tentative="1">
+      <w:start w:val="1"/>
+      <w:numFmt w:val="bullet"/>
+      <w:lvlText w:val=""/>
+      <w:lvlJc w:val="left"/>
+      <w:pPr>
+        <w:ind w:left="5040" w:hanging="360"/>
+      </w:pPr>
+      <w:rPr>
+        <w:rFonts w:ascii="Wingdings" w:hAnsi="Wingdings" w:hint="default"/>
+      </w:rPr>
+    </w:lvl>
+    <w:lvl w:ilvl="6" w:tplc="04090001" w:tentative="1">
+      <w:start w:val="1"/>
+      <w:numFmt w:val="bullet"/>
+      <w:lvlText w:val=""/>
+      <w:lvlJc w:val="left"/>
+      <w:pPr>
+        <w:ind w:left="5760" w:hanging="360"/>
+      </w:pPr>
+      <w:rPr>
+        <w:rFonts w:ascii="Symbol" w:hAnsi="Symbol" w:hint="default"/>
+      </w:rPr>
+    </w:lvl>
+    <w:lvl w:ilvl="7" w:tplc="04090003" w:tentative="1">
+      <w:start w:val="1"/>
+      <w:numFmt w:val="bullet"/>
+      <w:lvlText w:val="o"/>
+      <w:lvlJc w:val="left"/>
+      <w:pPr>
+        <w:ind w:left="6480" w:hanging="360"/>
+      </w:pPr>
+      <w:rPr>
+        <w:rFonts w:ascii="Courier New" w:hAnsi="Courier New" w:hint="default"/>
+      </w:rPr>
+    </w:lvl>
+    <w:lvl w:ilvl="8" w:tplc="04090005" w:tentative="1">
+      <w:start w:val="1"/>
+      <w:numFmt w:val="bullet"/>
+      <w:lvlText w:val=""/>
+      <w:lvlJc w:val="left"/>
+      <w:pPr>
+        <w:ind w:left="7200" w:hanging="360"/>
+      </w:pPr>
+      <w:rPr>
+        <w:rFonts w:ascii="Wingdings" w:hAnsi="Wingdings" w:hint="default"/>
+      </w:rPr>
+    </w:lvl>
+  </w:abstractNum>
+  <w:abstractNum w:abstractNumId="14">
+    <w:nsid w:val="117C77EE"/>
+    <w:multiLevelType w:val="hybridMultilevel"/>
+    <w:tmpl w:val="8FE00064"/>
+    <w:lvl w:ilvl="0" w:tplc="857C8FD6">
+      <w:numFmt w:val="bullet"/>
+      <w:lvlText w:val=""/>
+      <w:lvlJc w:val="left"/>
+      <w:pPr>
+        <w:tabs>
+          <w:tab w:val="num" w:pos="1800"/>
+        </w:tabs>
+        <w:ind w:left="1800" w:hanging="360"/>
+      </w:pPr>
+      <w:rPr>
+        <w:rFonts w:ascii="Wingdings" w:eastAsia="SimSun" w:hAnsi="Wingdings" w:cs="Mangal" w:hint="default"/>
+      </w:rPr>
+    </w:lvl>
+    <w:lvl w:ilvl="1" w:tplc="0C090003" w:tentative="1">
+      <w:start w:val="1"/>
+      <w:numFmt w:val="bullet"/>
+      <w:lvlText w:val="o"/>
+      <w:lvlJc w:val="left"/>
+      <w:pPr>
+        <w:tabs>
+          <w:tab w:val="num" w:pos="2520"/>
+        </w:tabs>
+        <w:ind w:left="2520" w:hanging="360"/>
+      </w:pPr>
+      <w:rPr>
+        <w:rFonts w:ascii="Courier New" w:hAnsi="Courier New" w:cs="Courier New" w:hint="default"/>
+      </w:rPr>
+    </w:lvl>
+    <w:lvl w:ilvl="2" w:tplc="0C090005" w:tentative="1">
+      <w:start w:val="1"/>
+      <w:numFmt w:val="bullet"/>
+      <w:lvlText w:val=""/>
+      <w:lvlJc w:val="left"/>
+      <w:pPr>
+        <w:tabs>
+          <w:tab w:val="num" w:pos="3240"/>
+        </w:tabs>
+        <w:ind w:left="3240" w:hanging="360"/>
+      </w:pPr>
+      <w:rPr>
+        <w:rFonts w:ascii="Wingdings" w:hAnsi="Wingdings" w:hint="default"/>
+      </w:rPr>
+    </w:lvl>
+    <w:lvl w:ilvl="3" w:tplc="0C090001" w:tentative="1">
+      <w:start w:val="1"/>
+      <w:numFmt w:val="bullet"/>
+      <w:lvlText w:val=""/>
+      <w:lvlJc w:val="left"/>
+      <w:pPr>
+        <w:tabs>
+          <w:tab w:val="num" w:pos="3960"/>
+        </w:tabs>
+        <w:ind w:left="3960" w:hanging="360"/>
+      </w:pPr>
+      <w:rPr>
+        <w:rFonts w:ascii="Symbol" w:hAnsi="Symbol" w:hint="default"/>
+      </w:rPr>
+    </w:lvl>
+    <w:lvl w:ilvl="4" w:tplc="0C090003" w:tentative="1">
+      <w:start w:val="1"/>
+      <w:numFmt w:val="bullet"/>
+      <w:lvlText w:val="o"/>
+      <w:lvlJc w:val="left"/>
+      <w:pPr>
+        <w:tabs>
+          <w:tab w:val="num" w:pos="4680"/>
+        </w:tabs>
+        <w:ind w:left="4680" w:hanging="360"/>
+      </w:pPr>
+      <w:rPr>
+        <w:rFonts w:ascii="Courier New" w:hAnsi="Courier New" w:cs="Courier New" w:hint="default"/>
+      </w:rPr>
+    </w:lvl>
+    <w:lvl w:ilvl="5" w:tplc="0C090005" w:tentative="1">
+      <w:start w:val="1"/>
+      <w:numFmt w:val="bullet"/>
+      <w:lvlText w:val=""/>
+      <w:lvlJc w:val="left"/>
+      <w:pPr>
+        <w:tabs>
+          <w:tab w:val="num" w:pos="5400"/>
+        </w:tabs>
+        <w:ind w:left="5400" w:hanging="360"/>
+      </w:pPr>
+      <w:rPr>
+        <w:rFonts w:ascii="Wingdings" w:hAnsi="Wingdings" w:hint="default"/>
+      </w:rPr>
+    </w:lvl>
+    <w:lvl w:ilvl="6" w:tplc="0C090001" w:tentative="1">
+      <w:start w:val="1"/>
+      <w:numFmt w:val="bullet"/>
+      <w:lvlText w:val=""/>
+      <w:lvlJc w:val="left"/>
+      <w:pPr>
+        <w:tabs>
+          <w:tab w:val="num" w:pos="6120"/>
+        </w:tabs>
+        <w:ind w:left="6120" w:hanging="360"/>
+      </w:pPr>
+      <w:rPr>
+        <w:rFonts w:ascii="Symbol" w:hAnsi="Symbol" w:hint="default"/>
+      </w:rPr>
+    </w:lvl>
+    <w:lvl w:ilvl="7" w:tplc="0C090003" w:tentative="1">
+      <w:start w:val="1"/>
+      <w:numFmt w:val="bullet"/>
+      <w:lvlText w:val="o"/>
+      <w:lvlJc w:val="left"/>
+      <w:pPr>
+        <w:tabs>
+          <w:tab w:val="num" w:pos="6840"/>
+        </w:tabs>
+        <w:ind w:left="6840" w:hanging="360"/>
+      </w:pPr>
+      <w:rPr>
+        <w:rFonts w:ascii="Courier New" w:hAnsi="Courier New" w:cs="Courier New" w:hint="default"/>
+      </w:rPr>
+    </w:lvl>
+    <w:lvl w:ilvl="8" w:tplc="0C090005" w:tentative="1">
+      <w:start w:val="1"/>
+      <w:numFmt w:val="bullet"/>
+      <w:lvlText w:val=""/>
+      <w:lvlJc w:val="left"/>
+      <w:pPr>
+        <w:tabs>
+          <w:tab w:val="num" w:pos="7560"/>
+        </w:tabs>
+        <w:ind w:left="7560" w:hanging="360"/>
+      </w:pPr>
+      <w:rPr>
+        <w:rFonts w:ascii="Wingdings" w:hAnsi="Wingdings" w:hint="default"/>
+      </w:rPr>
+    </w:lvl>
+  </w:abstractNum>
+  <w:abstractNum w:abstractNumId="15">
     <w:nsid w:val="125C1639"/>
     <w:multiLevelType w:val="multilevel"/>
     <w:tmpl w:val="0409001F"/>
@@ -5950,7 +6998,7 @@
       </w:pPr>
     </w:lvl>
   </w:abstractNum>
-  <w:abstractNum w:abstractNumId="13">
+  <w:abstractNum w:abstractNumId="16">
     <w:nsid w:val="12737F0C"/>
     <w:multiLevelType w:val="multilevel"/>
     <w:tmpl w:val="0409001F"/>
@@ -6036,7 +7084,7 @@
       </w:pPr>
     </w:lvl>
   </w:abstractNum>
-  <w:abstractNum w:abstractNumId="14">
+  <w:abstractNum w:abstractNumId="17">
     <w:nsid w:val="18466E42"/>
     <w:multiLevelType w:val="multilevel"/>
     <w:tmpl w:val="0409001F"/>
@@ -6122,7 +7170,7 @@
       </w:pPr>
     </w:lvl>
   </w:abstractNum>
-  <w:abstractNum w:abstractNumId="15">
+  <w:abstractNum w:abstractNumId="18">
     <w:nsid w:val="1B3152B5"/>
     <w:multiLevelType w:val="multilevel"/>
     <w:tmpl w:val="0409001F"/>
@@ -6208,7 +7256,7 @@
       </w:pPr>
     </w:lvl>
   </w:abstractNum>
-  <w:abstractNum w:abstractNumId="16">
+  <w:abstractNum w:abstractNumId="19">
     <w:nsid w:val="1CE77065"/>
     <w:multiLevelType w:val="multilevel"/>
     <w:tmpl w:val="0409001F"/>
@@ -6294,7 +7342,120 @@
       </w:pPr>
     </w:lvl>
   </w:abstractNum>
-  <w:abstractNum w:abstractNumId="17">
+  <w:abstractNum w:abstractNumId="20">
+    <w:nsid w:val="24E351F3"/>
+    <w:multiLevelType w:val="hybridMultilevel"/>
+    <w:tmpl w:val="4DCE2C16"/>
+    <w:lvl w:ilvl="0" w:tplc="04090001">
+      <w:start w:val="1"/>
+      <w:numFmt w:val="bullet"/>
+      <w:lvlText w:val=""/>
+      <w:lvlJc w:val="left"/>
+      <w:pPr>
+        <w:ind w:left="720" w:hanging="360"/>
+      </w:pPr>
+      <w:rPr>
+        <w:rFonts w:ascii="Symbol" w:hAnsi="Symbol" w:hint="default"/>
+      </w:rPr>
+    </w:lvl>
+    <w:lvl w:ilvl="1" w:tplc="04090003" w:tentative="1">
+      <w:start w:val="1"/>
+      <w:numFmt w:val="bullet"/>
+      <w:lvlText w:val="o"/>
+      <w:lvlJc w:val="left"/>
+      <w:pPr>
+        <w:ind w:left="1440" w:hanging="360"/>
+      </w:pPr>
+      <w:rPr>
+        <w:rFonts w:ascii="Courier New" w:hAnsi="Courier New" w:hint="default"/>
+      </w:rPr>
+    </w:lvl>
+    <w:lvl w:ilvl="2" w:tplc="04090005" w:tentative="1">
+      <w:start w:val="1"/>
+      <w:numFmt w:val="bullet"/>
+      <w:lvlText w:val=""/>
+      <w:lvlJc w:val="left"/>
+      <w:pPr>
+        <w:ind w:left="2160" w:hanging="360"/>
+      </w:pPr>
+      <w:rPr>
+        <w:rFonts w:ascii="Wingdings" w:hAnsi="Wingdings" w:hint="default"/>
+      </w:rPr>
+    </w:lvl>
+    <w:lvl w:ilvl="3" w:tplc="04090001" w:tentative="1">
+      <w:start w:val="1"/>
+      <w:numFmt w:val="bullet"/>
+      <w:lvlText w:val=""/>
+      <w:lvlJc w:val="left"/>
+      <w:pPr>
+        <w:ind w:left="2880" w:hanging="360"/>
+      </w:pPr>
+      <w:rPr>
+        <w:rFonts w:ascii="Symbol" w:hAnsi="Symbol" w:hint="default"/>
+      </w:rPr>
+    </w:lvl>
+    <w:lvl w:ilvl="4" w:tplc="04090003" w:tentative="1">
+      <w:start w:val="1"/>
+      <w:numFmt w:val="bullet"/>
+      <w:lvlText w:val="o"/>
+      <w:lvlJc w:val="left"/>
+      <w:pPr>
+        <w:ind w:left="3600" w:hanging="360"/>
+      </w:pPr>
+      <w:rPr>
+        <w:rFonts w:ascii="Courier New" w:hAnsi="Courier New" w:hint="default"/>
+      </w:rPr>
+    </w:lvl>
+    <w:lvl w:ilvl="5" w:tplc="04090005" w:tentative="1">
+      <w:start w:val="1"/>
+      <w:numFmt w:val="bullet"/>
+      <w:lvlText w:val=""/>
+      <w:lvlJc w:val="left"/>
+      <w:pPr>
+        <w:ind w:left="4320" w:hanging="360"/>
+      </w:pPr>
+      <w:rPr>
+        <w:rFonts w:ascii="Wingdings" w:hAnsi="Wingdings" w:hint="default"/>
+      </w:rPr>
+    </w:lvl>
+    <w:lvl w:ilvl="6" w:tplc="04090001" w:tentative="1">
+      <w:start w:val="1"/>
+      <w:numFmt w:val="bullet"/>
+      <w:lvlText w:val=""/>
+      <w:lvlJc w:val="left"/>
+      <w:pPr>
+        <w:ind w:left="5040" w:hanging="360"/>
+      </w:pPr>
+      <w:rPr>
+        <w:rFonts w:ascii="Symbol" w:hAnsi="Symbol" w:hint="default"/>
+      </w:rPr>
+    </w:lvl>
+    <w:lvl w:ilvl="7" w:tplc="04090003" w:tentative="1">
+      <w:start w:val="1"/>
+      <w:numFmt w:val="bullet"/>
+      <w:lvlText w:val="o"/>
+      <w:lvlJc w:val="left"/>
+      <w:pPr>
+        <w:ind w:left="5760" w:hanging="360"/>
+      </w:pPr>
+      <w:rPr>
+        <w:rFonts w:ascii="Courier New" w:hAnsi="Courier New" w:hint="default"/>
+      </w:rPr>
+    </w:lvl>
+    <w:lvl w:ilvl="8" w:tplc="04090005" w:tentative="1">
+      <w:start w:val="1"/>
+      <w:numFmt w:val="bullet"/>
+      <w:lvlText w:val=""/>
+      <w:lvlJc w:val="left"/>
+      <w:pPr>
+        <w:ind w:left="6480" w:hanging="360"/>
+      </w:pPr>
+      <w:rPr>
+        <w:rFonts w:ascii="Wingdings" w:hAnsi="Wingdings" w:hint="default"/>
+      </w:rPr>
+    </w:lvl>
+  </w:abstractNum>
+  <w:abstractNum w:abstractNumId="21">
     <w:nsid w:val="332558AB"/>
     <w:multiLevelType w:val="multilevel"/>
     <w:tmpl w:val="0409001F"/>
@@ -6380,7 +7541,7 @@
       </w:pPr>
     </w:lvl>
   </w:abstractNum>
-  <w:abstractNum w:abstractNumId="18">
+  <w:abstractNum w:abstractNumId="22">
     <w:nsid w:val="364F4639"/>
     <w:multiLevelType w:val="multilevel"/>
     <w:tmpl w:val="0409001F"/>
@@ -6466,7 +7627,206 @@
       </w:pPr>
     </w:lvl>
   </w:abstractNum>
-  <w:abstractNum w:abstractNumId="19">
+  <w:abstractNum w:abstractNumId="23">
+    <w:nsid w:val="3804272A"/>
+    <w:multiLevelType w:val="hybridMultilevel"/>
+    <w:tmpl w:val="56F6B2AE"/>
+    <w:lvl w:ilvl="0" w:tplc="0409000F">
+      <w:start w:val="1"/>
+      <w:numFmt w:val="decimal"/>
+      <w:lvlText w:val="%1."/>
+      <w:lvlJc w:val="left"/>
+      <w:pPr>
+        <w:ind w:left="1440" w:hanging="360"/>
+      </w:pPr>
+    </w:lvl>
+    <w:lvl w:ilvl="1" w:tplc="04090019" w:tentative="1">
+      <w:start w:val="1"/>
+      <w:numFmt w:val="lowerLetter"/>
+      <w:lvlText w:val="%2."/>
+      <w:lvlJc w:val="left"/>
+      <w:pPr>
+        <w:ind w:left="2160" w:hanging="360"/>
+      </w:pPr>
+    </w:lvl>
+    <w:lvl w:ilvl="2" w:tplc="0409001B" w:tentative="1">
+      <w:start w:val="1"/>
+      <w:numFmt w:val="lowerRoman"/>
+      <w:lvlText w:val="%3."/>
+      <w:lvlJc w:val="right"/>
+      <w:pPr>
+        <w:ind w:left="2880" w:hanging="180"/>
+      </w:pPr>
+    </w:lvl>
+    <w:lvl w:ilvl="3" w:tplc="0409000F" w:tentative="1">
+      <w:start w:val="1"/>
+      <w:numFmt w:val="decimal"/>
+      <w:lvlText w:val="%4."/>
+      <w:lvlJc w:val="left"/>
+      <w:pPr>
+        <w:ind w:left="3600" w:hanging="360"/>
+      </w:pPr>
+    </w:lvl>
+    <w:lvl w:ilvl="4" w:tplc="04090019" w:tentative="1">
+      <w:start w:val="1"/>
+      <w:numFmt w:val="lowerLetter"/>
+      <w:lvlText w:val="%5."/>
+      <w:lvlJc w:val="left"/>
+      <w:pPr>
+        <w:ind w:left="4320" w:hanging="360"/>
+      </w:pPr>
+    </w:lvl>
+    <w:lvl w:ilvl="5" w:tplc="0409001B" w:tentative="1">
+      <w:start w:val="1"/>
+      <w:numFmt w:val="lowerRoman"/>
+      <w:lvlText w:val="%6."/>
+      <w:lvlJc w:val="right"/>
+      <w:pPr>
+        <w:ind w:left="5040" w:hanging="180"/>
+      </w:pPr>
+    </w:lvl>
+    <w:lvl w:ilvl="6" w:tplc="0409000F" w:tentative="1">
+      <w:start w:val="1"/>
+      <w:numFmt w:val="decimal"/>
+      <w:lvlText w:val="%7."/>
+      <w:lvlJc w:val="left"/>
+      <w:pPr>
+        <w:ind w:left="5760" w:hanging="360"/>
+      </w:pPr>
+    </w:lvl>
+    <w:lvl w:ilvl="7" w:tplc="04090019" w:tentative="1">
+      <w:start w:val="1"/>
+      <w:numFmt w:val="lowerLetter"/>
+      <w:lvlText w:val="%8."/>
+      <w:lvlJc w:val="left"/>
+      <w:pPr>
+        <w:ind w:left="6480" w:hanging="360"/>
+      </w:pPr>
+    </w:lvl>
+    <w:lvl w:ilvl="8" w:tplc="0409001B" w:tentative="1">
+      <w:start w:val="1"/>
+      <w:numFmt w:val="lowerRoman"/>
+      <w:lvlText w:val="%9."/>
+      <w:lvlJc w:val="right"/>
+      <w:pPr>
+        <w:ind w:left="7200" w:hanging="180"/>
+      </w:pPr>
+    </w:lvl>
+  </w:abstractNum>
+  <w:abstractNum w:abstractNumId="24">
+    <w:nsid w:val="39CD2EBB"/>
+    <w:multiLevelType w:val="hybridMultilevel"/>
+    <w:tmpl w:val="EE28075C"/>
+    <w:lvl w:ilvl="0" w:tplc="04090001">
+      <w:start w:val="1"/>
+      <w:numFmt w:val="bullet"/>
+      <w:lvlText w:val=""/>
+      <w:lvlJc w:val="left"/>
+      <w:pPr>
+        <w:ind w:left="720" w:hanging="360"/>
+      </w:pPr>
+      <w:rPr>
+        <w:rFonts w:ascii="Symbol" w:hAnsi="Symbol" w:hint="default"/>
+      </w:rPr>
+    </w:lvl>
+    <w:lvl w:ilvl="1" w:tplc="04090003">
+      <w:start w:val="1"/>
+      <w:numFmt w:val="bullet"/>
+      <w:lvlText w:val="o"/>
+      <w:lvlJc w:val="left"/>
+      <w:pPr>
+        <w:ind w:left="1440" w:hanging="360"/>
+      </w:pPr>
+      <w:rPr>
+        <w:rFonts w:ascii="Courier New" w:hAnsi="Courier New" w:hint="default"/>
+      </w:rPr>
+    </w:lvl>
+    <w:lvl w:ilvl="2" w:tplc="04090005" w:tentative="1">
+      <w:start w:val="1"/>
+      <w:numFmt w:val="bullet"/>
+      <w:lvlText w:val=""/>
+      <w:lvlJc w:val="left"/>
+      <w:pPr>
+        <w:ind w:left="2160" w:hanging="360"/>
+      </w:pPr>
+      <w:rPr>
+        <w:rFonts w:ascii="Wingdings" w:hAnsi="Wingdings" w:hint="default"/>
+      </w:rPr>
+    </w:lvl>
+    <w:lvl w:ilvl="3" w:tplc="04090001" w:tentative="1">
+      <w:start w:val="1"/>
+      <w:numFmt w:val="bullet"/>
+      <w:lvlText w:val=""/>
+      <w:lvlJc w:val="left"/>
+      <w:pPr>
+        <w:ind w:left="2880" w:hanging="360"/>
+      </w:pPr>
+      <w:rPr>
+        <w:rFonts w:ascii="Symbol" w:hAnsi="Symbol" w:hint="default"/>
+      </w:rPr>
+    </w:lvl>
+    <w:lvl w:ilvl="4" w:tplc="04090003" w:tentative="1">
+      <w:start w:val="1"/>
+      <w:numFmt w:val="bullet"/>
+      <w:lvlText w:val="o"/>
+      <w:lvlJc w:val="left"/>
+      <w:pPr>
+        <w:ind w:left="3600" w:hanging="360"/>
+      </w:pPr>
+      <w:rPr>
+        <w:rFonts w:ascii="Courier New" w:hAnsi="Courier New" w:hint="default"/>
+      </w:rPr>
+    </w:lvl>
+    <w:lvl w:ilvl="5" w:tplc="04090005" w:tentative="1">
+      <w:start w:val="1"/>
+      <w:numFmt w:val="bullet"/>
+      <w:lvlText w:val=""/>
+      <w:lvlJc w:val="left"/>
+      <w:pPr>
+        <w:ind w:left="4320" w:hanging="360"/>
+      </w:pPr>
+      <w:rPr>
+        <w:rFonts w:ascii="Wingdings" w:hAnsi="Wingdings" w:hint="default"/>
+      </w:rPr>
+    </w:lvl>
+    <w:lvl w:ilvl="6" w:tplc="04090001" w:tentative="1">
+      <w:start w:val="1"/>
+      <w:numFmt w:val="bullet"/>
+      <w:lvlText w:val=""/>
+      <w:lvlJc w:val="left"/>
+      <w:pPr>
+        <w:ind w:left="5040" w:hanging="360"/>
+      </w:pPr>
+      <w:rPr>
+        <w:rFonts w:ascii="Symbol" w:hAnsi="Symbol" w:hint="default"/>
+      </w:rPr>
+    </w:lvl>
+    <w:lvl w:ilvl="7" w:tplc="04090003" w:tentative="1">
+      <w:start w:val="1"/>
+      <w:numFmt w:val="bullet"/>
+      <w:lvlText w:val="o"/>
+      <w:lvlJc w:val="left"/>
+      <w:pPr>
+        <w:ind w:left="5760" w:hanging="360"/>
+      </w:pPr>
+      <w:rPr>
+        <w:rFonts w:ascii="Courier New" w:hAnsi="Courier New" w:hint="default"/>
+      </w:rPr>
+    </w:lvl>
+    <w:lvl w:ilvl="8" w:tplc="04090005" w:tentative="1">
+      <w:start w:val="1"/>
+      <w:numFmt w:val="bullet"/>
+      <w:lvlText w:val=""/>
+      <w:lvlJc w:val="left"/>
+      <w:pPr>
+        <w:ind w:left="6480" w:hanging="360"/>
+      </w:pPr>
+      <w:rPr>
+        <w:rFonts w:ascii="Wingdings" w:hAnsi="Wingdings" w:hint="default"/>
+      </w:rPr>
+    </w:lvl>
+  </w:abstractNum>
+  <w:abstractNum w:abstractNumId="25">
     <w:nsid w:val="3FD0444F"/>
     <w:multiLevelType w:val="multilevel"/>
     <w:tmpl w:val="0409001F"/>
@@ -6552,7 +7912,7 @@
       </w:pPr>
     </w:lvl>
   </w:abstractNum>
-  <w:abstractNum w:abstractNumId="20">
+  <w:abstractNum w:abstractNumId="26">
     <w:nsid w:val="61955630"/>
     <w:multiLevelType w:val="multilevel"/>
     <w:tmpl w:val="0409001F"/>
@@ -6638,7 +7998,7 @@
       </w:pPr>
     </w:lvl>
   </w:abstractNum>
-  <w:abstractNum w:abstractNumId="21">
+  <w:abstractNum w:abstractNumId="27">
     <w:nsid w:val="673406F2"/>
     <w:multiLevelType w:val="hybridMultilevel"/>
     <w:tmpl w:val="258E1C08"/>
@@ -6751,7 +8111,7 @@
       </w:rPr>
     </w:lvl>
   </w:abstractNum>
-  <w:abstractNum w:abstractNumId="22">
+  <w:abstractNum w:abstractNumId="28">
     <w:nsid w:val="676A09CF"/>
     <w:multiLevelType w:val="hybridMultilevel"/>
     <w:tmpl w:val="105A8BF4"/>
@@ -6837,7 +8197,120 @@
       </w:pPr>
     </w:lvl>
   </w:abstractNum>
-  <w:abstractNum w:abstractNumId="23">
+  <w:abstractNum w:abstractNumId="29">
+    <w:nsid w:val="677E1687"/>
+    <w:multiLevelType w:val="hybridMultilevel"/>
+    <w:tmpl w:val="D65E82FE"/>
+    <w:lvl w:ilvl="0" w:tplc="04090001">
+      <w:start w:val="1"/>
+      <w:numFmt w:val="bullet"/>
+      <w:lvlText w:val=""/>
+      <w:lvlJc w:val="left"/>
+      <w:pPr>
+        <w:ind w:left="720" w:hanging="360"/>
+      </w:pPr>
+      <w:rPr>
+        <w:rFonts w:ascii="Symbol" w:hAnsi="Symbol" w:hint="default"/>
+      </w:rPr>
+    </w:lvl>
+    <w:lvl w:ilvl="1" w:tplc="04090003" w:tentative="1">
+      <w:start w:val="1"/>
+      <w:numFmt w:val="bullet"/>
+      <w:lvlText w:val="o"/>
+      <w:lvlJc w:val="left"/>
+      <w:pPr>
+        <w:ind w:left="1440" w:hanging="360"/>
+      </w:pPr>
+      <w:rPr>
+        <w:rFonts w:ascii="Courier New" w:hAnsi="Courier New" w:hint="default"/>
+      </w:rPr>
+    </w:lvl>
+    <w:lvl w:ilvl="2" w:tplc="04090005" w:tentative="1">
+      <w:start w:val="1"/>
+      <w:numFmt w:val="bullet"/>
+      <w:lvlText w:val=""/>
+      <w:lvlJc w:val="left"/>
+      <w:pPr>
+        <w:ind w:left="2160" w:hanging="360"/>
+      </w:pPr>
+      <w:rPr>
+        <w:rFonts w:ascii="Wingdings" w:hAnsi="Wingdings" w:hint="default"/>
+      </w:rPr>
+    </w:lvl>
+    <w:lvl w:ilvl="3" w:tplc="04090001" w:tentative="1">
+      <w:start w:val="1"/>
+      <w:numFmt w:val="bullet"/>
+      <w:lvlText w:val=""/>
+      <w:lvlJc w:val="left"/>
+      <w:pPr>
+        <w:ind w:left="2880" w:hanging="360"/>
+      </w:pPr>
+      <w:rPr>
+        <w:rFonts w:ascii="Symbol" w:hAnsi="Symbol" w:hint="default"/>
+      </w:rPr>
+    </w:lvl>
+    <w:lvl w:ilvl="4" w:tplc="04090003" w:tentative="1">
+      <w:start w:val="1"/>
+      <w:numFmt w:val="bullet"/>
+      <w:lvlText w:val="o"/>
+      <w:lvlJc w:val="left"/>
+      <w:pPr>
+        <w:ind w:left="3600" w:hanging="360"/>
+      </w:pPr>
+      <w:rPr>
+        <w:rFonts w:ascii="Courier New" w:hAnsi="Courier New" w:hint="default"/>
+      </w:rPr>
+    </w:lvl>
+    <w:lvl w:ilvl="5" w:tplc="04090005" w:tentative="1">
+      <w:start w:val="1"/>
+      <w:numFmt w:val="bullet"/>
+      <w:lvlText w:val=""/>
+      <w:lvlJc w:val="left"/>
+      <w:pPr>
+        <w:ind w:left="4320" w:hanging="360"/>
+      </w:pPr>
+      <w:rPr>
+        <w:rFonts w:ascii="Wingdings" w:hAnsi="Wingdings" w:hint="default"/>
+      </w:rPr>
+    </w:lvl>
+    <w:lvl w:ilvl="6" w:tplc="04090001" w:tentative="1">
+      <w:start w:val="1"/>
+      <w:numFmt w:val="bullet"/>
+      <w:lvlText w:val=""/>
+      <w:lvlJc w:val="left"/>
+      <w:pPr>
+        <w:ind w:left="5040" w:hanging="360"/>
+      </w:pPr>
+      <w:rPr>
+        <w:rFonts w:ascii="Symbol" w:hAnsi="Symbol" w:hint="default"/>
+      </w:rPr>
+    </w:lvl>
+    <w:lvl w:ilvl="7" w:tplc="04090003" w:tentative="1">
+      <w:start w:val="1"/>
+      <w:numFmt w:val="bullet"/>
+      <w:lvlText w:val="o"/>
+      <w:lvlJc w:val="left"/>
+      <w:pPr>
+        <w:ind w:left="5760" w:hanging="360"/>
+      </w:pPr>
+      <w:rPr>
+        <w:rFonts w:ascii="Courier New" w:hAnsi="Courier New" w:hint="default"/>
+      </w:rPr>
+    </w:lvl>
+    <w:lvl w:ilvl="8" w:tplc="04090005" w:tentative="1">
+      <w:start w:val="1"/>
+      <w:numFmt w:val="bullet"/>
+      <w:lvlText w:val=""/>
+      <w:lvlJc w:val="left"/>
+      <w:pPr>
+        <w:ind w:left="6480" w:hanging="360"/>
+      </w:pPr>
+      <w:rPr>
+        <w:rFonts w:ascii="Wingdings" w:hAnsi="Wingdings" w:hint="default"/>
+      </w:rPr>
+    </w:lvl>
+  </w:abstractNum>
+  <w:abstractNum w:abstractNumId="30">
     <w:nsid w:val="67CB2EBB"/>
     <w:multiLevelType w:val="multilevel"/>
     <w:tmpl w:val="0409001F"/>
@@ -6923,7 +8396,7 @@
       </w:pPr>
     </w:lvl>
   </w:abstractNum>
-  <w:abstractNum w:abstractNumId="24">
+  <w:abstractNum w:abstractNumId="31">
     <w:nsid w:val="76671525"/>
     <w:multiLevelType w:val="multilevel"/>
     <w:tmpl w:val="0409001F"/>
@@ -7009,7 +8482,7 @@
       </w:pPr>
     </w:lvl>
   </w:abstractNum>
-  <w:abstractNum w:abstractNumId="25">
+  <w:abstractNum w:abstractNumId="32">
     <w:nsid w:val="796D146F"/>
     <w:multiLevelType w:val="multilevel"/>
     <w:tmpl w:val="0409001F"/>
@@ -7095,7 +8568,7 @@
       </w:pPr>
     </w:lvl>
   </w:abstractNum>
-  <w:abstractNum w:abstractNumId="26">
+  <w:abstractNum w:abstractNumId="33">
     <w:nsid w:val="79911088"/>
     <w:multiLevelType w:val="hybridMultilevel"/>
     <w:tmpl w:val="B89254AA"/>
@@ -7208,7 +8681,7 @@
       </w:rPr>
     </w:lvl>
   </w:abstractNum>
-  <w:abstractNum w:abstractNumId="27">
+  <w:abstractNum w:abstractNumId="34">
     <w:nsid w:val="7D8A5D20"/>
     <w:multiLevelType w:val="multilevel"/>
     <w:tmpl w:val="0409001F"/>
@@ -7295,22 +8768,22 @@
     </w:lvl>
   </w:abstractNum>
   <w:num w:numId="1">
-    <w:abstractNumId w:val="19"/>
+    <w:abstractNumId w:val="25"/>
   </w:num>
   <w:num w:numId="2">
-    <w:abstractNumId w:val="25"/>
+    <w:abstractNumId w:val="32"/>
   </w:num>
   <w:num w:numId="3">
-    <w:abstractNumId w:val="26"/>
+    <w:abstractNumId w:val="33"/>
   </w:num>
   <w:num w:numId="4">
-    <w:abstractNumId w:val="18"/>
+    <w:abstractNumId w:val="22"/>
   </w:num>
   <w:num w:numId="5">
-    <w:abstractNumId w:val="21"/>
+    <w:abstractNumId w:val="27"/>
   </w:num>
   <w:num w:numId="6">
-    <w:abstractNumId w:val="12"/>
+    <w:abstractNumId w:val="15"/>
   </w:num>
   <w:num w:numId="7">
     <w:abstractNumId w:val="0"/>
@@ -7346,37 +8819,88 @@
     <w:abstractNumId w:val="10"/>
   </w:num>
   <w:num w:numId="18">
+    <w:abstractNumId w:val="21"/>
+  </w:num>
+  <w:num w:numId="19">
+    <w:abstractNumId w:val="31"/>
+  </w:num>
+  <w:num w:numId="20">
+    <w:abstractNumId w:val="30"/>
+  </w:num>
+  <w:num w:numId="21">
+    <w:abstractNumId w:val="12"/>
+  </w:num>
+  <w:num w:numId="22">
+    <w:abstractNumId w:val="26"/>
+  </w:num>
+  <w:num w:numId="23">
+    <w:abstractNumId w:val="19"/>
+  </w:num>
+  <w:num w:numId="24">
+    <w:abstractNumId w:val="16"/>
+  </w:num>
+  <w:num w:numId="25">
+    <w:abstractNumId w:val="18"/>
+  </w:num>
+  <w:num w:numId="26">
+    <w:abstractNumId w:val="34"/>
+  </w:num>
+  <w:num w:numId="27">
+    <w:abstractNumId w:val="28"/>
+  </w:num>
+  <w:num w:numId="28">
     <w:abstractNumId w:val="17"/>
   </w:num>
-  <w:num w:numId="19">
+  <w:num w:numId="29">
+    <w:abstractNumId w:val="1"/>
+    <w:lvlOverride w:ilvl="0">
+      <w:startOverride w:val="1"/>
+    </w:lvlOverride>
+    <w:lvlOverride w:ilvl="1">
+      <w:startOverride w:val="1"/>
+    </w:lvlOverride>
+    <w:lvlOverride w:ilvl="2">
+      <w:startOverride w:val="1"/>
+    </w:lvlOverride>
+    <w:lvlOverride w:ilvl="3">
+      <w:startOverride w:val="1"/>
+    </w:lvlOverride>
+    <w:lvlOverride w:ilvl="4">
+      <w:startOverride w:val="1"/>
+    </w:lvlOverride>
+    <w:lvlOverride w:ilvl="5">
+      <w:startOverride w:val="1"/>
+    </w:lvlOverride>
+    <w:lvlOverride w:ilvl="6">
+      <w:startOverride w:val="1"/>
+    </w:lvlOverride>
+    <w:lvlOverride w:ilvl="7">
+      <w:startOverride w:val="1"/>
+    </w:lvlOverride>
+    <w:lvlOverride w:ilvl="8">
+      <w:startOverride w:val="1"/>
+    </w:lvlOverride>
+  </w:num>
+  <w:num w:numId="30">
+    <w:abstractNumId w:val="14"/>
+  </w:num>
+  <w:num w:numId="31">
+    <w:abstractNumId w:val="13"/>
+  </w:num>
+  <w:num w:numId="32">
+    <w:abstractNumId w:val="23"/>
+  </w:num>
+  <w:num w:numId="33">
+    <w:abstractNumId w:val="20"/>
+  </w:num>
+  <w:num w:numId="34">
     <w:abstractNumId w:val="24"/>
   </w:num>
-  <w:num w:numId="20">
-    <w:abstractNumId w:val="23"/>
-  </w:num>
-  <w:num w:numId="21">
+  <w:num w:numId="35">
     <w:abstractNumId w:val="11"/>
   </w:num>
-  <w:num w:numId="22">
-    <w:abstractNumId w:val="20"/>
-  </w:num>
-  <w:num w:numId="23">
-    <w:abstractNumId w:val="16"/>
-  </w:num>
-  <w:num w:numId="24">
-    <w:abstractNumId w:val="13"/>
-  </w:num>
-  <w:num w:numId="25">
-    <w:abstractNumId w:val="15"/>
-  </w:num>
-  <w:num w:numId="26">
-    <w:abstractNumId w:val="27"/>
-  </w:num>
-  <w:num w:numId="27">
-    <w:abstractNumId w:val="22"/>
-  </w:num>
-  <w:num w:numId="28">
-    <w:abstractNumId w:val="14"/>
+  <w:num w:numId="36">
+    <w:abstractNumId w:val="29"/>
   </w:num>
 </w:numbering>
 </file>
@@ -8034,8 +9558,12 @@
     <w:basedOn w:val="Normal"/>
     <w:uiPriority w:val="34"/>
     <w:qFormat/>
-    <w:rsid w:val="00F06CC5"/>
+    <w:rsid w:val="00D27C8A"/>
     <w:pPr>
+      <w:tabs>
+        <w:tab w:val="left" w:pos="6084"/>
+      </w:tabs>
+      <w:spacing w:after="0" w:line="240" w:lineRule="auto"/>
       <w:ind w:left="720"/>
       <w:contextualSpacing/>
     </w:pPr>
@@ -8935,8 +10463,12 @@
     <w:basedOn w:val="Normal"/>
     <w:uiPriority w:val="34"/>
     <w:qFormat/>
-    <w:rsid w:val="00F06CC5"/>
+    <w:rsid w:val="00D27C8A"/>
     <w:pPr>
+      <w:tabs>
+        <w:tab w:val="left" w:pos="6084"/>
+      </w:tabs>
+      <w:spacing w:after="0" w:line="240" w:lineRule="auto"/>
       <w:ind w:left="720"/>
       <w:contextualSpacing/>
     </w:pPr>

</xml_diff>

<commit_message>
Updated design document with skeleton 3
</commit_message>
<xml_diff>
--- a/docs/Milestones/Submission 2/Serotope Design Document.docx
+++ b/docs/Milestones/Submission 2/Serotope Design Document.docx
@@ -1936,7 +1936,6 @@
       </w:tr>
     </w:tbl>
     <w:p/>
-    <w:p/>
     <w:tbl>
       <w:tblPr>
         <w:tblStyle w:val="TableGrid"/>
@@ -2591,7 +2590,6 @@
               <w:rPr>
                 <w:rStyle w:val="Strong"/>
               </w:rPr>
-              <w:lastRenderedPageBreak/>
               <w:t xml:space="preserve">Basic flow </w:t>
             </w:r>
           </w:p>
@@ -2636,6 +2634,7 @@
               <w:rPr>
                 <w:rFonts w:ascii="Trebuchet MS" w:hAnsi="Trebuchet MS"/>
               </w:rPr>
+              <w:lastRenderedPageBreak/>
               <w:t>The user gives input to either shoot move or pause the game.</w:t>
             </w:r>
           </w:p>
@@ -3173,6 +3172,7 @@
               <w:pStyle w:val="ListParagraph"/>
             </w:pPr>
             <w:r>
+              <w:lastRenderedPageBreak/>
               <w:t>User has started a game and it is currently being displayed on the screen</w:t>
             </w:r>
           </w:p>
@@ -3615,23 +3615,23 @@
               <w:rPr>
                 <w:rStyle w:val="Strong"/>
               </w:rPr>
+              <w:t xml:space="preserve">Actors </w:t>
+            </w:r>
+          </w:p>
+          <w:p>
+            <w:pPr>
+              <w:pStyle w:val="ListParagraph"/>
+            </w:pPr>
+            <w:r>
+              <w:t>User</w:t>
+            </w:r>
+          </w:p>
+          <w:p>
+            <w:pPr>
+              <w:pStyle w:val="ListParagraph"/>
+            </w:pPr>
+            <w:r>
               <w:lastRenderedPageBreak/>
-              <w:t xml:space="preserve">Actors </w:t>
-            </w:r>
-          </w:p>
-          <w:p>
-            <w:pPr>
-              <w:pStyle w:val="ListParagraph"/>
-            </w:pPr>
-            <w:r>
-              <w:t>User</w:t>
-            </w:r>
-          </w:p>
-          <w:p>
-            <w:pPr>
-              <w:pStyle w:val="ListParagraph"/>
-            </w:pPr>
-            <w:r>
               <w:t>Database</w:t>
             </w:r>
           </w:p>
@@ -4157,6 +4157,7 @@
               <w:ind w:left="720"/>
             </w:pPr>
             <w:r>
+              <w:lastRenderedPageBreak/>
               <w:t>5a. User selects “end game” option</w:t>
             </w:r>
           </w:p>
@@ -4667,12 +4668,7 @@
     </w:p>
     <w:p>
       <w:r>
-        <w:t xml:space="preserve">Slick2d is built on top of LWJGL, </w:t>
-      </w:r>
-      <w:bookmarkStart w:id="0" w:name="_GoBack"/>
-      <w:bookmarkEnd w:id="0"/>
-      <w:r>
-        <w:t>it manages the frame rate of the game</w:t>
+        <w:t>Slick2d is built on top of LWJGL, it manages the frame rate of the game</w:t>
       </w:r>
       <w:r>
         <w:t>,</w:t>
@@ -4847,11 +4843,9 @@
           <w:numId w:val="35"/>
         </w:numPr>
       </w:pPr>
-      <w:proofErr w:type="gramStart"/>
-      <w:r>
-        <w:t>High level</w:t>
-      </w:r>
-      <w:proofErr w:type="gramEnd"/>
+      <w:r>
+        <w:t>High-level</w:t>
+      </w:r>
       <w:r>
         <w:t xml:space="preserve"> frameworks to play audio and get user input.</w:t>
       </w:r>
@@ -4944,6 +4938,8 @@
       <w:pPr>
         <w:pStyle w:val="Heading2"/>
       </w:pPr>
+      <w:bookmarkStart w:id="0" w:name="_GoBack"/>
+      <w:bookmarkEnd w:id="0"/>
       <w:r>
         <w:t>4</w:t>
       </w:r>

</xml_diff>

<commit_message>
Updated data section of Serotope Design Document, it details 3 things DNA Body and GameObject. more can be added but i don't see the necessity
</commit_message>
<xml_diff>
--- a/docs/Milestones/Submission 2/Serotope Design Document.docx
+++ b/docs/Milestones/Submission 2/Serotope Design Document.docx
@@ -699,24 +699,17 @@
       <w:r>
         <w:t xml:space="preserve">This software design document details the design for </w:t>
       </w:r>
-      <w:proofErr w:type="gramStart"/>
-      <w:r>
-        <w:t>a</w:t>
-      </w:r>
-      <w:proofErr w:type="gramEnd"/>
+      <w:r>
+        <w:t>an</w:t>
+      </w:r>
       <w:r>
         <w:t xml:space="preserve"> educational game ‘Serotope” that provides students with a means to understand the principles of </w:t>
       </w:r>
-      <w:proofErr w:type="spellStart"/>
       <w:r>
         <w:t>M</w:t>
       </w:r>
       <w:r>
-        <w:t>endelian</w:t>
-      </w:r>
-      <w:proofErr w:type="spellEnd"/>
-      <w:r>
-        <w:t xml:space="preserve"> inheritance</w:t>
+        <w:t>endelian inheritance</w:t>
       </w:r>
       <w:r>
         <w:t xml:space="preserve"> in a</w:t>
@@ -731,29 +724,22 @@
         <w:t>I</w:t>
       </w:r>
       <w:r>
-        <w:t xml:space="preserve">t is not meant to be used as the sole method </w:t>
-      </w:r>
-      <w:proofErr w:type="gramStart"/>
-      <w:r>
-        <w:t xml:space="preserve">of </w:t>
-      </w:r>
-      <w:r>
-        <w:t xml:space="preserve"> education</w:t>
-      </w:r>
-      <w:proofErr w:type="gramEnd"/>
+        <w:t xml:space="preserve">t is not </w:t>
+      </w:r>
+      <w:r>
+        <w:t xml:space="preserve">to be used as the sole method </w:t>
+      </w:r>
+      <w:r>
+        <w:t>of education</w:t>
+      </w:r>
       <w:r>
         <w:t xml:space="preserve"> for </w:t>
       </w:r>
-      <w:proofErr w:type="spellStart"/>
       <w:r>
         <w:t>M</w:t>
       </w:r>
       <w:r>
-        <w:t>endelian</w:t>
-      </w:r>
-      <w:proofErr w:type="spellEnd"/>
-      <w:r>
-        <w:t xml:space="preserve"> inheritance.</w:t>
+        <w:t>endelian inheritance.</w:t>
       </w:r>
     </w:p>
     <w:p>
@@ -1018,11 +1004,9 @@
       <w:r>
         <w:t xml:space="preserve">subsystems that </w:t>
       </w:r>
-      <w:proofErr w:type="gramStart"/>
-      <w:r>
-        <w:t>is</w:t>
-      </w:r>
-      <w:proofErr w:type="gramEnd"/>
+      <w:r>
+        <w:t>are</w:t>
+      </w:r>
       <w:r>
         <w:t xml:space="preserve"> being created.</w:t>
       </w:r>
@@ -1318,13 +1302,8 @@
                 <w:numId w:val="31"/>
               </w:numPr>
             </w:pPr>
-            <w:proofErr w:type="gramStart"/>
-            <w:r>
-              <w:t>needs</w:t>
-            </w:r>
-            <w:proofErr w:type="gramEnd"/>
-            <w:r>
-              <w:t xml:space="preserve"> easy and quick access to their desired screen</w:t>
+            <w:r>
+              <w:t>needs easy and quick access to their desired screen</w:t>
             </w:r>
           </w:p>
           <w:p>
@@ -1335,13 +1314,8 @@
                 <w:numId w:val="31"/>
               </w:numPr>
             </w:pPr>
-            <w:proofErr w:type="gramStart"/>
-            <w:r>
-              <w:t>needs</w:t>
-            </w:r>
-            <w:proofErr w:type="gramEnd"/>
-            <w:r>
-              <w:t xml:space="preserve"> to know how to play the game</w:t>
+            <w:r>
+              <w:t>needs to know how to play the game</w:t>
             </w:r>
           </w:p>
           <w:p>
@@ -1352,13 +1326,8 @@
                 <w:numId w:val="31"/>
               </w:numPr>
             </w:pPr>
-            <w:proofErr w:type="gramStart"/>
-            <w:r>
-              <w:t>needs</w:t>
-            </w:r>
-            <w:proofErr w:type="gramEnd"/>
-            <w:r>
-              <w:t xml:space="preserve"> to view achievements</w:t>
+            <w:r>
+              <w:t>needs to view achievements</w:t>
             </w:r>
           </w:p>
           <w:p>
@@ -1369,13 +1338,8 @@
                 <w:numId w:val="31"/>
               </w:numPr>
             </w:pPr>
-            <w:proofErr w:type="gramStart"/>
-            <w:r>
-              <w:t>needs</w:t>
-            </w:r>
-            <w:proofErr w:type="gramEnd"/>
-            <w:r>
-              <w:t xml:space="preserve"> to change settings</w:t>
+            <w:r>
+              <w:t>needs to change settings</w:t>
             </w:r>
           </w:p>
           <w:p>
@@ -1386,13 +1350,8 @@
                 <w:numId w:val="31"/>
               </w:numPr>
             </w:pPr>
-            <w:proofErr w:type="gramStart"/>
-            <w:r>
-              <w:t>needs</w:t>
-            </w:r>
-            <w:proofErr w:type="gramEnd"/>
-            <w:r>
-              <w:t xml:space="preserve"> to enter new game </w:t>
+            <w:r>
+              <w:t xml:space="preserve">needs to enter new game </w:t>
             </w:r>
           </w:p>
           <w:p>
@@ -1411,13 +1370,8 @@
                 <w:numId w:val="31"/>
               </w:numPr>
             </w:pPr>
-            <w:proofErr w:type="gramStart"/>
-            <w:r>
-              <w:t>needs</w:t>
-            </w:r>
-            <w:proofErr w:type="gramEnd"/>
-            <w:r>
-              <w:t xml:space="preserve"> access to leaderboard and scores</w:t>
+            <w:r>
+              <w:t>needs access to leaderboard and scores</w:t>
             </w:r>
           </w:p>
           <w:p>
@@ -1428,13 +1382,8 @@
                 <w:numId w:val="31"/>
               </w:numPr>
             </w:pPr>
-            <w:proofErr w:type="gramStart"/>
-            <w:r>
-              <w:t>leaderboard</w:t>
-            </w:r>
-            <w:proofErr w:type="gramEnd"/>
-            <w:r>
-              <w:t xml:space="preserve"> information needs to be up to date</w:t>
+            <w:r>
+              <w:t>leaderboard information needs to be up to date</w:t>
             </w:r>
           </w:p>
           <w:p>
@@ -1470,14 +1419,12 @@
                 <w:rStyle w:val="Strong"/>
               </w:rPr>
             </w:pPr>
-            <w:proofErr w:type="spellStart"/>
             <w:r>
               <w:rPr>
                 <w:rStyle w:val="Strong"/>
               </w:rPr>
               <w:t>Postconditions</w:t>
             </w:r>
-            <w:proofErr w:type="spellEnd"/>
           </w:p>
           <w:p>
             <w:pPr>
@@ -2958,11 +2905,9 @@
             <w:r>
               <w:t>(default is W</w:t>
             </w:r>
-            <w:proofErr w:type="gramStart"/>
-            <w:r>
-              <w:t>,A,S,D</w:t>
-            </w:r>
-            <w:proofErr w:type="gramEnd"/>
+            <w:r>
+              <w:t>, A, S, D</w:t>
+            </w:r>
             <w:r>
               <w:t>).</w:t>
             </w:r>
@@ -3552,13 +3497,8 @@
             <w:pPr>
               <w:pStyle w:val="ListParagraph"/>
             </w:pPr>
-            <w:proofErr w:type="gramStart"/>
-            <w:r>
-              <w:t>2a Creature that died was controlled by the user</w:t>
-            </w:r>
-            <w:proofErr w:type="gramEnd"/>
-            <w:r>
-              <w:t>.</w:t>
+            <w:r>
+              <w:t>2a Creature that died was controlled by the user.</w:t>
             </w:r>
           </w:p>
           <w:p>
@@ -4634,13 +4574,8 @@
       </w:r>
     </w:p>
     <w:p>
-      <w:proofErr w:type="spellStart"/>
-      <w:r>
-        <w:t>Serotope</w:t>
-      </w:r>
-      <w:proofErr w:type="spellEnd"/>
-      <w:r>
-        <w:t xml:space="preserve"> is the</w:t>
+      <w:r>
+        <w:t>Serotope is the</w:t>
       </w:r>
       <w:r>
         <w:t xml:space="preserve"> sy</w:t>
@@ -4686,54 +4621,46 @@
         <w:t xml:space="preserve">, </w:t>
       </w:r>
       <w:r>
+        <w:t>the</w:t>
+      </w:r>
+      <w:r>
+        <w:t xml:space="preserve"> update and render mechanisms</w:t>
+      </w:r>
+      <w:r>
+        <w:t xml:space="preserve">, and a </w:t>
+      </w:r>
+      <w:r>
+        <w:t>L</w:t>
+      </w:r>
+      <w:r>
+        <w:t xml:space="preserve">ow-level frameworks for playing audio, drawing graphics and detecting user </w:t>
+      </w:r>
+      <w:r>
+        <w:t>input.</w:t>
+      </w:r>
+    </w:p>
+    <w:p>
+      <w:pPr>
+        <w:pStyle w:val="Heading3"/>
+      </w:pPr>
+      <w:r>
+        <w:t>3.3.3.JBox2d</w:t>
+      </w:r>
+    </w:p>
+    <w:p>
+      <w:r>
+        <w:t>JBOX2d is a port of Box2d for C++, it provides a Library to create a physics wo</w:t>
+      </w:r>
+      <w:r>
+        <w:t>rld and populate it with bodies.</w:t>
+      </w:r>
+      <w:r>
+        <w:t xml:space="preserve"> </w:t>
+      </w:r>
+      <w:r>
         <w:t>T</w:t>
       </w:r>
       <w:r>
-        <w:t>he update and render mechanisms</w:t>
-      </w:r>
-      <w:r>
-        <w:t xml:space="preserve">, and a </w:t>
-      </w:r>
-      <w:r>
-        <w:t>L</w:t>
-      </w:r>
-      <w:r>
-        <w:t xml:space="preserve">ow-level frameworks for playing audio, drawing graphics and detecting user </w:t>
-      </w:r>
-      <w:proofErr w:type="gramStart"/>
-      <w:r>
-        <w:t>input</w:t>
-      </w:r>
-      <w:r>
-        <w:t xml:space="preserve"> </w:t>
-      </w:r>
-      <w:r>
-        <w:t>.</w:t>
-      </w:r>
-      <w:proofErr w:type="gramEnd"/>
-    </w:p>
-    <w:p>
-      <w:pPr>
-        <w:pStyle w:val="Heading3"/>
-      </w:pPr>
-      <w:r>
-        <w:t>3.3.3.JBox2d</w:t>
-      </w:r>
-    </w:p>
-    <w:p>
-      <w:r>
-        <w:t>JBOX2d is a port of Box2d for C++, it provides a Library to create a physics wo</w:t>
-      </w:r>
-      <w:r>
-        <w:t>rld and populate it with bodies.</w:t>
-      </w:r>
-      <w:r>
-        <w:t xml:space="preserve"> </w:t>
-      </w:r>
-      <w:r>
-        <w:t>T</w:t>
-      </w:r>
-      <w:r>
         <w:t xml:space="preserve">he bodies interact via forces and </w:t>
       </w:r>
       <w:r>
@@ -4753,18 +4680,10 @@
     </w:p>
     <w:p>
       <w:r>
-        <w:t xml:space="preserve">Slick provides </w:t>
-      </w:r>
-      <w:proofErr w:type="spellStart"/>
-      <w:r>
-        <w:t>S</w:t>
-      </w:r>
-      <w:r>
-        <w:t>erotope</w:t>
-      </w:r>
-      <w:proofErr w:type="spellEnd"/>
-      <w:r>
-        <w:t xml:space="preserve"> with</w:t>
+        <w:t>Slick provides S</w:t>
+      </w:r>
+      <w:r>
+        <w:t>erotope with</w:t>
       </w:r>
     </w:p>
     <w:p>
@@ -4791,15 +4710,7 @@
         <w:t>A update function, that creat</w:t>
       </w:r>
       <w:r>
-        <w:t xml:space="preserve">es a way for </w:t>
-      </w:r>
-      <w:proofErr w:type="spellStart"/>
-      <w:r>
-        <w:t>Serotope</w:t>
-      </w:r>
-      <w:proofErr w:type="spellEnd"/>
-      <w:r>
-        <w:t xml:space="preserve"> to update</w:t>
+        <w:t>es a way for Serotope to update</w:t>
       </w:r>
       <w:r>
         <w:t xml:space="preserve"> at approximately regular intervals</w:t>
@@ -4852,15 +4763,7 @@
     </w:p>
     <w:p>
       <w:r>
-        <w:t xml:space="preserve">JBox2d provides </w:t>
-      </w:r>
-      <w:proofErr w:type="spellStart"/>
-      <w:r>
-        <w:t>Serotope</w:t>
-      </w:r>
-      <w:proofErr w:type="spellEnd"/>
-      <w:r>
-        <w:t xml:space="preserve"> with</w:t>
+        <w:t>JBox2d provides Serotope with</w:t>
       </w:r>
     </w:p>
     <w:p>
@@ -4938,8 +4841,6 @@
       <w:pPr>
         <w:pStyle w:val="Heading2"/>
       </w:pPr>
-      <w:bookmarkStart w:id="0" w:name="_GoBack"/>
-      <w:bookmarkEnd w:id="0"/>
       <w:r>
         <w:t>4</w:t>
       </w:r>
@@ -5027,9 +4928,26 @@
         <w:t>Data Description</w:t>
       </w:r>
     </w:p>
+    <w:p>
+      <w:pPr>
+        <w:pStyle w:val="Heading3"/>
+      </w:pPr>
+      <w:r>
+        <w:t>6.1.1.Temporary data</w:t>
+      </w:r>
+    </w:p>
     <w:p/>
     <w:p>
       <w:pPr>
+        <w:pStyle w:val="Heading3"/>
+      </w:pPr>
+      <w:r>
+        <w:t>6.1.2.permanent data</w:t>
+      </w:r>
+    </w:p>
+    <w:p/>
+    <w:p>
+      <w:pPr>
         <w:pStyle w:val="Heading2"/>
       </w:pPr>
       <w:r>
@@ -5039,9 +4957,1408 @@
         <w:t>Data Dictionary</w:t>
       </w:r>
     </w:p>
+    <w:p>
+      <w:pPr>
+        <w:pStyle w:val="Heading4"/>
+      </w:pPr>
+      <w:r>
+        <w:t>6.2.1</w:t>
+      </w:r>
+      <w:r>
+        <w:t>.Body</w:t>
+      </w:r>
+    </w:p>
+    <w:p>
+      <w:r>
+        <w:t xml:space="preserve">The JBOX2d object that populate </w:t>
+      </w:r>
+      <w:r>
+        <w:t>the physics world, specifics of implantation are left to the developer</w:t>
+      </w:r>
+    </w:p>
+    <w:p>
+      <w:r>
+        <w:t xml:space="preserve">The JBOX2d </w:t>
+      </w:r>
+      <w:proofErr w:type="spellStart"/>
+      <w:r>
+        <w:t>javadoc</w:t>
+      </w:r>
+      <w:proofErr w:type="spellEnd"/>
+      <w:r>
+        <w:t xml:space="preserve"> can be found at </w:t>
+      </w:r>
+      <w:hyperlink r:id="rId11" w:history="1">
+        <w:r>
+          <w:rPr>
+            <w:rStyle w:val="Hyperlink"/>
+          </w:rPr>
+          <w:t>https://code.google.com/p/jbox2d/downloads/detail?name=jbox2d-library-2.1.2.0-javadoc.jar</w:t>
+        </w:r>
+      </w:hyperlink>
+    </w:p>
+    <w:p>
+      <w:pPr>
+        <w:pStyle w:val="Heading3"/>
+      </w:pPr>
+      <w:r>
+        <w:t>6.2.2</w:t>
+      </w:r>
+      <w:r>
+        <w:t>.DNA</w:t>
+      </w:r>
+    </w:p>
+    <w:p>
+      <w:pPr>
+        <w:pStyle w:val="ListParagraph"/>
+        <w:ind w:left="0"/>
+        <w:jc w:val="both"/>
+      </w:pPr>
+      <w:r>
+        <w:t>The DNA class consists of an attribute for each of the traits in the game. These are in the form of a tuple of two Booleans. The tuple represents a pair of alleles, one from each of its parent’s DNA. The two possible alleles in a gene are “has the trait” and “doesn’t have the trait”, in which “has the trait” is always recessive and represented by true (whereas “doesn’t have the trait”, is always dominant and represented by false).</w:t>
+      </w:r>
+    </w:p>
     <w:p/>
     <w:p>
       <w:pPr>
+        <w:pStyle w:val="ListParagraph"/>
+        <w:widowControl w:val="0"/>
+        <w:autoSpaceDE w:val="0"/>
+        <w:autoSpaceDN w:val="0"/>
+        <w:adjustRightInd w:val="0"/>
+        <w:ind w:left="1080"/>
+        <w:rPr>
+          <w:rFonts w:ascii="Monaco" w:hAnsi="Monaco" w:cs="Monaco"/>
+          <w:color w:val="000000"/>
+        </w:rPr>
+      </w:pPr>
+      <w:r>
+        <w:rPr>
+          <w:rFonts w:ascii="Monaco" w:hAnsi="Monaco" w:cs="Monaco"/>
+          <w:color w:val="000000"/>
+        </w:rPr>
+        <w:t>(</w:t>
+      </w:r>
+      <w:proofErr w:type="spellStart"/>
+      <w:r>
+        <w:rPr>
+          <w:rFonts w:ascii="Monaco" w:hAnsi="Monaco" w:cs="Monaco"/>
+          <w:color w:val="000000"/>
+        </w:rPr>
+        <w:t>Boolean</w:t>
+      </w:r>
+      <w:proofErr w:type="gramStart"/>
+      <w:r>
+        <w:rPr>
+          <w:rFonts w:ascii="Monaco" w:hAnsi="Monaco" w:cs="Monaco"/>
+          <w:color w:val="000000"/>
+        </w:rPr>
+        <w:t>,Boolean</w:t>
+      </w:r>
+      <w:proofErr w:type="spellEnd"/>
+      <w:proofErr w:type="gramEnd"/>
+      <w:r>
+        <w:rPr>
+          <w:rFonts w:ascii="Monaco" w:hAnsi="Monaco" w:cs="Monaco"/>
+          <w:color w:val="000000"/>
+        </w:rPr>
+        <w:t>)</w:t>
+      </w:r>
+      <w:r>
+        <w:rPr>
+          <w:rFonts w:ascii="Monaco" w:hAnsi="Monaco" w:cs="Monaco"/>
+          <w:color w:val="000000"/>
+        </w:rPr>
+        <w:t xml:space="preserve"> </w:t>
+      </w:r>
+      <w:r>
+        <w:rPr>
+          <w:rFonts w:ascii="Monaco" w:hAnsi="Monaco" w:cs="Monaco"/>
+          <w:color w:val="0000C0"/>
+        </w:rPr>
+        <w:t>life</w:t>
+      </w:r>
+      <w:r>
+        <w:rPr>
+          <w:rFonts w:ascii="Monaco" w:hAnsi="Monaco" w:cs="Monaco"/>
+          <w:color w:val="000000"/>
+        </w:rPr>
+        <w:t>;</w:t>
+      </w:r>
+    </w:p>
+    <w:p>
+      <w:pPr>
+        <w:pStyle w:val="ListParagraph"/>
+        <w:widowControl w:val="0"/>
+        <w:autoSpaceDE w:val="0"/>
+        <w:autoSpaceDN w:val="0"/>
+        <w:adjustRightInd w:val="0"/>
+        <w:ind w:left="1080"/>
+        <w:rPr>
+          <w:rFonts w:ascii="Monaco" w:hAnsi="Monaco" w:cs="Monaco"/>
+          <w:color w:val="000000"/>
+        </w:rPr>
+      </w:pPr>
+      <w:r>
+        <w:rPr>
+          <w:rFonts w:ascii="Monaco" w:hAnsi="Monaco" w:cs="Monaco"/>
+          <w:color w:val="000000"/>
+        </w:rPr>
+        <w:t>(</w:t>
+      </w:r>
+      <w:proofErr w:type="spellStart"/>
+      <w:r>
+        <w:rPr>
+          <w:rFonts w:ascii="Monaco" w:hAnsi="Monaco" w:cs="Monaco"/>
+          <w:color w:val="000000"/>
+        </w:rPr>
+        <w:t>Boolean</w:t>
+      </w:r>
+      <w:proofErr w:type="gramStart"/>
+      <w:r>
+        <w:rPr>
+          <w:rFonts w:ascii="Monaco" w:hAnsi="Monaco" w:cs="Monaco"/>
+          <w:color w:val="000000"/>
+        </w:rPr>
+        <w:t>,Boolean</w:t>
+      </w:r>
+      <w:proofErr w:type="spellEnd"/>
+      <w:proofErr w:type="gramEnd"/>
+      <w:r>
+        <w:rPr>
+          <w:rFonts w:ascii="Monaco" w:hAnsi="Monaco" w:cs="Monaco"/>
+          <w:color w:val="000000"/>
+        </w:rPr>
+        <w:t>)</w:t>
+      </w:r>
+      <w:r>
+        <w:rPr>
+          <w:rFonts w:ascii="Monaco" w:hAnsi="Monaco" w:cs="Monaco"/>
+          <w:color w:val="000000"/>
+        </w:rPr>
+        <w:t xml:space="preserve"> </w:t>
+      </w:r>
+      <w:r>
+        <w:rPr>
+          <w:rFonts w:ascii="Monaco" w:hAnsi="Monaco" w:cs="Monaco"/>
+          <w:color w:val="0000C0"/>
+        </w:rPr>
+        <w:t>stamina</w:t>
+      </w:r>
+      <w:r>
+        <w:rPr>
+          <w:rFonts w:ascii="Monaco" w:hAnsi="Monaco" w:cs="Monaco"/>
+          <w:color w:val="000000"/>
+        </w:rPr>
+        <w:t>;</w:t>
+      </w:r>
+    </w:p>
+    <w:p>
+      <w:pPr>
+        <w:pStyle w:val="ListParagraph"/>
+        <w:widowControl w:val="0"/>
+        <w:autoSpaceDE w:val="0"/>
+        <w:autoSpaceDN w:val="0"/>
+        <w:adjustRightInd w:val="0"/>
+        <w:ind w:left="1080"/>
+        <w:rPr>
+          <w:rFonts w:ascii="Monaco" w:hAnsi="Monaco" w:cs="Monaco"/>
+          <w:color w:val="000000"/>
+        </w:rPr>
+      </w:pPr>
+      <w:r>
+        <w:rPr>
+          <w:rFonts w:ascii="Monaco" w:hAnsi="Monaco" w:cs="Monaco"/>
+          <w:color w:val="000000"/>
+        </w:rPr>
+        <w:t>(</w:t>
+      </w:r>
+      <w:proofErr w:type="spellStart"/>
+      <w:r>
+        <w:rPr>
+          <w:rFonts w:ascii="Monaco" w:hAnsi="Monaco" w:cs="Monaco"/>
+          <w:color w:val="000000"/>
+        </w:rPr>
+        <w:t>Boolean</w:t>
+      </w:r>
+      <w:proofErr w:type="gramStart"/>
+      <w:r>
+        <w:rPr>
+          <w:rFonts w:ascii="Monaco" w:hAnsi="Monaco" w:cs="Monaco"/>
+          <w:color w:val="000000"/>
+        </w:rPr>
+        <w:t>,Boolean</w:t>
+      </w:r>
+      <w:proofErr w:type="spellEnd"/>
+      <w:proofErr w:type="gramEnd"/>
+      <w:r>
+        <w:rPr>
+          <w:rFonts w:ascii="Monaco" w:hAnsi="Monaco" w:cs="Monaco"/>
+          <w:color w:val="000000"/>
+        </w:rPr>
+        <w:t>)</w:t>
+      </w:r>
+      <w:r>
+        <w:rPr>
+          <w:rFonts w:ascii="Monaco" w:hAnsi="Monaco" w:cs="Monaco"/>
+          <w:color w:val="000000"/>
+        </w:rPr>
+        <w:t xml:space="preserve"> </w:t>
+      </w:r>
+      <w:r>
+        <w:rPr>
+          <w:rFonts w:ascii="Monaco" w:hAnsi="Monaco" w:cs="Monaco"/>
+          <w:color w:val="0000C0"/>
+        </w:rPr>
+        <w:t>shield</w:t>
+      </w:r>
+      <w:r>
+        <w:rPr>
+          <w:rFonts w:ascii="Monaco" w:hAnsi="Monaco" w:cs="Monaco"/>
+          <w:color w:val="000000"/>
+        </w:rPr>
+        <w:t>;</w:t>
+      </w:r>
+    </w:p>
+    <w:p>
+      <w:pPr>
+        <w:pStyle w:val="ListParagraph"/>
+        <w:widowControl w:val="0"/>
+        <w:autoSpaceDE w:val="0"/>
+        <w:autoSpaceDN w:val="0"/>
+        <w:adjustRightInd w:val="0"/>
+        <w:ind w:left="1080"/>
+        <w:rPr>
+          <w:rFonts w:ascii="Monaco" w:hAnsi="Monaco" w:cs="Monaco"/>
+          <w:color w:val="000000"/>
+        </w:rPr>
+      </w:pPr>
+      <w:r>
+        <w:rPr>
+          <w:rFonts w:ascii="Monaco" w:hAnsi="Monaco" w:cs="Monaco"/>
+          <w:color w:val="000000"/>
+        </w:rPr>
+        <w:t>(</w:t>
+      </w:r>
+      <w:proofErr w:type="spellStart"/>
+      <w:r>
+        <w:rPr>
+          <w:rFonts w:ascii="Monaco" w:hAnsi="Monaco" w:cs="Monaco"/>
+          <w:color w:val="000000"/>
+        </w:rPr>
+        <w:t>Boolean</w:t>
+      </w:r>
+      <w:proofErr w:type="gramStart"/>
+      <w:r>
+        <w:rPr>
+          <w:rFonts w:ascii="Monaco" w:hAnsi="Monaco" w:cs="Monaco"/>
+          <w:color w:val="000000"/>
+        </w:rPr>
+        <w:t>,Boolean</w:t>
+      </w:r>
+      <w:proofErr w:type="spellEnd"/>
+      <w:proofErr w:type="gramEnd"/>
+      <w:r>
+        <w:rPr>
+          <w:rFonts w:ascii="Monaco" w:hAnsi="Monaco" w:cs="Monaco"/>
+          <w:color w:val="000000"/>
+        </w:rPr>
+        <w:t>)</w:t>
+      </w:r>
+      <w:r>
+        <w:rPr>
+          <w:rFonts w:ascii="Monaco" w:hAnsi="Monaco" w:cs="Monaco"/>
+          <w:color w:val="000000"/>
+        </w:rPr>
+        <w:t xml:space="preserve"> </w:t>
+      </w:r>
+      <w:proofErr w:type="spellStart"/>
+      <w:r>
+        <w:rPr>
+          <w:rFonts w:ascii="Monaco" w:hAnsi="Monaco" w:cs="Monaco"/>
+          <w:color w:val="0000C0"/>
+        </w:rPr>
+        <w:t>attackSpeed</w:t>
+      </w:r>
+      <w:proofErr w:type="spellEnd"/>
+      <w:r>
+        <w:rPr>
+          <w:rFonts w:ascii="Monaco" w:hAnsi="Monaco" w:cs="Monaco"/>
+          <w:color w:val="000000"/>
+        </w:rPr>
+        <w:t>;</w:t>
+      </w:r>
+    </w:p>
+    <w:p>
+      <w:pPr>
+        <w:pStyle w:val="ListParagraph"/>
+        <w:widowControl w:val="0"/>
+        <w:autoSpaceDE w:val="0"/>
+        <w:autoSpaceDN w:val="0"/>
+        <w:adjustRightInd w:val="0"/>
+        <w:ind w:left="1080"/>
+        <w:rPr>
+          <w:rFonts w:ascii="Monaco" w:hAnsi="Monaco" w:cs="Monaco"/>
+          <w:color w:val="000000"/>
+        </w:rPr>
+      </w:pPr>
+      <w:r>
+        <w:rPr>
+          <w:rFonts w:ascii="Monaco" w:hAnsi="Monaco" w:cs="Monaco"/>
+          <w:color w:val="000000"/>
+        </w:rPr>
+        <w:t>(</w:t>
+      </w:r>
+      <w:proofErr w:type="spellStart"/>
+      <w:r>
+        <w:rPr>
+          <w:rFonts w:ascii="Monaco" w:hAnsi="Monaco" w:cs="Monaco"/>
+          <w:color w:val="000000"/>
+        </w:rPr>
+        <w:t>Boolean</w:t>
+      </w:r>
+      <w:proofErr w:type="gramStart"/>
+      <w:r>
+        <w:rPr>
+          <w:rFonts w:ascii="Monaco" w:hAnsi="Monaco" w:cs="Monaco"/>
+          <w:color w:val="000000"/>
+        </w:rPr>
+        <w:t>,Boolean</w:t>
+      </w:r>
+      <w:proofErr w:type="spellEnd"/>
+      <w:proofErr w:type="gramEnd"/>
+      <w:r>
+        <w:rPr>
+          <w:rFonts w:ascii="Monaco" w:hAnsi="Monaco" w:cs="Monaco"/>
+          <w:color w:val="000000"/>
+        </w:rPr>
+        <w:t>)</w:t>
+      </w:r>
+      <w:r>
+        <w:rPr>
+          <w:rFonts w:ascii="Monaco" w:hAnsi="Monaco" w:cs="Monaco"/>
+          <w:color w:val="000000"/>
+        </w:rPr>
+        <w:t xml:space="preserve"> </w:t>
+      </w:r>
+      <w:r>
+        <w:rPr>
+          <w:rFonts w:ascii="Monaco" w:hAnsi="Monaco" w:cs="Monaco"/>
+          <w:color w:val="0000C0"/>
+        </w:rPr>
+        <w:t>damage</w:t>
+      </w:r>
+      <w:r>
+        <w:rPr>
+          <w:rFonts w:ascii="Monaco" w:hAnsi="Monaco" w:cs="Monaco"/>
+          <w:color w:val="000000"/>
+        </w:rPr>
+        <w:t>;</w:t>
+      </w:r>
+    </w:p>
+    <w:p>
+      <w:pPr>
+        <w:pStyle w:val="ListParagraph"/>
+        <w:widowControl w:val="0"/>
+        <w:autoSpaceDE w:val="0"/>
+        <w:autoSpaceDN w:val="0"/>
+        <w:adjustRightInd w:val="0"/>
+        <w:ind w:left="1080"/>
+        <w:rPr>
+          <w:rFonts w:ascii="Monaco" w:hAnsi="Monaco" w:cs="Monaco"/>
+          <w:color w:val="000000"/>
+        </w:rPr>
+      </w:pPr>
+      <w:r>
+        <w:rPr>
+          <w:rFonts w:ascii="Monaco" w:hAnsi="Monaco" w:cs="Monaco"/>
+          <w:color w:val="000000"/>
+        </w:rPr>
+        <w:t>(</w:t>
+      </w:r>
+      <w:proofErr w:type="spellStart"/>
+      <w:r>
+        <w:rPr>
+          <w:rFonts w:ascii="Monaco" w:hAnsi="Monaco" w:cs="Monaco"/>
+          <w:color w:val="000000"/>
+        </w:rPr>
+        <w:t>Boolean</w:t>
+      </w:r>
+      <w:proofErr w:type="gramStart"/>
+      <w:r>
+        <w:rPr>
+          <w:rFonts w:ascii="Monaco" w:hAnsi="Monaco" w:cs="Monaco"/>
+          <w:color w:val="000000"/>
+        </w:rPr>
+        <w:t>,Boolean</w:t>
+      </w:r>
+      <w:proofErr w:type="spellEnd"/>
+      <w:proofErr w:type="gramEnd"/>
+      <w:r>
+        <w:rPr>
+          <w:rFonts w:ascii="Monaco" w:hAnsi="Monaco" w:cs="Monaco"/>
+          <w:color w:val="000000"/>
+        </w:rPr>
+        <w:t>)</w:t>
+      </w:r>
+      <w:r>
+        <w:rPr>
+          <w:rFonts w:ascii="Monaco" w:hAnsi="Monaco" w:cs="Monaco"/>
+          <w:color w:val="000000"/>
+        </w:rPr>
+        <w:t xml:space="preserve"> </w:t>
+      </w:r>
+      <w:proofErr w:type="spellStart"/>
+      <w:r>
+        <w:rPr>
+          <w:rFonts w:ascii="Monaco" w:hAnsi="Monaco" w:cs="Monaco"/>
+          <w:color w:val="0000C0"/>
+        </w:rPr>
+        <w:t>shooting</w:t>
+      </w:r>
+      <w:r>
+        <w:rPr>
+          <w:rFonts w:ascii="Monaco" w:hAnsi="Monaco" w:cs="Monaco"/>
+          <w:color w:val="0000C0"/>
+        </w:rPr>
+        <w:t>Type</w:t>
+      </w:r>
+      <w:proofErr w:type="spellEnd"/>
+      <w:r>
+        <w:rPr>
+          <w:rFonts w:ascii="Monaco" w:hAnsi="Monaco" w:cs="Monaco"/>
+          <w:color w:val="000000"/>
+        </w:rPr>
+        <w:t>;</w:t>
+      </w:r>
+    </w:p>
+    <w:p>
+      <w:pPr>
+        <w:pStyle w:val="ListParagraph"/>
+        <w:widowControl w:val="0"/>
+        <w:autoSpaceDE w:val="0"/>
+        <w:autoSpaceDN w:val="0"/>
+        <w:adjustRightInd w:val="0"/>
+        <w:ind w:left="1080"/>
+        <w:rPr>
+          <w:rFonts w:ascii="Monaco" w:hAnsi="Monaco" w:cs="Monaco"/>
+          <w:color w:val="000000"/>
+        </w:rPr>
+      </w:pPr>
+      <w:r>
+        <w:rPr>
+          <w:rFonts w:ascii="Monaco" w:hAnsi="Monaco" w:cs="Monaco"/>
+          <w:color w:val="000000"/>
+        </w:rPr>
+        <w:t>(</w:t>
+      </w:r>
+      <w:proofErr w:type="spellStart"/>
+      <w:r>
+        <w:rPr>
+          <w:rFonts w:ascii="Monaco" w:hAnsi="Monaco" w:cs="Monaco"/>
+          <w:color w:val="000000"/>
+        </w:rPr>
+        <w:t>Boolean</w:t>
+      </w:r>
+      <w:proofErr w:type="gramStart"/>
+      <w:r>
+        <w:rPr>
+          <w:rFonts w:ascii="Monaco" w:hAnsi="Monaco" w:cs="Monaco"/>
+          <w:color w:val="000000"/>
+        </w:rPr>
+        <w:t>,Boolean</w:t>
+      </w:r>
+      <w:proofErr w:type="spellEnd"/>
+      <w:proofErr w:type="gramEnd"/>
+      <w:r>
+        <w:rPr>
+          <w:rFonts w:ascii="Monaco" w:hAnsi="Monaco" w:cs="Monaco"/>
+          <w:color w:val="000000"/>
+        </w:rPr>
+        <w:t>)</w:t>
+      </w:r>
+      <w:r>
+        <w:rPr>
+          <w:rFonts w:ascii="Monaco" w:hAnsi="Monaco" w:cs="Monaco"/>
+          <w:color w:val="000000"/>
+        </w:rPr>
+        <w:t xml:space="preserve"> </w:t>
+      </w:r>
+      <w:r>
+        <w:rPr>
+          <w:rFonts w:ascii="Monaco" w:hAnsi="Monaco" w:cs="Monaco"/>
+          <w:color w:val="0000C0"/>
+        </w:rPr>
+        <w:t>speed</w:t>
+      </w:r>
+      <w:r>
+        <w:rPr>
+          <w:rFonts w:ascii="Monaco" w:hAnsi="Monaco" w:cs="Monaco"/>
+          <w:color w:val="000000"/>
+        </w:rPr>
+        <w:t>;</w:t>
+      </w:r>
+    </w:p>
+    <w:p>
+      <w:pPr>
+        <w:pStyle w:val="ListParagraph"/>
+        <w:widowControl w:val="0"/>
+        <w:autoSpaceDE w:val="0"/>
+        <w:autoSpaceDN w:val="0"/>
+        <w:adjustRightInd w:val="0"/>
+        <w:ind w:left="1080"/>
+        <w:rPr>
+          <w:rFonts w:ascii="Monaco" w:hAnsi="Monaco" w:cs="Monaco"/>
+          <w:color w:val="000000"/>
+        </w:rPr>
+      </w:pPr>
+      <w:r>
+        <w:rPr>
+          <w:rFonts w:ascii="Monaco" w:hAnsi="Monaco" w:cs="Monaco"/>
+          <w:color w:val="000000"/>
+        </w:rPr>
+        <w:t>(</w:t>
+      </w:r>
+      <w:proofErr w:type="spellStart"/>
+      <w:r>
+        <w:rPr>
+          <w:rFonts w:ascii="Monaco" w:hAnsi="Monaco" w:cs="Monaco"/>
+          <w:color w:val="000000"/>
+        </w:rPr>
+        <w:t>Boolean</w:t>
+      </w:r>
+      <w:proofErr w:type="gramStart"/>
+      <w:r>
+        <w:rPr>
+          <w:rFonts w:ascii="Monaco" w:hAnsi="Monaco" w:cs="Monaco"/>
+          <w:color w:val="000000"/>
+        </w:rPr>
+        <w:t>,Boolean</w:t>
+      </w:r>
+      <w:proofErr w:type="spellEnd"/>
+      <w:proofErr w:type="gramEnd"/>
+      <w:r>
+        <w:rPr>
+          <w:rFonts w:ascii="Monaco" w:hAnsi="Monaco" w:cs="Monaco"/>
+          <w:color w:val="000000"/>
+        </w:rPr>
+        <w:t>)</w:t>
+      </w:r>
+      <w:r>
+        <w:rPr>
+          <w:rFonts w:ascii="Monaco" w:hAnsi="Monaco" w:cs="Monaco"/>
+          <w:color w:val="000000"/>
+        </w:rPr>
+        <w:t xml:space="preserve"> </w:t>
+      </w:r>
+      <w:r>
+        <w:rPr>
+          <w:rFonts w:ascii="Monaco" w:hAnsi="Monaco" w:cs="Monaco"/>
+          <w:color w:val="0000C0"/>
+        </w:rPr>
+        <w:t>acceleration</w:t>
+      </w:r>
+      <w:r>
+        <w:rPr>
+          <w:rFonts w:ascii="Monaco" w:hAnsi="Monaco" w:cs="Monaco"/>
+          <w:color w:val="000000"/>
+        </w:rPr>
+        <w:t>;</w:t>
+      </w:r>
+    </w:p>
+    <w:p>
+      <w:pPr>
+        <w:pStyle w:val="ListParagraph"/>
+        <w:widowControl w:val="0"/>
+        <w:autoSpaceDE w:val="0"/>
+        <w:autoSpaceDN w:val="0"/>
+        <w:adjustRightInd w:val="0"/>
+        <w:ind w:left="1080"/>
+        <w:rPr>
+          <w:rFonts w:ascii="Monaco" w:hAnsi="Monaco" w:cs="Monaco"/>
+          <w:color w:val="000000"/>
+        </w:rPr>
+      </w:pPr>
+      <w:r>
+        <w:rPr>
+          <w:rFonts w:ascii="Monaco" w:hAnsi="Monaco" w:cs="Monaco"/>
+          <w:color w:val="000000"/>
+        </w:rPr>
+        <w:t>(</w:t>
+      </w:r>
+      <w:proofErr w:type="spellStart"/>
+      <w:r>
+        <w:rPr>
+          <w:rFonts w:ascii="Monaco" w:hAnsi="Monaco" w:cs="Monaco"/>
+          <w:color w:val="000000"/>
+        </w:rPr>
+        <w:t>Boolean</w:t>
+      </w:r>
+      <w:proofErr w:type="gramStart"/>
+      <w:r>
+        <w:rPr>
+          <w:rFonts w:ascii="Monaco" w:hAnsi="Monaco" w:cs="Monaco"/>
+          <w:color w:val="000000"/>
+        </w:rPr>
+        <w:t>,Boolean</w:t>
+      </w:r>
+      <w:proofErr w:type="spellEnd"/>
+      <w:proofErr w:type="gramEnd"/>
+      <w:r>
+        <w:rPr>
+          <w:rFonts w:ascii="Monaco" w:hAnsi="Monaco" w:cs="Monaco"/>
+          <w:color w:val="000000"/>
+        </w:rPr>
+        <w:t>)</w:t>
+      </w:r>
+      <w:r>
+        <w:rPr>
+          <w:rFonts w:ascii="Monaco" w:hAnsi="Monaco" w:cs="Monaco"/>
+          <w:color w:val="000000"/>
+        </w:rPr>
+        <w:t xml:space="preserve"> </w:t>
+      </w:r>
+      <w:r>
+        <w:rPr>
+          <w:rFonts w:ascii="Monaco" w:hAnsi="Monaco" w:cs="Monaco"/>
+          <w:color w:val="0000C0"/>
+        </w:rPr>
+        <w:t>handling</w:t>
+      </w:r>
+      <w:r>
+        <w:rPr>
+          <w:rFonts w:ascii="Monaco" w:hAnsi="Monaco" w:cs="Monaco"/>
+          <w:color w:val="000000"/>
+        </w:rPr>
+        <w:t>;</w:t>
+      </w:r>
+    </w:p>
+    <w:p/>
+    <w:p>
+      <w:bookmarkStart w:id="0" w:name="_GoBack"/>
+      <w:r>
+        <w:t>For reaso</w:t>
+      </w:r>
+      <w:r>
+        <w:t xml:space="preserve">ning as too the design of DNA and its functional </w:t>
+      </w:r>
+      <w:r>
+        <w:t>requirements</w:t>
+      </w:r>
+      <w:r>
+        <w:t xml:space="preserve"> refer to </w:t>
+      </w:r>
+      <w:r>
+        <w:t>section</w:t>
+      </w:r>
+      <w:r>
+        <w:t xml:space="preserve"> 8.1.</w:t>
+      </w:r>
+    </w:p>
+    <w:bookmarkEnd w:id="0"/>
+    <w:p>
+      <w:pPr>
+        <w:pStyle w:val="Heading4"/>
+      </w:pPr>
+      <w:r>
+        <w:t>6.2.3</w:t>
+      </w:r>
+      <w:r>
+        <w:t>.Gameobject</w:t>
+      </w:r>
+    </w:p>
+    <w:p>
+      <w:pPr>
+        <w:widowControl w:val="0"/>
+        <w:autoSpaceDE w:val="0"/>
+        <w:autoSpaceDN w:val="0"/>
+        <w:adjustRightInd w:val="0"/>
+        <w:spacing w:after="0" w:line="240" w:lineRule="auto"/>
+      </w:pPr>
+    </w:p>
+    <w:p>
+      <w:pPr>
+        <w:widowControl w:val="0"/>
+        <w:autoSpaceDE w:val="0"/>
+        <w:autoSpaceDN w:val="0"/>
+        <w:adjustRightInd w:val="0"/>
+        <w:spacing w:after="0" w:line="240" w:lineRule="auto"/>
+      </w:pPr>
+      <w:r>
+        <w:t>The fundamental component to the Game World, it has four components,</w:t>
+      </w:r>
+    </w:p>
+    <w:p>
+      <w:pPr>
+        <w:pStyle w:val="ListParagraph"/>
+        <w:widowControl w:val="0"/>
+        <w:autoSpaceDE w:val="0"/>
+        <w:autoSpaceDN w:val="0"/>
+        <w:adjustRightInd w:val="0"/>
+        <w:ind w:left="1080"/>
+        <w:rPr>
+          <w:rFonts w:ascii="Monaco" w:hAnsi="Monaco" w:cs="Monaco"/>
+          <w:color w:val="000000"/>
+        </w:rPr>
+      </w:pPr>
+      <w:r>
+        <w:rPr>
+          <w:rFonts w:ascii="Monaco" w:hAnsi="Monaco" w:cs="Monaco"/>
+          <w:color w:val="000000"/>
+        </w:rPr>
+        <w:t xml:space="preserve">Image </w:t>
+      </w:r>
+      <w:proofErr w:type="spellStart"/>
+      <w:r>
+        <w:rPr>
+          <w:rFonts w:ascii="Monaco" w:hAnsi="Monaco" w:cs="Monaco"/>
+          <w:color w:val="0000C0"/>
+        </w:rPr>
+        <w:t>image</w:t>
+      </w:r>
+      <w:proofErr w:type="spellEnd"/>
+      <w:r>
+        <w:rPr>
+          <w:rFonts w:ascii="Monaco" w:hAnsi="Monaco" w:cs="Monaco"/>
+          <w:color w:val="000000"/>
+        </w:rPr>
+        <w:t>;</w:t>
+      </w:r>
+    </w:p>
+    <w:p>
+      <w:pPr>
+        <w:pStyle w:val="ListParagraph"/>
+        <w:widowControl w:val="0"/>
+        <w:autoSpaceDE w:val="0"/>
+        <w:autoSpaceDN w:val="0"/>
+        <w:adjustRightInd w:val="0"/>
+        <w:ind w:left="1800"/>
+        <w:rPr>
+          <w:rFonts w:ascii="Monaco" w:hAnsi="Monaco" w:cs="Monaco"/>
+        </w:rPr>
+      </w:pPr>
+      <w:r>
+        <w:rPr>
+          <w:rFonts w:ascii="Monaco" w:hAnsi="Monaco" w:cs="Monaco"/>
+          <w:color w:val="000000"/>
+        </w:rPr>
+        <w:t xml:space="preserve">This is used by the </w:t>
+      </w:r>
+      <w:proofErr w:type="spellStart"/>
+      <w:r>
+        <w:rPr>
+          <w:rFonts w:ascii="Monaco" w:hAnsi="Monaco" w:cs="Monaco"/>
+          <w:color w:val="000000"/>
+        </w:rPr>
+        <w:t>GameObject</w:t>
+      </w:r>
+      <w:r>
+        <w:rPr>
+          <w:rFonts w:ascii="Monaco" w:hAnsi="Monaco" w:cs="Monaco"/>
+          <w:color w:val="000000"/>
+        </w:rPr>
+        <w:t>’s</w:t>
+      </w:r>
+      <w:proofErr w:type="spellEnd"/>
+      <w:r>
+        <w:rPr>
+          <w:rFonts w:ascii="Monaco" w:hAnsi="Monaco" w:cs="Monaco"/>
+          <w:color w:val="000000"/>
+        </w:rPr>
+        <w:t xml:space="preserve"> </w:t>
+      </w:r>
+      <w:proofErr w:type="gramStart"/>
+      <w:r>
+        <w:rPr>
+          <w:rFonts w:ascii="Monaco" w:hAnsi="Monaco" w:cs="Monaco"/>
+          <w:color w:val="000000"/>
+        </w:rPr>
+        <w:t>render(</w:t>
+      </w:r>
+      <w:proofErr w:type="gramEnd"/>
+      <w:r>
+        <w:rPr>
+          <w:rFonts w:ascii="Monaco" w:hAnsi="Monaco" w:cs="Monaco"/>
+          <w:color w:val="000000"/>
+        </w:rPr>
+        <w:t xml:space="preserve">graphics, </w:t>
+      </w:r>
+      <w:r>
+        <w:rPr>
+          <w:rFonts w:ascii="Monaco" w:hAnsi="Monaco" w:cs="Monaco"/>
+          <w:color w:val="000000"/>
+        </w:rPr>
+        <w:t>x,</w:t>
+      </w:r>
+      <w:r>
+        <w:rPr>
+          <w:rFonts w:ascii="Monaco" w:hAnsi="Monaco" w:cs="Monaco"/>
+          <w:color w:val="000000"/>
+        </w:rPr>
+        <w:t xml:space="preserve"> </w:t>
+      </w:r>
+      <w:r>
+        <w:rPr>
+          <w:rFonts w:ascii="Monaco" w:hAnsi="Monaco" w:cs="Monaco"/>
+          <w:color w:val="000000"/>
+        </w:rPr>
+        <w:t>y</w:t>
+      </w:r>
+      <w:r>
+        <w:rPr>
+          <w:rFonts w:ascii="Monaco" w:hAnsi="Monaco" w:cs="Monaco"/>
+          <w:color w:val="000000"/>
+        </w:rPr>
+        <w:t xml:space="preserve">) method to draw the </w:t>
+      </w:r>
+      <w:r>
+        <w:rPr>
+          <w:rFonts w:ascii="Monaco" w:hAnsi="Monaco" w:cs="Monaco"/>
+          <w:color w:val="000000"/>
+        </w:rPr>
+        <w:t>image</w:t>
+      </w:r>
+      <w:r>
+        <w:rPr>
+          <w:rFonts w:ascii="Monaco" w:hAnsi="Monaco" w:cs="Monaco"/>
+          <w:color w:val="000000"/>
+        </w:rPr>
+        <w:t xml:space="preserve"> on screen</w:t>
+      </w:r>
+      <w:r>
+        <w:rPr>
+          <w:rFonts w:ascii="Monaco" w:hAnsi="Monaco" w:cs="Monaco"/>
+          <w:color w:val="000000"/>
+        </w:rPr>
+        <w:t xml:space="preserve"> at position x y</w:t>
+      </w:r>
+      <w:r>
+        <w:rPr>
+          <w:rFonts w:ascii="Monaco" w:hAnsi="Monaco" w:cs="Monaco"/>
+          <w:color w:val="000000"/>
+        </w:rPr>
+        <w:t>.</w:t>
+      </w:r>
+    </w:p>
+    <w:p>
+      <w:pPr>
+        <w:pStyle w:val="ListParagraph"/>
+        <w:widowControl w:val="0"/>
+        <w:autoSpaceDE w:val="0"/>
+        <w:autoSpaceDN w:val="0"/>
+        <w:adjustRightInd w:val="0"/>
+        <w:ind w:left="1080"/>
+        <w:rPr>
+          <w:rFonts w:ascii="Monaco" w:hAnsi="Monaco" w:cs="Monaco"/>
+          <w:color w:val="000000"/>
+        </w:rPr>
+      </w:pPr>
+      <w:proofErr w:type="spellStart"/>
+      <w:proofErr w:type="gramStart"/>
+      <w:r>
+        <w:rPr>
+          <w:rFonts w:ascii="Monaco" w:hAnsi="Monaco" w:cs="Monaco"/>
+          <w:color w:val="000000"/>
+        </w:rPr>
+        <w:t>int</w:t>
+      </w:r>
+      <w:proofErr w:type="spellEnd"/>
+      <w:proofErr w:type="gramEnd"/>
+      <w:r>
+        <w:rPr>
+          <w:rFonts w:ascii="Monaco" w:hAnsi="Monaco" w:cs="Monaco"/>
+          <w:color w:val="000000"/>
+        </w:rPr>
+        <w:t xml:space="preserve"> </w:t>
+      </w:r>
+      <w:r>
+        <w:rPr>
+          <w:rFonts w:ascii="Monaco" w:hAnsi="Monaco" w:cs="Monaco"/>
+          <w:color w:val="0000C0"/>
+        </w:rPr>
+        <w:t>id</w:t>
+      </w:r>
+      <w:r>
+        <w:rPr>
+          <w:rFonts w:ascii="Monaco" w:hAnsi="Monaco" w:cs="Monaco"/>
+          <w:color w:val="000000"/>
+        </w:rPr>
+        <w:t>;</w:t>
+      </w:r>
+    </w:p>
+    <w:p>
+      <w:pPr>
+        <w:pStyle w:val="ListParagraph"/>
+        <w:widowControl w:val="0"/>
+        <w:autoSpaceDE w:val="0"/>
+        <w:autoSpaceDN w:val="0"/>
+        <w:adjustRightInd w:val="0"/>
+        <w:ind w:left="1800"/>
+        <w:rPr>
+          <w:rFonts w:ascii="Monaco" w:hAnsi="Monaco" w:cs="Monaco"/>
+        </w:rPr>
+      </w:pPr>
+      <w:r>
+        <w:rPr>
+          <w:rFonts w:ascii="Monaco" w:hAnsi="Monaco" w:cs="Monaco"/>
+          <w:color w:val="000000"/>
+        </w:rPr>
+        <w:t xml:space="preserve">This is the </w:t>
+      </w:r>
+      <w:proofErr w:type="spellStart"/>
+      <w:r>
+        <w:rPr>
+          <w:rFonts w:ascii="Monaco" w:hAnsi="Monaco" w:cs="Monaco"/>
+          <w:color w:val="000000"/>
+        </w:rPr>
+        <w:t>GameObjects</w:t>
+      </w:r>
+      <w:proofErr w:type="spellEnd"/>
+      <w:r>
+        <w:rPr>
+          <w:rFonts w:ascii="Monaco" w:hAnsi="Monaco" w:cs="Monaco"/>
+          <w:color w:val="000000"/>
+        </w:rPr>
+        <w:t xml:space="preserve"> unique identifier</w:t>
+      </w:r>
+      <w:r>
+        <w:rPr>
+          <w:rFonts w:ascii="Monaco" w:hAnsi="Monaco" w:cs="Monaco"/>
+          <w:color w:val="000000"/>
+        </w:rPr>
+        <w:t xml:space="preserve"> it is assigned via a call to the </w:t>
+      </w:r>
+      <w:proofErr w:type="spellStart"/>
+      <w:r>
+        <w:rPr>
+          <w:rFonts w:ascii="Monaco" w:hAnsi="Monaco" w:cs="Monaco"/>
+          <w:color w:val="000000"/>
+        </w:rPr>
+        <w:t>GameWorld</w:t>
+      </w:r>
+      <w:proofErr w:type="spellEnd"/>
+      <w:r>
+        <w:rPr>
+          <w:rFonts w:ascii="Monaco" w:hAnsi="Monaco" w:cs="Monaco"/>
+          <w:color w:val="000000"/>
+        </w:rPr>
+        <w:t xml:space="preserve"> singleton.</w:t>
+      </w:r>
+    </w:p>
+    <w:p>
+      <w:pPr>
+        <w:pStyle w:val="ListParagraph"/>
+        <w:widowControl w:val="0"/>
+        <w:autoSpaceDE w:val="0"/>
+        <w:autoSpaceDN w:val="0"/>
+        <w:adjustRightInd w:val="0"/>
+        <w:ind w:left="1080"/>
+        <w:rPr>
+          <w:rFonts w:ascii="Monaco" w:hAnsi="Monaco" w:cs="Monaco"/>
+          <w:color w:val="000000"/>
+        </w:rPr>
+      </w:pPr>
+      <w:r>
+        <w:rPr>
+          <w:rFonts w:ascii="Monaco" w:hAnsi="Monaco" w:cs="Monaco"/>
+          <w:color w:val="000000"/>
+        </w:rPr>
+        <w:t xml:space="preserve">Body </w:t>
+      </w:r>
+      <w:proofErr w:type="spellStart"/>
+      <w:r>
+        <w:rPr>
+          <w:rFonts w:ascii="Monaco" w:hAnsi="Monaco" w:cs="Monaco"/>
+          <w:color w:val="0000C0"/>
+        </w:rPr>
+        <w:t>body</w:t>
+      </w:r>
+      <w:proofErr w:type="spellEnd"/>
+      <w:r>
+        <w:rPr>
+          <w:rFonts w:ascii="Monaco" w:hAnsi="Monaco" w:cs="Monaco"/>
+          <w:color w:val="000000"/>
+        </w:rPr>
+        <w:t>;</w:t>
+      </w:r>
+    </w:p>
+    <w:p>
+      <w:pPr>
+        <w:pStyle w:val="ListParagraph"/>
+        <w:widowControl w:val="0"/>
+        <w:autoSpaceDE w:val="0"/>
+        <w:autoSpaceDN w:val="0"/>
+        <w:adjustRightInd w:val="0"/>
+        <w:ind w:left="1800"/>
+        <w:rPr>
+          <w:rFonts w:ascii="Monaco" w:hAnsi="Monaco" w:cs="Monaco"/>
+        </w:rPr>
+      </w:pPr>
+      <w:r>
+        <w:rPr>
+          <w:rFonts w:ascii="Monaco" w:hAnsi="Monaco" w:cs="Monaco"/>
+          <w:color w:val="000000"/>
+        </w:rPr>
+        <w:t>This is the objects ‘Physical’ representation</w:t>
+      </w:r>
+      <w:r>
+        <w:rPr>
+          <w:rFonts w:ascii="Monaco" w:hAnsi="Monaco" w:cs="Monaco"/>
+          <w:color w:val="000000"/>
+        </w:rPr>
+        <w:t xml:space="preserve"> used </w:t>
+      </w:r>
+      <w:r>
+        <w:rPr>
+          <w:rFonts w:ascii="Monaco" w:hAnsi="Monaco" w:cs="Monaco"/>
+          <w:color w:val="000000"/>
+        </w:rPr>
+        <w:t>in physics calculati</w:t>
+      </w:r>
+      <w:r>
+        <w:rPr>
+          <w:rFonts w:ascii="Monaco" w:hAnsi="Monaco" w:cs="Monaco"/>
+          <w:color w:val="000000"/>
+        </w:rPr>
+        <w:t xml:space="preserve">ons, also contains information </w:t>
+      </w:r>
+      <w:r>
+        <w:rPr>
+          <w:rFonts w:ascii="Monaco" w:hAnsi="Monaco" w:cs="Monaco"/>
+          <w:color w:val="000000"/>
+        </w:rPr>
+        <w:t>on its position</w:t>
+      </w:r>
+    </w:p>
+    <w:p>
+      <w:pPr>
+        <w:pStyle w:val="ListParagraph"/>
+        <w:ind w:left="1080"/>
+      </w:pPr>
+      <w:proofErr w:type="spellStart"/>
+      <w:proofErr w:type="gramStart"/>
+      <w:r>
+        <w:rPr>
+          <w:rFonts w:ascii="Monaco" w:hAnsi="Monaco" w:cs="Monaco"/>
+          <w:color w:val="000000"/>
+        </w:rPr>
+        <w:t>boolean</w:t>
+      </w:r>
+      <w:proofErr w:type="spellEnd"/>
+      <w:proofErr w:type="gramEnd"/>
+      <w:r>
+        <w:rPr>
+          <w:rFonts w:ascii="Monaco" w:hAnsi="Monaco" w:cs="Monaco"/>
+          <w:color w:val="000000"/>
+        </w:rPr>
+        <w:t xml:space="preserve"> </w:t>
+      </w:r>
+      <w:r>
+        <w:rPr>
+          <w:rFonts w:ascii="Monaco" w:hAnsi="Monaco" w:cs="Monaco"/>
+          <w:color w:val="0000C0"/>
+        </w:rPr>
+        <w:t>solid</w:t>
+      </w:r>
+      <w:r>
+        <w:rPr>
+          <w:rFonts w:ascii="Monaco" w:hAnsi="Monaco" w:cs="Monaco"/>
+          <w:color w:val="000000"/>
+        </w:rPr>
+        <w:t>;</w:t>
+      </w:r>
+    </w:p>
+    <w:p>
+      <w:pPr>
+        <w:pStyle w:val="ListParagraph"/>
+        <w:widowControl w:val="0"/>
+        <w:autoSpaceDE w:val="0"/>
+        <w:autoSpaceDN w:val="0"/>
+        <w:adjustRightInd w:val="0"/>
+        <w:ind w:left="1800"/>
+        <w:rPr>
+          <w:rFonts w:ascii="Monaco" w:hAnsi="Monaco" w:cs="Monaco"/>
+          <w:color w:val="000000"/>
+        </w:rPr>
+      </w:pPr>
+      <w:r>
+        <w:rPr>
+          <w:rFonts w:ascii="Monaco" w:hAnsi="Monaco" w:cs="Monaco"/>
+          <w:color w:val="000000"/>
+        </w:rPr>
+        <w:t xml:space="preserve">This is a flag that determines whether the object takes part in physics calculations or is ‘ethereal’, like a marker or monster </w:t>
+      </w:r>
+      <w:proofErr w:type="spellStart"/>
+      <w:r>
+        <w:rPr>
+          <w:rFonts w:ascii="Monaco" w:hAnsi="Monaco" w:cs="Monaco"/>
+          <w:color w:val="000000"/>
+        </w:rPr>
+        <w:t>spawner</w:t>
+      </w:r>
+      <w:proofErr w:type="spellEnd"/>
+      <w:r>
+        <w:rPr>
+          <w:rFonts w:ascii="Monaco" w:hAnsi="Monaco" w:cs="Monaco"/>
+          <w:color w:val="000000"/>
+        </w:rPr>
+        <w:t>.</w:t>
+      </w:r>
+    </w:p>
+    <w:p>
+      <w:pPr>
+        <w:widowControl w:val="0"/>
+        <w:autoSpaceDE w:val="0"/>
+        <w:autoSpaceDN w:val="0"/>
+        <w:adjustRightInd w:val="0"/>
+      </w:pPr>
+      <w:proofErr w:type="spellStart"/>
+      <w:r>
+        <w:t>GameObject</w:t>
+      </w:r>
+      <w:proofErr w:type="spellEnd"/>
+      <w:r>
+        <w:t xml:space="preserve"> also defines 2 methods</w:t>
+      </w:r>
+    </w:p>
+    <w:p>
+      <w:pPr>
+        <w:pStyle w:val="ListParagraph"/>
+        <w:widowControl w:val="0"/>
+        <w:autoSpaceDE w:val="0"/>
+        <w:autoSpaceDN w:val="0"/>
+        <w:adjustRightInd w:val="0"/>
+        <w:ind w:left="1080"/>
+      </w:pPr>
+      <w:proofErr w:type="gramStart"/>
+      <w:r>
+        <w:rPr>
+          <w:rFonts w:ascii="Monaco" w:hAnsi="Monaco" w:cs="Monaco"/>
+          <w:b/>
+          <w:bCs/>
+          <w:color w:val="7F0055"/>
+        </w:rPr>
+        <w:t>abstract</w:t>
+      </w:r>
+      <w:proofErr w:type="gramEnd"/>
+      <w:r>
+        <w:rPr>
+          <w:rFonts w:ascii="Monaco" w:hAnsi="Monaco" w:cs="Monaco"/>
+          <w:color w:val="000000"/>
+        </w:rPr>
+        <w:t xml:space="preserve"> </w:t>
+      </w:r>
+      <w:r>
+        <w:rPr>
+          <w:rFonts w:ascii="Monaco" w:hAnsi="Monaco" w:cs="Monaco"/>
+          <w:b/>
+          <w:bCs/>
+          <w:color w:val="7F0055"/>
+        </w:rPr>
+        <w:t>public</w:t>
+      </w:r>
+      <w:r>
+        <w:rPr>
+          <w:rFonts w:ascii="Monaco" w:hAnsi="Monaco" w:cs="Monaco"/>
+          <w:color w:val="000000"/>
+        </w:rPr>
+        <w:t xml:space="preserve"> </w:t>
+      </w:r>
+      <w:r>
+        <w:rPr>
+          <w:rFonts w:ascii="Monaco" w:hAnsi="Monaco" w:cs="Monaco"/>
+          <w:b/>
+          <w:bCs/>
+          <w:color w:val="7F0055"/>
+        </w:rPr>
+        <w:t>void</w:t>
+      </w:r>
+      <w:r>
+        <w:rPr>
+          <w:rFonts w:ascii="Monaco" w:hAnsi="Monaco" w:cs="Monaco"/>
+          <w:color w:val="000000"/>
+        </w:rPr>
+        <w:t xml:space="preserve"> update(</w:t>
+      </w:r>
+      <w:proofErr w:type="spellStart"/>
+      <w:r>
+        <w:rPr>
+          <w:rFonts w:ascii="Monaco" w:hAnsi="Monaco" w:cs="Monaco"/>
+          <w:b/>
+          <w:bCs/>
+          <w:color w:val="7F0055"/>
+        </w:rPr>
+        <w:t>int</w:t>
+      </w:r>
+      <w:proofErr w:type="spellEnd"/>
+      <w:r>
+        <w:rPr>
+          <w:rFonts w:ascii="Monaco" w:hAnsi="Monaco" w:cs="Monaco"/>
+          <w:color w:val="000000"/>
+        </w:rPr>
+        <w:t xml:space="preserve"> delta, </w:t>
+      </w:r>
+      <w:proofErr w:type="spellStart"/>
+      <w:r>
+        <w:rPr>
+          <w:rFonts w:ascii="Monaco" w:hAnsi="Monaco" w:cs="Monaco"/>
+          <w:color w:val="000000"/>
+        </w:rPr>
+        <w:t>GameContainer</w:t>
+      </w:r>
+      <w:proofErr w:type="spellEnd"/>
+      <w:r>
+        <w:rPr>
+          <w:rFonts w:ascii="Monaco" w:hAnsi="Monaco" w:cs="Monaco"/>
+          <w:color w:val="000000"/>
+        </w:rPr>
+        <w:t xml:space="preserve"> </w:t>
+      </w:r>
+      <w:proofErr w:type="spellStart"/>
+      <w:r>
+        <w:rPr>
+          <w:rFonts w:ascii="Monaco" w:hAnsi="Monaco" w:cs="Monaco"/>
+          <w:color w:val="000000"/>
+        </w:rPr>
+        <w:t>gc</w:t>
+      </w:r>
+      <w:proofErr w:type="spellEnd"/>
+      <w:r>
+        <w:rPr>
+          <w:rFonts w:ascii="Monaco" w:hAnsi="Monaco" w:cs="Monaco"/>
+          <w:color w:val="000000"/>
+        </w:rPr>
+        <w:t>);</w:t>
+      </w:r>
+    </w:p>
+    <w:p>
+      <w:pPr>
+        <w:widowControl w:val="0"/>
+        <w:autoSpaceDE w:val="0"/>
+        <w:autoSpaceDN w:val="0"/>
+        <w:adjustRightInd w:val="0"/>
+        <w:ind w:left="1440"/>
+      </w:pPr>
+      <w:r>
+        <w:t xml:space="preserve">This is called on every time step to update the game object according to </w:t>
+      </w:r>
+      <w:proofErr w:type="gramStart"/>
+      <w:r>
+        <w:t>some</w:t>
+      </w:r>
+      <w:proofErr w:type="gramEnd"/>
+      <w:r>
+        <w:t xml:space="preserve"> delta</w:t>
+      </w:r>
+    </w:p>
+    <w:p>
+      <w:pPr>
+        <w:pStyle w:val="ListParagraph"/>
+        <w:widowControl w:val="0"/>
+        <w:autoSpaceDE w:val="0"/>
+        <w:autoSpaceDN w:val="0"/>
+        <w:adjustRightInd w:val="0"/>
+        <w:ind w:left="1080"/>
+      </w:pPr>
+      <w:proofErr w:type="gramStart"/>
+      <w:r>
+        <w:rPr>
+          <w:rFonts w:ascii="Monaco" w:hAnsi="Monaco" w:cs="Monaco"/>
+          <w:b/>
+          <w:bCs/>
+          <w:color w:val="7F0055"/>
+        </w:rPr>
+        <w:t>void</w:t>
+      </w:r>
+      <w:proofErr w:type="gramEnd"/>
+      <w:r>
+        <w:rPr>
+          <w:rFonts w:ascii="Monaco" w:hAnsi="Monaco" w:cs="Monaco"/>
+          <w:color w:val="000000"/>
+        </w:rPr>
+        <w:t xml:space="preserve"> render(Graphics </w:t>
+      </w:r>
+      <w:proofErr w:type="spellStart"/>
+      <w:r>
+        <w:rPr>
+          <w:rFonts w:ascii="Monaco" w:hAnsi="Monaco" w:cs="Monaco"/>
+          <w:color w:val="000000"/>
+        </w:rPr>
+        <w:t>g,</w:t>
+      </w:r>
+      <w:r>
+        <w:rPr>
+          <w:rFonts w:ascii="Monaco" w:hAnsi="Monaco" w:cs="Monaco"/>
+          <w:b/>
+          <w:bCs/>
+          <w:color w:val="7F0055"/>
+        </w:rPr>
+        <w:t>float</w:t>
+      </w:r>
+      <w:proofErr w:type="spellEnd"/>
+      <w:r>
+        <w:rPr>
+          <w:rFonts w:ascii="Monaco" w:hAnsi="Monaco" w:cs="Monaco"/>
+          <w:color w:val="000000"/>
+        </w:rPr>
+        <w:t xml:space="preserve"> </w:t>
+      </w:r>
+      <w:proofErr w:type="spellStart"/>
+      <w:r>
+        <w:rPr>
+          <w:rFonts w:ascii="Monaco" w:hAnsi="Monaco" w:cs="Monaco"/>
+          <w:color w:val="000000"/>
+        </w:rPr>
+        <w:t>xrender,</w:t>
+      </w:r>
+      <w:r>
+        <w:rPr>
+          <w:rFonts w:ascii="Monaco" w:hAnsi="Monaco" w:cs="Monaco"/>
+          <w:b/>
+          <w:bCs/>
+          <w:color w:val="7F0055"/>
+        </w:rPr>
+        <w:t>float</w:t>
+      </w:r>
+      <w:proofErr w:type="spellEnd"/>
+      <w:r>
+        <w:rPr>
+          <w:rFonts w:ascii="Monaco" w:hAnsi="Monaco" w:cs="Monaco"/>
+          <w:color w:val="000000"/>
+        </w:rPr>
+        <w:t xml:space="preserve"> </w:t>
+      </w:r>
+      <w:proofErr w:type="spellStart"/>
+      <w:r>
+        <w:rPr>
+          <w:rFonts w:ascii="Monaco" w:hAnsi="Monaco" w:cs="Monaco"/>
+          <w:color w:val="000000"/>
+        </w:rPr>
+        <w:t>yrender</w:t>
+      </w:r>
+      <w:proofErr w:type="spellEnd"/>
+      <w:r>
+        <w:rPr>
+          <w:rFonts w:ascii="Monaco" w:hAnsi="Monaco" w:cs="Monaco"/>
+          <w:color w:val="000000"/>
+        </w:rPr>
+        <w:t>);</w:t>
+      </w:r>
+    </w:p>
+    <w:p>
+      <w:pPr>
+        <w:widowControl w:val="0"/>
+        <w:autoSpaceDE w:val="0"/>
+        <w:autoSpaceDN w:val="0"/>
+        <w:adjustRightInd w:val="0"/>
+        <w:ind w:left="1440"/>
+      </w:pPr>
+      <w:r>
+        <w:t>This is called on regularly every time the object is to be drawn, it shall be the same for all game objects.</w:t>
+      </w:r>
+    </w:p>
+    <w:p>
+      <w:pPr>
         <w:pStyle w:val="Heading1"/>
       </w:pPr>
       <w:r>
@@ -5103,7 +6420,6 @@
         <w:pStyle w:val="Heading1"/>
       </w:pPr>
       <w:r>
-        <w:lastRenderedPageBreak/>
         <w:t>8</w:t>
       </w:r>
       <w:r>
@@ -5113,6 +6429,372 @@
         <w:t>Appendices</w:t>
       </w:r>
     </w:p>
+    <w:p>
+      <w:pPr>
+        <w:pStyle w:val="Heading2"/>
+      </w:pPr>
+      <w:r>
+        <w:t>8.1.Design of dna within the serotope game</w:t>
+      </w:r>
+    </w:p>
+    <w:p>
+      <w:r>
+        <w:t xml:space="preserve">The game aims to teach players about </w:t>
+      </w:r>
+      <w:proofErr w:type="spellStart"/>
+      <w:r>
+        <w:t>Mendelian</w:t>
+      </w:r>
+      <w:proofErr w:type="spellEnd"/>
+      <w:r>
+        <w:t xml:space="preserve"> inheritance, in which the two main principles are:</w:t>
+      </w:r>
+    </w:p>
+    <w:p>
+      <w:r>
+        <w:t>Every individual possesses a pair of alleles for any particular trait and that each parent passes a randomly selected copy of only one of these alleles to its offspring.</w:t>
+      </w:r>
+    </w:p>
+    <w:p>
+      <w:r>
+        <w:t xml:space="preserve">The alleles that are inherited from each parent </w:t>
+      </w:r>
+      <w:proofErr w:type="gramStart"/>
+      <w:r>
+        <w:t>is</w:t>
+      </w:r>
+      <w:proofErr w:type="gramEnd"/>
+      <w:r>
+        <w:t xml:space="preserve"> independent of one another (i.e. the selection of one trait will not impact on the selection of another).</w:t>
+      </w:r>
+    </w:p>
+    <w:p>
+      <w:r>
+        <w:br/>
+        <w:t>To show these principles in the game, whenever a creature dies, it leaves behind its DNA, which can then be picked up by the player, causing it to be combined with its own DNA, and spawning a child based on the results.</w:t>
+      </w:r>
+    </w:p>
+    <w:p>
+      <w:r>
+        <w:t>The DNA object in the game is supposed to be a basic representation of real world DNA, consisting of various genes, which each corresponds to a trait. These genes are represented as a pair of alleles, which can be either dominant or recessive.</w:t>
+      </w:r>
+    </w:p>
+    <w:p>
+      <w:r>
+        <w:t>The traits that are to be included in the game are the following:</w:t>
+      </w:r>
+    </w:p>
+    <w:p>
+      <w:pPr>
+        <w:pStyle w:val="ListParagraph"/>
+        <w:numPr>
+          <w:ilvl w:val="0"/>
+          <w:numId w:val="42"/>
+        </w:numPr>
+      </w:pPr>
+      <w:r>
+        <w:t xml:space="preserve">Life </w:t>
+      </w:r>
+    </w:p>
+    <w:p>
+      <w:pPr>
+        <w:pStyle w:val="ListParagraph"/>
+        <w:numPr>
+          <w:ilvl w:val="1"/>
+          <w:numId w:val="42"/>
+        </w:numPr>
+      </w:pPr>
+      <w:r>
+        <w:t xml:space="preserve">More or less </w:t>
+      </w:r>
+      <w:r>
+        <w:t>health points</w:t>
+      </w:r>
+    </w:p>
+    <w:p>
+      <w:pPr>
+        <w:pStyle w:val="ListParagraph"/>
+        <w:numPr>
+          <w:ilvl w:val="0"/>
+          <w:numId w:val="42"/>
+        </w:numPr>
+      </w:pPr>
+      <w:r>
+        <w:t>S</w:t>
+      </w:r>
+      <w:r>
+        <w:t>tamina</w:t>
+      </w:r>
+    </w:p>
+    <w:p>
+      <w:pPr>
+        <w:pStyle w:val="ListParagraph"/>
+        <w:numPr>
+          <w:ilvl w:val="1"/>
+          <w:numId w:val="42"/>
+        </w:numPr>
+      </w:pPr>
+      <w:r>
+        <w:t>The rate at which life runs out</w:t>
+      </w:r>
+    </w:p>
+    <w:p>
+      <w:pPr>
+        <w:pStyle w:val="ListParagraph"/>
+        <w:numPr>
+          <w:ilvl w:val="0"/>
+          <w:numId w:val="42"/>
+        </w:numPr>
+      </w:pPr>
+      <w:r>
+        <w:t>Shield</w:t>
+      </w:r>
+    </w:p>
+    <w:p>
+      <w:pPr>
+        <w:pStyle w:val="ListParagraph"/>
+        <w:numPr>
+          <w:ilvl w:val="1"/>
+          <w:numId w:val="42"/>
+        </w:numPr>
+      </w:pPr>
+      <w:r>
+        <w:t>How many bullets can be absorbed before Life begins to be affected</w:t>
+      </w:r>
+    </w:p>
+    <w:p>
+      <w:pPr>
+        <w:pStyle w:val="ListParagraph"/>
+        <w:numPr>
+          <w:ilvl w:val="0"/>
+          <w:numId w:val="42"/>
+        </w:numPr>
+      </w:pPr>
+      <w:r>
+        <w:t>Attack Speed</w:t>
+      </w:r>
+    </w:p>
+    <w:p>
+      <w:pPr>
+        <w:pStyle w:val="ListParagraph"/>
+        <w:numPr>
+          <w:ilvl w:val="1"/>
+          <w:numId w:val="42"/>
+        </w:numPr>
+      </w:pPr>
+      <w:r>
+        <w:t>The speed at which a creature can shoot bullets</w:t>
+      </w:r>
+    </w:p>
+    <w:p>
+      <w:pPr>
+        <w:pStyle w:val="ListParagraph"/>
+        <w:numPr>
+          <w:ilvl w:val="0"/>
+          <w:numId w:val="42"/>
+        </w:numPr>
+      </w:pPr>
+      <w:r>
+        <w:t>Damage</w:t>
+      </w:r>
+    </w:p>
+    <w:p>
+      <w:pPr>
+        <w:pStyle w:val="ListParagraph"/>
+        <w:numPr>
+          <w:ilvl w:val="1"/>
+          <w:numId w:val="42"/>
+        </w:numPr>
+      </w:pPr>
+      <w:r>
+        <w:t>The amount of damage a bullet will do on impact</w:t>
+      </w:r>
+    </w:p>
+    <w:p>
+      <w:pPr>
+        <w:pStyle w:val="ListParagraph"/>
+        <w:numPr>
+          <w:ilvl w:val="0"/>
+          <w:numId w:val="42"/>
+        </w:numPr>
+      </w:pPr>
+      <w:r>
+        <w:t>Shooting Type</w:t>
+      </w:r>
+    </w:p>
+    <w:p>
+      <w:pPr>
+        <w:pStyle w:val="ListParagraph"/>
+        <w:numPr>
+          <w:ilvl w:val="1"/>
+          <w:numId w:val="42"/>
+        </w:numPr>
+      </w:pPr>
+      <w:r>
+        <w:t xml:space="preserve">The way a creature </w:t>
+      </w:r>
+      <w:r>
+        <w:t>‘</w:t>
+      </w:r>
+      <w:r>
+        <w:t>shoots</w:t>
+      </w:r>
+      <w:r>
+        <w:t>’</w:t>
+      </w:r>
+    </w:p>
+    <w:p>
+      <w:pPr>
+        <w:pStyle w:val="ListParagraph"/>
+        <w:numPr>
+          <w:ilvl w:val="0"/>
+          <w:numId w:val="42"/>
+        </w:numPr>
+      </w:pPr>
+      <w:r>
+        <w:t>Speed</w:t>
+      </w:r>
+    </w:p>
+    <w:p>
+      <w:pPr>
+        <w:pStyle w:val="ListParagraph"/>
+        <w:numPr>
+          <w:ilvl w:val="1"/>
+          <w:numId w:val="42"/>
+        </w:numPr>
+      </w:pPr>
+      <w:r>
+        <w:t>The to</w:t>
+      </w:r>
+      <w:r>
+        <w:t xml:space="preserve"> maximum speed a creature can move</w:t>
+      </w:r>
+    </w:p>
+    <w:p>
+      <w:pPr>
+        <w:pStyle w:val="ListParagraph"/>
+        <w:numPr>
+          <w:ilvl w:val="0"/>
+          <w:numId w:val="42"/>
+        </w:numPr>
+      </w:pPr>
+      <w:r>
+        <w:t>Acceleration</w:t>
+      </w:r>
+    </w:p>
+    <w:p>
+      <w:pPr>
+        <w:pStyle w:val="ListParagraph"/>
+        <w:numPr>
+          <w:ilvl w:val="1"/>
+          <w:numId w:val="42"/>
+        </w:numPr>
+      </w:pPr>
+      <w:r>
+        <w:t>The time it takes for a creature to reach maximum speed</w:t>
+      </w:r>
+    </w:p>
+    <w:p>
+      <w:pPr>
+        <w:pStyle w:val="ListParagraph"/>
+        <w:numPr>
+          <w:ilvl w:val="0"/>
+          <w:numId w:val="42"/>
+        </w:numPr>
+      </w:pPr>
+      <w:r>
+        <w:t>Handling</w:t>
+      </w:r>
+    </w:p>
+    <w:p>
+      <w:pPr>
+        <w:pStyle w:val="ListParagraph"/>
+        <w:numPr>
+          <w:ilvl w:val="1"/>
+          <w:numId w:val="42"/>
+        </w:numPr>
+      </w:pPr>
+      <w:r>
+        <w:t>How long it takes for a creature to stop moving</w:t>
+      </w:r>
+    </w:p>
+    <w:p/>
+    <w:p>
+      <w:r>
+        <w:t>Each trait is represented in DNA as a ‘gene’, consisting of a pair of alleles. There are two possible alleles for each trait, with one being dominant, and the other recessive.</w:t>
+      </w:r>
+      <w:r>
+        <w:t xml:space="preserve"> </w:t>
+      </w:r>
+      <w:r>
+        <w:t xml:space="preserve">It is the combination of two alleles in a gene that determine the final trait. </w:t>
+      </w:r>
+    </w:p>
+    <w:tbl>
+      <w:tblPr>
+        <w:tblStyle w:val="TableGrid"/>
+        <w:tblW w:w="0" w:type="auto"/>
+        <w:tblLook w:val="04A0" w:firstRow="1" w:lastRow="0" w:firstColumn="1" w:lastColumn="0" w:noHBand="0" w:noVBand="1"/>
+      </w:tblPr>
+      <w:tblGrid>
+        <w:gridCol w:w="8516"/>
+      </w:tblGrid>
+      <w:tr>
+        <w:tc>
+          <w:tcPr>
+            <w:tcW w:w="9242" w:type="dxa"/>
+          </w:tcPr>
+          <w:p>
+            <w:r>
+              <w:t>For example, the health gene consists of a recessive allele ‘healthy’, and the dominant allele ‘weak’. These can be represented as h and W respectively.</w:t>
+            </w:r>
+          </w:p>
+          <w:p/>
+          <w:p>
+            <w:r>
+              <w:t xml:space="preserve">If a creature has a pair of alleles that are WW, </w:t>
+            </w:r>
+            <w:proofErr w:type="spellStart"/>
+            <w:r>
+              <w:t>Wh</w:t>
+            </w:r>
+            <w:proofErr w:type="spellEnd"/>
+            <w:r>
+              <w:t xml:space="preserve">, or </w:t>
+            </w:r>
+            <w:proofErr w:type="spellStart"/>
+            <w:r>
+              <w:t>hW</w:t>
+            </w:r>
+            <w:proofErr w:type="spellEnd"/>
+            <w:r>
+              <w:t>, they get the ‘weak’ trait.</w:t>
+            </w:r>
+          </w:p>
+          <w:p>
+            <w:r>
+              <w:t xml:space="preserve">If the creature has the pair of alleles </w:t>
+            </w:r>
+            <w:proofErr w:type="spellStart"/>
+            <w:r>
+              <w:t>hh</w:t>
+            </w:r>
+            <w:proofErr w:type="spellEnd"/>
+            <w:r>
+              <w:t>, they get the ‘healthy’ trait, and have extra health.</w:t>
+            </w:r>
+          </w:p>
+          <w:p/>
+        </w:tc>
+      </w:tr>
+    </w:tbl>
+    <w:p/>
+    <w:p>
+      <w:r>
+        <w:t>However, this poses a problem, in which a creature can either have high or low health, but no in between. To overcome this issue, there can be multiple genes for the same trait, which add their bonuses together.</w:t>
+      </w:r>
+    </w:p>
+    <w:p/>
     <w:p/>
     <w:sectPr>
       <w:pgSz w:w="11900" w:h="16840"/>
@@ -5408,7 +7090,6 @@
     <w:nsid w:val="00000004"/>
     <w:multiLevelType w:val="multilevel"/>
     <w:tmpl w:val="00000004"/>
-    <w:name w:val="WW8Num4"/>
     <w:lvl w:ilvl="0">
       <w:start w:val="1"/>
       <w:numFmt w:val="decimal"/>
@@ -6458,6 +8139,119 @@
     </w:lvl>
   </w:abstractNum>
   <w:abstractNum w:abstractNumId="11">
+    <w:nsid w:val="0057459D"/>
+    <w:multiLevelType w:val="hybridMultilevel"/>
+    <w:tmpl w:val="D54445B6"/>
+    <w:lvl w:ilvl="0" w:tplc="04090001">
+      <w:start w:val="1"/>
+      <w:numFmt w:val="bullet"/>
+      <w:lvlText w:val=""/>
+      <w:lvlJc w:val="left"/>
+      <w:pPr>
+        <w:ind w:left="720" w:hanging="360"/>
+      </w:pPr>
+      <w:rPr>
+        <w:rFonts w:ascii="Symbol" w:hAnsi="Symbol" w:hint="default"/>
+      </w:rPr>
+    </w:lvl>
+    <w:lvl w:ilvl="1" w:tplc="04090003">
+      <w:start w:val="1"/>
+      <w:numFmt w:val="bullet"/>
+      <w:lvlText w:val="o"/>
+      <w:lvlJc w:val="left"/>
+      <w:pPr>
+        <w:ind w:left="1440" w:hanging="360"/>
+      </w:pPr>
+      <w:rPr>
+        <w:rFonts w:ascii="Courier New" w:hAnsi="Courier New" w:hint="default"/>
+      </w:rPr>
+    </w:lvl>
+    <w:lvl w:ilvl="2" w:tplc="04090005" w:tentative="1">
+      <w:start w:val="1"/>
+      <w:numFmt w:val="bullet"/>
+      <w:lvlText w:val=""/>
+      <w:lvlJc w:val="left"/>
+      <w:pPr>
+        <w:ind w:left="2160" w:hanging="360"/>
+      </w:pPr>
+      <w:rPr>
+        <w:rFonts w:ascii="Wingdings" w:hAnsi="Wingdings" w:hint="default"/>
+      </w:rPr>
+    </w:lvl>
+    <w:lvl w:ilvl="3" w:tplc="04090001" w:tentative="1">
+      <w:start w:val="1"/>
+      <w:numFmt w:val="bullet"/>
+      <w:lvlText w:val=""/>
+      <w:lvlJc w:val="left"/>
+      <w:pPr>
+        <w:ind w:left="2880" w:hanging="360"/>
+      </w:pPr>
+      <w:rPr>
+        <w:rFonts w:ascii="Symbol" w:hAnsi="Symbol" w:hint="default"/>
+      </w:rPr>
+    </w:lvl>
+    <w:lvl w:ilvl="4" w:tplc="04090003" w:tentative="1">
+      <w:start w:val="1"/>
+      <w:numFmt w:val="bullet"/>
+      <w:lvlText w:val="o"/>
+      <w:lvlJc w:val="left"/>
+      <w:pPr>
+        <w:ind w:left="3600" w:hanging="360"/>
+      </w:pPr>
+      <w:rPr>
+        <w:rFonts w:ascii="Courier New" w:hAnsi="Courier New" w:hint="default"/>
+      </w:rPr>
+    </w:lvl>
+    <w:lvl w:ilvl="5" w:tplc="04090005" w:tentative="1">
+      <w:start w:val="1"/>
+      <w:numFmt w:val="bullet"/>
+      <w:lvlText w:val=""/>
+      <w:lvlJc w:val="left"/>
+      <w:pPr>
+        <w:ind w:left="4320" w:hanging="360"/>
+      </w:pPr>
+      <w:rPr>
+        <w:rFonts w:ascii="Wingdings" w:hAnsi="Wingdings" w:hint="default"/>
+      </w:rPr>
+    </w:lvl>
+    <w:lvl w:ilvl="6" w:tplc="04090001" w:tentative="1">
+      <w:start w:val="1"/>
+      <w:numFmt w:val="bullet"/>
+      <w:lvlText w:val=""/>
+      <w:lvlJc w:val="left"/>
+      <w:pPr>
+        <w:ind w:left="5040" w:hanging="360"/>
+      </w:pPr>
+      <w:rPr>
+        <w:rFonts w:ascii="Symbol" w:hAnsi="Symbol" w:hint="default"/>
+      </w:rPr>
+    </w:lvl>
+    <w:lvl w:ilvl="7" w:tplc="04090003" w:tentative="1">
+      <w:start w:val="1"/>
+      <w:numFmt w:val="bullet"/>
+      <w:lvlText w:val="o"/>
+      <w:lvlJc w:val="left"/>
+      <w:pPr>
+        <w:ind w:left="5760" w:hanging="360"/>
+      </w:pPr>
+      <w:rPr>
+        <w:rFonts w:ascii="Courier New" w:hAnsi="Courier New" w:hint="default"/>
+      </w:rPr>
+    </w:lvl>
+    <w:lvl w:ilvl="8" w:tplc="04090005" w:tentative="1">
+      <w:start w:val="1"/>
+      <w:numFmt w:val="bullet"/>
+      <w:lvlText w:val=""/>
+      <w:lvlJc w:val="left"/>
+      <w:pPr>
+        <w:ind w:left="6480" w:hanging="360"/>
+      </w:pPr>
+      <w:rPr>
+        <w:rFonts w:ascii="Wingdings" w:hAnsi="Wingdings" w:hint="default"/>
+      </w:rPr>
+    </w:lvl>
+  </w:abstractNum>
+  <w:abstractNum w:abstractNumId="12">
     <w:nsid w:val="011244BA"/>
     <w:multiLevelType w:val="hybridMultilevel"/>
     <w:tmpl w:val="9DFEB0EC"/>
@@ -6570,7 +8364,7 @@
       </w:rPr>
     </w:lvl>
   </w:abstractNum>
-  <w:abstractNum w:abstractNumId="12">
+  <w:abstractNum w:abstractNumId="13">
     <w:nsid w:val="05C57C4C"/>
     <w:multiLevelType w:val="multilevel"/>
     <w:tmpl w:val="0409001F"/>
@@ -6656,7 +8450,7 @@
       </w:pPr>
     </w:lvl>
   </w:abstractNum>
-  <w:abstractNum w:abstractNumId="13">
+  <w:abstractNum w:abstractNumId="14">
     <w:nsid w:val="0F13053B"/>
     <w:multiLevelType w:val="hybridMultilevel"/>
     <w:tmpl w:val="AB429792"/>
@@ -6769,7 +8563,7 @@
       </w:rPr>
     </w:lvl>
   </w:abstractNum>
-  <w:abstractNum w:abstractNumId="14">
+  <w:abstractNum w:abstractNumId="15">
     <w:nsid w:val="117C77EE"/>
     <w:multiLevelType w:val="hybridMultilevel"/>
     <w:tmpl w:val="8FE00064"/>
@@ -6908,7 +8702,7 @@
       </w:rPr>
     </w:lvl>
   </w:abstractNum>
-  <w:abstractNum w:abstractNumId="15">
+  <w:abstractNum w:abstractNumId="16">
     <w:nsid w:val="125C1639"/>
     <w:multiLevelType w:val="multilevel"/>
     <w:tmpl w:val="0409001F"/>
@@ -6994,7 +8788,7 @@
       </w:pPr>
     </w:lvl>
   </w:abstractNum>
-  <w:abstractNum w:abstractNumId="16">
+  <w:abstractNum w:abstractNumId="17">
     <w:nsid w:val="12737F0C"/>
     <w:multiLevelType w:val="multilevel"/>
     <w:tmpl w:val="0409001F"/>
@@ -7080,7 +8874,7 @@
       </w:pPr>
     </w:lvl>
   </w:abstractNum>
-  <w:abstractNum w:abstractNumId="17">
+  <w:abstractNum w:abstractNumId="18">
     <w:nsid w:val="18466E42"/>
     <w:multiLevelType w:val="multilevel"/>
     <w:tmpl w:val="0409001F"/>
@@ -7166,7 +8960,7 @@
       </w:pPr>
     </w:lvl>
   </w:abstractNum>
-  <w:abstractNum w:abstractNumId="18">
+  <w:abstractNum w:abstractNumId="19">
     <w:nsid w:val="1B3152B5"/>
     <w:multiLevelType w:val="multilevel"/>
     <w:tmpl w:val="0409001F"/>
@@ -7252,7 +9046,7 @@
       </w:pPr>
     </w:lvl>
   </w:abstractNum>
-  <w:abstractNum w:abstractNumId="19">
+  <w:abstractNum w:abstractNumId="20">
     <w:nsid w:val="1CE77065"/>
     <w:multiLevelType w:val="multilevel"/>
     <w:tmpl w:val="0409001F"/>
@@ -7338,7 +9132,93 @@
       </w:pPr>
     </w:lvl>
   </w:abstractNum>
-  <w:abstractNum w:abstractNumId="20">
+  <w:abstractNum w:abstractNumId="21">
+    <w:nsid w:val="1CFB0F60"/>
+    <w:multiLevelType w:val="hybridMultilevel"/>
+    <w:tmpl w:val="FAE49C30"/>
+    <w:lvl w:ilvl="0" w:tplc="0C09000F">
+      <w:start w:val="1"/>
+      <w:numFmt w:val="decimal"/>
+      <w:lvlText w:val="%1."/>
+      <w:lvlJc w:val="left"/>
+      <w:pPr>
+        <w:ind w:left="720" w:hanging="360"/>
+      </w:pPr>
+    </w:lvl>
+    <w:lvl w:ilvl="1" w:tplc="0C090019" w:tentative="1">
+      <w:start w:val="1"/>
+      <w:numFmt w:val="lowerLetter"/>
+      <w:lvlText w:val="%2."/>
+      <w:lvlJc w:val="left"/>
+      <w:pPr>
+        <w:ind w:left="1440" w:hanging="360"/>
+      </w:pPr>
+    </w:lvl>
+    <w:lvl w:ilvl="2" w:tplc="0C09001B" w:tentative="1">
+      <w:start w:val="1"/>
+      <w:numFmt w:val="lowerRoman"/>
+      <w:lvlText w:val="%3."/>
+      <w:lvlJc w:val="right"/>
+      <w:pPr>
+        <w:ind w:left="2160" w:hanging="180"/>
+      </w:pPr>
+    </w:lvl>
+    <w:lvl w:ilvl="3" w:tplc="0C09000F" w:tentative="1">
+      <w:start w:val="1"/>
+      <w:numFmt w:val="decimal"/>
+      <w:lvlText w:val="%4."/>
+      <w:lvlJc w:val="left"/>
+      <w:pPr>
+        <w:ind w:left="2880" w:hanging="360"/>
+      </w:pPr>
+    </w:lvl>
+    <w:lvl w:ilvl="4" w:tplc="0C090019" w:tentative="1">
+      <w:start w:val="1"/>
+      <w:numFmt w:val="lowerLetter"/>
+      <w:lvlText w:val="%5."/>
+      <w:lvlJc w:val="left"/>
+      <w:pPr>
+        <w:ind w:left="3600" w:hanging="360"/>
+      </w:pPr>
+    </w:lvl>
+    <w:lvl w:ilvl="5" w:tplc="0C09001B" w:tentative="1">
+      <w:start w:val="1"/>
+      <w:numFmt w:val="lowerRoman"/>
+      <w:lvlText w:val="%6."/>
+      <w:lvlJc w:val="right"/>
+      <w:pPr>
+        <w:ind w:left="4320" w:hanging="180"/>
+      </w:pPr>
+    </w:lvl>
+    <w:lvl w:ilvl="6" w:tplc="0C09000F" w:tentative="1">
+      <w:start w:val="1"/>
+      <w:numFmt w:val="decimal"/>
+      <w:lvlText w:val="%7."/>
+      <w:lvlJc w:val="left"/>
+      <w:pPr>
+        <w:ind w:left="5040" w:hanging="360"/>
+      </w:pPr>
+    </w:lvl>
+    <w:lvl w:ilvl="7" w:tplc="0C090019" w:tentative="1">
+      <w:start w:val="1"/>
+      <w:numFmt w:val="lowerLetter"/>
+      <w:lvlText w:val="%8."/>
+      <w:lvlJc w:val="left"/>
+      <w:pPr>
+        <w:ind w:left="5760" w:hanging="360"/>
+      </w:pPr>
+    </w:lvl>
+    <w:lvl w:ilvl="8" w:tplc="0C09001B" w:tentative="1">
+      <w:start w:val="1"/>
+      <w:numFmt w:val="lowerRoman"/>
+      <w:lvlText w:val="%9."/>
+      <w:lvlJc w:val="right"/>
+      <w:pPr>
+        <w:ind w:left="6480" w:hanging="180"/>
+      </w:pPr>
+    </w:lvl>
+  </w:abstractNum>
+  <w:abstractNum w:abstractNumId="22">
     <w:nsid w:val="24E351F3"/>
     <w:multiLevelType w:val="hybridMultilevel"/>
     <w:tmpl w:val="4DCE2C16"/>
@@ -7451,7 +9331,93 @@
       </w:rPr>
     </w:lvl>
   </w:abstractNum>
-  <w:abstractNum w:abstractNumId="21">
+  <w:abstractNum w:abstractNumId="23">
+    <w:nsid w:val="31722191"/>
+    <w:multiLevelType w:val="hybridMultilevel"/>
+    <w:tmpl w:val="E18A301C"/>
+    <w:lvl w:ilvl="0" w:tplc="0409000F">
+      <w:start w:val="1"/>
+      <w:numFmt w:val="decimal"/>
+      <w:lvlText w:val="%1."/>
+      <w:lvlJc w:val="left"/>
+      <w:pPr>
+        <w:ind w:left="720" w:hanging="360"/>
+      </w:pPr>
+    </w:lvl>
+    <w:lvl w:ilvl="1" w:tplc="04090019">
+      <w:start w:val="1"/>
+      <w:numFmt w:val="lowerLetter"/>
+      <w:lvlText w:val="%2."/>
+      <w:lvlJc w:val="left"/>
+      <w:pPr>
+        <w:ind w:left="1440" w:hanging="360"/>
+      </w:pPr>
+    </w:lvl>
+    <w:lvl w:ilvl="2" w:tplc="0409001B">
+      <w:start w:val="1"/>
+      <w:numFmt w:val="lowerRoman"/>
+      <w:lvlText w:val="%3."/>
+      <w:lvlJc w:val="right"/>
+      <w:pPr>
+        <w:ind w:left="2160" w:hanging="180"/>
+      </w:pPr>
+    </w:lvl>
+    <w:lvl w:ilvl="3" w:tplc="0409000F" w:tentative="1">
+      <w:start w:val="1"/>
+      <w:numFmt w:val="decimal"/>
+      <w:lvlText w:val="%4."/>
+      <w:lvlJc w:val="left"/>
+      <w:pPr>
+        <w:ind w:left="2880" w:hanging="360"/>
+      </w:pPr>
+    </w:lvl>
+    <w:lvl w:ilvl="4" w:tplc="04090019" w:tentative="1">
+      <w:start w:val="1"/>
+      <w:numFmt w:val="lowerLetter"/>
+      <w:lvlText w:val="%5."/>
+      <w:lvlJc w:val="left"/>
+      <w:pPr>
+        <w:ind w:left="3600" w:hanging="360"/>
+      </w:pPr>
+    </w:lvl>
+    <w:lvl w:ilvl="5" w:tplc="0409001B" w:tentative="1">
+      <w:start w:val="1"/>
+      <w:numFmt w:val="lowerRoman"/>
+      <w:lvlText w:val="%6."/>
+      <w:lvlJc w:val="right"/>
+      <w:pPr>
+        <w:ind w:left="4320" w:hanging="180"/>
+      </w:pPr>
+    </w:lvl>
+    <w:lvl w:ilvl="6" w:tplc="0409000F" w:tentative="1">
+      <w:start w:val="1"/>
+      <w:numFmt w:val="decimal"/>
+      <w:lvlText w:val="%7."/>
+      <w:lvlJc w:val="left"/>
+      <w:pPr>
+        <w:ind w:left="5040" w:hanging="360"/>
+      </w:pPr>
+    </w:lvl>
+    <w:lvl w:ilvl="7" w:tplc="04090019" w:tentative="1">
+      <w:start w:val="1"/>
+      <w:numFmt w:val="lowerLetter"/>
+      <w:lvlText w:val="%8."/>
+      <w:lvlJc w:val="left"/>
+      <w:pPr>
+        <w:ind w:left="5760" w:hanging="360"/>
+      </w:pPr>
+    </w:lvl>
+    <w:lvl w:ilvl="8" w:tplc="0409001B" w:tentative="1">
+      <w:start w:val="1"/>
+      <w:numFmt w:val="lowerRoman"/>
+      <w:lvlText w:val="%9."/>
+      <w:lvlJc w:val="right"/>
+      <w:pPr>
+        <w:ind w:left="6480" w:hanging="180"/>
+      </w:pPr>
+    </w:lvl>
+  </w:abstractNum>
+  <w:abstractNum w:abstractNumId="24">
     <w:nsid w:val="332558AB"/>
     <w:multiLevelType w:val="multilevel"/>
     <w:tmpl w:val="0409001F"/>
@@ -7537,7 +9503,7 @@
       </w:pPr>
     </w:lvl>
   </w:abstractNum>
-  <w:abstractNum w:abstractNumId="22">
+  <w:abstractNum w:abstractNumId="25">
     <w:nsid w:val="364F4639"/>
     <w:multiLevelType w:val="multilevel"/>
     <w:tmpl w:val="0409001F"/>
@@ -7623,7 +9589,7 @@
       </w:pPr>
     </w:lvl>
   </w:abstractNum>
-  <w:abstractNum w:abstractNumId="23">
+  <w:abstractNum w:abstractNumId="26">
     <w:nsid w:val="3804272A"/>
     <w:multiLevelType w:val="hybridMultilevel"/>
     <w:tmpl w:val="56F6B2AE"/>
@@ -7709,7 +9675,7 @@
       </w:pPr>
     </w:lvl>
   </w:abstractNum>
-  <w:abstractNum w:abstractNumId="24">
+  <w:abstractNum w:abstractNumId="27">
     <w:nsid w:val="39CD2EBB"/>
     <w:multiLevelType w:val="hybridMultilevel"/>
     <w:tmpl w:val="EE28075C"/>
@@ -7822,7 +9788,93 @@
       </w:rPr>
     </w:lvl>
   </w:abstractNum>
-  <w:abstractNum w:abstractNumId="25">
+  <w:abstractNum w:abstractNumId="28">
+    <w:nsid w:val="3BDE66DF"/>
+    <w:multiLevelType w:val="multilevel"/>
+    <w:tmpl w:val="CEA2C66C"/>
+    <w:lvl w:ilvl="0">
+      <w:start w:val="1"/>
+      <w:numFmt w:val="decimal"/>
+      <w:lvlText w:val="%1."/>
+      <w:lvlJc w:val="left"/>
+      <w:pPr>
+        <w:ind w:left="1080" w:hanging="360"/>
+      </w:pPr>
+    </w:lvl>
+    <w:lvl w:ilvl="1">
+      <w:start w:val="1"/>
+      <w:numFmt w:val="lowerLetter"/>
+      <w:lvlText w:val="%2."/>
+      <w:lvlJc w:val="left"/>
+      <w:pPr>
+        <w:ind w:left="1800" w:hanging="360"/>
+      </w:pPr>
+    </w:lvl>
+    <w:lvl w:ilvl="2">
+      <w:start w:val="1"/>
+      <w:numFmt w:val="lowerRoman"/>
+      <w:lvlText w:val="%3."/>
+      <w:lvlJc w:val="right"/>
+      <w:pPr>
+        <w:ind w:left="2520" w:hanging="180"/>
+      </w:pPr>
+    </w:lvl>
+    <w:lvl w:ilvl="3">
+      <w:start w:val="1"/>
+      <w:numFmt w:val="decimal"/>
+      <w:lvlText w:val="%4."/>
+      <w:lvlJc w:val="left"/>
+      <w:pPr>
+        <w:ind w:left="3240" w:hanging="360"/>
+      </w:pPr>
+    </w:lvl>
+    <w:lvl w:ilvl="4">
+      <w:start w:val="1"/>
+      <w:numFmt w:val="lowerLetter"/>
+      <w:lvlText w:val="%5."/>
+      <w:lvlJc w:val="left"/>
+      <w:pPr>
+        <w:ind w:left="3960" w:hanging="360"/>
+      </w:pPr>
+    </w:lvl>
+    <w:lvl w:ilvl="5">
+      <w:start w:val="1"/>
+      <w:numFmt w:val="lowerRoman"/>
+      <w:lvlText w:val="%6."/>
+      <w:lvlJc w:val="right"/>
+      <w:pPr>
+        <w:ind w:left="4680" w:hanging="180"/>
+      </w:pPr>
+    </w:lvl>
+    <w:lvl w:ilvl="6">
+      <w:start w:val="1"/>
+      <w:numFmt w:val="decimal"/>
+      <w:lvlText w:val="%7."/>
+      <w:lvlJc w:val="left"/>
+      <w:pPr>
+        <w:ind w:left="5400" w:hanging="360"/>
+      </w:pPr>
+    </w:lvl>
+    <w:lvl w:ilvl="7">
+      <w:start w:val="1"/>
+      <w:numFmt w:val="lowerLetter"/>
+      <w:lvlText w:val="%8."/>
+      <w:lvlJc w:val="left"/>
+      <w:pPr>
+        <w:ind w:left="6120" w:hanging="360"/>
+      </w:pPr>
+    </w:lvl>
+    <w:lvl w:ilvl="8">
+      <w:start w:val="1"/>
+      <w:numFmt w:val="lowerRoman"/>
+      <w:lvlText w:val="%9."/>
+      <w:lvlJc w:val="right"/>
+      <w:pPr>
+        <w:ind w:left="6840" w:hanging="180"/>
+      </w:pPr>
+    </w:lvl>
+  </w:abstractNum>
+  <w:abstractNum w:abstractNumId="29">
     <w:nsid w:val="3FD0444F"/>
     <w:multiLevelType w:val="multilevel"/>
     <w:tmpl w:val="0409001F"/>
@@ -7908,7 +9960,93 @@
       </w:pPr>
     </w:lvl>
   </w:abstractNum>
-  <w:abstractNum w:abstractNumId="26">
+  <w:abstractNum w:abstractNumId="30">
+    <w:nsid w:val="4CE83875"/>
+    <w:multiLevelType w:val="hybridMultilevel"/>
+    <w:tmpl w:val="CEA2C66C"/>
+    <w:lvl w:ilvl="0" w:tplc="0409000F">
+      <w:start w:val="1"/>
+      <w:numFmt w:val="decimal"/>
+      <w:lvlText w:val="%1."/>
+      <w:lvlJc w:val="left"/>
+      <w:pPr>
+        <w:ind w:left="1080" w:hanging="360"/>
+      </w:pPr>
+    </w:lvl>
+    <w:lvl w:ilvl="1" w:tplc="04090019">
+      <w:start w:val="1"/>
+      <w:numFmt w:val="lowerLetter"/>
+      <w:lvlText w:val="%2."/>
+      <w:lvlJc w:val="left"/>
+      <w:pPr>
+        <w:ind w:left="1800" w:hanging="360"/>
+      </w:pPr>
+    </w:lvl>
+    <w:lvl w:ilvl="2" w:tplc="0409001B">
+      <w:start w:val="1"/>
+      <w:numFmt w:val="lowerRoman"/>
+      <w:lvlText w:val="%3."/>
+      <w:lvlJc w:val="right"/>
+      <w:pPr>
+        <w:ind w:left="2520" w:hanging="180"/>
+      </w:pPr>
+    </w:lvl>
+    <w:lvl w:ilvl="3" w:tplc="0409000F" w:tentative="1">
+      <w:start w:val="1"/>
+      <w:numFmt w:val="decimal"/>
+      <w:lvlText w:val="%4."/>
+      <w:lvlJc w:val="left"/>
+      <w:pPr>
+        <w:ind w:left="3240" w:hanging="360"/>
+      </w:pPr>
+    </w:lvl>
+    <w:lvl w:ilvl="4" w:tplc="04090019" w:tentative="1">
+      <w:start w:val="1"/>
+      <w:numFmt w:val="lowerLetter"/>
+      <w:lvlText w:val="%5."/>
+      <w:lvlJc w:val="left"/>
+      <w:pPr>
+        <w:ind w:left="3960" w:hanging="360"/>
+      </w:pPr>
+    </w:lvl>
+    <w:lvl w:ilvl="5" w:tplc="0409001B" w:tentative="1">
+      <w:start w:val="1"/>
+      <w:numFmt w:val="lowerRoman"/>
+      <w:lvlText w:val="%6."/>
+      <w:lvlJc w:val="right"/>
+      <w:pPr>
+        <w:ind w:left="4680" w:hanging="180"/>
+      </w:pPr>
+    </w:lvl>
+    <w:lvl w:ilvl="6" w:tplc="0409000F" w:tentative="1">
+      <w:start w:val="1"/>
+      <w:numFmt w:val="decimal"/>
+      <w:lvlText w:val="%7."/>
+      <w:lvlJc w:val="left"/>
+      <w:pPr>
+        <w:ind w:left="5400" w:hanging="360"/>
+      </w:pPr>
+    </w:lvl>
+    <w:lvl w:ilvl="7" w:tplc="04090019" w:tentative="1">
+      <w:start w:val="1"/>
+      <w:numFmt w:val="lowerLetter"/>
+      <w:lvlText w:val="%8."/>
+      <w:lvlJc w:val="left"/>
+      <w:pPr>
+        <w:ind w:left="6120" w:hanging="360"/>
+      </w:pPr>
+    </w:lvl>
+    <w:lvl w:ilvl="8" w:tplc="0409001B" w:tentative="1">
+      <w:start w:val="1"/>
+      <w:numFmt w:val="lowerRoman"/>
+      <w:lvlText w:val="%9."/>
+      <w:lvlJc w:val="right"/>
+      <w:pPr>
+        <w:ind w:left="6840" w:hanging="180"/>
+      </w:pPr>
+    </w:lvl>
+  </w:abstractNum>
+  <w:abstractNum w:abstractNumId="31">
     <w:nsid w:val="61955630"/>
     <w:multiLevelType w:val="multilevel"/>
     <w:tmpl w:val="0409001F"/>
@@ -7994,7 +10132,120 @@
       </w:pPr>
     </w:lvl>
   </w:abstractNum>
-  <w:abstractNum w:abstractNumId="27">
+  <w:abstractNum w:abstractNumId="32">
+    <w:nsid w:val="619565AF"/>
+    <w:multiLevelType w:val="hybridMultilevel"/>
+    <w:tmpl w:val="688886D0"/>
+    <w:lvl w:ilvl="0" w:tplc="0C090001">
+      <w:start w:val="1"/>
+      <w:numFmt w:val="bullet"/>
+      <w:lvlText w:val=""/>
+      <w:lvlJc w:val="left"/>
+      <w:pPr>
+        <w:ind w:left="720" w:hanging="360"/>
+      </w:pPr>
+      <w:rPr>
+        <w:rFonts w:ascii="Symbol" w:hAnsi="Symbol" w:hint="default"/>
+      </w:rPr>
+    </w:lvl>
+    <w:lvl w:ilvl="1" w:tplc="0C090003" w:tentative="1">
+      <w:start w:val="1"/>
+      <w:numFmt w:val="bullet"/>
+      <w:lvlText w:val="o"/>
+      <w:lvlJc w:val="left"/>
+      <w:pPr>
+        <w:ind w:left="1440" w:hanging="360"/>
+      </w:pPr>
+      <w:rPr>
+        <w:rFonts w:ascii="Courier New" w:hAnsi="Courier New" w:cs="Courier New" w:hint="default"/>
+      </w:rPr>
+    </w:lvl>
+    <w:lvl w:ilvl="2" w:tplc="0C090005" w:tentative="1">
+      <w:start w:val="1"/>
+      <w:numFmt w:val="bullet"/>
+      <w:lvlText w:val=""/>
+      <w:lvlJc w:val="left"/>
+      <w:pPr>
+        <w:ind w:left="2160" w:hanging="360"/>
+      </w:pPr>
+      <w:rPr>
+        <w:rFonts w:ascii="Wingdings" w:hAnsi="Wingdings" w:hint="default"/>
+      </w:rPr>
+    </w:lvl>
+    <w:lvl w:ilvl="3" w:tplc="0C090001" w:tentative="1">
+      <w:start w:val="1"/>
+      <w:numFmt w:val="bullet"/>
+      <w:lvlText w:val=""/>
+      <w:lvlJc w:val="left"/>
+      <w:pPr>
+        <w:ind w:left="2880" w:hanging="360"/>
+      </w:pPr>
+      <w:rPr>
+        <w:rFonts w:ascii="Symbol" w:hAnsi="Symbol" w:hint="default"/>
+      </w:rPr>
+    </w:lvl>
+    <w:lvl w:ilvl="4" w:tplc="0C090003" w:tentative="1">
+      <w:start w:val="1"/>
+      <w:numFmt w:val="bullet"/>
+      <w:lvlText w:val="o"/>
+      <w:lvlJc w:val="left"/>
+      <w:pPr>
+        <w:ind w:left="3600" w:hanging="360"/>
+      </w:pPr>
+      <w:rPr>
+        <w:rFonts w:ascii="Courier New" w:hAnsi="Courier New" w:cs="Courier New" w:hint="default"/>
+      </w:rPr>
+    </w:lvl>
+    <w:lvl w:ilvl="5" w:tplc="0C090005" w:tentative="1">
+      <w:start w:val="1"/>
+      <w:numFmt w:val="bullet"/>
+      <w:lvlText w:val=""/>
+      <w:lvlJc w:val="left"/>
+      <w:pPr>
+        <w:ind w:left="4320" w:hanging="360"/>
+      </w:pPr>
+      <w:rPr>
+        <w:rFonts w:ascii="Wingdings" w:hAnsi="Wingdings" w:hint="default"/>
+      </w:rPr>
+    </w:lvl>
+    <w:lvl w:ilvl="6" w:tplc="0C090001" w:tentative="1">
+      <w:start w:val="1"/>
+      <w:numFmt w:val="bullet"/>
+      <w:lvlText w:val=""/>
+      <w:lvlJc w:val="left"/>
+      <w:pPr>
+        <w:ind w:left="5040" w:hanging="360"/>
+      </w:pPr>
+      <w:rPr>
+        <w:rFonts w:ascii="Symbol" w:hAnsi="Symbol" w:hint="default"/>
+      </w:rPr>
+    </w:lvl>
+    <w:lvl w:ilvl="7" w:tplc="0C090003" w:tentative="1">
+      <w:start w:val="1"/>
+      <w:numFmt w:val="bullet"/>
+      <w:lvlText w:val="o"/>
+      <w:lvlJc w:val="left"/>
+      <w:pPr>
+        <w:ind w:left="5760" w:hanging="360"/>
+      </w:pPr>
+      <w:rPr>
+        <w:rFonts w:ascii="Courier New" w:hAnsi="Courier New" w:cs="Courier New" w:hint="default"/>
+      </w:rPr>
+    </w:lvl>
+    <w:lvl w:ilvl="8" w:tplc="0C090005" w:tentative="1">
+      <w:start w:val="1"/>
+      <w:numFmt w:val="bullet"/>
+      <w:lvlText w:val=""/>
+      <w:lvlJc w:val="left"/>
+      <w:pPr>
+        <w:ind w:left="6480" w:hanging="360"/>
+      </w:pPr>
+      <w:rPr>
+        <w:rFonts w:ascii="Wingdings" w:hAnsi="Wingdings" w:hint="default"/>
+      </w:rPr>
+    </w:lvl>
+  </w:abstractNum>
+  <w:abstractNum w:abstractNumId="33">
     <w:nsid w:val="673406F2"/>
     <w:multiLevelType w:val="hybridMultilevel"/>
     <w:tmpl w:val="258E1C08"/>
@@ -8107,7 +10358,7 @@
       </w:rPr>
     </w:lvl>
   </w:abstractNum>
-  <w:abstractNum w:abstractNumId="28">
+  <w:abstractNum w:abstractNumId="34">
     <w:nsid w:val="676A09CF"/>
     <w:multiLevelType w:val="hybridMultilevel"/>
     <w:tmpl w:val="105A8BF4"/>
@@ -8193,7 +10444,7 @@
       </w:pPr>
     </w:lvl>
   </w:abstractNum>
-  <w:abstractNum w:abstractNumId="29">
+  <w:abstractNum w:abstractNumId="35">
     <w:nsid w:val="677E1687"/>
     <w:multiLevelType w:val="hybridMultilevel"/>
     <w:tmpl w:val="D65E82FE"/>
@@ -8306,7 +10557,7 @@
       </w:rPr>
     </w:lvl>
   </w:abstractNum>
-  <w:abstractNum w:abstractNumId="30">
+  <w:abstractNum w:abstractNumId="36">
     <w:nsid w:val="67CB2EBB"/>
     <w:multiLevelType w:val="multilevel"/>
     <w:tmpl w:val="0409001F"/>
@@ -8392,7 +10643,7 @@
       </w:pPr>
     </w:lvl>
   </w:abstractNum>
-  <w:abstractNum w:abstractNumId="31">
+  <w:abstractNum w:abstractNumId="37">
     <w:nsid w:val="76671525"/>
     <w:multiLevelType w:val="multilevel"/>
     <w:tmpl w:val="0409001F"/>
@@ -8478,7 +10729,7 @@
       </w:pPr>
     </w:lvl>
   </w:abstractNum>
-  <w:abstractNum w:abstractNumId="32">
+  <w:abstractNum w:abstractNumId="38">
     <w:nsid w:val="796D146F"/>
     <w:multiLevelType w:val="multilevel"/>
     <w:tmpl w:val="0409001F"/>
@@ -8564,7 +10815,7 @@
       </w:pPr>
     </w:lvl>
   </w:abstractNum>
-  <w:abstractNum w:abstractNumId="33">
+  <w:abstractNum w:abstractNumId="39">
     <w:nsid w:val="79911088"/>
     <w:multiLevelType w:val="hybridMultilevel"/>
     <w:tmpl w:val="B89254AA"/>
@@ -8677,7 +10928,7 @@
       </w:rPr>
     </w:lvl>
   </w:abstractNum>
-  <w:abstractNum w:abstractNumId="34">
+  <w:abstractNum w:abstractNumId="40">
     <w:nsid w:val="7D8A5D20"/>
     <w:multiLevelType w:val="multilevel"/>
     <w:tmpl w:val="0409001F"/>
@@ -8764,22 +11015,22 @@
     </w:lvl>
   </w:abstractNum>
   <w:num w:numId="1">
+    <w:abstractNumId w:val="29"/>
+  </w:num>
+  <w:num w:numId="2">
+    <w:abstractNumId w:val="38"/>
+  </w:num>
+  <w:num w:numId="3">
+    <w:abstractNumId w:val="39"/>
+  </w:num>
+  <w:num w:numId="4">
     <w:abstractNumId w:val="25"/>
   </w:num>
-  <w:num w:numId="2">
-    <w:abstractNumId w:val="32"/>
-  </w:num>
-  <w:num w:numId="3">
+  <w:num w:numId="5">
     <w:abstractNumId w:val="33"/>
   </w:num>
-  <w:num w:numId="4">
-    <w:abstractNumId w:val="22"/>
-  </w:num>
-  <w:num w:numId="5">
-    <w:abstractNumId w:val="27"/>
-  </w:num>
   <w:num w:numId="6">
-    <w:abstractNumId w:val="15"/>
+    <w:abstractNumId w:val="16"/>
   </w:num>
   <w:num w:numId="7">
     <w:abstractNumId w:val="0"/>
@@ -8815,37 +11066,37 @@
     <w:abstractNumId w:val="10"/>
   </w:num>
   <w:num w:numId="18">
-    <w:abstractNumId w:val="21"/>
+    <w:abstractNumId w:val="24"/>
   </w:num>
   <w:num w:numId="19">
+    <w:abstractNumId w:val="37"/>
+  </w:num>
+  <w:num w:numId="20">
+    <w:abstractNumId w:val="36"/>
+  </w:num>
+  <w:num w:numId="21">
+    <w:abstractNumId w:val="13"/>
+  </w:num>
+  <w:num w:numId="22">
     <w:abstractNumId w:val="31"/>
   </w:num>
-  <w:num w:numId="20">
-    <w:abstractNumId w:val="30"/>
+  <w:num w:numId="23">
+    <w:abstractNumId w:val="20"/>
   </w:num>
-  <w:num w:numId="21">
-    <w:abstractNumId w:val="12"/>
+  <w:num w:numId="24">
+    <w:abstractNumId w:val="17"/>
   </w:num>
-  <w:num w:numId="22">
-    <w:abstractNumId w:val="26"/>
-  </w:num>
-  <w:num w:numId="23">
+  <w:num w:numId="25">
     <w:abstractNumId w:val="19"/>
   </w:num>
-  <w:num w:numId="24">
-    <w:abstractNumId w:val="16"/>
+  <w:num w:numId="26">
+    <w:abstractNumId w:val="40"/>
   </w:num>
-  <w:num w:numId="25">
-    <w:abstractNumId w:val="18"/>
-  </w:num>
-  <w:num w:numId="26">
+  <w:num w:numId="27">
     <w:abstractNumId w:val="34"/>
   </w:num>
-  <w:num w:numId="27">
-    <w:abstractNumId w:val="28"/>
-  </w:num>
   <w:num w:numId="28">
-    <w:abstractNumId w:val="17"/>
+    <w:abstractNumId w:val="18"/>
   </w:num>
   <w:num w:numId="29">
     <w:abstractNumId w:val="1"/>
@@ -8878,25 +11129,43 @@
     </w:lvlOverride>
   </w:num>
   <w:num w:numId="30">
+    <w:abstractNumId w:val="15"/>
+  </w:num>
+  <w:num w:numId="31">
     <w:abstractNumId w:val="14"/>
   </w:num>
-  <w:num w:numId="31">
-    <w:abstractNumId w:val="13"/>
+  <w:num w:numId="32">
+    <w:abstractNumId w:val="26"/>
   </w:num>
-  <w:num w:numId="32">
+  <w:num w:numId="33">
+    <w:abstractNumId w:val="22"/>
+  </w:num>
+  <w:num w:numId="34">
+    <w:abstractNumId w:val="27"/>
+  </w:num>
+  <w:num w:numId="35">
+    <w:abstractNumId w:val="12"/>
+  </w:num>
+  <w:num w:numId="36">
+    <w:abstractNumId w:val="35"/>
+  </w:num>
+  <w:num w:numId="37">
     <w:abstractNumId w:val="23"/>
   </w:num>
-  <w:num w:numId="33">
-    <w:abstractNumId w:val="20"/>
+  <w:num w:numId="38">
+    <w:abstractNumId w:val="30"/>
   </w:num>
-  <w:num w:numId="34">
-    <w:abstractNumId w:val="24"/>
+  <w:num w:numId="39">
+    <w:abstractNumId w:val="28"/>
   </w:num>
-  <w:num w:numId="35">
+  <w:num w:numId="40">
+    <w:abstractNumId w:val="21"/>
+  </w:num>
+  <w:num w:numId="41">
+    <w:abstractNumId w:val="32"/>
+  </w:num>
+  <w:num w:numId="42">
     <w:abstractNumId w:val="11"/>
-  </w:num>
-  <w:num w:numId="36">
-    <w:abstractNumId w:val="29"/>
   </w:num>
 </w:numbering>
 </file>
@@ -9803,6 +12072,17 @@
       <w:szCs w:val="18"/>
     </w:rPr>
   </w:style>
+  <w:style w:type="character" w:styleId="Hyperlink">
+    <w:name w:val="Hyperlink"/>
+    <w:basedOn w:val="DefaultParagraphFont"/>
+    <w:uiPriority w:val="99"/>
+    <w:unhideWhenUsed/>
+    <w:rsid w:val="004208E1"/>
+    <w:rPr>
+      <w:color w:val="0000FF" w:themeColor="hyperlink"/>
+      <w:u w:val="single"/>
+    </w:rPr>
+  </w:style>
 </w:styles>
 </file>
 
@@ -10708,6 +12988,17 @@
       <w:szCs w:val="18"/>
     </w:rPr>
   </w:style>
+  <w:style w:type="character" w:styleId="Hyperlink">
+    <w:name w:val="Hyperlink"/>
+    <w:basedOn w:val="DefaultParagraphFont"/>
+    <w:uiPriority w:val="99"/>
+    <w:unhideWhenUsed/>
+    <w:rsid w:val="004208E1"/>
+    <w:rPr>
+      <w:color w:val="0000FF" w:themeColor="hyperlink"/>
+      <w:u w:val="single"/>
+    </w:rPr>
+  </w:style>
 </w:styles>
 </file>
 

</xml_diff>

<commit_message>
Almost finished data section, need details on implementation of HIGHSCORE AND ACHIEVEMENTS!. otherwise almost done waiting on 1) Dynamic model -> Leanne 2) User Interface -> Jordan on Monday the 8th we should go through the design overview and use cases to finish it up nice and pretty as well as the class diagram to incorporate highscores and achievements and settings….
</commit_message>
<xml_diff>
--- a/docs/Milestones/Submission 2/Serotope Design Document.docx
+++ b/docs/Milestones/Submission 2/Serotope Design Document.docx
@@ -3109,6 +3109,7 @@
               <w:rPr>
                 <w:rStyle w:val="Strong"/>
               </w:rPr>
+              <w:lastRenderedPageBreak/>
               <w:t>Preconditions</w:t>
             </w:r>
           </w:p>
@@ -3117,7 +3118,6 @@
               <w:pStyle w:val="ListParagraph"/>
             </w:pPr>
             <w:r>
-              <w:lastRenderedPageBreak/>
               <w:t>User has started a game and it is currently being displayed on the screen</w:t>
             </w:r>
           </w:p>
@@ -3563,6 +3563,7 @@
               <w:pStyle w:val="ListParagraph"/>
             </w:pPr>
             <w:r>
+              <w:lastRenderedPageBreak/>
               <w:t>User</w:t>
             </w:r>
           </w:p>
@@ -3571,7 +3572,6 @@
               <w:pStyle w:val="ListParagraph"/>
             </w:pPr>
             <w:r>
-              <w:lastRenderedPageBreak/>
               <w:t>Database</w:t>
             </w:r>
           </w:p>
@@ -3745,7 +3745,13 @@
               </w:numPr>
             </w:pPr>
             <w:r>
-              <w:t>Old player controlled creature is taken over by AI</w:t>
+              <w:t xml:space="preserve">Old </w:t>
+            </w:r>
+            <w:r>
+              <w:t>User</w:t>
+            </w:r>
+            <w:r>
+              <w:t xml:space="preserve"> controlled creature is taken over by AI</w:t>
             </w:r>
             <w:r>
               <w:t>.</w:t>
@@ -3763,7 +3769,13 @@
               <w:t>A new creature spawns</w:t>
             </w:r>
             <w:r>
-              <w:t>, and the player is in control of it.</w:t>
+              <w:t xml:space="preserve">, and the </w:t>
+            </w:r>
+            <w:r>
+              <w:t>User</w:t>
+            </w:r>
+            <w:r>
+              <w:t xml:space="preserve"> is in control of it.</w:t>
             </w:r>
           </w:p>
           <w:p>
@@ -4089,6 +4101,7 @@
               <w:rPr>
                 <w:rStyle w:val="Strong"/>
               </w:rPr>
+              <w:lastRenderedPageBreak/>
               <w:t xml:space="preserve"> Extensions </w:t>
             </w:r>
           </w:p>
@@ -4097,7 +4110,6 @@
               <w:ind w:left="720"/>
             </w:pPr>
             <w:r>
-              <w:lastRenderedPageBreak/>
               <w:t>5a. User selects “end game” option</w:t>
             </w:r>
           </w:p>
@@ -4792,24 +4804,9 @@
     </w:p>
     <w:p>
       <w:pPr>
-        <w:rPr>
-          <w:caps/>
-          <w:color w:val="632423" w:themeColor="accent2" w:themeShade="80"/>
-          <w:spacing w:val="20"/>
-          <w:sz w:val="28"/>
-          <w:szCs w:val="28"/>
-        </w:rPr>
-      </w:pPr>
-      <w:r>
-        <w:br w:type="page"/>
-      </w:r>
-    </w:p>
-    <w:p>
-      <w:pPr>
         <w:pStyle w:val="Heading1"/>
       </w:pPr>
       <w:r>
-        <w:lastRenderedPageBreak/>
         <w:t>4</w:t>
       </w:r>
       <w:r>
@@ -4875,6 +4872,17 @@
         <w:t>Model</w:t>
       </w:r>
     </w:p>
+    <w:p>
+      <w:pPr>
+        <w:pStyle w:val="Heading2"/>
+      </w:pPr>
+      <w:r>
+        <w:t>5</w:t>
+      </w:r>
+      <w:r>
+        <w:t>.1.Sequence Diagrams</w:t>
+      </w:r>
+    </w:p>
     <w:p/>
     <w:p>
       <w:pPr>
@@ -4884,73 +4892,152 @@
         <w:t>5</w:t>
       </w:r>
       <w:r>
-        <w:t>.1.Sequence Diagrams</w:t>
+        <w:t>.2.State Diagrams</w:t>
       </w:r>
     </w:p>
     <w:p/>
     <w:p>
       <w:pPr>
+        <w:pStyle w:val="Heading1"/>
+      </w:pPr>
+      <w:r>
+        <w:t>6</w:t>
+      </w:r>
+      <w:r>
+        <w:t>.</w:t>
+      </w:r>
+      <w:r>
+        <w:t>Data</w:t>
+      </w:r>
+      <w:r>
+        <w:t xml:space="preserve"> Design</w:t>
+      </w:r>
+    </w:p>
+    <w:p>
+      <w:pPr>
         <w:pStyle w:val="Heading2"/>
       </w:pPr>
       <w:r>
-        <w:t>5</w:t>
-      </w:r>
-      <w:r>
-        <w:t>.2.State Diagrams</w:t>
+        <w:t>6.1.</w:t>
+      </w:r>
+      <w:r>
+        <w:t>Data Description</w:t>
+      </w:r>
+    </w:p>
+    <w:p>
+      <w:pPr>
+        <w:pStyle w:val="Heading3"/>
+      </w:pPr>
+      <w:r>
+        <w:t>6.1.1.Temporary data</w:t>
+      </w:r>
+    </w:p>
+    <w:p>
+      <w:r>
+        <w:t>GameObject objects</w:t>
+      </w:r>
+      <w:r>
+        <w:t xml:space="preserve"> are store</w:t>
+      </w:r>
+      <w:r>
+        <w:t>d</w:t>
+      </w:r>
+      <w:r>
+        <w:t xml:space="preserve"> in the</w:t>
+      </w:r>
+      <w:r>
+        <w:t xml:space="preserve"> gameObjects object in G</w:t>
+      </w:r>
+      <w:r>
+        <w:t>ameWorld</w:t>
+      </w:r>
+    </w:p>
+    <w:p>
+      <w:pPr>
+        <w:pStyle w:val="ListParagraph"/>
+      </w:pPr>
+      <w:r>
+        <w:t xml:space="preserve">The first object to be initialized shall be the </w:t>
+      </w:r>
+      <w:r>
+        <w:t>Users</w:t>
+      </w:r>
+      <w:r>
+        <w:t xml:space="preserve"> creature, the </w:t>
+      </w:r>
+      <w:r>
+        <w:t>Users</w:t>
+      </w:r>
+      <w:r>
+        <w:t xml:space="preserve"> creature will always be the first object in the </w:t>
+      </w:r>
+      <w:r>
+        <w:t>gameObjects</w:t>
+      </w:r>
+      <w:r>
+        <w:t xml:space="preserve"> object</w:t>
       </w:r>
     </w:p>
     <w:p/>
     <w:p>
-      <w:pPr>
-        <w:pStyle w:val="Heading1"/>
-      </w:pPr>
-      <w:r>
-        <w:t>6</w:t>
-      </w:r>
-      <w:r>
-        <w:t>.</w:t>
-      </w:r>
-      <w:r>
-        <w:t>Data</w:t>
-      </w:r>
-      <w:r>
-        <w:t xml:space="preserve"> Design</w:t>
-      </w:r>
-    </w:p>
+      <w:r>
+        <w:t>DNA</w:t>
+      </w:r>
+      <w:r>
+        <w:t xml:space="preserve"> objects are</w:t>
+      </w:r>
+      <w:r>
+        <w:t xml:space="preserve"> stored either in the </w:t>
+      </w:r>
+      <w:r>
+        <w:t>gameObjects</w:t>
+      </w:r>
+      <w:r>
+        <w:t xml:space="preserve"> object inside gameWorld, or with a creature. Never in both at the same time.</w:t>
+      </w:r>
+    </w:p>
+    <w:p>
+      <w:r>
+        <w:tab/>
+      </w:r>
+    </w:p>
+    <w:p>
+      <w:r>
+        <w:t>Body objects are stored</w:t>
+      </w:r>
+      <w:r>
+        <w:t xml:space="preserve"> in both the physicsWorld object inside GameWorld</w:t>
+      </w:r>
+      <w:r>
+        <w:t xml:space="preserve"> and referenced inside there associated GameObject.</w:t>
+      </w:r>
+    </w:p>
+    <w:p>
+      <w:r>
+        <w:tab/>
+        <w:t xml:space="preserve">Body.getUserData() </w:t>
+      </w:r>
+      <w:r>
+        <w:t>shall</w:t>
+      </w:r>
+      <w:r>
+        <w:t xml:space="preserve"> return the Body objects associated GameObject.</w:t>
+      </w:r>
+    </w:p>
+    <w:p>
+      <w:pPr>
+        <w:pStyle w:val="Heading3"/>
+      </w:pPr>
+      <w:r>
+        <w:t>6.1.2.permanent data</w:t>
+      </w:r>
+    </w:p>
+    <w:p/>
     <w:p>
       <w:pPr>
         <w:pStyle w:val="Heading2"/>
       </w:pPr>
       <w:r>
-        <w:t>6.1.</w:t>
-      </w:r>
-      <w:r>
-        <w:t>Data Description</w:t>
-      </w:r>
-    </w:p>
-    <w:p>
-      <w:pPr>
-        <w:pStyle w:val="Heading3"/>
-      </w:pPr>
-      <w:r>
-        <w:t>6.1.1.Temporary data</w:t>
-      </w:r>
-    </w:p>
-    <w:p/>
-    <w:p>
-      <w:pPr>
-        <w:pStyle w:val="Heading3"/>
-      </w:pPr>
-      <w:r>
-        <w:t>6.1.2.permanent data</w:t>
-      </w:r>
-    </w:p>
-    <w:p/>
-    <w:p>
-      <w:pPr>
-        <w:pStyle w:val="Heading2"/>
-      </w:pPr>
-      <w:r>
         <w:t>6.2.</w:t>
       </w:r>
       <w:r>
@@ -4978,15 +5065,7 @@
     </w:p>
     <w:p>
       <w:r>
-        <w:t xml:space="preserve">The JBOX2d </w:t>
-      </w:r>
-      <w:proofErr w:type="spellStart"/>
-      <w:r>
-        <w:t>javadoc</w:t>
-      </w:r>
-      <w:proofErr w:type="spellEnd"/>
-      <w:r>
-        <w:t xml:space="preserve"> can be found at </w:t>
+        <w:t xml:space="preserve">The JBOX2d javadoc can be found at </w:t>
       </w:r>
       <w:hyperlink r:id="rId11" w:history="1">
         <w:r>
@@ -5018,7 +5097,28 @@
         <w:t>The DNA class consists of an attribute for each of the traits in the game. These are in the form of a tuple of two Booleans. The tuple represents a pair of alleles, one from each of its parent’s DNA. The two possible alleles in a gene are “has the trait” and “doesn’t have the trait”, in which “has the trait” is always recessive and represented by true (whereas “doesn’t have the trait”, is always dominant and represented by false).</w:t>
       </w:r>
     </w:p>
-    <w:p/>
+    <w:p>
+      <w:pPr>
+        <w:pStyle w:val="ListParagraph"/>
+        <w:ind w:left="0"/>
+        <w:jc w:val="both"/>
+      </w:pPr>
+    </w:p>
+    <w:p>
+      <w:pPr>
+        <w:pStyle w:val="ListParagraph"/>
+        <w:ind w:left="0"/>
+        <w:jc w:val="both"/>
+      </w:pPr>
+      <w:r>
+        <w:t>Ignoring inherited Data and Methods from GameObject</w:t>
+      </w:r>
+    </w:p>
+    <w:p>
+      <w:r>
+        <w:t>DNA has 9 Components</w:t>
+      </w:r>
+    </w:p>
     <w:p>
       <w:pPr>
         <w:pStyle w:val="ListParagraph"/>
@@ -5037,32 +5137,7 @@
           <w:rFonts w:ascii="Monaco" w:hAnsi="Monaco" w:cs="Monaco"/>
           <w:color w:val="000000"/>
         </w:rPr>
-        <w:t>(</w:t>
-      </w:r>
-      <w:proofErr w:type="spellStart"/>
-      <w:r>
-        <w:rPr>
-          <w:rFonts w:ascii="Monaco" w:hAnsi="Monaco" w:cs="Monaco"/>
-          <w:color w:val="000000"/>
-        </w:rPr>
-        <w:t>Boolean</w:t>
-      </w:r>
-      <w:proofErr w:type="gramStart"/>
-      <w:r>
-        <w:rPr>
-          <w:rFonts w:ascii="Monaco" w:hAnsi="Monaco" w:cs="Monaco"/>
-          <w:color w:val="000000"/>
-        </w:rPr>
-        <w:t>,Boolean</w:t>
-      </w:r>
-      <w:proofErr w:type="spellEnd"/>
-      <w:proofErr w:type="gramEnd"/>
-      <w:r>
-        <w:rPr>
-          <w:rFonts w:ascii="Monaco" w:hAnsi="Monaco" w:cs="Monaco"/>
-          <w:color w:val="000000"/>
-        </w:rPr>
-        <w:t>)</w:t>
+        <w:t>(Boolean,Boolean)</w:t>
       </w:r>
       <w:r>
         <w:rPr>
@@ -5104,32 +5179,7 @@
           <w:rFonts w:ascii="Monaco" w:hAnsi="Monaco" w:cs="Monaco"/>
           <w:color w:val="000000"/>
         </w:rPr>
-        <w:t>(</w:t>
-      </w:r>
-      <w:proofErr w:type="spellStart"/>
-      <w:r>
-        <w:rPr>
-          <w:rFonts w:ascii="Monaco" w:hAnsi="Monaco" w:cs="Monaco"/>
-          <w:color w:val="000000"/>
-        </w:rPr>
-        <w:t>Boolean</w:t>
-      </w:r>
-      <w:proofErr w:type="gramStart"/>
-      <w:r>
-        <w:rPr>
-          <w:rFonts w:ascii="Monaco" w:hAnsi="Monaco" w:cs="Monaco"/>
-          <w:color w:val="000000"/>
-        </w:rPr>
-        <w:t>,Boolean</w:t>
-      </w:r>
-      <w:proofErr w:type="spellEnd"/>
-      <w:proofErr w:type="gramEnd"/>
-      <w:r>
-        <w:rPr>
-          <w:rFonts w:ascii="Monaco" w:hAnsi="Monaco" w:cs="Monaco"/>
-          <w:color w:val="000000"/>
-        </w:rPr>
-        <w:t>)</w:t>
+        <w:t>(Boolean,Boolean)</w:t>
       </w:r>
       <w:r>
         <w:rPr>
@@ -5171,32 +5221,7 @@
           <w:rFonts w:ascii="Monaco" w:hAnsi="Monaco" w:cs="Monaco"/>
           <w:color w:val="000000"/>
         </w:rPr>
-        <w:t>(</w:t>
-      </w:r>
-      <w:proofErr w:type="spellStart"/>
-      <w:r>
-        <w:rPr>
-          <w:rFonts w:ascii="Monaco" w:hAnsi="Monaco" w:cs="Monaco"/>
-          <w:color w:val="000000"/>
-        </w:rPr>
-        <w:t>Boolean</w:t>
-      </w:r>
-      <w:proofErr w:type="gramStart"/>
-      <w:r>
-        <w:rPr>
-          <w:rFonts w:ascii="Monaco" w:hAnsi="Monaco" w:cs="Monaco"/>
-          <w:color w:val="000000"/>
-        </w:rPr>
-        <w:t>,Boolean</w:t>
-      </w:r>
-      <w:proofErr w:type="spellEnd"/>
-      <w:proofErr w:type="gramEnd"/>
-      <w:r>
-        <w:rPr>
-          <w:rFonts w:ascii="Monaco" w:hAnsi="Monaco" w:cs="Monaco"/>
-          <w:color w:val="000000"/>
-        </w:rPr>
-        <w:t>)</w:t>
+        <w:t>(Boolean,Boolean)</w:t>
       </w:r>
       <w:r>
         <w:rPr>
@@ -5238,32 +5263,7 @@
           <w:rFonts w:ascii="Monaco" w:hAnsi="Monaco" w:cs="Monaco"/>
           <w:color w:val="000000"/>
         </w:rPr>
-        <w:t>(</w:t>
-      </w:r>
-      <w:proofErr w:type="spellStart"/>
-      <w:r>
-        <w:rPr>
-          <w:rFonts w:ascii="Monaco" w:hAnsi="Monaco" w:cs="Monaco"/>
-          <w:color w:val="000000"/>
-        </w:rPr>
-        <w:t>Boolean</w:t>
-      </w:r>
-      <w:proofErr w:type="gramStart"/>
-      <w:r>
-        <w:rPr>
-          <w:rFonts w:ascii="Monaco" w:hAnsi="Monaco" w:cs="Monaco"/>
-          <w:color w:val="000000"/>
-        </w:rPr>
-        <w:t>,Boolean</w:t>
-      </w:r>
-      <w:proofErr w:type="spellEnd"/>
-      <w:proofErr w:type="gramEnd"/>
-      <w:r>
-        <w:rPr>
-          <w:rFonts w:ascii="Monaco" w:hAnsi="Monaco" w:cs="Monaco"/>
-          <w:color w:val="000000"/>
-        </w:rPr>
-        <w:t>)</w:t>
+        <w:t>(Boolean,Boolean)</w:t>
       </w:r>
       <w:r>
         <w:rPr>
@@ -5272,7 +5272,6 @@
         </w:rPr>
         <w:t xml:space="preserve"> </w:t>
       </w:r>
-      <w:proofErr w:type="spellStart"/>
       <w:r>
         <w:rPr>
           <w:rFonts w:ascii="Monaco" w:hAnsi="Monaco" w:cs="Monaco"/>
@@ -5280,7 +5279,6 @@
         </w:rPr>
         <w:t>attackSpeed</w:t>
       </w:r>
-      <w:proofErr w:type="spellEnd"/>
       <w:r>
         <w:rPr>
           <w:rFonts w:ascii="Monaco" w:hAnsi="Monaco" w:cs="Monaco"/>
@@ -5307,32 +5305,8 @@
           <w:rFonts w:ascii="Monaco" w:hAnsi="Monaco" w:cs="Monaco"/>
           <w:color w:val="000000"/>
         </w:rPr>
-        <w:t>(</w:t>
-      </w:r>
-      <w:proofErr w:type="spellStart"/>
-      <w:r>
-        <w:rPr>
-          <w:rFonts w:ascii="Monaco" w:hAnsi="Monaco" w:cs="Monaco"/>
-          <w:color w:val="000000"/>
-        </w:rPr>
-        <w:t>Boolean</w:t>
-      </w:r>
-      <w:proofErr w:type="gramStart"/>
-      <w:r>
-        <w:rPr>
-          <w:rFonts w:ascii="Monaco" w:hAnsi="Monaco" w:cs="Monaco"/>
-          <w:color w:val="000000"/>
-        </w:rPr>
-        <w:t>,Boolean</w:t>
-      </w:r>
-      <w:proofErr w:type="spellEnd"/>
-      <w:proofErr w:type="gramEnd"/>
-      <w:r>
-        <w:rPr>
-          <w:rFonts w:ascii="Monaco" w:hAnsi="Monaco" w:cs="Monaco"/>
-          <w:color w:val="000000"/>
-        </w:rPr>
-        <w:t>)</w:t>
+        <w:lastRenderedPageBreak/>
+        <w:t>(Boolean,Boolean)</w:t>
       </w:r>
       <w:r>
         <w:rPr>
@@ -5374,32 +5348,7 @@
           <w:rFonts w:ascii="Monaco" w:hAnsi="Monaco" w:cs="Monaco"/>
           <w:color w:val="000000"/>
         </w:rPr>
-        <w:t>(</w:t>
-      </w:r>
-      <w:proofErr w:type="spellStart"/>
-      <w:r>
-        <w:rPr>
-          <w:rFonts w:ascii="Monaco" w:hAnsi="Monaco" w:cs="Monaco"/>
-          <w:color w:val="000000"/>
-        </w:rPr>
-        <w:t>Boolean</w:t>
-      </w:r>
-      <w:proofErr w:type="gramStart"/>
-      <w:r>
-        <w:rPr>
-          <w:rFonts w:ascii="Monaco" w:hAnsi="Monaco" w:cs="Monaco"/>
-          <w:color w:val="000000"/>
-        </w:rPr>
-        <w:t>,Boolean</w:t>
-      </w:r>
-      <w:proofErr w:type="spellEnd"/>
-      <w:proofErr w:type="gramEnd"/>
-      <w:r>
-        <w:rPr>
-          <w:rFonts w:ascii="Monaco" w:hAnsi="Monaco" w:cs="Monaco"/>
-          <w:color w:val="000000"/>
-        </w:rPr>
-        <w:t>)</w:t>
+        <w:t>(Boolean,Boolean)</w:t>
       </w:r>
       <w:r>
         <w:rPr>
@@ -5408,7 +5357,6 @@
         </w:rPr>
         <w:t xml:space="preserve"> </w:t>
       </w:r>
-      <w:proofErr w:type="spellStart"/>
       <w:r>
         <w:rPr>
           <w:rFonts w:ascii="Monaco" w:hAnsi="Monaco" w:cs="Monaco"/>
@@ -5423,7 +5371,6 @@
         </w:rPr>
         <w:t>Type</w:t>
       </w:r>
-      <w:proofErr w:type="spellEnd"/>
       <w:r>
         <w:rPr>
           <w:rFonts w:ascii="Monaco" w:hAnsi="Monaco" w:cs="Monaco"/>
@@ -5450,32 +5397,7 @@
           <w:rFonts w:ascii="Monaco" w:hAnsi="Monaco" w:cs="Monaco"/>
           <w:color w:val="000000"/>
         </w:rPr>
-        <w:t>(</w:t>
-      </w:r>
-      <w:proofErr w:type="spellStart"/>
-      <w:r>
-        <w:rPr>
-          <w:rFonts w:ascii="Monaco" w:hAnsi="Monaco" w:cs="Monaco"/>
-          <w:color w:val="000000"/>
-        </w:rPr>
-        <w:t>Boolean</w:t>
-      </w:r>
-      <w:proofErr w:type="gramStart"/>
-      <w:r>
-        <w:rPr>
-          <w:rFonts w:ascii="Monaco" w:hAnsi="Monaco" w:cs="Monaco"/>
-          <w:color w:val="000000"/>
-        </w:rPr>
-        <w:t>,Boolean</w:t>
-      </w:r>
-      <w:proofErr w:type="spellEnd"/>
-      <w:proofErr w:type="gramEnd"/>
-      <w:r>
-        <w:rPr>
-          <w:rFonts w:ascii="Monaco" w:hAnsi="Monaco" w:cs="Monaco"/>
-          <w:color w:val="000000"/>
-        </w:rPr>
-        <w:t>)</w:t>
+        <w:t>(Boolean,Boolean)</w:t>
       </w:r>
       <w:r>
         <w:rPr>
@@ -5517,32 +5439,7 @@
           <w:rFonts w:ascii="Monaco" w:hAnsi="Monaco" w:cs="Monaco"/>
           <w:color w:val="000000"/>
         </w:rPr>
-        <w:t>(</w:t>
-      </w:r>
-      <w:proofErr w:type="spellStart"/>
-      <w:r>
-        <w:rPr>
-          <w:rFonts w:ascii="Monaco" w:hAnsi="Monaco" w:cs="Monaco"/>
-          <w:color w:val="000000"/>
-        </w:rPr>
-        <w:t>Boolean</w:t>
-      </w:r>
-      <w:proofErr w:type="gramStart"/>
-      <w:r>
-        <w:rPr>
-          <w:rFonts w:ascii="Monaco" w:hAnsi="Monaco" w:cs="Monaco"/>
-          <w:color w:val="000000"/>
-        </w:rPr>
-        <w:t>,Boolean</w:t>
-      </w:r>
-      <w:proofErr w:type="spellEnd"/>
-      <w:proofErr w:type="gramEnd"/>
-      <w:r>
-        <w:rPr>
-          <w:rFonts w:ascii="Monaco" w:hAnsi="Monaco" w:cs="Monaco"/>
-          <w:color w:val="000000"/>
-        </w:rPr>
-        <w:t>)</w:t>
+        <w:t>(Boolean,Boolean)</w:t>
       </w:r>
       <w:r>
         <w:rPr>
@@ -5584,32 +5481,7 @@
           <w:rFonts w:ascii="Monaco" w:hAnsi="Monaco" w:cs="Monaco"/>
           <w:color w:val="000000"/>
         </w:rPr>
-        <w:t>(</w:t>
-      </w:r>
-      <w:proofErr w:type="spellStart"/>
-      <w:r>
-        <w:rPr>
-          <w:rFonts w:ascii="Monaco" w:hAnsi="Monaco" w:cs="Monaco"/>
-          <w:color w:val="000000"/>
-        </w:rPr>
-        <w:t>Boolean</w:t>
-      </w:r>
-      <w:proofErr w:type="gramStart"/>
-      <w:r>
-        <w:rPr>
-          <w:rFonts w:ascii="Monaco" w:hAnsi="Monaco" w:cs="Monaco"/>
-          <w:color w:val="000000"/>
-        </w:rPr>
-        <w:t>,Boolean</w:t>
-      </w:r>
-      <w:proofErr w:type="spellEnd"/>
-      <w:proofErr w:type="gramEnd"/>
-      <w:r>
-        <w:rPr>
-          <w:rFonts w:ascii="Monaco" w:hAnsi="Monaco" w:cs="Monaco"/>
-          <w:color w:val="000000"/>
-        </w:rPr>
-        <w:t>)</w:t>
+        <w:t>(Boolean,Boolean)</w:t>
       </w:r>
       <w:r>
         <w:rPr>
@@ -5633,14 +5505,25 @@
         <w:t>;</w:t>
       </w:r>
     </w:p>
-    <w:p/>
-    <w:p>
+    <w:p>
+      <w:r>
+        <w:t xml:space="preserve">DNA has no </w:t>
+      </w:r>
+      <w:r>
+        <w:t>methods</w:t>
+      </w:r>
+    </w:p>
+    <w:p>
+      <w:r>
+        <w:t>For reaso</w:t>
+      </w:r>
+      <w:r>
+        <w:t>ning as t</w:t>
+      </w:r>
       <w:bookmarkStart w:id="0" w:name="_GoBack"/>
-      <w:r>
-        <w:t>For reaso</w:t>
-      </w:r>
-      <w:r>
-        <w:t xml:space="preserve">ning as too the design of DNA and its functional </w:t>
+      <w:bookmarkEnd w:id="0"/>
+      <w:r>
+        <w:t xml:space="preserve">o the design of DNA and its functional </w:t>
       </w:r>
       <w:r>
         <w:t>requirements</w:t>
@@ -5655,7 +5538,6 @@
         <w:t xml:space="preserve"> 8.1.</w:t>
       </w:r>
     </w:p>
-    <w:bookmarkEnd w:id="0"/>
     <w:p>
       <w:pPr>
         <w:pStyle w:val="Heading4"/>
@@ -5685,7 +5567,28 @@
         <w:spacing w:after="0" w:line="240" w:lineRule="auto"/>
       </w:pPr>
       <w:r>
-        <w:t>The fundamental component to the Game World, it has four components,</w:t>
+        <w:t>The fundamental component to the Game World</w:t>
+      </w:r>
+    </w:p>
+    <w:p>
+      <w:pPr>
+        <w:widowControl w:val="0"/>
+        <w:autoSpaceDE w:val="0"/>
+        <w:autoSpaceDN w:val="0"/>
+        <w:adjustRightInd w:val="0"/>
+        <w:spacing w:after="0" w:line="240" w:lineRule="auto"/>
+      </w:pPr>
+      <w:r>
+        <w:t>GameObject</w:t>
+      </w:r>
+      <w:r>
+        <w:t xml:space="preserve"> has </w:t>
+      </w:r>
+      <w:r>
+        <w:t>4</w:t>
+      </w:r>
+      <w:r>
+        <w:t xml:space="preserve"> components</w:t>
       </w:r>
     </w:p>
     <w:p>
@@ -5708,7 +5611,6 @@
         </w:rPr>
         <w:t xml:space="preserve">Image </w:t>
       </w:r>
-      <w:proofErr w:type="spellStart"/>
       <w:r>
         <w:rPr>
           <w:rFonts w:ascii="Monaco" w:hAnsi="Monaco" w:cs="Monaco"/>
@@ -5716,7 +5618,6 @@
         </w:rPr>
         <w:t>image</w:t>
       </w:r>
-      <w:proofErr w:type="spellEnd"/>
       <w:r>
         <w:rPr>
           <w:rFonts w:ascii="Monaco" w:hAnsi="Monaco" w:cs="Monaco"/>
@@ -5742,46 +5643,21 @@
           <w:rFonts w:ascii="Monaco" w:hAnsi="Monaco" w:cs="Monaco"/>
           <w:color w:val="000000"/>
         </w:rPr>
-        <w:t xml:space="preserve">This is used by the </w:t>
-      </w:r>
-      <w:proofErr w:type="spellStart"/>
+        <w:t>This is used by the GameObject</w:t>
+      </w:r>
       <w:r>
         <w:rPr>
           <w:rFonts w:ascii="Monaco" w:hAnsi="Monaco" w:cs="Monaco"/>
           <w:color w:val="000000"/>
         </w:rPr>
-        <w:t>GameObject</w:t>
+        <w:t xml:space="preserve">’s </w:t>
       </w:r>
       <w:r>
         <w:rPr>
           <w:rFonts w:ascii="Monaco" w:hAnsi="Monaco" w:cs="Monaco"/>
           <w:color w:val="000000"/>
         </w:rPr>
-        <w:t>’s</w:t>
-      </w:r>
-      <w:proofErr w:type="spellEnd"/>
-      <w:r>
-        <w:rPr>
-          <w:rFonts w:ascii="Monaco" w:hAnsi="Monaco" w:cs="Monaco"/>
-          <w:color w:val="000000"/>
-        </w:rPr>
-        <w:t xml:space="preserve"> </w:t>
-      </w:r>
-      <w:proofErr w:type="gramStart"/>
-      <w:r>
-        <w:rPr>
-          <w:rFonts w:ascii="Monaco" w:hAnsi="Monaco" w:cs="Monaco"/>
-          <w:color w:val="000000"/>
-        </w:rPr>
-        <w:t>render(</w:t>
-      </w:r>
-      <w:proofErr w:type="gramEnd"/>
-      <w:r>
-        <w:rPr>
-          <w:rFonts w:ascii="Monaco" w:hAnsi="Monaco" w:cs="Monaco"/>
-          <w:color w:val="000000"/>
-        </w:rPr>
-        <w:t xml:space="preserve">graphics, </w:t>
+        <w:t xml:space="preserve">render(graphics, </w:t>
       </w:r>
       <w:r>
         <w:rPr>
@@ -5853,8 +5729,6 @@
           <w:color w:val="000000"/>
         </w:rPr>
       </w:pPr>
-      <w:proofErr w:type="spellStart"/>
-      <w:proofErr w:type="gramStart"/>
       <w:r>
         <w:rPr>
           <w:rFonts w:ascii="Monaco" w:hAnsi="Monaco" w:cs="Monaco"/>
@@ -5862,8 +5736,6 @@
         </w:rPr>
         <w:t>int</w:t>
       </w:r>
-      <w:proofErr w:type="spellEnd"/>
-      <w:proofErr w:type="gramEnd"/>
       <w:r>
         <w:rPr>
           <w:rFonts w:ascii="Monaco" w:hAnsi="Monaco" w:cs="Monaco"/>
@@ -5903,46 +5775,14 @@
           <w:rFonts w:ascii="Monaco" w:hAnsi="Monaco" w:cs="Monaco"/>
           <w:color w:val="000000"/>
         </w:rPr>
-        <w:t xml:space="preserve">This is the </w:t>
-      </w:r>
-      <w:proofErr w:type="spellStart"/>
+        <w:t>This is the GameObjects unique identifier</w:t>
+      </w:r>
       <w:r>
         <w:rPr>
           <w:rFonts w:ascii="Monaco" w:hAnsi="Monaco" w:cs="Monaco"/>
           <w:color w:val="000000"/>
         </w:rPr>
-        <w:t>GameObjects</w:t>
-      </w:r>
-      <w:proofErr w:type="spellEnd"/>
-      <w:r>
-        <w:rPr>
-          <w:rFonts w:ascii="Monaco" w:hAnsi="Monaco" w:cs="Monaco"/>
-          <w:color w:val="000000"/>
-        </w:rPr>
-        <w:t xml:space="preserve"> unique identifier</w:t>
-      </w:r>
-      <w:r>
-        <w:rPr>
-          <w:rFonts w:ascii="Monaco" w:hAnsi="Monaco" w:cs="Monaco"/>
-          <w:color w:val="000000"/>
-        </w:rPr>
-        <w:t xml:space="preserve"> it is assigned via a call to the </w:t>
-      </w:r>
-      <w:proofErr w:type="spellStart"/>
-      <w:r>
-        <w:rPr>
-          <w:rFonts w:ascii="Monaco" w:hAnsi="Monaco" w:cs="Monaco"/>
-          <w:color w:val="000000"/>
-        </w:rPr>
-        <w:t>GameWorld</w:t>
-      </w:r>
-      <w:proofErr w:type="spellEnd"/>
-      <w:r>
-        <w:rPr>
-          <w:rFonts w:ascii="Monaco" w:hAnsi="Monaco" w:cs="Monaco"/>
-          <w:color w:val="000000"/>
-        </w:rPr>
-        <w:t xml:space="preserve"> singleton.</w:t>
+        <w:t xml:space="preserve"> it is assigned via a call to the GameWorld singleton.</w:t>
       </w:r>
     </w:p>
     <w:p>
@@ -5965,7 +5805,6 @@
         </w:rPr>
         <w:t xml:space="preserve">Body </w:t>
       </w:r>
-      <w:proofErr w:type="spellStart"/>
       <w:r>
         <w:rPr>
           <w:rFonts w:ascii="Monaco" w:hAnsi="Monaco" w:cs="Monaco"/>
@@ -5973,7 +5812,6 @@
         </w:rPr>
         <w:t>body</w:t>
       </w:r>
-      <w:proofErr w:type="spellEnd"/>
       <w:r>
         <w:rPr>
           <w:rFonts w:ascii="Monaco" w:hAnsi="Monaco" w:cs="Monaco"/>
@@ -6035,8 +5873,6 @@
         <w:pStyle w:val="ListParagraph"/>
         <w:ind w:left="1080"/>
       </w:pPr>
-      <w:proofErr w:type="spellStart"/>
-      <w:proofErr w:type="gramStart"/>
       <w:r>
         <w:rPr>
           <w:rFonts w:ascii="Monaco" w:hAnsi="Monaco" w:cs="Monaco"/>
@@ -6044,8 +5880,6 @@
         </w:rPr>
         <w:t>boolean</w:t>
       </w:r>
-      <w:proofErr w:type="spellEnd"/>
-      <w:proofErr w:type="gramEnd"/>
       <w:r>
         <w:rPr>
           <w:rFonts w:ascii="Monaco" w:hAnsi="Monaco" w:cs="Monaco"/>
@@ -6086,23 +5920,7 @@
           <w:rFonts w:ascii="Monaco" w:hAnsi="Monaco" w:cs="Monaco"/>
           <w:color w:val="000000"/>
         </w:rPr>
-        <w:t xml:space="preserve">This is a flag that determines whether the object takes part in physics calculations or is ‘ethereal’, like a marker or monster </w:t>
-      </w:r>
-      <w:proofErr w:type="spellStart"/>
-      <w:r>
-        <w:rPr>
-          <w:rFonts w:ascii="Monaco" w:hAnsi="Monaco" w:cs="Monaco"/>
-          <w:color w:val="000000"/>
-        </w:rPr>
-        <w:t>spawner</w:t>
-      </w:r>
-      <w:proofErr w:type="spellEnd"/>
-      <w:r>
-        <w:rPr>
-          <w:rFonts w:ascii="Monaco" w:hAnsi="Monaco" w:cs="Monaco"/>
-          <w:color w:val="000000"/>
-        </w:rPr>
-        <w:t>.</w:t>
+        <w:t>This is a flag that determines whether the object takes part in physics calculations or is ‘ethereal’, like a marker or monster spawner.</w:t>
       </w:r>
     </w:p>
     <w:p>
@@ -6112,13 +5930,8 @@
         <w:autoSpaceDN w:val="0"/>
         <w:adjustRightInd w:val="0"/>
       </w:pPr>
-      <w:proofErr w:type="spellStart"/>
-      <w:r>
-        <w:t>GameObject</w:t>
-      </w:r>
-      <w:proofErr w:type="spellEnd"/>
-      <w:r>
-        <w:t xml:space="preserve"> also defines 2 methods</w:t>
+      <w:r>
+        <w:t>GameObject defines 2 methods</w:t>
       </w:r>
     </w:p>
     <w:p>
@@ -6130,7 +5943,6 @@
         <w:adjustRightInd w:val="0"/>
         <w:ind w:left="1080"/>
       </w:pPr>
-      <w:proofErr w:type="gramStart"/>
       <w:r>
         <w:rPr>
           <w:rFonts w:ascii="Monaco" w:hAnsi="Monaco" w:cs="Monaco"/>
@@ -6140,7 +5952,6 @@
         </w:rPr>
         <w:t>abstract</w:t>
       </w:r>
-      <w:proofErr w:type="gramEnd"/>
       <w:r>
         <w:rPr>
           <w:rFonts w:ascii="Monaco" w:hAnsi="Monaco" w:cs="Monaco"/>
@@ -6180,7 +5991,6 @@
         </w:rPr>
         <w:t xml:space="preserve"> update(</w:t>
       </w:r>
-      <w:proofErr w:type="spellStart"/>
       <w:r>
         <w:rPr>
           <w:rFonts w:ascii="Monaco" w:hAnsi="Monaco" w:cs="Monaco"/>
@@ -6190,45 +6000,12 @@
         </w:rPr>
         <w:t>int</w:t>
       </w:r>
-      <w:proofErr w:type="spellEnd"/>
       <w:r>
         <w:rPr>
           <w:rFonts w:ascii="Monaco" w:hAnsi="Monaco" w:cs="Monaco"/>
           <w:color w:val="000000"/>
         </w:rPr>
-        <w:t xml:space="preserve"> delta, </w:t>
-      </w:r>
-      <w:proofErr w:type="spellStart"/>
-      <w:r>
-        <w:rPr>
-          <w:rFonts w:ascii="Monaco" w:hAnsi="Monaco" w:cs="Monaco"/>
-          <w:color w:val="000000"/>
-        </w:rPr>
-        <w:t>GameContainer</w:t>
-      </w:r>
-      <w:proofErr w:type="spellEnd"/>
-      <w:r>
-        <w:rPr>
-          <w:rFonts w:ascii="Monaco" w:hAnsi="Monaco" w:cs="Monaco"/>
-          <w:color w:val="000000"/>
-        </w:rPr>
-        <w:t xml:space="preserve"> </w:t>
-      </w:r>
-      <w:proofErr w:type="spellStart"/>
-      <w:r>
-        <w:rPr>
-          <w:rFonts w:ascii="Monaco" w:hAnsi="Monaco" w:cs="Monaco"/>
-          <w:color w:val="000000"/>
-        </w:rPr>
-        <w:t>gc</w:t>
-      </w:r>
-      <w:proofErr w:type="spellEnd"/>
-      <w:r>
-        <w:rPr>
-          <w:rFonts w:ascii="Monaco" w:hAnsi="Monaco" w:cs="Monaco"/>
-          <w:color w:val="000000"/>
-        </w:rPr>
-        <w:t>);</w:t>
+        <w:t xml:space="preserve"> delta, GameContainer gc);</w:t>
       </w:r>
     </w:p>
     <w:p>
@@ -6240,15 +6017,7 @@
         <w:ind w:left="1440"/>
       </w:pPr>
       <w:r>
-        <w:t xml:space="preserve">This is called on every time step to update the game object according to </w:t>
-      </w:r>
-      <w:proofErr w:type="gramStart"/>
-      <w:r>
-        <w:t>some</w:t>
-      </w:r>
-      <w:proofErr w:type="gramEnd"/>
-      <w:r>
-        <w:t xml:space="preserve"> delta</w:t>
+        <w:t>This is called on every time step to update the game object according to some delta</w:t>
       </w:r>
     </w:p>
     <w:p>
@@ -6260,7 +6029,6 @@
         <w:adjustRightInd w:val="0"/>
         <w:ind w:left="1080"/>
       </w:pPr>
-      <w:proofErr w:type="gramStart"/>
       <w:r>
         <w:rPr>
           <w:rFonts w:ascii="Monaco" w:hAnsi="Monaco" w:cs="Monaco"/>
@@ -6270,21 +6038,12 @@
         </w:rPr>
         <w:t>void</w:t>
       </w:r>
-      <w:proofErr w:type="gramEnd"/>
       <w:r>
         <w:rPr>
           <w:rFonts w:ascii="Monaco" w:hAnsi="Monaco" w:cs="Monaco"/>
           <w:color w:val="000000"/>
         </w:rPr>
-        <w:t xml:space="preserve"> render(Graphics </w:t>
-      </w:r>
-      <w:proofErr w:type="spellStart"/>
-      <w:r>
-        <w:rPr>
-          <w:rFonts w:ascii="Monaco" w:hAnsi="Monaco" w:cs="Monaco"/>
-          <w:color w:val="000000"/>
-        </w:rPr>
-        <w:t>g,</w:t>
+        <w:t xml:space="preserve"> render(Graphics g,</w:t>
       </w:r>
       <w:r>
         <w:rPr>
@@ -6295,21 +6054,12 @@
         </w:rPr>
         <w:t>float</w:t>
       </w:r>
-      <w:proofErr w:type="spellEnd"/>
       <w:r>
         <w:rPr>
           <w:rFonts w:ascii="Monaco" w:hAnsi="Monaco" w:cs="Monaco"/>
           <w:color w:val="000000"/>
         </w:rPr>
-        <w:t xml:space="preserve"> </w:t>
-      </w:r>
-      <w:proofErr w:type="spellStart"/>
-      <w:r>
-        <w:rPr>
-          <w:rFonts w:ascii="Monaco" w:hAnsi="Monaco" w:cs="Monaco"/>
-          <w:color w:val="000000"/>
-        </w:rPr>
-        <w:t>xrender,</w:t>
+        <w:t xml:space="preserve"> xrender,</w:t>
       </w:r>
       <w:r>
         <w:rPr>
@@ -6320,29 +6070,12 @@
         </w:rPr>
         <w:t>float</w:t>
       </w:r>
-      <w:proofErr w:type="spellEnd"/>
       <w:r>
         <w:rPr>
           <w:rFonts w:ascii="Monaco" w:hAnsi="Monaco" w:cs="Monaco"/>
           <w:color w:val="000000"/>
         </w:rPr>
-        <w:t xml:space="preserve"> </w:t>
-      </w:r>
-      <w:proofErr w:type="spellStart"/>
-      <w:r>
-        <w:rPr>
-          <w:rFonts w:ascii="Monaco" w:hAnsi="Monaco" w:cs="Monaco"/>
-          <w:color w:val="000000"/>
-        </w:rPr>
-        <w:t>yrender</w:t>
-      </w:r>
-      <w:proofErr w:type="spellEnd"/>
-      <w:r>
-        <w:rPr>
-          <w:rFonts w:ascii="Monaco" w:hAnsi="Monaco" w:cs="Monaco"/>
-          <w:color w:val="000000"/>
-        </w:rPr>
-        <w:t>);</w:t>
+        <w:t xml:space="preserve"> yrender);</w:t>
       </w:r>
     </w:p>
     <w:p>
@@ -6406,6 +6139,7 @@
         <w:pStyle w:val="Heading2"/>
       </w:pPr>
       <w:r>
+        <w:lastRenderedPageBreak/>
         <w:t>7</w:t>
       </w:r>
       <w:r>
@@ -6439,15 +6173,13 @@
     </w:p>
     <w:p>
       <w:r>
-        <w:t xml:space="preserve">The game aims to teach players about </w:t>
-      </w:r>
-      <w:proofErr w:type="spellStart"/>
-      <w:r>
-        <w:t>Mendelian</w:t>
-      </w:r>
-      <w:proofErr w:type="spellEnd"/>
-      <w:r>
-        <w:t xml:space="preserve"> inheritance, in which the two main principles are:</w:t>
+        <w:t xml:space="preserve">The game aims to teach </w:t>
+      </w:r>
+      <w:r>
+        <w:t>the User</w:t>
+      </w:r>
+      <w:r>
+        <w:t xml:space="preserve"> about Mendelian inheritance, in which the two main principles are:</w:t>
       </w:r>
     </w:p>
     <w:p>
@@ -6457,21 +6189,19 @@
     </w:p>
     <w:p>
       <w:r>
-        <w:t xml:space="preserve">The alleles that are inherited from each parent </w:t>
-      </w:r>
-      <w:proofErr w:type="gramStart"/>
-      <w:r>
-        <w:t>is</w:t>
-      </w:r>
-      <w:proofErr w:type="gramEnd"/>
-      <w:r>
-        <w:t xml:space="preserve"> independent of one another (i.e. the selection of one trait will not impact on the selection of another).</w:t>
+        <w:t>The alleles that are inherited from each parent is independent of one another (i.e. the selection of one trait will not impact on the selection of another).</w:t>
       </w:r>
     </w:p>
     <w:p>
       <w:r>
         <w:br/>
-        <w:t>To show these principles in the game, whenever a creature dies, it leaves behind its DNA, which can then be picked up by the player, causing it to be combined with its own DNA, and spawning a child based on the results.</w:t>
+        <w:t xml:space="preserve">To show these principles in the game, whenever a creature dies, it leaves behind its DNA, which can then be picked up by the </w:t>
+      </w:r>
+      <w:r>
+        <w:t>User</w:t>
+      </w:r>
+      <w:r>
+        <w:t>, causing it to be combined with its own DNA, and spawning a child based on the results.</w:t>
       </w:r>
     </w:p>
     <w:p>
@@ -6746,42 +6476,19 @@
           </w:tcPr>
           <w:p>
             <w:r>
+              <w:lastRenderedPageBreak/>
               <w:t>For example, the health gene consists of a recessive allele ‘healthy’, and the dominant allele ‘weak’. These can be represented as h and W respectively.</w:t>
             </w:r>
           </w:p>
           <w:p/>
           <w:p>
             <w:r>
-              <w:t xml:space="preserve">If a creature has a pair of alleles that are WW, </w:t>
-            </w:r>
-            <w:proofErr w:type="spellStart"/>
-            <w:r>
-              <w:t>Wh</w:t>
-            </w:r>
-            <w:proofErr w:type="spellEnd"/>
-            <w:r>
-              <w:t xml:space="preserve">, or </w:t>
-            </w:r>
-            <w:proofErr w:type="spellStart"/>
-            <w:r>
-              <w:t>hW</w:t>
-            </w:r>
-            <w:proofErr w:type="spellEnd"/>
-            <w:r>
-              <w:t>, they get the ‘weak’ trait.</w:t>
-            </w:r>
-          </w:p>
-          <w:p>
-            <w:r>
-              <w:t xml:space="preserve">If the creature has the pair of alleles </w:t>
-            </w:r>
-            <w:proofErr w:type="spellStart"/>
-            <w:r>
-              <w:t>hh</w:t>
-            </w:r>
-            <w:proofErr w:type="spellEnd"/>
-            <w:r>
-              <w:t>, they get the ‘healthy’ trait, and have extra health.</w:t>
+              <w:t>If a creature has a pair of alleles that are WW, Wh, or hW, they get the ‘weak’ trait.</w:t>
+            </w:r>
+          </w:p>
+          <w:p>
+            <w:r>
+              <w:t>If the creature has the pair of alleles hh, they get the ‘healthy’ trait, and have extra health.</w:t>
             </w:r>
           </w:p>
           <w:p/>

</xml_diff>

<commit_message>
Updated the use case diagram due to redundant lines.
</commit_message>
<xml_diff>
--- a/docs/Milestones/Submission 2/Serotope Design Document.docx
+++ b/docs/Milestones/Submission 2/Serotope Design Document.docx
@@ -764,11 +764,6 @@
     </w:p>
     <w:p>
       <w:pPr>
-        <w:jc w:val="both"/>
-      </w:pPr>
-    </w:p>
-    <w:p>
-      <w:pPr>
         <w:pStyle w:val="Heading2"/>
         <w:jc w:val="both"/>
       </w:pPr>
@@ -1149,15 +1144,17 @@
       </w:r>
     </w:p>
     <w:p>
+      <w:bookmarkStart w:id="0" w:name="_GoBack"/>
+      <w:bookmarkEnd w:id="0"/>
       <w:r>
         <w:rPr>
           <w:noProof/>
         </w:rPr>
         <w:drawing>
-          <wp:inline distT="0" distB="0" distL="0" distR="0" wp14:anchorId="731BB0AE" wp14:editId="539E32AA">
-            <wp:extent cx="5270500" cy="3061970"/>
-            <wp:effectExtent l="0" t="0" r="12700" b="11430"/>
-            <wp:docPr id="1" name="Picture 1"/>
+          <wp:inline distT="0" distB="0" distL="0" distR="0" wp14:anchorId="27670642" wp14:editId="14270F83">
+            <wp:extent cx="5270500" cy="3043360"/>
+            <wp:effectExtent l="0" t="0" r="0" b="5080"/>
+            <wp:docPr id="5" name="Picture 2"/>
             <wp:cNvGraphicFramePr>
               <a:graphicFrameLocks xmlns:a="http://schemas.openxmlformats.org/drawingml/2006/main" noChangeAspect="1"/>
             </wp:cNvGraphicFramePr>
@@ -1165,7 +1162,7 @@
               <a:graphicData uri="http://schemas.openxmlformats.org/drawingml/2006/picture">
                 <pic:pic xmlns:pic="http://schemas.openxmlformats.org/drawingml/2006/picture">
                   <pic:nvPicPr>
-                    <pic:cNvPr id="0" name="Picture 1"/>
+                    <pic:cNvPr id="0" name="Picture 2"/>
                     <pic:cNvPicPr>
                       <a:picLocks noChangeAspect="1" noChangeArrowheads="1"/>
                     </pic:cNvPicPr>
@@ -1186,7 +1183,7 @@
                   <pic:spPr bwMode="auto">
                     <a:xfrm>
                       <a:off x="0" y="0"/>
-                      <a:ext cx="5270500" cy="3061970"/>
+                      <a:ext cx="5270500" cy="3043360"/>
                     </a:xfrm>
                     <a:prstGeom prst="rect">
                       <a:avLst/>
@@ -4933,8 +4930,13 @@
       </w:r>
     </w:p>
     <w:p>
-      <w:r>
-        <w:t>GameObject objects</w:t>
+      <w:proofErr w:type="spellStart"/>
+      <w:r>
+        <w:t>GameObject</w:t>
+      </w:r>
+      <w:proofErr w:type="spellEnd"/>
+      <w:r>
+        <w:t xml:space="preserve"> objects</w:t>
       </w:r>
       <w:r>
         <w:t xml:space="preserve"> are store</w:t>
@@ -4946,11 +4948,24 @@
         <w:t xml:space="preserve"> in the</w:t>
       </w:r>
       <w:r>
-        <w:t xml:space="preserve"> gameObjects object in G</w:t>
+        <w:t xml:space="preserve"> </w:t>
+      </w:r>
+      <w:proofErr w:type="spellStart"/>
+      <w:r>
+        <w:t>gameObjects</w:t>
+      </w:r>
+      <w:proofErr w:type="spellEnd"/>
+      <w:r>
+        <w:t xml:space="preserve"> object in </w:t>
+      </w:r>
+      <w:proofErr w:type="spellStart"/>
+      <w:r>
+        <w:t>G</w:t>
       </w:r>
       <w:r>
         <w:t>ameWorld</w:t>
       </w:r>
+      <w:proofErr w:type="spellEnd"/>
     </w:p>
     <w:p>
       <w:pPr>
@@ -4963,7 +4978,15 @@
         <w:t>Users</w:t>
       </w:r>
       <w:r>
-        <w:t xml:space="preserve"> creature, the </w:t>
+        <w:t xml:space="preserve"> </w:t>
+      </w:r>
+      <w:proofErr w:type="gramStart"/>
+      <w:r>
+        <w:t>creature,</w:t>
+      </w:r>
+      <w:proofErr w:type="gramEnd"/>
+      <w:r>
+        <w:t xml:space="preserve"> the </w:t>
       </w:r>
       <w:r>
         <w:t>Users</w:t>
@@ -4971,9 +4994,11 @@
       <w:r>
         <w:t xml:space="preserve"> creature will always be the first object in the </w:t>
       </w:r>
+      <w:proofErr w:type="spellStart"/>
       <w:r>
         <w:t>gameObjects</w:t>
       </w:r>
+      <w:proofErr w:type="spellEnd"/>
       <w:r>
         <w:t xml:space="preserve"> object</w:t>
       </w:r>
@@ -4989,12 +5014,27 @@
       <w:r>
         <w:t xml:space="preserve"> stored either in the </w:t>
       </w:r>
+      <w:proofErr w:type="spellStart"/>
       <w:r>
         <w:t>gameObjects</w:t>
       </w:r>
-      <w:r>
-        <w:t xml:space="preserve"> object inside gameWorld, or with a creature. Never in both at the same time.</w:t>
-      </w:r>
+      <w:proofErr w:type="spellEnd"/>
+      <w:r>
+        <w:t xml:space="preserve"> object inside </w:t>
+      </w:r>
+      <w:proofErr w:type="spellStart"/>
+      <w:r>
+        <w:t>gameWorld</w:t>
+      </w:r>
+      <w:proofErr w:type="spellEnd"/>
+      <w:r>
+        <w:t xml:space="preserve">, or with a creature. </w:t>
+      </w:r>
+      <w:proofErr w:type="gramStart"/>
+      <w:r>
+        <w:t>Never in both at the same time.</w:t>
+      </w:r>
+      <w:proofErr w:type="gramEnd"/>
     </w:p>
     <w:p>
       <w:r>
@@ -5006,22 +5046,71 @@
         <w:t>Body objects are stored</w:t>
       </w:r>
       <w:r>
-        <w:t xml:space="preserve"> in both the physicsWorld object inside GameWorld</w:t>
-      </w:r>
-      <w:r>
-        <w:t xml:space="preserve"> and referenced inside there associated GameObject.</w:t>
+        <w:t xml:space="preserve"> in both the </w:t>
+      </w:r>
+      <w:proofErr w:type="spellStart"/>
+      <w:r>
+        <w:t>physicsWorld</w:t>
+      </w:r>
+      <w:proofErr w:type="spellEnd"/>
+      <w:r>
+        <w:t xml:space="preserve"> object inside </w:t>
+      </w:r>
+      <w:proofErr w:type="spellStart"/>
+      <w:r>
+        <w:t>GameWorld</w:t>
+      </w:r>
+      <w:proofErr w:type="spellEnd"/>
+      <w:r>
+        <w:t xml:space="preserve"> and referenced inside </w:t>
+      </w:r>
+      <w:proofErr w:type="gramStart"/>
+      <w:r>
+        <w:t>there</w:t>
+      </w:r>
+      <w:proofErr w:type="gramEnd"/>
+      <w:r>
+        <w:t xml:space="preserve"> associated </w:t>
+      </w:r>
+      <w:proofErr w:type="spellStart"/>
+      <w:r>
+        <w:t>GameObject</w:t>
+      </w:r>
+      <w:proofErr w:type="spellEnd"/>
+      <w:r>
+        <w:t>.</w:t>
       </w:r>
     </w:p>
     <w:p>
       <w:r>
         <w:tab/>
-        <w:t xml:space="preserve">Body.getUserData() </w:t>
+      </w:r>
+      <w:proofErr w:type="spellStart"/>
+      <w:proofErr w:type="gramStart"/>
+      <w:r>
+        <w:t>Body.getUserData</w:t>
+      </w:r>
+      <w:proofErr w:type="spellEnd"/>
+      <w:r>
+        <w:t>(</w:t>
+      </w:r>
+      <w:proofErr w:type="gramEnd"/>
+      <w:r>
+        <w:t xml:space="preserve">) </w:t>
       </w:r>
       <w:r>
         <w:t>shall</w:t>
       </w:r>
       <w:r>
-        <w:t xml:space="preserve"> return the Body objects associated GameObject.</w:t>
+        <w:t xml:space="preserve"> return the Body objects associated </w:t>
+      </w:r>
+      <w:proofErr w:type="spellStart"/>
+      <w:r>
+        <w:t>GameObject</w:t>
+      </w:r>
+      <w:proofErr w:type="spellEnd"/>
+      <w:r>
+        <w:t>.</w:t>
       </w:r>
     </w:p>
     <w:p>
@@ -5065,7 +5154,15 @@
     </w:p>
     <w:p>
       <w:r>
-        <w:t xml:space="preserve">The JBOX2d javadoc can be found at </w:t>
+        <w:t xml:space="preserve">The JBOX2d </w:t>
+      </w:r>
+      <w:proofErr w:type="spellStart"/>
+      <w:r>
+        <w:t>javadoc</w:t>
+      </w:r>
+      <w:proofErr w:type="spellEnd"/>
+      <w:r>
+        <w:t xml:space="preserve"> can be found at </w:t>
       </w:r>
       <w:hyperlink r:id="rId11" w:history="1">
         <w:r>
@@ -5111,8 +5208,13 @@
         <w:jc w:val="both"/>
       </w:pPr>
       <w:r>
-        <w:t>Ignoring inherited Data and Methods from GameObject</w:t>
-      </w:r>
+        <w:t xml:space="preserve">Ignoring inherited Data and Methods from </w:t>
+      </w:r>
+      <w:proofErr w:type="spellStart"/>
+      <w:r>
+        <w:t>GameObject</w:t>
+      </w:r>
+      <w:proofErr w:type="spellEnd"/>
     </w:p>
     <w:p>
       <w:r>
@@ -5137,7 +5239,32 @@
           <w:rFonts w:ascii="Monaco" w:hAnsi="Monaco" w:cs="Monaco"/>
           <w:color w:val="000000"/>
         </w:rPr>
-        <w:t>(Boolean,Boolean)</w:t>
+        <w:t>(</w:t>
+      </w:r>
+      <w:proofErr w:type="spellStart"/>
+      <w:r>
+        <w:rPr>
+          <w:rFonts w:ascii="Monaco" w:hAnsi="Monaco" w:cs="Monaco"/>
+          <w:color w:val="000000"/>
+        </w:rPr>
+        <w:t>Boolean</w:t>
+      </w:r>
+      <w:proofErr w:type="gramStart"/>
+      <w:r>
+        <w:rPr>
+          <w:rFonts w:ascii="Monaco" w:hAnsi="Monaco" w:cs="Monaco"/>
+          <w:color w:val="000000"/>
+        </w:rPr>
+        <w:t>,Boolean</w:t>
+      </w:r>
+      <w:proofErr w:type="spellEnd"/>
+      <w:proofErr w:type="gramEnd"/>
+      <w:r>
+        <w:rPr>
+          <w:rFonts w:ascii="Monaco" w:hAnsi="Monaco" w:cs="Monaco"/>
+          <w:color w:val="000000"/>
+        </w:rPr>
+        <w:t>)</w:t>
       </w:r>
       <w:r>
         <w:rPr>
@@ -5179,7 +5306,32 @@
           <w:rFonts w:ascii="Monaco" w:hAnsi="Monaco" w:cs="Monaco"/>
           <w:color w:val="000000"/>
         </w:rPr>
-        <w:t>(Boolean,Boolean)</w:t>
+        <w:t>(</w:t>
+      </w:r>
+      <w:proofErr w:type="spellStart"/>
+      <w:r>
+        <w:rPr>
+          <w:rFonts w:ascii="Monaco" w:hAnsi="Monaco" w:cs="Monaco"/>
+          <w:color w:val="000000"/>
+        </w:rPr>
+        <w:t>Boolean</w:t>
+      </w:r>
+      <w:proofErr w:type="gramStart"/>
+      <w:r>
+        <w:rPr>
+          <w:rFonts w:ascii="Monaco" w:hAnsi="Monaco" w:cs="Monaco"/>
+          <w:color w:val="000000"/>
+        </w:rPr>
+        <w:t>,Boolean</w:t>
+      </w:r>
+      <w:proofErr w:type="spellEnd"/>
+      <w:proofErr w:type="gramEnd"/>
+      <w:r>
+        <w:rPr>
+          <w:rFonts w:ascii="Monaco" w:hAnsi="Monaco" w:cs="Monaco"/>
+          <w:color w:val="000000"/>
+        </w:rPr>
+        <w:t>)</w:t>
       </w:r>
       <w:r>
         <w:rPr>
@@ -5221,7 +5373,32 @@
           <w:rFonts w:ascii="Monaco" w:hAnsi="Monaco" w:cs="Monaco"/>
           <w:color w:val="000000"/>
         </w:rPr>
-        <w:t>(Boolean,Boolean)</w:t>
+        <w:t>(</w:t>
+      </w:r>
+      <w:proofErr w:type="spellStart"/>
+      <w:r>
+        <w:rPr>
+          <w:rFonts w:ascii="Monaco" w:hAnsi="Monaco" w:cs="Monaco"/>
+          <w:color w:val="000000"/>
+        </w:rPr>
+        <w:t>Boolean</w:t>
+      </w:r>
+      <w:proofErr w:type="gramStart"/>
+      <w:r>
+        <w:rPr>
+          <w:rFonts w:ascii="Monaco" w:hAnsi="Monaco" w:cs="Monaco"/>
+          <w:color w:val="000000"/>
+        </w:rPr>
+        <w:t>,Boolean</w:t>
+      </w:r>
+      <w:proofErr w:type="spellEnd"/>
+      <w:proofErr w:type="gramEnd"/>
+      <w:r>
+        <w:rPr>
+          <w:rFonts w:ascii="Monaco" w:hAnsi="Monaco" w:cs="Monaco"/>
+          <w:color w:val="000000"/>
+        </w:rPr>
+        <w:t>)</w:t>
       </w:r>
       <w:r>
         <w:rPr>
@@ -5263,15 +5440,41 @@
           <w:rFonts w:ascii="Monaco" w:hAnsi="Monaco" w:cs="Monaco"/>
           <w:color w:val="000000"/>
         </w:rPr>
-        <w:t>(Boolean,Boolean)</w:t>
-      </w:r>
+        <w:t>(</w:t>
+      </w:r>
+      <w:proofErr w:type="spellStart"/>
       <w:r>
         <w:rPr>
           <w:rFonts w:ascii="Monaco" w:hAnsi="Monaco" w:cs="Monaco"/>
           <w:color w:val="000000"/>
         </w:rPr>
+        <w:t>Boolean</w:t>
+      </w:r>
+      <w:proofErr w:type="gramStart"/>
+      <w:r>
+        <w:rPr>
+          <w:rFonts w:ascii="Monaco" w:hAnsi="Monaco" w:cs="Monaco"/>
+          <w:color w:val="000000"/>
+        </w:rPr>
+        <w:t>,Boolean</w:t>
+      </w:r>
+      <w:proofErr w:type="spellEnd"/>
+      <w:proofErr w:type="gramEnd"/>
+      <w:r>
+        <w:rPr>
+          <w:rFonts w:ascii="Monaco" w:hAnsi="Monaco" w:cs="Monaco"/>
+          <w:color w:val="000000"/>
+        </w:rPr>
+        <w:t>)</w:t>
+      </w:r>
+      <w:r>
+        <w:rPr>
+          <w:rFonts w:ascii="Monaco" w:hAnsi="Monaco" w:cs="Monaco"/>
+          <w:color w:val="000000"/>
+        </w:rPr>
         <w:t xml:space="preserve"> </w:t>
       </w:r>
+      <w:proofErr w:type="spellStart"/>
       <w:r>
         <w:rPr>
           <w:rFonts w:ascii="Monaco" w:hAnsi="Monaco" w:cs="Monaco"/>
@@ -5279,6 +5482,7 @@
         </w:rPr>
         <w:t>attackSpeed</w:t>
       </w:r>
+      <w:proofErr w:type="spellEnd"/>
       <w:r>
         <w:rPr>
           <w:rFonts w:ascii="Monaco" w:hAnsi="Monaco" w:cs="Monaco"/>
@@ -5306,7 +5510,32 @@
           <w:color w:val="000000"/>
         </w:rPr>
         <w:lastRenderedPageBreak/>
-        <w:t>(Boolean,Boolean)</w:t>
+        <w:t>(</w:t>
+      </w:r>
+      <w:proofErr w:type="spellStart"/>
+      <w:r>
+        <w:rPr>
+          <w:rFonts w:ascii="Monaco" w:hAnsi="Monaco" w:cs="Monaco"/>
+          <w:color w:val="000000"/>
+        </w:rPr>
+        <w:t>Boolean</w:t>
+      </w:r>
+      <w:proofErr w:type="gramStart"/>
+      <w:r>
+        <w:rPr>
+          <w:rFonts w:ascii="Monaco" w:hAnsi="Monaco" w:cs="Monaco"/>
+          <w:color w:val="000000"/>
+        </w:rPr>
+        <w:t>,Boolean</w:t>
+      </w:r>
+      <w:proofErr w:type="spellEnd"/>
+      <w:proofErr w:type="gramEnd"/>
+      <w:r>
+        <w:rPr>
+          <w:rFonts w:ascii="Monaco" w:hAnsi="Monaco" w:cs="Monaco"/>
+          <w:color w:val="000000"/>
+        </w:rPr>
+        <w:t>)</w:t>
       </w:r>
       <w:r>
         <w:rPr>
@@ -5348,15 +5577,41 @@
           <w:rFonts w:ascii="Monaco" w:hAnsi="Monaco" w:cs="Monaco"/>
           <w:color w:val="000000"/>
         </w:rPr>
-        <w:t>(Boolean,Boolean)</w:t>
-      </w:r>
+        <w:t>(</w:t>
+      </w:r>
+      <w:proofErr w:type="spellStart"/>
       <w:r>
         <w:rPr>
           <w:rFonts w:ascii="Monaco" w:hAnsi="Monaco" w:cs="Monaco"/>
           <w:color w:val="000000"/>
         </w:rPr>
+        <w:t>Boolean</w:t>
+      </w:r>
+      <w:proofErr w:type="gramStart"/>
+      <w:r>
+        <w:rPr>
+          <w:rFonts w:ascii="Monaco" w:hAnsi="Monaco" w:cs="Monaco"/>
+          <w:color w:val="000000"/>
+        </w:rPr>
+        <w:t>,Boolean</w:t>
+      </w:r>
+      <w:proofErr w:type="spellEnd"/>
+      <w:proofErr w:type="gramEnd"/>
+      <w:r>
+        <w:rPr>
+          <w:rFonts w:ascii="Monaco" w:hAnsi="Monaco" w:cs="Monaco"/>
+          <w:color w:val="000000"/>
+        </w:rPr>
+        <w:t>)</w:t>
+      </w:r>
+      <w:r>
+        <w:rPr>
+          <w:rFonts w:ascii="Monaco" w:hAnsi="Monaco" w:cs="Monaco"/>
+          <w:color w:val="000000"/>
+        </w:rPr>
         <w:t xml:space="preserve"> </w:t>
       </w:r>
+      <w:proofErr w:type="spellStart"/>
       <w:r>
         <w:rPr>
           <w:rFonts w:ascii="Monaco" w:hAnsi="Monaco" w:cs="Monaco"/>
@@ -5371,6 +5626,7 @@
         </w:rPr>
         <w:t>Type</w:t>
       </w:r>
+      <w:proofErr w:type="spellEnd"/>
       <w:r>
         <w:rPr>
           <w:rFonts w:ascii="Monaco" w:hAnsi="Monaco" w:cs="Monaco"/>
@@ -5397,7 +5653,32 @@
           <w:rFonts w:ascii="Monaco" w:hAnsi="Monaco" w:cs="Monaco"/>
           <w:color w:val="000000"/>
         </w:rPr>
-        <w:t>(Boolean,Boolean)</w:t>
+        <w:t>(</w:t>
+      </w:r>
+      <w:proofErr w:type="spellStart"/>
+      <w:r>
+        <w:rPr>
+          <w:rFonts w:ascii="Monaco" w:hAnsi="Monaco" w:cs="Monaco"/>
+          <w:color w:val="000000"/>
+        </w:rPr>
+        <w:t>Boolean</w:t>
+      </w:r>
+      <w:proofErr w:type="gramStart"/>
+      <w:r>
+        <w:rPr>
+          <w:rFonts w:ascii="Monaco" w:hAnsi="Monaco" w:cs="Monaco"/>
+          <w:color w:val="000000"/>
+        </w:rPr>
+        <w:t>,Boolean</w:t>
+      </w:r>
+      <w:proofErr w:type="spellEnd"/>
+      <w:proofErr w:type="gramEnd"/>
+      <w:r>
+        <w:rPr>
+          <w:rFonts w:ascii="Monaco" w:hAnsi="Monaco" w:cs="Monaco"/>
+          <w:color w:val="000000"/>
+        </w:rPr>
+        <w:t>)</w:t>
       </w:r>
       <w:r>
         <w:rPr>
@@ -5439,7 +5720,32 @@
           <w:rFonts w:ascii="Monaco" w:hAnsi="Monaco" w:cs="Monaco"/>
           <w:color w:val="000000"/>
         </w:rPr>
-        <w:t>(Boolean,Boolean)</w:t>
+        <w:t>(</w:t>
+      </w:r>
+      <w:proofErr w:type="spellStart"/>
+      <w:r>
+        <w:rPr>
+          <w:rFonts w:ascii="Monaco" w:hAnsi="Monaco" w:cs="Monaco"/>
+          <w:color w:val="000000"/>
+        </w:rPr>
+        <w:t>Boolean</w:t>
+      </w:r>
+      <w:proofErr w:type="gramStart"/>
+      <w:r>
+        <w:rPr>
+          <w:rFonts w:ascii="Monaco" w:hAnsi="Monaco" w:cs="Monaco"/>
+          <w:color w:val="000000"/>
+        </w:rPr>
+        <w:t>,Boolean</w:t>
+      </w:r>
+      <w:proofErr w:type="spellEnd"/>
+      <w:proofErr w:type="gramEnd"/>
+      <w:r>
+        <w:rPr>
+          <w:rFonts w:ascii="Monaco" w:hAnsi="Monaco" w:cs="Monaco"/>
+          <w:color w:val="000000"/>
+        </w:rPr>
+        <w:t>)</w:t>
       </w:r>
       <w:r>
         <w:rPr>
@@ -5481,13 +5787,38 @@
           <w:rFonts w:ascii="Monaco" w:hAnsi="Monaco" w:cs="Monaco"/>
           <w:color w:val="000000"/>
         </w:rPr>
-        <w:t>(Boolean,Boolean)</w:t>
-      </w:r>
+        <w:t>(</w:t>
+      </w:r>
+      <w:proofErr w:type="spellStart"/>
       <w:r>
         <w:rPr>
           <w:rFonts w:ascii="Monaco" w:hAnsi="Monaco" w:cs="Monaco"/>
           <w:color w:val="000000"/>
         </w:rPr>
+        <w:t>Boolean</w:t>
+      </w:r>
+      <w:proofErr w:type="gramStart"/>
+      <w:r>
+        <w:rPr>
+          <w:rFonts w:ascii="Monaco" w:hAnsi="Monaco" w:cs="Monaco"/>
+          <w:color w:val="000000"/>
+        </w:rPr>
+        <w:t>,Boolean</w:t>
+      </w:r>
+      <w:proofErr w:type="spellEnd"/>
+      <w:proofErr w:type="gramEnd"/>
+      <w:r>
+        <w:rPr>
+          <w:rFonts w:ascii="Monaco" w:hAnsi="Monaco" w:cs="Monaco"/>
+          <w:color w:val="000000"/>
+        </w:rPr>
+        <w:t>)</w:t>
+      </w:r>
+      <w:r>
+        <w:rPr>
+          <w:rFonts w:ascii="Monaco" w:hAnsi="Monaco" w:cs="Monaco"/>
+          <w:color w:val="000000"/>
+        </w:rPr>
         <w:t xml:space="preserve"> </w:t>
       </w:r>
       <w:r>
@@ -5520,8 +5851,6 @@
       <w:r>
         <w:t>ning as t</w:t>
       </w:r>
-      <w:bookmarkStart w:id="0" w:name="_GoBack"/>
-      <w:bookmarkEnd w:id="0"/>
       <w:r>
         <w:t xml:space="preserve">o the design of DNA and its functional </w:t>
       </w:r>
@@ -5578,9 +5907,11 @@
         <w:adjustRightInd w:val="0"/>
         <w:spacing w:after="0" w:line="240" w:lineRule="auto"/>
       </w:pPr>
+      <w:proofErr w:type="spellStart"/>
       <w:r>
         <w:t>GameObject</w:t>
       </w:r>
+      <w:proofErr w:type="spellEnd"/>
       <w:r>
         <w:t xml:space="preserve"> has </w:t>
       </w:r>
@@ -5611,6 +5942,7 @@
         </w:rPr>
         <w:t xml:space="preserve">Image </w:t>
       </w:r>
+      <w:proofErr w:type="spellStart"/>
       <w:r>
         <w:rPr>
           <w:rFonts w:ascii="Monaco" w:hAnsi="Monaco" w:cs="Monaco"/>
@@ -5618,6 +5950,7 @@
         </w:rPr>
         <w:t>image</w:t>
       </w:r>
+      <w:proofErr w:type="spellEnd"/>
       <w:r>
         <w:rPr>
           <w:rFonts w:ascii="Monaco" w:hAnsi="Monaco" w:cs="Monaco"/>
@@ -5643,21 +5976,46 @@
           <w:rFonts w:ascii="Monaco" w:hAnsi="Monaco" w:cs="Monaco"/>
           <w:color w:val="000000"/>
         </w:rPr>
-        <w:t>This is used by the GameObject</w:t>
-      </w:r>
+        <w:t xml:space="preserve">This is used by the </w:t>
+      </w:r>
+      <w:proofErr w:type="spellStart"/>
       <w:r>
         <w:rPr>
           <w:rFonts w:ascii="Monaco" w:hAnsi="Monaco" w:cs="Monaco"/>
           <w:color w:val="000000"/>
         </w:rPr>
-        <w:t xml:space="preserve">’s </w:t>
+        <w:t>GameObject</w:t>
       </w:r>
       <w:r>
         <w:rPr>
           <w:rFonts w:ascii="Monaco" w:hAnsi="Monaco" w:cs="Monaco"/>
           <w:color w:val="000000"/>
         </w:rPr>
-        <w:t xml:space="preserve">render(graphics, </w:t>
+        <w:t>’s</w:t>
+      </w:r>
+      <w:proofErr w:type="spellEnd"/>
+      <w:r>
+        <w:rPr>
+          <w:rFonts w:ascii="Monaco" w:hAnsi="Monaco" w:cs="Monaco"/>
+          <w:color w:val="000000"/>
+        </w:rPr>
+        <w:t xml:space="preserve"> </w:t>
+      </w:r>
+      <w:proofErr w:type="gramStart"/>
+      <w:r>
+        <w:rPr>
+          <w:rFonts w:ascii="Monaco" w:hAnsi="Monaco" w:cs="Monaco"/>
+          <w:color w:val="000000"/>
+        </w:rPr>
+        <w:t>render(</w:t>
+      </w:r>
+      <w:proofErr w:type="gramEnd"/>
+      <w:r>
+        <w:rPr>
+          <w:rFonts w:ascii="Monaco" w:hAnsi="Monaco" w:cs="Monaco"/>
+          <w:color w:val="000000"/>
+        </w:rPr>
+        <w:t xml:space="preserve">graphics, </w:t>
       </w:r>
       <w:r>
         <w:rPr>
@@ -5729,6 +6087,8 @@
           <w:color w:val="000000"/>
         </w:rPr>
       </w:pPr>
+      <w:proofErr w:type="spellStart"/>
+      <w:proofErr w:type="gramStart"/>
       <w:r>
         <w:rPr>
           <w:rFonts w:ascii="Monaco" w:hAnsi="Monaco" w:cs="Monaco"/>
@@ -5736,6 +6096,8 @@
         </w:rPr>
         <w:t>int</w:t>
       </w:r>
+      <w:proofErr w:type="spellEnd"/>
+      <w:proofErr w:type="gramEnd"/>
       <w:r>
         <w:rPr>
           <w:rFonts w:ascii="Monaco" w:hAnsi="Monaco" w:cs="Monaco"/>
@@ -5775,14 +6137,46 @@
           <w:rFonts w:ascii="Monaco" w:hAnsi="Monaco" w:cs="Monaco"/>
           <w:color w:val="000000"/>
         </w:rPr>
-        <w:t>This is the GameObjects unique identifier</w:t>
-      </w:r>
+        <w:t xml:space="preserve">This is the </w:t>
+      </w:r>
+      <w:proofErr w:type="spellStart"/>
       <w:r>
         <w:rPr>
           <w:rFonts w:ascii="Monaco" w:hAnsi="Monaco" w:cs="Monaco"/>
           <w:color w:val="000000"/>
         </w:rPr>
-        <w:t xml:space="preserve"> it is assigned via a call to the GameWorld singleton.</w:t>
+        <w:t>GameObjects</w:t>
+      </w:r>
+      <w:proofErr w:type="spellEnd"/>
+      <w:r>
+        <w:rPr>
+          <w:rFonts w:ascii="Monaco" w:hAnsi="Monaco" w:cs="Monaco"/>
+          <w:color w:val="000000"/>
+        </w:rPr>
+        <w:t xml:space="preserve"> unique identifier</w:t>
+      </w:r>
+      <w:r>
+        <w:rPr>
+          <w:rFonts w:ascii="Monaco" w:hAnsi="Monaco" w:cs="Monaco"/>
+          <w:color w:val="000000"/>
+        </w:rPr>
+        <w:t xml:space="preserve"> it is assigned via a call to the </w:t>
+      </w:r>
+      <w:proofErr w:type="spellStart"/>
+      <w:r>
+        <w:rPr>
+          <w:rFonts w:ascii="Monaco" w:hAnsi="Monaco" w:cs="Monaco"/>
+          <w:color w:val="000000"/>
+        </w:rPr>
+        <w:t>GameWorld</w:t>
+      </w:r>
+      <w:proofErr w:type="spellEnd"/>
+      <w:r>
+        <w:rPr>
+          <w:rFonts w:ascii="Monaco" w:hAnsi="Monaco" w:cs="Monaco"/>
+          <w:color w:val="000000"/>
+        </w:rPr>
+        <w:t xml:space="preserve"> singleton.</w:t>
       </w:r>
     </w:p>
     <w:p>
@@ -5805,6 +6199,7 @@
         </w:rPr>
         <w:t xml:space="preserve">Body </w:t>
       </w:r>
+      <w:proofErr w:type="spellStart"/>
       <w:r>
         <w:rPr>
           <w:rFonts w:ascii="Monaco" w:hAnsi="Monaco" w:cs="Monaco"/>
@@ -5812,6 +6207,7 @@
         </w:rPr>
         <w:t>body</w:t>
       </w:r>
+      <w:proofErr w:type="spellEnd"/>
       <w:r>
         <w:rPr>
           <w:rFonts w:ascii="Monaco" w:hAnsi="Monaco" w:cs="Monaco"/>
@@ -5873,6 +6269,8 @@
         <w:pStyle w:val="ListParagraph"/>
         <w:ind w:left="1080"/>
       </w:pPr>
+      <w:proofErr w:type="spellStart"/>
+      <w:proofErr w:type="gramStart"/>
       <w:r>
         <w:rPr>
           <w:rFonts w:ascii="Monaco" w:hAnsi="Monaco" w:cs="Monaco"/>
@@ -5880,6 +6278,8 @@
         </w:rPr>
         <w:t>boolean</w:t>
       </w:r>
+      <w:proofErr w:type="spellEnd"/>
+      <w:proofErr w:type="gramEnd"/>
       <w:r>
         <w:rPr>
           <w:rFonts w:ascii="Monaco" w:hAnsi="Monaco" w:cs="Monaco"/>
@@ -5920,7 +6320,23 @@
           <w:rFonts w:ascii="Monaco" w:hAnsi="Monaco" w:cs="Monaco"/>
           <w:color w:val="000000"/>
         </w:rPr>
-        <w:t>This is a flag that determines whether the object takes part in physics calculations or is ‘ethereal’, like a marker or monster spawner.</w:t>
+        <w:t xml:space="preserve">This is a flag that determines whether the object takes part in physics calculations or is ‘ethereal’, like a marker or monster </w:t>
+      </w:r>
+      <w:proofErr w:type="spellStart"/>
+      <w:r>
+        <w:rPr>
+          <w:rFonts w:ascii="Monaco" w:hAnsi="Monaco" w:cs="Monaco"/>
+          <w:color w:val="000000"/>
+        </w:rPr>
+        <w:t>spawner</w:t>
+      </w:r>
+      <w:proofErr w:type="spellEnd"/>
+      <w:r>
+        <w:rPr>
+          <w:rFonts w:ascii="Monaco" w:hAnsi="Monaco" w:cs="Monaco"/>
+          <w:color w:val="000000"/>
+        </w:rPr>
+        <w:t>.</w:t>
       </w:r>
     </w:p>
     <w:p>
@@ -5930,8 +6346,13 @@
         <w:autoSpaceDN w:val="0"/>
         <w:adjustRightInd w:val="0"/>
       </w:pPr>
-      <w:r>
-        <w:t>GameObject defines 2 methods</w:t>
+      <w:proofErr w:type="spellStart"/>
+      <w:r>
+        <w:t>GameObject</w:t>
+      </w:r>
+      <w:proofErr w:type="spellEnd"/>
+      <w:r>
+        <w:t xml:space="preserve"> defines 2 methods</w:t>
       </w:r>
     </w:p>
     <w:p>
@@ -5943,6 +6364,7 @@
         <w:adjustRightInd w:val="0"/>
         <w:ind w:left="1080"/>
       </w:pPr>
+      <w:proofErr w:type="gramStart"/>
       <w:r>
         <w:rPr>
           <w:rFonts w:ascii="Monaco" w:hAnsi="Monaco" w:cs="Monaco"/>
@@ -5952,6 +6374,7 @@
         </w:rPr>
         <w:t>abstract</w:t>
       </w:r>
+      <w:proofErr w:type="gramEnd"/>
       <w:r>
         <w:rPr>
           <w:rFonts w:ascii="Monaco" w:hAnsi="Monaco" w:cs="Monaco"/>
@@ -5991,6 +6414,7 @@
         </w:rPr>
         <w:t xml:space="preserve"> update(</w:t>
       </w:r>
+      <w:proofErr w:type="spellStart"/>
       <w:r>
         <w:rPr>
           <w:rFonts w:ascii="Monaco" w:hAnsi="Monaco" w:cs="Monaco"/>
@@ -6000,12 +6424,45 @@
         </w:rPr>
         <w:t>int</w:t>
       </w:r>
+      <w:proofErr w:type="spellEnd"/>
       <w:r>
         <w:rPr>
           <w:rFonts w:ascii="Monaco" w:hAnsi="Monaco" w:cs="Monaco"/>
           <w:color w:val="000000"/>
         </w:rPr>
-        <w:t xml:space="preserve"> delta, GameContainer gc);</w:t>
+        <w:t xml:space="preserve"> delta, </w:t>
+      </w:r>
+      <w:proofErr w:type="spellStart"/>
+      <w:r>
+        <w:rPr>
+          <w:rFonts w:ascii="Monaco" w:hAnsi="Monaco" w:cs="Monaco"/>
+          <w:color w:val="000000"/>
+        </w:rPr>
+        <w:t>GameContainer</w:t>
+      </w:r>
+      <w:proofErr w:type="spellEnd"/>
+      <w:r>
+        <w:rPr>
+          <w:rFonts w:ascii="Monaco" w:hAnsi="Monaco" w:cs="Monaco"/>
+          <w:color w:val="000000"/>
+        </w:rPr>
+        <w:t xml:space="preserve"> </w:t>
+      </w:r>
+      <w:proofErr w:type="spellStart"/>
+      <w:r>
+        <w:rPr>
+          <w:rFonts w:ascii="Monaco" w:hAnsi="Monaco" w:cs="Monaco"/>
+          <w:color w:val="000000"/>
+        </w:rPr>
+        <w:t>gc</w:t>
+      </w:r>
+      <w:proofErr w:type="spellEnd"/>
+      <w:r>
+        <w:rPr>
+          <w:rFonts w:ascii="Monaco" w:hAnsi="Monaco" w:cs="Monaco"/>
+          <w:color w:val="000000"/>
+        </w:rPr>
+        <w:t>);</w:t>
       </w:r>
     </w:p>
     <w:p>
@@ -6029,6 +6486,7 @@
         <w:adjustRightInd w:val="0"/>
         <w:ind w:left="1080"/>
       </w:pPr>
+      <w:proofErr w:type="gramStart"/>
       <w:r>
         <w:rPr>
           <w:rFonts w:ascii="Monaco" w:hAnsi="Monaco" w:cs="Monaco"/>
@@ -6038,12 +6496,21 @@
         </w:rPr>
         <w:t>void</w:t>
       </w:r>
+      <w:proofErr w:type="gramEnd"/>
       <w:r>
         <w:rPr>
           <w:rFonts w:ascii="Monaco" w:hAnsi="Monaco" w:cs="Monaco"/>
           <w:color w:val="000000"/>
         </w:rPr>
-        <w:t xml:space="preserve"> render(Graphics g,</w:t>
+        <w:t xml:space="preserve"> render(Graphics </w:t>
+      </w:r>
+      <w:proofErr w:type="spellStart"/>
+      <w:r>
+        <w:rPr>
+          <w:rFonts w:ascii="Monaco" w:hAnsi="Monaco" w:cs="Monaco"/>
+          <w:color w:val="000000"/>
+        </w:rPr>
+        <w:t>g,</w:t>
       </w:r>
       <w:r>
         <w:rPr>
@@ -6054,12 +6521,21 @@
         </w:rPr>
         <w:t>float</w:t>
       </w:r>
+      <w:proofErr w:type="spellEnd"/>
       <w:r>
         <w:rPr>
           <w:rFonts w:ascii="Monaco" w:hAnsi="Monaco" w:cs="Monaco"/>
           <w:color w:val="000000"/>
         </w:rPr>
-        <w:t xml:space="preserve"> xrender,</w:t>
+        <w:t xml:space="preserve"> </w:t>
+      </w:r>
+      <w:proofErr w:type="spellStart"/>
+      <w:r>
+        <w:rPr>
+          <w:rFonts w:ascii="Monaco" w:hAnsi="Monaco" w:cs="Monaco"/>
+          <w:color w:val="000000"/>
+        </w:rPr>
+        <w:t>xrender,</w:t>
       </w:r>
       <w:r>
         <w:rPr>
@@ -6070,12 +6546,29 @@
         </w:rPr>
         <w:t>float</w:t>
       </w:r>
+      <w:proofErr w:type="spellEnd"/>
       <w:r>
         <w:rPr>
           <w:rFonts w:ascii="Monaco" w:hAnsi="Monaco" w:cs="Monaco"/>
           <w:color w:val="000000"/>
         </w:rPr>
-        <w:t xml:space="preserve"> yrender);</w:t>
+        <w:t xml:space="preserve"> </w:t>
+      </w:r>
+      <w:proofErr w:type="spellStart"/>
+      <w:r>
+        <w:rPr>
+          <w:rFonts w:ascii="Monaco" w:hAnsi="Monaco" w:cs="Monaco"/>
+          <w:color w:val="000000"/>
+        </w:rPr>
+        <w:t>yrender</w:t>
+      </w:r>
+      <w:proofErr w:type="spellEnd"/>
+      <w:r>
+        <w:rPr>
+          <w:rFonts w:ascii="Monaco" w:hAnsi="Monaco" w:cs="Monaco"/>
+          <w:color w:val="000000"/>
+        </w:rPr>
+        <w:t>);</w:t>
       </w:r>
     </w:p>
     <w:p>
@@ -6179,7 +6672,15 @@
         <w:t>the User</w:t>
       </w:r>
       <w:r>
-        <w:t xml:space="preserve"> about Mendelian inheritance, in which the two main principles are:</w:t>
+        <w:t xml:space="preserve"> about </w:t>
+      </w:r>
+      <w:proofErr w:type="spellStart"/>
+      <w:r>
+        <w:t>Mendelian</w:t>
+      </w:r>
+      <w:proofErr w:type="spellEnd"/>
+      <w:r>
+        <w:t xml:space="preserve"> inheritance, in which the two main principles are:</w:t>
       </w:r>
     </w:p>
     <w:p>
@@ -6189,7 +6690,15 @@
     </w:p>
     <w:p>
       <w:r>
-        <w:t>The alleles that are inherited from each parent is independent of one another (i.e. the selection of one trait will not impact on the selection of another).</w:t>
+        <w:t xml:space="preserve">The alleles that are inherited from each parent </w:t>
+      </w:r>
+      <w:proofErr w:type="gramStart"/>
+      <w:r>
+        <w:t>is</w:t>
+      </w:r>
+      <w:proofErr w:type="gramEnd"/>
+      <w:r>
+        <w:t xml:space="preserve"> independent of one another (i.e. the selection of one trait will not impact on the selection of another).</w:t>
       </w:r>
     </w:p>
     <w:p>
@@ -6483,12 +6992,36 @@
           <w:p/>
           <w:p>
             <w:r>
-              <w:t>If a creature has a pair of alleles that are WW, Wh, or hW, they get the ‘weak’ trait.</w:t>
-            </w:r>
-          </w:p>
-          <w:p>
-            <w:r>
-              <w:t>If the creature has the pair of alleles hh, they get the ‘healthy’ trait, and have extra health.</w:t>
+              <w:t xml:space="preserve">If a creature has a pair of alleles that are WW, </w:t>
+            </w:r>
+            <w:proofErr w:type="spellStart"/>
+            <w:r>
+              <w:t>Wh</w:t>
+            </w:r>
+            <w:proofErr w:type="spellEnd"/>
+            <w:r>
+              <w:t xml:space="preserve">, or </w:t>
+            </w:r>
+            <w:proofErr w:type="spellStart"/>
+            <w:r>
+              <w:t>hW</w:t>
+            </w:r>
+            <w:proofErr w:type="spellEnd"/>
+            <w:r>
+              <w:t>, they get the ‘weak’ trait.</w:t>
+            </w:r>
+          </w:p>
+          <w:p>
+            <w:r>
+              <w:t xml:space="preserve">If the creature has the pair of alleles </w:t>
+            </w:r>
+            <w:proofErr w:type="spellStart"/>
+            <w:r>
+              <w:t>hh</w:t>
+            </w:r>
+            <w:proofErr w:type="spellEnd"/>
+            <w:r>
+              <w:t>, they get the ‘healthy’ trait, and have extra health.</w:t>
             </w:r>
           </w:p>
           <w:p/>

</xml_diff>

<commit_message>
Updated state diagrams in analysis models, included leanness work and updated the design document
</commit_message>
<xml_diff>
--- a/docs/Milestones/Submission 2/Serotope Design Document.docx
+++ b/docs/Milestones/Submission 2/Serotope Design Document.docx
@@ -465,6 +465,33 @@
                 <w:sz w:val="28"/>
                 <w:szCs w:val="28"/>
               </w:rPr>
+              <w:t>Activity</w:t>
+            </w:r>
+            <w:r>
+              <w:rPr>
+                <w:sz w:val="28"/>
+                <w:szCs w:val="28"/>
+              </w:rPr>
+              <w:t xml:space="preserve"> Diagrams</w:t>
+            </w:r>
+          </w:p>
+          <w:p>
+            <w:pPr>
+              <w:pStyle w:val="ListParagraph"/>
+              <w:numPr>
+                <w:ilvl w:val="1"/>
+                <w:numId w:val="2"/>
+              </w:numPr>
+              <w:rPr>
+                <w:sz w:val="28"/>
+                <w:szCs w:val="28"/>
+              </w:rPr>
+            </w:pPr>
+            <w:r>
+              <w:rPr>
+                <w:sz w:val="28"/>
+                <w:szCs w:val="28"/>
+              </w:rPr>
               <w:t>State Diagrams</w:t>
             </w:r>
           </w:p>
@@ -625,18 +652,17 @@
         </w:tc>
       </w:tr>
     </w:tbl>
+    <w:p>
+      <w:r>
+        <w:br w:type="page"/>
+      </w:r>
+    </w:p>
     <w:p/>
     <w:p>
-      <w:r>
-        <w:br w:type="page"/>
-      </w:r>
-    </w:p>
-    <w:p>
       <w:pPr>
         <w:pStyle w:val="Heading1"/>
       </w:pPr>
       <w:r>
-        <w:lastRenderedPageBreak/>
         <w:t>1.</w:t>
       </w:r>
       <w:r>
@@ -1144,8 +1170,6 @@
       </w:r>
     </w:p>
     <w:p>
-      <w:bookmarkStart w:id="0" w:name="_GoBack"/>
-      <w:bookmarkEnd w:id="0"/>
       <w:r>
         <w:rPr>
           <w:noProof/>
@@ -1486,7 +1510,6 @@
               </w:numPr>
             </w:pPr>
             <w:r>
-              <w:lastRenderedPageBreak/>
               <w:t>User selects Play Game</w:t>
             </w:r>
           </w:p>
@@ -1499,6 +1522,7 @@
               </w:numPr>
             </w:pPr>
             <w:r>
+              <w:lastRenderedPageBreak/>
               <w:t>Exits Menu screen.</w:t>
             </w:r>
           </w:p>
@@ -1901,6 +1925,7 @@
               <w:outlineLvl w:val="3"/>
             </w:pPr>
             <w:r>
+              <w:lastRenderedPageBreak/>
               <w:t>2.4.2.Start Game</w:t>
             </w:r>
           </w:p>
@@ -2578,7 +2603,6 @@
               <w:rPr>
                 <w:rFonts w:ascii="Trebuchet MS" w:hAnsi="Trebuchet MS"/>
               </w:rPr>
-              <w:lastRenderedPageBreak/>
               <w:t>The user gives input to either shoot move or pause the game.</w:t>
             </w:r>
           </w:p>
@@ -3106,7 +3130,6 @@
               <w:rPr>
                 <w:rStyle w:val="Strong"/>
               </w:rPr>
-              <w:lastRenderedPageBreak/>
               <w:t>Preconditions</w:t>
             </w:r>
           </w:p>
@@ -3560,7 +3583,6 @@
               <w:pStyle w:val="ListParagraph"/>
             </w:pPr>
             <w:r>
-              <w:lastRenderedPageBreak/>
               <w:t>User</w:t>
             </w:r>
           </w:p>
@@ -4098,23 +4120,23 @@
               <w:rPr>
                 <w:rStyle w:val="Strong"/>
               </w:rPr>
+              <w:t xml:space="preserve"> Extensions </w:t>
+            </w:r>
+          </w:p>
+          <w:p>
+            <w:pPr>
+              <w:ind w:left="720"/>
+            </w:pPr>
+            <w:r>
+              <w:t>5a. User selects “end game” option</w:t>
+            </w:r>
+          </w:p>
+          <w:p>
+            <w:pPr>
+              <w:ind w:left="1418"/>
+            </w:pPr>
+            <w:r>
               <w:lastRenderedPageBreak/>
-              <w:t xml:space="preserve"> Extensions </w:t>
-            </w:r>
-          </w:p>
-          <w:p>
-            <w:pPr>
-              <w:ind w:left="720"/>
-            </w:pPr>
-            <w:r>
-              <w:t>5a. User selects “end game” option</w:t>
-            </w:r>
-          </w:p>
-          <w:p>
-            <w:pPr>
-              <w:ind w:left="1418"/>
-            </w:pPr>
-            <w:r>
               <w:t>5a1. The game ends, and the main menu is displayed</w:t>
             </w:r>
           </w:p>
@@ -4801,9 +4823,24 @@
     </w:p>
     <w:p>
       <w:pPr>
+        <w:rPr>
+          <w:caps/>
+          <w:color w:val="632423" w:themeColor="accent2" w:themeShade="80"/>
+          <w:spacing w:val="20"/>
+          <w:sz w:val="28"/>
+          <w:szCs w:val="28"/>
+        </w:rPr>
+      </w:pPr>
+      <w:r>
+        <w:br w:type="page"/>
+      </w:r>
+    </w:p>
+    <w:p>
+      <w:pPr>
         <w:pStyle w:val="Heading1"/>
       </w:pPr>
       <w:r>
+        <w:lastRenderedPageBreak/>
         <w:t>4</w:t>
       </w:r>
       <w:r>
@@ -4847,13 +4884,25 @@
     </w:p>
     <w:p>
       <w:pPr>
+        <w:rPr>
+          <w:caps/>
+          <w:color w:val="632423" w:themeColor="accent2" w:themeShade="80"/>
+          <w:spacing w:val="20"/>
+          <w:sz w:val="28"/>
+          <w:szCs w:val="28"/>
+        </w:rPr>
+      </w:pPr>
+      <w:r>
+        <w:br w:type="page"/>
+      </w:r>
+    </w:p>
+    <w:p>
+      <w:pPr>
         <w:pStyle w:val="Heading1"/>
       </w:pPr>
       <w:r>
-        <w:t>5</w:t>
-      </w:r>
-      <w:r>
-        <w:t>.</w:t>
+        <w:lastRenderedPageBreak/>
+        <w:t xml:space="preserve">5. </w:t>
       </w:r>
       <w:r>
         <w:t>Dynamic</w:t>
@@ -4874,30 +4923,560 @@
         <w:pStyle w:val="Heading2"/>
       </w:pPr>
       <w:r>
+        <w:t xml:space="preserve">5.1 </w:t>
+      </w:r>
+      <w:r>
+        <w:t xml:space="preserve">Sequence </w:t>
+      </w:r>
+      <w:r>
+        <w:t>Diagrams</w:t>
+      </w:r>
+    </w:p>
+    <w:p>
+      <w:pPr>
+        <w:pStyle w:val="Heading3"/>
+      </w:pPr>
+      <w:r>
+        <w:t>5.1.1 The game update loop Sequence Diagram</w:t>
+      </w:r>
+    </w:p>
+    <w:p>
+      <w:r>
+        <w:t>This diagram shows an overview of the game update loop, which repeatedly causes the game world and game objects to update based on changes in the game state.</w:t>
+      </w:r>
+    </w:p>
+    <w:p>
+      <w:r>
+        <w:rPr>
+          <w:noProof/>
+        </w:rPr>
+        <w:drawing>
+          <wp:inline distT="0" distB="0" distL="0" distR="0" wp14:anchorId="6D33119D" wp14:editId="5B37B30A">
+            <wp:extent cx="5267960" cy="3180080"/>
+            <wp:effectExtent l="0" t="0" r="8890" b="1270"/>
+            <wp:docPr id="18" name="Picture 18"/>
+            <wp:cNvGraphicFramePr>
+              <a:graphicFrameLocks xmlns:a="http://schemas.openxmlformats.org/drawingml/2006/main" noChangeAspect="1"/>
+            </wp:cNvGraphicFramePr>
+            <a:graphic xmlns:a="http://schemas.openxmlformats.org/drawingml/2006/main">
+              <a:graphicData uri="http://schemas.openxmlformats.org/drawingml/2006/picture">
+                <pic:pic xmlns:pic="http://schemas.openxmlformats.org/drawingml/2006/picture">
+                  <pic:nvPicPr>
+                    <pic:cNvPr id="0" name="Picture 11"/>
+                    <pic:cNvPicPr>
+                      <a:picLocks noChangeAspect="1" noChangeArrowheads="1"/>
+                    </pic:cNvPicPr>
+                  </pic:nvPicPr>
+                  <pic:blipFill>
+                    <a:blip r:embed="rId11">
+                      <a:extLst>
+                        <a:ext uri="{28A0092B-C50C-407E-A947-70E740481C1C}">
+                          <a14:useLocalDpi xmlns:a14="http://schemas.microsoft.com/office/drawing/2010/main" val="0"/>
+                        </a:ext>
+                      </a:extLst>
+                    </a:blip>
+                    <a:srcRect/>
+                    <a:stretch>
+                      <a:fillRect/>
+                    </a:stretch>
+                  </pic:blipFill>
+                  <pic:spPr bwMode="auto">
+                    <a:xfrm>
+                      <a:off x="0" y="0"/>
+                      <a:ext cx="5267960" cy="3180080"/>
+                    </a:xfrm>
+                    <a:prstGeom prst="rect">
+                      <a:avLst/>
+                    </a:prstGeom>
+                    <a:noFill/>
+                    <a:ln>
+                      <a:noFill/>
+                    </a:ln>
+                  </pic:spPr>
+                </pic:pic>
+              </a:graphicData>
+            </a:graphic>
+          </wp:inline>
+        </w:drawing>
+      </w:r>
+    </w:p>
+    <w:p>
+      <w:pPr>
+        <w:pStyle w:val="Heading3"/>
+      </w:pPr>
+      <w:r>
+        <w:t>5.1.2 The game render loop Sequence Diagram</w:t>
+      </w:r>
+    </w:p>
+    <w:p>
+      <w:r>
+        <w:t>This diagram shows an overview of the game update loop, which repeatedly causes the game objects to render.</w:t>
+      </w:r>
+    </w:p>
+    <w:p>
+      <w:r>
+        <w:rPr>
+          <w:noProof/>
+        </w:rPr>
+        <w:lastRenderedPageBreak/>
+        <w:drawing>
+          <wp:inline distT="0" distB="0" distL="0" distR="0" wp14:anchorId="02DC5BFB" wp14:editId="5AC15B63">
+            <wp:extent cx="5267960" cy="3357245"/>
+            <wp:effectExtent l="0" t="0" r="8890" b="0"/>
+            <wp:docPr id="19" name="Picture 19"/>
+            <wp:cNvGraphicFramePr>
+              <a:graphicFrameLocks xmlns:a="http://schemas.openxmlformats.org/drawingml/2006/main" noChangeAspect="1"/>
+            </wp:cNvGraphicFramePr>
+            <a:graphic xmlns:a="http://schemas.openxmlformats.org/drawingml/2006/main">
+              <a:graphicData uri="http://schemas.openxmlformats.org/drawingml/2006/picture">
+                <pic:pic xmlns:pic="http://schemas.openxmlformats.org/drawingml/2006/picture">
+                  <pic:nvPicPr>
+                    <pic:cNvPr id="0" name="Picture 12"/>
+                    <pic:cNvPicPr>
+                      <a:picLocks noChangeAspect="1" noChangeArrowheads="1"/>
+                    </pic:cNvPicPr>
+                  </pic:nvPicPr>
+                  <pic:blipFill>
+                    <a:blip r:embed="rId12">
+                      <a:extLst>
+                        <a:ext uri="{28A0092B-C50C-407E-A947-70E740481C1C}">
+                          <a14:useLocalDpi xmlns:a14="http://schemas.microsoft.com/office/drawing/2010/main" val="0"/>
+                        </a:ext>
+                      </a:extLst>
+                    </a:blip>
+                    <a:srcRect/>
+                    <a:stretch>
+                      <a:fillRect/>
+                    </a:stretch>
+                  </pic:blipFill>
+                  <pic:spPr bwMode="auto">
+                    <a:xfrm>
+                      <a:off x="0" y="0"/>
+                      <a:ext cx="5267960" cy="3357245"/>
+                    </a:xfrm>
+                    <a:prstGeom prst="rect">
+                      <a:avLst/>
+                    </a:prstGeom>
+                    <a:noFill/>
+                    <a:ln>
+                      <a:noFill/>
+                    </a:ln>
+                  </pic:spPr>
+                </pic:pic>
+              </a:graphicData>
+            </a:graphic>
+          </wp:inline>
+        </w:drawing>
+      </w:r>
+    </w:p>
+    <w:p>
+      <w:pPr>
+        <w:pStyle w:val="Heading3"/>
+      </w:pPr>
+      <w:r>
+        <w:t xml:space="preserve">5.1.3 </w:t>
+      </w:r>
+      <w:r>
+        <w:softHyphen/>
+      </w:r>
+      <w:r>
+        <w:softHyphen/>
+        <w:t>Creature death Sequence Diagram</w:t>
+      </w:r>
+    </w:p>
+    <w:p>
+      <w:r>
+        <w:t>This diagram shows the interactions between a creature and the game world that occur when a creature dies in the game.</w:t>
+      </w:r>
+    </w:p>
+    <w:p>
+      <w:r>
+        <w:rPr>
+          <w:noProof/>
+        </w:rPr>
+        <w:drawing>
+          <wp:inline distT="0" distB="0" distL="0" distR="0" wp14:anchorId="46DBCF71" wp14:editId="79B1F0CC">
+            <wp:extent cx="3096895" cy="4028440"/>
+            <wp:effectExtent l="0" t="0" r="8255" b="0"/>
+            <wp:docPr id="20" name="Picture 20"/>
+            <wp:cNvGraphicFramePr>
+              <a:graphicFrameLocks xmlns:a="http://schemas.openxmlformats.org/drawingml/2006/main" noChangeAspect="1"/>
+            </wp:cNvGraphicFramePr>
+            <a:graphic xmlns:a="http://schemas.openxmlformats.org/drawingml/2006/main">
+              <a:graphicData uri="http://schemas.openxmlformats.org/drawingml/2006/picture">
+                <pic:pic xmlns:pic="http://schemas.openxmlformats.org/drawingml/2006/picture">
+                  <pic:nvPicPr>
+                    <pic:cNvPr id="0" name="Picture 13"/>
+                    <pic:cNvPicPr>
+                      <a:picLocks noChangeAspect="1" noChangeArrowheads="1"/>
+                    </pic:cNvPicPr>
+                  </pic:nvPicPr>
+                  <pic:blipFill>
+                    <a:blip r:embed="rId13">
+                      <a:extLst>
+                        <a:ext uri="{28A0092B-C50C-407E-A947-70E740481C1C}">
+                          <a14:useLocalDpi xmlns:a14="http://schemas.microsoft.com/office/drawing/2010/main" val="0"/>
+                        </a:ext>
+                      </a:extLst>
+                    </a:blip>
+                    <a:srcRect/>
+                    <a:stretch>
+                      <a:fillRect/>
+                    </a:stretch>
+                  </pic:blipFill>
+                  <pic:spPr bwMode="auto">
+                    <a:xfrm>
+                      <a:off x="0" y="0"/>
+                      <a:ext cx="3096895" cy="4028440"/>
+                    </a:xfrm>
+                    <a:prstGeom prst="rect">
+                      <a:avLst/>
+                    </a:prstGeom>
+                    <a:noFill/>
+                    <a:ln>
+                      <a:noFill/>
+                    </a:ln>
+                  </pic:spPr>
+                </pic:pic>
+              </a:graphicData>
+            </a:graphic>
+          </wp:inline>
+        </w:drawing>
+      </w:r>
+    </w:p>
+    <w:p>
+      <w:pPr>
+        <w:pStyle w:val="Heading3"/>
+      </w:pPr>
+      <w:r>
+        <w:t>5.1.4 pickup dna sequence diagram</w:t>
+      </w:r>
+    </w:p>
+    <w:p>
+      <w:r>
+        <w:lastRenderedPageBreak/>
+        <w:t>This diagram shows the process of a creature picking up a piece of DNA, causing a new creature to spawn, and be placed in control of the player.</w:t>
+      </w:r>
+    </w:p>
+    <w:p>
+      <w:r>
+        <w:t xml:space="preserve"> </w:t>
+      </w:r>
+      <w:r>
+        <w:rPr>
+          <w:noProof/>
+        </w:rPr>
+        <w:drawing>
+          <wp:inline distT="0" distB="0" distL="0" distR="0" wp14:anchorId="3A6FBEA4" wp14:editId="6BF16F38">
+            <wp:extent cx="5273675" cy="3391535"/>
+            <wp:effectExtent l="0" t="0" r="3175" b="0"/>
+            <wp:docPr id="22" name="Picture 22"/>
+            <wp:cNvGraphicFramePr>
+              <a:graphicFrameLocks xmlns:a="http://schemas.openxmlformats.org/drawingml/2006/main" noChangeAspect="1"/>
+            </wp:cNvGraphicFramePr>
+            <a:graphic xmlns:a="http://schemas.openxmlformats.org/drawingml/2006/main">
+              <a:graphicData uri="http://schemas.openxmlformats.org/drawingml/2006/picture">
+                <pic:pic xmlns:pic="http://schemas.openxmlformats.org/drawingml/2006/picture">
+                  <pic:nvPicPr>
+                    <pic:cNvPr id="0" name="Picture 15"/>
+                    <pic:cNvPicPr>
+                      <a:picLocks noChangeAspect="1" noChangeArrowheads="1"/>
+                    </pic:cNvPicPr>
+                  </pic:nvPicPr>
+                  <pic:blipFill>
+                    <a:blip r:embed="rId14">
+                      <a:extLst>
+                        <a:ext uri="{28A0092B-C50C-407E-A947-70E740481C1C}">
+                          <a14:useLocalDpi xmlns:a14="http://schemas.microsoft.com/office/drawing/2010/main" val="0"/>
+                        </a:ext>
+                      </a:extLst>
+                    </a:blip>
+                    <a:srcRect/>
+                    <a:stretch>
+                      <a:fillRect/>
+                    </a:stretch>
+                  </pic:blipFill>
+                  <pic:spPr bwMode="auto">
+                    <a:xfrm>
+                      <a:off x="0" y="0"/>
+                      <a:ext cx="5273675" cy="3391535"/>
+                    </a:xfrm>
+                    <a:prstGeom prst="rect">
+                      <a:avLst/>
+                    </a:prstGeom>
+                    <a:noFill/>
+                    <a:ln>
+                      <a:noFill/>
+                    </a:ln>
+                  </pic:spPr>
+                </pic:pic>
+              </a:graphicData>
+            </a:graphic>
+          </wp:inline>
+        </w:drawing>
+      </w:r>
+    </w:p>
+    <w:p/>
+    <w:p>
+      <w:pPr>
+        <w:pStyle w:val="Heading2"/>
+      </w:pPr>
+      <w:r>
         <w:t>5</w:t>
       </w:r>
       <w:r>
-        <w:t>.1.Sequence Diagrams</w:t>
-      </w:r>
-    </w:p>
-    <w:p/>
+        <w:t>.2.</w:t>
+      </w:r>
+      <w:r>
+        <w:t xml:space="preserve"> ACTIVITY</w:t>
+      </w:r>
+      <w:r>
+        <w:t xml:space="preserve"> Diagrams</w:t>
+      </w:r>
+    </w:p>
+    <w:p>
+      <w:pPr>
+        <w:pStyle w:val="Heading3"/>
+      </w:pPr>
+      <w:r>
+        <w:t>5.2.1. Main menu activity diagram</w:t>
+      </w:r>
+    </w:p>
+    <w:p>
+      <w:r>
+        <w:t>This diagram shows the various possible flows that can occur when a user interacts with the main menu options.</w:t>
+      </w:r>
+    </w:p>
+    <w:p>
+      <w:pPr>
+        <w:pStyle w:val="Heading3"/>
+      </w:pPr>
+      <w:r>
+        <w:t>5.2.2. gameplay activity diagram</w:t>
+      </w:r>
+    </w:p>
+    <w:p>
+      <w:r>
+        <w:t>This diagram shows the various possible flows that can occur while a user is playing the game.</w:t>
+      </w:r>
+    </w:p>
+    <w:p>
+      <w:pPr>
+        <w:rPr>
+          <w:caps/>
+          <w:color w:val="632423" w:themeColor="accent2" w:themeShade="80"/>
+          <w:spacing w:val="15"/>
+          <w:sz w:val="24"/>
+          <w:szCs w:val="24"/>
+        </w:rPr>
+      </w:pPr>
+      <w:r>
+        <w:br w:type="page"/>
+      </w:r>
+    </w:p>
     <w:p>
       <w:pPr>
         <w:pStyle w:val="Heading2"/>
       </w:pPr>
       <w:r>
-        <w:t>5</w:t>
-      </w:r>
-      <w:r>
-        <w:t>.2.State Diagrams</w:t>
-      </w:r>
-    </w:p>
-    <w:p/>
+        <w:lastRenderedPageBreak/>
+        <w:t>5.3.State Diagrams</w:t>
+      </w:r>
+    </w:p>
+    <w:p>
+      <w:pPr>
+        <w:pStyle w:val="Heading3"/>
+      </w:pPr>
+      <w:r>
+        <w:t>5.3.1.Menu state diagram</w:t>
+      </w:r>
+    </w:p>
+    <w:p>
+      <w:r>
+        <w:rPr>
+          <w:noProof/>
+        </w:rPr>
+        <w:drawing>
+          <wp:inline distT="0" distB="0" distL="0" distR="0" wp14:anchorId="0482A08D" wp14:editId="33C123D9">
+            <wp:extent cx="5270500" cy="2815131"/>
+            <wp:effectExtent l="0" t="0" r="0" b="4445"/>
+            <wp:docPr id="4" name="Picture 2"/>
+            <wp:cNvGraphicFramePr>
+              <a:graphicFrameLocks xmlns:a="http://schemas.openxmlformats.org/drawingml/2006/main" noChangeAspect="1"/>
+            </wp:cNvGraphicFramePr>
+            <a:graphic xmlns:a="http://schemas.openxmlformats.org/drawingml/2006/main">
+              <a:graphicData uri="http://schemas.openxmlformats.org/drawingml/2006/picture">
+                <pic:pic xmlns:pic="http://schemas.openxmlformats.org/drawingml/2006/picture">
+                  <pic:nvPicPr>
+                    <pic:cNvPr id="0" name="Picture 2"/>
+                    <pic:cNvPicPr>
+                      <a:picLocks noChangeAspect="1" noChangeArrowheads="1"/>
+                    </pic:cNvPicPr>
+                  </pic:nvPicPr>
+                  <pic:blipFill>
+                    <a:blip r:embed="rId15">
+                      <a:extLst>
+                        <a:ext uri="{28A0092B-C50C-407E-A947-70E740481C1C}">
+                          <a14:useLocalDpi xmlns:a14="http://schemas.microsoft.com/office/drawing/2010/main" val="0"/>
+                        </a:ext>
+                      </a:extLst>
+                    </a:blip>
+                    <a:srcRect/>
+                    <a:stretch>
+                      <a:fillRect/>
+                    </a:stretch>
+                  </pic:blipFill>
+                  <pic:spPr bwMode="auto">
+                    <a:xfrm>
+                      <a:off x="0" y="0"/>
+                      <a:ext cx="5270500" cy="2815131"/>
+                    </a:xfrm>
+                    <a:prstGeom prst="rect">
+                      <a:avLst/>
+                    </a:prstGeom>
+                    <a:noFill/>
+                    <a:ln>
+                      <a:noFill/>
+                    </a:ln>
+                  </pic:spPr>
+                </pic:pic>
+              </a:graphicData>
+            </a:graphic>
+          </wp:inline>
+        </w:drawing>
+      </w:r>
+    </w:p>
+    <w:p>
+      <w:bookmarkStart w:id="0" w:name="_GoBack"/>
+      <w:r>
+        <w:rPr>
+          <w:noProof/>
+        </w:rPr>
+        <w:drawing>
+          <wp:inline distT="0" distB="0" distL="0" distR="0" wp14:anchorId="7E89BC9A" wp14:editId="4EAFA4F1">
+            <wp:extent cx="5270500" cy="3007192"/>
+            <wp:effectExtent l="0" t="0" r="0" b="0"/>
+            <wp:docPr id="6" name="Picture 3"/>
+            <wp:cNvGraphicFramePr>
+              <a:graphicFrameLocks xmlns:a="http://schemas.openxmlformats.org/drawingml/2006/main" noChangeAspect="1"/>
+            </wp:cNvGraphicFramePr>
+            <a:graphic xmlns:a="http://schemas.openxmlformats.org/drawingml/2006/main">
+              <a:graphicData uri="http://schemas.openxmlformats.org/drawingml/2006/picture">
+                <pic:pic xmlns:pic="http://schemas.openxmlformats.org/drawingml/2006/picture">
+                  <pic:nvPicPr>
+                    <pic:cNvPr id="0" name="Picture 3"/>
+                    <pic:cNvPicPr>
+                      <a:picLocks noChangeAspect="1" noChangeArrowheads="1"/>
+                    </pic:cNvPicPr>
+                  </pic:nvPicPr>
+                  <pic:blipFill>
+                    <a:blip r:embed="rId16">
+                      <a:extLst>
+                        <a:ext uri="{28A0092B-C50C-407E-A947-70E740481C1C}">
+                          <a14:useLocalDpi xmlns:a14="http://schemas.microsoft.com/office/drawing/2010/main" val="0"/>
+                        </a:ext>
+                      </a:extLst>
+                    </a:blip>
+                    <a:srcRect/>
+                    <a:stretch>
+                      <a:fillRect/>
+                    </a:stretch>
+                  </pic:blipFill>
+                  <pic:spPr bwMode="auto">
+                    <a:xfrm>
+                      <a:off x="0" y="0"/>
+                      <a:ext cx="5270500" cy="3007192"/>
+                    </a:xfrm>
+                    <a:prstGeom prst="rect">
+                      <a:avLst/>
+                    </a:prstGeom>
+                    <a:noFill/>
+                    <a:ln>
+                      <a:noFill/>
+                    </a:ln>
+                  </pic:spPr>
+                </pic:pic>
+              </a:graphicData>
+            </a:graphic>
+          </wp:inline>
+        </w:drawing>
+      </w:r>
+      <w:bookmarkEnd w:id="0"/>
+    </w:p>
+    <w:p>
+      <w:pPr>
+        <w:rPr>
+          <w:caps/>
+          <w:color w:val="632423" w:themeColor="accent2" w:themeShade="80"/>
+          <w:spacing w:val="20"/>
+          <w:sz w:val="28"/>
+          <w:szCs w:val="28"/>
+        </w:rPr>
+      </w:pPr>
+      <w:r>
+        <w:rPr>
+          <w:noProof/>
+        </w:rPr>
+        <w:lastRenderedPageBreak/>
+        <w:drawing>
+          <wp:inline distT="0" distB="0" distL="0" distR="0" wp14:anchorId="781C1357" wp14:editId="25A72B95">
+            <wp:extent cx="5270500" cy="3121078"/>
+            <wp:effectExtent l="0" t="0" r="0" b="3175"/>
+            <wp:docPr id="7" name="Picture 4"/>
+            <wp:cNvGraphicFramePr>
+              <a:graphicFrameLocks xmlns:a="http://schemas.openxmlformats.org/drawingml/2006/main" noChangeAspect="1"/>
+            </wp:cNvGraphicFramePr>
+            <a:graphic xmlns:a="http://schemas.openxmlformats.org/drawingml/2006/main">
+              <a:graphicData uri="http://schemas.openxmlformats.org/drawingml/2006/picture">
+                <pic:pic xmlns:pic="http://schemas.openxmlformats.org/drawingml/2006/picture">
+                  <pic:nvPicPr>
+                    <pic:cNvPr id="0" name="Picture 4"/>
+                    <pic:cNvPicPr>
+                      <a:picLocks noChangeAspect="1" noChangeArrowheads="1"/>
+                    </pic:cNvPicPr>
+                  </pic:nvPicPr>
+                  <pic:blipFill>
+                    <a:blip r:embed="rId17">
+                      <a:extLst>
+                        <a:ext uri="{28A0092B-C50C-407E-A947-70E740481C1C}">
+                          <a14:useLocalDpi xmlns:a14="http://schemas.microsoft.com/office/drawing/2010/main" val="0"/>
+                        </a:ext>
+                      </a:extLst>
+                    </a:blip>
+                    <a:srcRect/>
+                    <a:stretch>
+                      <a:fillRect/>
+                    </a:stretch>
+                  </pic:blipFill>
+                  <pic:spPr bwMode="auto">
+                    <a:xfrm>
+                      <a:off x="0" y="0"/>
+                      <a:ext cx="5270500" cy="3121078"/>
+                    </a:xfrm>
+                    <a:prstGeom prst="rect">
+                      <a:avLst/>
+                    </a:prstGeom>
+                    <a:noFill/>
+                    <a:ln>
+                      <a:noFill/>
+                    </a:ln>
+                  </pic:spPr>
+                </pic:pic>
+              </a:graphicData>
+            </a:graphic>
+          </wp:inline>
+        </w:drawing>
+      </w:r>
+      <w:r>
+        <w:br w:type="page"/>
+      </w:r>
+    </w:p>
     <w:p>
       <w:pPr>
         <w:pStyle w:val="Heading1"/>
       </w:pPr>
       <w:r>
+        <w:lastRenderedPageBreak/>
         <w:t>6</w:t>
       </w:r>
       <w:r>
@@ -4930,123 +5509,19 @@
       </w:r>
     </w:p>
     <w:p>
-      <w:proofErr w:type="spellStart"/>
-      <w:r>
-        <w:t>GameObject</w:t>
-      </w:r>
-      <w:proofErr w:type="spellEnd"/>
-      <w:r>
-        <w:t xml:space="preserve"> objects</w:t>
-      </w:r>
-      <w:r>
-        <w:t xml:space="preserve"> are store</w:t>
-      </w:r>
-      <w:r>
-        <w:t>d</w:t>
-      </w:r>
-      <w:r>
-        <w:t xml:space="preserve"> in the</w:t>
-      </w:r>
-      <w:r>
-        <w:t xml:space="preserve"> </w:t>
-      </w:r>
-      <w:proofErr w:type="spellStart"/>
-      <w:r>
-        <w:t>gameObjects</w:t>
-      </w:r>
-      <w:proofErr w:type="spellEnd"/>
-      <w:r>
-        <w:t xml:space="preserve"> object in </w:t>
-      </w:r>
-      <w:proofErr w:type="spellStart"/>
-      <w:r>
-        <w:t>G</w:t>
-      </w:r>
-      <w:r>
-        <w:t>ameWorld</w:t>
-      </w:r>
-      <w:proofErr w:type="spellEnd"/>
-    </w:p>
-    <w:p>
-      <w:pPr>
-        <w:pStyle w:val="ListParagraph"/>
-      </w:pPr>
-      <w:r>
-        <w:t xml:space="preserve">The first object to be initialized shall be the </w:t>
-      </w:r>
-      <w:r>
-        <w:t>Users</w:t>
-      </w:r>
-      <w:r>
-        <w:t xml:space="preserve"> </w:t>
-      </w:r>
-      <w:proofErr w:type="gramStart"/>
-      <w:r>
-        <w:t>creature,</w:t>
-      </w:r>
-      <w:proofErr w:type="gramEnd"/>
-      <w:r>
-        <w:t xml:space="preserve"> the </w:t>
-      </w:r>
-      <w:r>
-        <w:t>Users</w:t>
-      </w:r>
-      <w:r>
-        <w:t xml:space="preserve"> creature will always be the first object in the </w:t>
-      </w:r>
-      <w:proofErr w:type="spellStart"/>
-      <w:r>
-        <w:t>gameObjects</w:t>
-      </w:r>
-      <w:proofErr w:type="spellEnd"/>
-      <w:r>
-        <w:t xml:space="preserve"> object</w:t>
-      </w:r>
-    </w:p>
-    <w:p/>
-    <w:p>
-      <w:r>
-        <w:t>DNA</w:t>
-      </w:r>
-      <w:r>
-        <w:t xml:space="preserve"> objects are</w:t>
-      </w:r>
-      <w:r>
-        <w:t xml:space="preserve"> stored either in the </w:t>
-      </w:r>
-      <w:proofErr w:type="spellStart"/>
-      <w:r>
-        <w:t>gameObjects</w:t>
-      </w:r>
-      <w:proofErr w:type="spellEnd"/>
-      <w:r>
-        <w:t xml:space="preserve"> object inside </w:t>
-      </w:r>
-      <w:proofErr w:type="spellStart"/>
-      <w:r>
-        <w:t>gameWorld</w:t>
-      </w:r>
-      <w:proofErr w:type="spellEnd"/>
-      <w:r>
-        <w:t xml:space="preserve">, or with a creature. </w:t>
-      </w:r>
-      <w:proofErr w:type="gramStart"/>
-      <w:r>
-        <w:t>Never in both at the same time.</w:t>
-      </w:r>
-      <w:proofErr w:type="gramEnd"/>
-    </w:p>
-    <w:p>
-      <w:r>
-        <w:tab/>
-      </w:r>
-    </w:p>
-    <w:p>
-      <w:r>
-        <w:t>Body objects are stored</w:t>
-      </w:r>
-      <w:r>
-        <w:t xml:space="preserve"> in both the </w:t>
+      <w:pPr>
+        <w:pStyle w:val="Heading4"/>
+      </w:pPr>
+      <w:r>
+        <w:t>6.1.1.1.</w:t>
+      </w:r>
+      <w:r>
+        <w:t>BODY</w:t>
+      </w:r>
+    </w:p>
+    <w:p>
+      <w:r>
+        <w:t xml:space="preserve">Body objects are stored in both the </w:t>
       </w:r>
       <w:proofErr w:type="spellStart"/>
       <w:r>
@@ -5096,13 +5571,7 @@
       </w:r>
       <w:proofErr w:type="gramEnd"/>
       <w:r>
-        <w:t xml:space="preserve">) </w:t>
-      </w:r>
-      <w:r>
-        <w:t>shall</w:t>
-      </w:r>
-      <w:r>
-        <w:t xml:space="preserve"> return the Body objects associated </w:t>
+        <w:t xml:space="preserve">) shall return the Body objects associated </w:t>
       </w:r>
       <w:proofErr w:type="spellStart"/>
       <w:r>
@@ -5115,15 +5584,141 @@
     </w:p>
     <w:p>
       <w:pPr>
+        <w:pStyle w:val="ListParagraph"/>
+      </w:pPr>
+    </w:p>
+    <w:p>
+      <w:pPr>
+        <w:pStyle w:val="Heading4"/>
+      </w:pPr>
+      <w:r>
+        <w:t>6.1.1.2.Dna</w:t>
+      </w:r>
+    </w:p>
+    <w:p>
+      <w:r>
+        <w:t>DNA</w:t>
+      </w:r>
+      <w:r>
+        <w:t xml:space="preserve"> objects are</w:t>
+      </w:r>
+      <w:r>
+        <w:t xml:space="preserve"> stored either in the </w:t>
+      </w:r>
+      <w:proofErr w:type="spellStart"/>
+      <w:r>
+        <w:t>gameObjects</w:t>
+      </w:r>
+      <w:proofErr w:type="spellEnd"/>
+      <w:r>
+        <w:t xml:space="preserve"> object inside</w:t>
+      </w:r>
+      <w:r>
+        <w:t xml:space="preserve"> </w:t>
+      </w:r>
+      <w:proofErr w:type="spellStart"/>
+      <w:r>
+        <w:t>gameWorld</w:t>
+      </w:r>
+      <w:proofErr w:type="spellEnd"/>
+      <w:r>
+        <w:t xml:space="preserve">, or with a creature </w:t>
+      </w:r>
+      <w:proofErr w:type="gramStart"/>
+      <w:r>
+        <w:t>Never</w:t>
+      </w:r>
+      <w:proofErr w:type="gramEnd"/>
+      <w:r>
+        <w:t xml:space="preserve"> in both at the same time.</w:t>
+      </w:r>
+    </w:p>
+    <w:p>
+      <w:pPr>
+        <w:pStyle w:val="Heading4"/>
+      </w:pPr>
+      <w:r>
+        <w:t>6.1.1.3.</w:t>
+      </w:r>
+      <w:r>
+        <w:t>GameObject</w:t>
+      </w:r>
+    </w:p>
+    <w:p>
+      <w:proofErr w:type="spellStart"/>
+      <w:r>
+        <w:t>GameObject</w:t>
+      </w:r>
+      <w:proofErr w:type="spellEnd"/>
+      <w:r>
+        <w:t xml:space="preserve"> objects are stored in the </w:t>
+      </w:r>
+      <w:proofErr w:type="spellStart"/>
+      <w:r>
+        <w:t>gameObjects</w:t>
+      </w:r>
+      <w:proofErr w:type="spellEnd"/>
+      <w:r>
+        <w:t xml:space="preserve"> object in </w:t>
+      </w:r>
+      <w:proofErr w:type="spellStart"/>
+      <w:r>
+        <w:t>GameWorld</w:t>
+      </w:r>
+      <w:proofErr w:type="spellEnd"/>
+    </w:p>
+    <w:p>
+      <w:pPr>
+        <w:pStyle w:val="ListParagraph"/>
+      </w:pPr>
+      <w:r>
+        <w:t xml:space="preserve">The first object to be initialized shall be the Users </w:t>
+      </w:r>
+      <w:proofErr w:type="gramStart"/>
+      <w:r>
+        <w:t>creature,</w:t>
+      </w:r>
+      <w:proofErr w:type="gramEnd"/>
+      <w:r>
+        <w:t xml:space="preserve"> the Users creature will always be the first object in the </w:t>
+      </w:r>
+      <w:proofErr w:type="spellStart"/>
+      <w:r>
+        <w:t>gameObjects</w:t>
+      </w:r>
+      <w:proofErr w:type="spellEnd"/>
+      <w:r>
+        <w:t xml:space="preserve"> object</w:t>
+      </w:r>
+    </w:p>
+    <w:p/>
+    <w:p>
+      <w:pPr>
         <w:pStyle w:val="Heading3"/>
       </w:pPr>
       <w:r>
         <w:t>6.1.2.permanent data</w:t>
       </w:r>
     </w:p>
+    <w:p>
+      <w:pPr>
+        <w:pStyle w:val="Heading4"/>
+      </w:pPr>
+      <w:r>
+        <w:t>6.1.2.1.Highscores</w:t>
+      </w:r>
+    </w:p>
     <w:p/>
     <w:p>
       <w:pPr>
+        <w:pStyle w:val="Heading4"/>
+      </w:pPr>
+      <w:r>
+        <w:t>5.1.2.2.Achievements</w:t>
+      </w:r>
+    </w:p>
+    <w:p>
+      <w:pPr>
         <w:pStyle w:val="Heading2"/>
       </w:pPr>
       <w:r>
@@ -5164,7 +5759,7 @@
       <w:r>
         <w:t xml:space="preserve"> can be found at </w:t>
       </w:r>
-      <w:hyperlink r:id="rId11" w:history="1">
+      <w:hyperlink r:id="rId18" w:history="1">
         <w:r>
           <w:rPr>
             <w:rStyle w:val="Hyperlink"/>
@@ -5191,7 +5786,11 @@
         <w:jc w:val="both"/>
       </w:pPr>
       <w:r>
-        <w:t>The DNA class consists of an attribute for each of the traits in the game. These are in the form of a tuple of two Booleans. The tuple represents a pair of alleles, one from each of its parent’s DNA. The two possible alleles in a gene are “has the trait” and “doesn’t have the trait”, in which “has the trait” is always recessive and represented by true (whereas “doesn’t have the trait”, is always dominant and represented by false).</w:t>
+        <w:t xml:space="preserve">The DNA class consists of an attribute for each of the traits in the game. These are in the form of a tuple of two Booleans. The tuple represents a pair of alleles, one from each of its parent’s DNA. The two possible alleles in a gene are “has the trait” and “doesn’t have the </w:t>
+      </w:r>
+      <w:r>
+        <w:lastRenderedPageBreak/>
+        <w:t>trait”, in which “has the trait” is always recessive and represented by true (whereas “doesn’t have the trait”, is always dominant and represented by false).</w:t>
       </w:r>
     </w:p>
     <w:p>
@@ -5509,7 +6108,6 @@
           <w:rFonts w:ascii="Monaco" w:hAnsi="Monaco" w:cs="Monaco"/>
           <w:color w:val="000000"/>
         </w:rPr>
-        <w:lastRenderedPageBreak/>
         <w:t>(</w:t>
       </w:r>
       <w:proofErr w:type="spellStart"/>
@@ -6582,60 +7180,63 @@
       <w:r>
         <w:t>This is called on regularly every time the object is to be drawn, it shall be the same for all game objects.</w:t>
       </w:r>
+      <w:r>
+        <w:br w:type="page"/>
+      </w:r>
     </w:p>
     <w:p>
       <w:pPr>
         <w:pStyle w:val="Heading1"/>
-      </w:pPr>
-      <w:r>
-        <w:t>7</w:t>
-      </w:r>
-      <w:r>
-        <w:t>.</w:t>
-      </w:r>
-      <w:r>
-        <w:t>Human Interface Design</w:t>
-      </w:r>
-    </w:p>
-    <w:p>
-      <w:pPr>
-        <w:pStyle w:val="Heading2"/>
-      </w:pPr>
-      <w:r>
-        <w:t>7</w:t>
-      </w:r>
-      <w:r>
-        <w:t>.1.</w:t>
-      </w:r>
-      <w:r>
-        <w:t>Overview of Human Interface</w:t>
-      </w:r>
-    </w:p>
-    <w:p/>
-    <w:p>
-      <w:pPr>
-        <w:pStyle w:val="Heading2"/>
-      </w:pPr>
-      <w:r>
-        <w:t>7</w:t>
-      </w:r>
-      <w:r>
-        <w:t>.2.</w:t>
-      </w:r>
-      <w:r>
-        <w:t>Screen Images</w:t>
-      </w:r>
-    </w:p>
-    <w:p/>
-    <w:p>
-      <w:pPr>
-        <w:pStyle w:val="Heading2"/>
       </w:pPr>
       <w:r>
         <w:lastRenderedPageBreak/>
         <w:t>7</w:t>
       </w:r>
       <w:r>
+        <w:t>.</w:t>
+      </w:r>
+      <w:r>
+        <w:t>Human Interface Design</w:t>
+      </w:r>
+    </w:p>
+    <w:p>
+      <w:pPr>
+        <w:pStyle w:val="Heading2"/>
+      </w:pPr>
+      <w:r>
+        <w:t>7</w:t>
+      </w:r>
+      <w:r>
+        <w:t>.1.</w:t>
+      </w:r>
+      <w:r>
+        <w:t>Overview of Human Interface</w:t>
+      </w:r>
+    </w:p>
+    <w:p/>
+    <w:p>
+      <w:pPr>
+        <w:pStyle w:val="Heading2"/>
+      </w:pPr>
+      <w:r>
+        <w:t>7</w:t>
+      </w:r>
+      <w:r>
+        <w:t>.2.</w:t>
+      </w:r>
+      <w:r>
+        <w:t>Screen Images</w:t>
+      </w:r>
+    </w:p>
+    <w:p/>
+    <w:p>
+      <w:pPr>
+        <w:pStyle w:val="Heading2"/>
+      </w:pPr>
+      <w:r>
+        <w:t>7</w:t>
+      </w:r>
+      <w:r>
         <w:t>.3.</w:t>
       </w:r>
       <w:r>
@@ -6644,9 +7245,24 @@
     </w:p>
     <w:p>
       <w:pPr>
+        <w:rPr>
+          <w:caps/>
+          <w:color w:val="632423" w:themeColor="accent2" w:themeShade="80"/>
+          <w:spacing w:val="20"/>
+          <w:sz w:val="28"/>
+          <w:szCs w:val="28"/>
+        </w:rPr>
+      </w:pPr>
+      <w:r>
+        <w:br w:type="page"/>
+      </w:r>
+    </w:p>
+    <w:p>
+      <w:pPr>
         <w:pStyle w:val="Heading1"/>
       </w:pPr>
       <w:r>
+        <w:lastRenderedPageBreak/>
         <w:t>8</w:t>
       </w:r>
       <w:r>
@@ -6985,13 +7601,13 @@
           </w:tcPr>
           <w:p>
             <w:r>
+              <w:t>For example, the health gene consists of a recessive allele ‘healthy’, and the dominant allele ‘weak’. These can be represented as h and W respectively.</w:t>
+            </w:r>
+          </w:p>
+          <w:p/>
+          <w:p>
+            <w:r>
               <w:lastRenderedPageBreak/>
-              <w:t>For example, the health gene consists of a recessive allele ‘healthy’, and the dominant allele ‘weak’. These can be represented as h and W respectively.</w:t>
-            </w:r>
-          </w:p>
-          <w:p/>
-          <w:p>
-            <w:r>
               <w:t xml:space="preserve">If a creature has a pair of alleles that are WW, </w:t>
             </w:r>
             <w:proofErr w:type="spellStart"/>

</xml_diff>

<commit_message>
UPDATED CLASS DIAGRAMS AND DESIGN DOCUMENT FROM TODAY
</commit_message>
<xml_diff>
--- a/docs/Milestones/Submission 2/Serotope Design Document.docx
+++ b/docs/Milestones/Submission 2/Serotope Design Document.docx
@@ -1,6 +1,6 @@
 
 <file path=word/document.xml><?xml version="1.0" encoding="utf-8"?>
-<w:document xmlns:wpc="http://schemas.microsoft.com/office/word/2010/wordprocessingCanvas" xmlns:mc="http://schemas.openxmlformats.org/markup-compatibility/2006" xmlns:o="urn:schemas-microsoft-com:office:office" xmlns:r="http://schemas.openxmlformats.org/officeDocument/2006/relationships" xmlns:m="http://schemas.openxmlformats.org/officeDocument/2006/math" xmlns:v="urn:schemas-microsoft-com:vml" xmlns:wp14="http://schemas.microsoft.com/office/word/2010/wordprocessingDrawing" xmlns:wp="http://schemas.openxmlformats.org/drawingml/2006/wordprocessingDrawing" xmlns:w10="urn:schemas-microsoft-com:office:word" xmlns:w="http://schemas.openxmlformats.org/wordprocessingml/2006/main" xmlns:w14="http://schemas.microsoft.com/office/word/2010/wordml" xmlns:wpg="http://schemas.microsoft.com/office/word/2010/wordprocessingGroup" xmlns:wpi="http://schemas.microsoft.com/office/word/2010/wordprocessingInk" xmlns:wne="http://schemas.microsoft.com/office/word/2006/wordml" xmlns:wps="http://schemas.microsoft.com/office/word/2010/wordprocessingShape" mc:Ignorable="w14 wp14">
+<w:document xmlns:wpc="http://schemas.microsoft.com/office/word/2010/wordprocessingCanvas" xmlns:mo="http://schemas.microsoft.com/office/mac/office/2008/main" xmlns:mc="http://schemas.openxmlformats.org/markup-compatibility/2006" xmlns:mv="urn:schemas-microsoft-com:mac:vml" xmlns:o="urn:schemas-microsoft-com:office:office" xmlns:r="http://schemas.openxmlformats.org/officeDocument/2006/relationships" xmlns:m="http://schemas.openxmlformats.org/officeDocument/2006/math" xmlns:v="urn:schemas-microsoft-com:vml" xmlns:wp14="http://schemas.microsoft.com/office/word/2010/wordprocessingDrawing" xmlns:wp="http://schemas.openxmlformats.org/drawingml/2006/wordprocessingDrawing" xmlns:w10="urn:schemas-microsoft-com:office:word" xmlns:w="http://schemas.openxmlformats.org/wordprocessingml/2006/main" xmlns:w14="http://schemas.microsoft.com/office/word/2010/wordml" xmlns:wpg="http://schemas.microsoft.com/office/word/2010/wordprocessingGroup" xmlns:wpi="http://schemas.microsoft.com/office/word/2010/wordprocessingInk" xmlns:wne="http://schemas.microsoft.com/office/word/2006/wordml" xmlns:wps="http://schemas.microsoft.com/office/word/2010/wordprocessingShape" mc:Ignorable="w14 wp14">
   <w:body>
     <w:p>
       <w:pPr>
@@ -16,9 +16,19 @@
     <w:p>
       <w:pPr>
         <w:pStyle w:val="Subtitle"/>
+        <w:spacing w:after="120"/>
       </w:pPr>
       <w:r>
         <w:t>Benedict Hobart Leanne Capewell Jordan Burdett</w:t>
+      </w:r>
+    </w:p>
+    <w:p>
+      <w:pPr>
+        <w:pStyle w:val="Subtitle"/>
+        <w:spacing w:after="240"/>
+      </w:pPr>
+      <w:r>
+        <w:t>Bhobart LEanneec JBurdett</w:t>
       </w:r>
     </w:p>
     <w:tbl>
@@ -255,7 +265,13 @@
               <w:rPr>
                 <w:rStyle w:val="Strong"/>
               </w:rPr>
-              <w:t>System Overview</w:t>
+              <w:t>Analysis</w:t>
+            </w:r>
+            <w:r>
+              <w:rPr>
+                <w:rStyle w:val="Strong"/>
+              </w:rPr>
+              <w:t xml:space="preserve"> Overview</w:t>
             </w:r>
           </w:p>
           <w:p>
@@ -656,20 +672,20 @@
       <w:r>
         <w:br w:type="page"/>
       </w:r>
-    </w:p>
-    <w:p/>
+      <w:bookmarkStart w:id="0" w:name="_GoBack"/>
+      <w:bookmarkEnd w:id="0"/>
+    </w:p>
     <w:p>
       <w:pPr>
         <w:pStyle w:val="Heading1"/>
       </w:pPr>
-      <w:proofErr w:type="gramStart"/>
-      <w:r>
+      <w:r>
+        <w:lastRenderedPageBreak/>
         <w:t>1.</w:t>
       </w:r>
       <w:r>
         <w:t>Introduction</w:t>
       </w:r>
-      <w:proofErr w:type="gramEnd"/>
     </w:p>
     <w:p>
       <w:pPr>
@@ -679,13 +695,8 @@
         <w:t>This software design document describes the architecture and system design of</w:t>
       </w:r>
       <w:r>
-        <w:t xml:space="preserve"> Serotope to aid in its development by detailing how it should be built. Within this document are narratives and semi-formal notation detailing its design including use case models, sequence diagrams, domain models and class </w:t>
-      </w:r>
-      <w:proofErr w:type="gramStart"/>
-      <w:r>
-        <w:t>diagrams.</w:t>
-      </w:r>
-      <w:proofErr w:type="gramEnd"/>
+        <w:t xml:space="preserve"> Serotope to aid in its development by detailing how it should be built. Within this document are narratives and semi-formal notation detailing its design including use case models, sequence diagrams, domain models and class diagrams.</w:t>
+      </w:r>
     </w:p>
     <w:p>
       <w:pPr>
@@ -693,16 +704,11 @@
         <w:jc w:val="both"/>
       </w:pPr>
       <w:r>
-        <w:t>1.1</w:t>
-      </w:r>
-      <w:proofErr w:type="gramStart"/>
-      <w:r>
-        <w:t>.</w:t>
+        <w:t>1.1.</w:t>
       </w:r>
       <w:r>
         <w:t>Purpose</w:t>
       </w:r>
-      <w:proofErr w:type="gramEnd"/>
     </w:p>
     <w:p>
       <w:pPr>
@@ -724,16 +730,11 @@
         <w:jc w:val="both"/>
       </w:pPr>
       <w:r>
-        <w:t>1.2</w:t>
-      </w:r>
-      <w:proofErr w:type="gramStart"/>
-      <w:r>
-        <w:t>.</w:t>
+        <w:t>1.2.</w:t>
       </w:r>
       <w:r>
         <w:t>Scope</w:t>
       </w:r>
-      <w:proofErr w:type="gramEnd"/>
     </w:p>
     <w:p>
       <w:pPr>
@@ -801,16 +802,11 @@
         <w:jc w:val="both"/>
       </w:pPr>
       <w:r>
-        <w:t>1.3</w:t>
-      </w:r>
-      <w:proofErr w:type="gramStart"/>
-      <w:r>
-        <w:t>.</w:t>
+        <w:t>1.3.</w:t>
       </w:r>
       <w:r>
         <w:t>Overview</w:t>
       </w:r>
-      <w:proofErr w:type="gramEnd"/>
     </w:p>
     <w:p>
       <w:pPr>
@@ -826,18 +822,10 @@
         <w:jc w:val="both"/>
       </w:pPr>
       <w:r>
-        <w:t>1.4</w:t>
-      </w:r>
-      <w:proofErr w:type="gramStart"/>
-      <w:r>
-        <w:t>.</w:t>
-      </w:r>
-      <w:r>
-        <w:t>Definitions</w:t>
-      </w:r>
-      <w:proofErr w:type="gramEnd"/>
-      <w:r>
-        <w:t xml:space="preserve"> and Acronyms</w:t>
+        <w:t>1.4.</w:t>
+      </w:r>
+      <w:r>
+        <w:t>Definitions and Acronyms</w:t>
       </w:r>
     </w:p>
     <w:p>
@@ -948,17 +936,12 @@
       <w:pPr>
         <w:pStyle w:val="Heading1"/>
       </w:pPr>
-      <w:proofErr w:type="gramStart"/>
       <w:r>
         <w:lastRenderedPageBreak/>
         <w:t>2.</w:t>
       </w:r>
       <w:r>
-        <w:t>Use</w:t>
-      </w:r>
-      <w:proofErr w:type="gramEnd"/>
-      <w:r>
-        <w:t xml:space="preserve"> Cases</w:t>
+        <w:t>Use Cases</w:t>
       </w:r>
     </w:p>
     <w:p>
@@ -966,16 +949,11 @@
         <w:pStyle w:val="Heading2"/>
       </w:pPr>
       <w:r>
-        <w:t>2.1</w:t>
-      </w:r>
-      <w:proofErr w:type="gramStart"/>
-      <w:r>
-        <w:t>.</w:t>
+        <w:t>2.1.</w:t>
       </w:r>
       <w:r>
         <w:t>Actors</w:t>
       </w:r>
-      <w:proofErr w:type="gramEnd"/>
     </w:p>
     <w:p>
       <w:pPr>
@@ -1026,15 +1004,7 @@
         <w:jc w:val="both"/>
       </w:pPr>
       <w:r>
-        <w:t xml:space="preserve">The database is the local data saved on the Users </w:t>
-      </w:r>
-      <w:proofErr w:type="gramStart"/>
-      <w:r>
-        <w:t>computer,</w:t>
-      </w:r>
-      <w:proofErr w:type="gramEnd"/>
-      <w:r>
-        <w:t xml:space="preserve"> this is how the system under design manages</w:t>
+        <w:t>The database is the local data saved on the Users computer, this is how the system under design manages</w:t>
       </w:r>
       <w:r>
         <w:t xml:space="preserve"> </w:t>
@@ -1051,270 +1021,114 @@
     </w:p>
     <w:p>
       <w:pPr>
-        <w:pStyle w:val="Heading3"/>
-        <w:jc w:val="both"/>
-      </w:pPr>
-      <w:r>
-        <w:t>2.1.3 System Under</w:t>
+        <w:pStyle w:val="Heading2"/>
+      </w:pPr>
+      <w:r>
+        <w:t>2.2.</w:t>
+      </w:r>
+      <w:r>
+        <w:t>List of Use Cases</w:t>
+      </w:r>
+    </w:p>
+    <w:p>
+      <w:pPr>
+        <w:pStyle w:val="ListParagraph"/>
+      </w:pPr>
+      <w:r>
+        <w:t>2.2.1</w:t>
       </w:r>
       <w:r>
         <w:t xml:space="preserve"> </w:t>
       </w:r>
       <w:r>
-        <w:t>design</w:t>
-      </w:r>
-    </w:p>
-    <w:p>
-      <w:pPr>
-        <w:jc w:val="both"/>
-      </w:pPr>
-      <w:r>
-        <w:t>The system under design is the educational game and its interactions with</w:t>
-      </w:r>
-      <w:r>
-        <w:t xml:space="preserve"> its</w:t>
-      </w:r>
-      <w:r>
-        <w:t xml:space="preserve"> </w:t>
-      </w:r>
-      <w:r>
-        <w:t xml:space="preserve">component </w:t>
-      </w:r>
-      <w:r>
-        <w:t xml:space="preserve">subsystems that </w:t>
-      </w:r>
-      <w:r>
-        <w:t>are</w:t>
-      </w:r>
-      <w:r>
-        <w:t xml:space="preserve"> being created.</w:t>
-      </w:r>
-      <w:r>
-        <w:t xml:space="preserve"> This actor represents the system and the actions it takes</w:t>
-      </w:r>
-      <w:r>
-        <w:t>.</w:t>
+        <w:t>Navigate Menu</w:t>
+      </w:r>
+    </w:p>
+    <w:p>
+      <w:pPr>
+        <w:pStyle w:val="ListParagraph"/>
+      </w:pPr>
+      <w:r>
+        <w:t>2.2.2.Start Game</w:t>
+      </w:r>
+    </w:p>
+    <w:p>
+      <w:pPr>
+        <w:pStyle w:val="ListParagraph"/>
+      </w:pPr>
+      <w:r>
+        <w:t>2.2.3.Play Game</w:t>
+      </w:r>
+    </w:p>
+    <w:p>
+      <w:pPr>
+        <w:pStyle w:val="ListParagraph"/>
+      </w:pPr>
+      <w:r>
+        <w:t>2.2.4.Move creature</w:t>
+      </w:r>
+    </w:p>
+    <w:p>
+      <w:pPr>
+        <w:pStyle w:val="ListParagraph"/>
+      </w:pPr>
+      <w:r>
+        <w:t>2.2.5.Creature attack</w:t>
+      </w:r>
+    </w:p>
+    <w:p>
+      <w:pPr>
+        <w:pStyle w:val="ListParagraph"/>
+      </w:pPr>
+      <w:r>
+        <w:t>2.2.6.Creature Death</w:t>
+      </w:r>
+    </w:p>
+    <w:p>
+      <w:pPr>
+        <w:pStyle w:val="ListParagraph"/>
+      </w:pPr>
+      <w:r>
+        <w:t>2.2.7.Pick up DNA</w:t>
+      </w:r>
+    </w:p>
+    <w:p>
+      <w:pPr>
+        <w:pStyle w:val="ListParagraph"/>
+      </w:pPr>
+      <w:r>
+        <w:t>2.2.8.Pause Game</w:t>
+      </w:r>
+    </w:p>
+    <w:p>
+      <w:pPr>
+        <w:pStyle w:val="ListParagraph"/>
+      </w:pPr>
+      <w:r>
+        <w:t>2.2.9.End game</w:t>
       </w:r>
     </w:p>
     <w:p>
       <w:pPr>
         <w:pStyle w:val="Heading2"/>
-      </w:pPr>
-      <w:r>
-        <w:t>2.2</w:t>
-      </w:r>
-      <w:proofErr w:type="gramStart"/>
-      <w:r>
-        <w:t>.</w:t>
-      </w:r>
-      <w:r>
-        <w:t>List</w:t>
-      </w:r>
-      <w:proofErr w:type="gramEnd"/>
-      <w:r>
-        <w:t xml:space="preserve"> of Use Cases</w:t>
-      </w:r>
-    </w:p>
-    <w:p>
-      <w:pPr>
-        <w:pStyle w:val="Heading3"/>
-      </w:pPr>
-      <w:r>
-        <w:t>Primary Use Case</w:t>
-      </w:r>
-    </w:p>
-    <w:p>
-      <w:pPr>
-        <w:pStyle w:val="ListParagraph"/>
-      </w:pPr>
-      <w:r>
-        <w:t>2.2.1</w:t>
-      </w:r>
-      <w:r>
-        <w:t xml:space="preserve"> </w:t>
-      </w:r>
-      <w:r>
-        <w:t>Navigate Menu</w:t>
-      </w:r>
-    </w:p>
-    <w:p>
-      <w:pPr>
-        <w:pStyle w:val="ListParagraph"/>
-      </w:pPr>
-      <w:r>
-        <w:t>2.2.2</w:t>
-      </w:r>
-      <w:proofErr w:type="gramStart"/>
-      <w:r>
-        <w:t>.Start</w:t>
-      </w:r>
-      <w:proofErr w:type="gramEnd"/>
-      <w:r>
-        <w:t xml:space="preserve"> Game</w:t>
-      </w:r>
-    </w:p>
-    <w:p>
-      <w:pPr>
-        <w:pStyle w:val="ListParagraph"/>
-      </w:pPr>
-      <w:r>
-        <w:t>2.2.3</w:t>
-      </w:r>
-      <w:proofErr w:type="gramStart"/>
-      <w:r>
-        <w:t>.Play</w:t>
-      </w:r>
-      <w:proofErr w:type="gramEnd"/>
-      <w:r>
-        <w:t xml:space="preserve"> Game</w:t>
-      </w:r>
-    </w:p>
-    <w:p>
-      <w:pPr>
-        <w:pStyle w:val="ListParagraph"/>
-      </w:pPr>
-      <w:r>
-        <w:t>2.2.4</w:t>
-      </w:r>
-      <w:proofErr w:type="gramStart"/>
-      <w:r>
-        <w:t>.Move</w:t>
-      </w:r>
-      <w:proofErr w:type="gramEnd"/>
-      <w:r>
-        <w:t xml:space="preserve"> creature</w:t>
-      </w:r>
-    </w:p>
-    <w:p>
-      <w:pPr>
-        <w:pStyle w:val="ListParagraph"/>
-      </w:pPr>
-      <w:r>
-        <w:t>2.2.5</w:t>
-      </w:r>
-      <w:proofErr w:type="gramStart"/>
-      <w:r>
-        <w:t>.Creature</w:t>
-      </w:r>
-      <w:proofErr w:type="gramEnd"/>
-      <w:r>
-        <w:t xml:space="preserve"> attack</w:t>
-      </w:r>
-    </w:p>
-    <w:p>
-      <w:pPr>
-        <w:pStyle w:val="ListParagraph"/>
-      </w:pPr>
-      <w:r>
-        <w:t>2.2.6</w:t>
-      </w:r>
-      <w:proofErr w:type="gramStart"/>
-      <w:r>
-        <w:t>.Creature</w:t>
-      </w:r>
-      <w:proofErr w:type="gramEnd"/>
-      <w:r>
-        <w:t xml:space="preserve"> Death</w:t>
-      </w:r>
-    </w:p>
-    <w:p>
-      <w:pPr>
-        <w:pStyle w:val="ListParagraph"/>
-      </w:pPr>
-      <w:r>
-        <w:t>2.2.7</w:t>
-      </w:r>
-      <w:proofErr w:type="gramStart"/>
-      <w:r>
-        <w:t>.Pick</w:t>
-      </w:r>
-      <w:proofErr w:type="gramEnd"/>
-      <w:r>
-        <w:t xml:space="preserve"> up DNA</w:t>
-      </w:r>
-    </w:p>
-    <w:p>
-      <w:pPr>
-        <w:pStyle w:val="ListParagraph"/>
-      </w:pPr>
-      <w:r>
-        <w:t>2.2.8</w:t>
-      </w:r>
-      <w:proofErr w:type="gramStart"/>
-      <w:r>
-        <w:t>.Pause</w:t>
-      </w:r>
-      <w:proofErr w:type="gramEnd"/>
-      <w:r>
-        <w:t xml:space="preserve"> Game</w:t>
-      </w:r>
-    </w:p>
-    <w:p>
-      <w:pPr>
-        <w:pStyle w:val="ListParagraph"/>
-      </w:pPr>
-      <w:r>
-        <w:t>2.2.9</w:t>
-      </w:r>
-      <w:proofErr w:type="gramStart"/>
-      <w:r>
-        <w:t>.End</w:t>
-      </w:r>
-      <w:proofErr w:type="gramEnd"/>
-      <w:r>
-        <w:t xml:space="preserve"> game</w:t>
-      </w:r>
-    </w:p>
-    <w:p>
-      <w:pPr>
-        <w:rPr>
-          <w:caps/>
-          <w:color w:val="632423" w:themeColor="accent2" w:themeShade="80"/>
-          <w:spacing w:val="15"/>
-          <w:sz w:val="24"/>
-          <w:szCs w:val="24"/>
-        </w:rPr>
-      </w:pPr>
-      <w:r>
-        <w:br w:type="page"/>
-      </w:r>
-    </w:p>
-    <w:p>
-      <w:pPr>
-        <w:pStyle w:val="Heading2"/>
-      </w:pPr>
-      <w:r>
-        <w:lastRenderedPageBreak/>
-        <w:t>2.3</w:t>
-      </w:r>
-      <w:proofErr w:type="gramStart"/>
-      <w:r>
-        <w:t>.</w:t>
-      </w:r>
-      <w:r>
-        <w:t>Use</w:t>
-      </w:r>
-      <w:proofErr w:type="gramEnd"/>
-      <w:r>
-        <w:t xml:space="preserve"> Case Diagram</w:t>
-      </w:r>
-    </w:p>
-    <w:p>
-      <w:pPr>
-        <w:pStyle w:val="Heading3"/>
-      </w:pPr>
-      <w:r>
-        <w:t>Primary use case diagram</w:t>
+        <w:pBdr>
+          <w:bottom w:val="single" w:sz="4" w:space="0" w:color="622423" w:themeColor="accent2" w:themeShade="7F"/>
+        </w:pBdr>
+      </w:pPr>
+      <w:r>
+        <w:t>2.3.</w:t>
+      </w:r>
+      <w:r>
+        <w:t>Use Case Diagram</w:t>
       </w:r>
     </w:p>
     <w:p>
       <w:r>
         <w:rPr>
           <w:noProof/>
-          <w:lang w:val="en-AU" w:eastAsia="en-AU"/>
         </w:rPr>
         <w:drawing>
-          <wp:inline distT="0" distB="0" distL="0" distR="0" wp14:anchorId="27670642" wp14:editId="14270F83">
+          <wp:inline distT="0" distB="0" distL="0" distR="0" wp14:anchorId="27670642" wp14:editId="4369B631">
             <wp:extent cx="5270500" cy="3043360"/>
             <wp:effectExtent l="0" t="0" r="0" b="5080"/>
             <wp:docPr id="5" name="Picture 2"/>
@@ -1368,18 +1182,11 @@
         <w:pStyle w:val="Heading2"/>
       </w:pPr>
       <w:r>
-        <w:t>2.4</w:t>
-      </w:r>
-      <w:proofErr w:type="gramStart"/>
-      <w:r>
-        <w:t>.</w:t>
-      </w:r>
-      <w:r>
-        <w:t>Use</w:t>
-      </w:r>
-      <w:proofErr w:type="gramEnd"/>
-      <w:r>
-        <w:t xml:space="preserve"> Cases</w:t>
+        <w:lastRenderedPageBreak/>
+        <w:t>2.4.</w:t>
+      </w:r>
+      <w:r>
+        <w:t>Use Cases</w:t>
       </w:r>
     </w:p>
     <w:tbl>
@@ -1671,7 +1478,6 @@
               </w:numPr>
             </w:pPr>
             <w:r>
-              <w:lastRenderedPageBreak/>
               <w:t>Exits Menu screen.</w:t>
             </w:r>
           </w:p>
@@ -1867,6 +1673,7 @@
               <w:pStyle w:val="ListParagraph"/>
             </w:pPr>
             <w:r>
+              <w:lastRenderedPageBreak/>
               <w:t>2c. User selects ‘How To’ option</w:t>
             </w:r>
           </w:p>
@@ -2074,16 +1881,7 @@
               <w:outlineLvl w:val="3"/>
             </w:pPr>
             <w:r>
-              <w:lastRenderedPageBreak/>
-              <w:t>2.4.2</w:t>
-            </w:r>
-            <w:proofErr w:type="gramStart"/>
-            <w:r>
-              <w:t>.Start</w:t>
-            </w:r>
-            <w:proofErr w:type="gramEnd"/>
-            <w:r>
-              <w:t xml:space="preserve"> Game</w:t>
+              <w:t>2.4.2.Start Game</w:t>
             </w:r>
           </w:p>
           <w:p>
@@ -2341,6 +2139,7 @@
               <w:rPr>
                 <w:rStyle w:val="Strong"/>
               </w:rPr>
+              <w:lastRenderedPageBreak/>
               <w:t>Extensions</w:t>
             </w:r>
           </w:p>
@@ -2418,15 +2217,7 @@
               <w:outlineLvl w:val="3"/>
             </w:pPr>
             <w:r>
-              <w:t>2.4.3</w:t>
-            </w:r>
-            <w:proofErr w:type="gramStart"/>
-            <w:r>
-              <w:t>.Play</w:t>
-            </w:r>
-            <w:proofErr w:type="gramEnd"/>
-            <w:r>
-              <w:t xml:space="preserve"> Game</w:t>
+              <w:t>2.4.3.Play Game</w:t>
             </w:r>
           </w:p>
           <w:p>
@@ -2759,15 +2550,7 @@
               <w:outlineLvl w:val="3"/>
             </w:pPr>
             <w:r>
-              <w:t>2.4.4</w:t>
-            </w:r>
-            <w:proofErr w:type="gramStart"/>
-            <w:r>
-              <w:t>.Move</w:t>
-            </w:r>
-            <w:proofErr w:type="gramEnd"/>
-            <w:r>
-              <w:t xml:space="preserve"> creature</w:t>
+              <w:t>2.4.4.Move creature</w:t>
             </w:r>
           </w:p>
           <w:p>
@@ -2876,6 +2659,7 @@
               <w:ind w:left="720"/>
             </w:pPr>
             <w:r>
+              <w:lastRenderedPageBreak/>
               <w:t>The game is being displayed.</w:t>
             </w:r>
           </w:p>
@@ -3041,15 +2825,7 @@
               <w:outlineLvl w:val="3"/>
             </w:pPr>
             <w:r>
-              <w:t>2.4.5</w:t>
-            </w:r>
-            <w:proofErr w:type="gramStart"/>
-            <w:r>
-              <w:t>.Creature</w:t>
-            </w:r>
-            <w:proofErr w:type="gramEnd"/>
-            <w:r>
-              <w:t xml:space="preserve"> attack</w:t>
+              <w:t>2.4.5.Creature attack</w:t>
             </w:r>
           </w:p>
           <w:p>
@@ -3130,7 +2906,6 @@
               <w:pStyle w:val="ListParagraph"/>
             </w:pPr>
             <w:r>
-              <w:lastRenderedPageBreak/>
               <w:t>User has started a game and it is currently being displayed on the screen</w:t>
             </w:r>
           </w:p>
@@ -3305,6 +3080,7 @@
               <w:outlineLvl w:val="3"/>
             </w:pPr>
             <w:r>
+              <w:lastRenderedPageBreak/>
               <w:t>2.4.6.</w:t>
             </w:r>
             <w:r>
@@ -3600,7 +3376,6 @@
               <w:pStyle w:val="ListParagraph"/>
             </w:pPr>
             <w:r>
-              <w:lastRenderedPageBreak/>
               <w:t>Database</w:t>
             </w:r>
           </w:p>
@@ -3839,6 +3614,7 @@
               <w:rPr>
                 <w:bCs/>
               </w:rPr>
+              <w:lastRenderedPageBreak/>
               <w:t>None</w:t>
             </w:r>
           </w:p>
@@ -3937,15 +3713,7 @@
               <w:pStyle w:val="ListParagraph"/>
             </w:pPr>
             <w:r>
-              <w:t xml:space="preserve">User – Wants to </w:t>
-            </w:r>
-            <w:proofErr w:type="gramStart"/>
-            <w:r>
-              <w:t>pause</w:t>
-            </w:r>
-            <w:proofErr w:type="gramEnd"/>
-            <w:r>
-              <w:t xml:space="preserve"> the game so they can resume it later.</w:t>
+              <w:t>User – Wants to pause the game so they can resume it later.</w:t>
             </w:r>
           </w:p>
           <w:p>
@@ -4150,7 +3918,6 @@
               <w:ind w:left="720"/>
             </w:pPr>
             <w:r>
-              <w:lastRenderedPageBreak/>
               <w:t>5a. User selects “end game” option</w:t>
             </w:r>
           </w:p>
@@ -4361,6 +4128,7 @@
               <w:rPr>
                 <w:rStyle w:val="Strong"/>
               </w:rPr>
+              <w:lastRenderedPageBreak/>
               <w:t>Basic flow</w:t>
             </w:r>
           </w:p>
@@ -4470,7 +4238,7 @@
         <w:t xml:space="preserve"> </w:t>
       </w:r>
       <w:r>
-        <w:t>System</w:t>
+        <w:t>Analysis</w:t>
       </w:r>
       <w:r>
         <w:rPr>
@@ -4501,7 +4269,6 @@
       <w:r>
         <w:rPr>
           <w:noProof/>
-          <w:lang w:val="en-AU" w:eastAsia="en-AU"/>
         </w:rPr>
         <w:drawing>
           <wp:inline distT="0" distB="0" distL="0" distR="0" wp14:anchorId="4A0D74C6" wp14:editId="6AB9B4AA">
@@ -4569,7 +4336,6 @@
       <w:r>
         <w:rPr>
           <w:noProof/>
-          <w:lang w:val="en-AU" w:eastAsia="en-AU"/>
         </w:rPr>
         <w:lastRenderedPageBreak/>
         <w:drawing>
@@ -4679,11 +4445,13 @@
     <w:p>
       <w:pPr>
         <w:pStyle w:val="Heading3"/>
-        <w:numPr>
-          <w:ilvl w:val="2"/>
-          <w:numId w:val="44"/>
-        </w:numPr>
-      </w:pPr>
+      </w:pPr>
+      <w:r>
+        <w:t>3.3.2.</w:t>
+      </w:r>
+      <w:r>
+        <w:t xml:space="preserve"> </w:t>
+      </w:r>
       <w:r>
         <w:t>Slick</w:t>
       </w:r>
@@ -4710,13 +4478,19 @@
       <w:r>
         <w:t xml:space="preserve">, </w:t>
       </w:r>
+      <w:r>
+        <w:t>the</w:t>
+      </w:r>
+      <w:r>
+        <w:t xml:space="preserve"> update and </w:t>
+      </w:r>
       <w:proofErr w:type="gramStart"/>
       <w:r>
-        <w:t>the</w:t>
+        <w:t>render</w:t>
       </w:r>
       <w:proofErr w:type="gramEnd"/>
       <w:r>
-        <w:t xml:space="preserve"> update and render mechanisms</w:t>
+        <w:t xml:space="preserve"> mechanisms</w:t>
       </w:r>
       <w:r>
         <w:t xml:space="preserve">, and a </w:t>
@@ -4734,11 +4508,13 @@
     <w:p>
       <w:pPr>
         <w:pStyle w:val="Heading3"/>
-        <w:numPr>
-          <w:ilvl w:val="2"/>
-          <w:numId w:val="44"/>
-        </w:numPr>
-      </w:pPr>
+      </w:pPr>
+      <w:r>
+        <w:t>3.3.3.</w:t>
+      </w:r>
+      <w:r>
+        <w:t xml:space="preserve"> </w:t>
+      </w:r>
       <w:r>
         <w:t>JBox2d</w:t>
       </w:r>
@@ -5027,7 +4803,6 @@
       <w:r>
         <w:rPr>
           <w:noProof/>
-          <w:lang w:val="en-AU" w:eastAsia="en-AU"/>
         </w:rPr>
         <w:drawing>
           <wp:inline distT="0" distB="0" distL="0" distR="0" wp14:anchorId="6D33119D" wp14:editId="5B37B30A">
@@ -5099,7 +4874,6 @@
       <w:r>
         <w:rPr>
           <w:noProof/>
-          <w:lang w:val="en-AU" w:eastAsia="en-AU"/>
         </w:rPr>
         <w:lastRenderedPageBreak/>
         <w:drawing>
@@ -5179,7 +4953,6 @@
       <w:r>
         <w:rPr>
           <w:noProof/>
-          <w:lang w:val="en-AU" w:eastAsia="en-AU"/>
         </w:rPr>
         <w:drawing>
           <wp:inline distT="0" distB="0" distL="0" distR="0" wp14:anchorId="46DBCF71" wp14:editId="79B1F0CC">
@@ -5255,7 +5028,6 @@
       <w:r>
         <w:rPr>
           <w:noProof/>
-          <w:lang w:val="en-AU" w:eastAsia="en-AU"/>
         </w:rPr>
         <w:drawing>
           <wp:inline distT="0" distB="0" distL="0" distR="0" wp14:anchorId="3A6FBEA4" wp14:editId="6BF16F38">
@@ -5398,7 +5170,6 @@
       <w:r>
         <w:rPr>
           <w:noProof/>
-          <w:lang w:val="en-AU" w:eastAsia="en-AU"/>
         </w:rPr>
         <w:drawing>
           <wp:inline distT="0" distB="0" distL="0" distR="0" wp14:anchorId="0482A08D" wp14:editId="40889B70">
@@ -5454,7 +5225,6 @@
       <w:r>
         <w:rPr>
           <w:noProof/>
-          <w:lang w:val="en-AU" w:eastAsia="en-AU"/>
         </w:rPr>
         <w:drawing>
           <wp:inline distT="0" distB="0" distL="0" distR="0" wp14:anchorId="7E89BC9A" wp14:editId="0036754F">
@@ -5511,13 +5281,7 @@
         <w:pStyle w:val="Heading3"/>
       </w:pPr>
       <w:r>
-        <w:t xml:space="preserve">5.3.1. </w:t>
-      </w:r>
-      <w:r>
-        <w:t>GamePlay</w:t>
-      </w:r>
-      <w:r>
-        <w:t xml:space="preserve"> state diagram</w:t>
+        <w:t>5.3.1. GamePlay state diagram</w:t>
       </w:r>
     </w:p>
     <w:p>
@@ -5533,7 +5297,6 @@
       <w:r>
         <w:rPr>
           <w:noProof/>
-          <w:lang w:val="en-AU" w:eastAsia="en-AU"/>
         </w:rPr>
         <w:lastRenderedPageBreak/>
         <w:drawing>
@@ -5691,9 +5454,9 @@
       </w:r>
     </w:p>
     <w:p>
-      <w:r>
-        <w:tab/>
-      </w:r>
+      <w:pPr>
+        <w:pStyle w:val="ListParagraph"/>
+      </w:pPr>
       <w:proofErr w:type="spellStart"/>
       <w:proofErr w:type="gramStart"/>
       <w:r>
@@ -5844,8 +5607,6 @@
     <w:p>
       <w:pPr>
         <w:pStyle w:val="ListParagraph"/>
-        <w:ind w:left="0"/>
-        <w:jc w:val="both"/>
       </w:pPr>
       <w:r>
         <w:t xml:space="preserve">The first object to be initialized shall be the </w:t>
@@ -5906,79 +5667,201 @@
         <w:t xml:space="preserve"> </w:t>
       </w:r>
       <w:r>
-        <w:t>Highscores</w:t>
-      </w:r>
-    </w:p>
-    <w:p/>
+        <w:t>Gamestats</w:t>
+      </w:r>
+    </w:p>
+    <w:p>
+      <w:proofErr w:type="spellStart"/>
+      <w:r>
+        <w:t>GameStats</w:t>
+      </w:r>
+      <w:proofErr w:type="spellEnd"/>
+      <w:r>
+        <w:t xml:space="preserve"> is a singleton object that manages the permanent </w:t>
+      </w:r>
+      <w:r>
+        <w:t>data stored by the system</w:t>
+      </w:r>
+      <w:r>
+        <w:t>.</w:t>
+      </w:r>
+    </w:p>
+    <w:p>
+      <w:pPr>
+        <w:pStyle w:val="ListParagraph"/>
+      </w:pPr>
+      <w:r>
+        <w:t>The data to be stored is</w:t>
+      </w:r>
+      <w:r>
+        <w:t xml:space="preserve"> </w:t>
+      </w:r>
+      <w:r>
+        <w:t>scores</w:t>
+      </w:r>
+      <w:r>
+        <w:t>,</w:t>
+      </w:r>
+      <w:r>
+        <w:t xml:space="preserve"> a</w:t>
+      </w:r>
+      <w:r>
+        <w:t>chievements, and stat</w:t>
+      </w:r>
+      <w:r>
+        <w:t>istic counters for achievements.</w:t>
+      </w:r>
+    </w:p>
+    <w:p>
+      <w:pPr>
+        <w:pStyle w:val="ListParagraph"/>
+      </w:pPr>
+      <w:r>
+        <w:t>B</w:t>
+      </w:r>
+      <w:r>
+        <w:t xml:space="preserve">oth </w:t>
+      </w:r>
+      <w:proofErr w:type="spellStart"/>
+      <w:r>
+        <w:t>GameWorld</w:t>
+      </w:r>
+      <w:proofErr w:type="spellEnd"/>
+      <w:r>
+        <w:t xml:space="preserve"> and Menu have a reference to the </w:t>
+      </w:r>
+      <w:proofErr w:type="spellStart"/>
+      <w:r>
+        <w:t>GameStats</w:t>
+      </w:r>
+      <w:proofErr w:type="spellEnd"/>
+      <w:r>
+        <w:t xml:space="preserve"> object.</w:t>
+      </w:r>
+    </w:p>
+    <w:p>
+      <w:pPr>
+        <w:pStyle w:val="ListParagraph"/>
+      </w:pPr>
+      <w:r>
+        <w:t xml:space="preserve">At the end game state </w:t>
+      </w:r>
+      <w:proofErr w:type="spellStart"/>
+      <w:proofErr w:type="gramStart"/>
+      <w:r>
+        <w:t>GameStats.writeData</w:t>
+      </w:r>
+      <w:proofErr w:type="spellEnd"/>
+      <w:r>
+        <w:t>(</w:t>
+      </w:r>
+      <w:proofErr w:type="gramEnd"/>
+      <w:r>
+        <w:t xml:space="preserve">) </w:t>
+      </w:r>
+      <w:r>
+        <w:t>shall</w:t>
+      </w:r>
+      <w:r>
+        <w:t xml:space="preserve"> be called. </w:t>
+      </w:r>
+    </w:p>
+    <w:p>
+      <w:pPr>
+        <w:pStyle w:val="ListParagraph"/>
+      </w:pPr>
+      <w:r>
+        <w:t xml:space="preserve">On game startup </w:t>
+      </w:r>
+      <w:proofErr w:type="spellStart"/>
+      <w:proofErr w:type="gramStart"/>
+      <w:r>
+        <w:t>GameStats.readData</w:t>
+      </w:r>
+      <w:proofErr w:type="spellEnd"/>
+      <w:r>
+        <w:t>(</w:t>
+      </w:r>
+      <w:proofErr w:type="gramEnd"/>
+      <w:r>
+        <w:t xml:space="preserve">) </w:t>
+      </w:r>
+      <w:r>
+        <w:t>shall</w:t>
+      </w:r>
+      <w:r>
+        <w:t xml:space="preserve"> be called.</w:t>
+      </w:r>
+    </w:p>
+    <w:p>
+      <w:pPr>
+        <w:pStyle w:val="Heading2"/>
+      </w:pPr>
+      <w:r>
+        <w:t>6.2.</w:t>
+      </w:r>
+      <w:r>
+        <w:t xml:space="preserve"> </w:t>
+      </w:r>
+      <w:r>
+        <w:t>Data Dictionary</w:t>
+      </w:r>
+    </w:p>
     <w:p>
       <w:pPr>
         <w:pStyle w:val="Heading4"/>
       </w:pPr>
       <w:r>
-        <w:t>6</w:t>
-      </w:r>
-      <w:r>
-        <w:t>.1.2.2.</w:t>
+        <w:t>6.2.1</w:t>
+      </w:r>
+      <w:r>
+        <w:t>.</w:t>
       </w:r>
       <w:r>
         <w:t xml:space="preserve"> </w:t>
       </w:r>
       <w:r>
-        <w:t>Achievements</w:t>
-      </w:r>
-    </w:p>
-    <w:p>
-      <w:pPr>
-        <w:pStyle w:val="Heading2"/>
-      </w:pPr>
-      <w:r>
-        <w:t>6.2.</w:t>
+        <w:t>Body</w:t>
+      </w:r>
+    </w:p>
+    <w:p>
+      <w:proofErr w:type="gramStart"/>
+      <w:r>
+        <w:t>a</w:t>
+      </w:r>
+      <w:proofErr w:type="gramEnd"/>
+      <w:r>
+        <w:t xml:space="preserve"> Body is a </w:t>
+      </w:r>
+      <w:r>
+        <w:t>JBOX2d object</w:t>
+      </w:r>
+      <w:r>
+        <w:t>, this</w:t>
+      </w:r>
+      <w:r>
+        <w:t xml:space="preserve"> populate</w:t>
+      </w:r>
+      <w:r>
+        <w:t>s</w:t>
       </w:r>
       <w:r>
         <w:t xml:space="preserve"> </w:t>
       </w:r>
       <w:r>
-        <w:t>Data Dictionary</w:t>
-      </w:r>
-    </w:p>
-    <w:p>
-      <w:pPr>
-        <w:pStyle w:val="Heading4"/>
-      </w:pPr>
-      <w:r>
-        <w:t>6.2.1</w:t>
-      </w:r>
+        <w:t xml:space="preserve">the </w:t>
+      </w:r>
+      <w:proofErr w:type="spellStart"/>
+      <w:r>
+        <w:t>physicsW</w:t>
+      </w:r>
+      <w:r>
+        <w:t>orld</w:t>
+      </w:r>
+      <w:proofErr w:type="spellEnd"/>
       <w:r>
         <w:t>.</w:t>
       </w:r>
-      <w:r>
-        <w:t xml:space="preserve"> </w:t>
-      </w:r>
-      <w:r>
-        <w:t>Body</w:t>
-      </w:r>
-    </w:p>
-    <w:p>
-      <w:r>
-        <w:t>Are</w:t>
-      </w:r>
-      <w:r>
-        <w:t xml:space="preserve"> JBOX2d object</w:t>
-      </w:r>
-      <w:r>
-        <w:t>s</w:t>
-      </w:r>
-      <w:r>
-        <w:t xml:space="preserve"> that populate </w:t>
-      </w:r>
-      <w:r>
-        <w:t xml:space="preserve">the physics </w:t>
-      </w:r>
-      <w:proofErr w:type="gramStart"/>
-      <w:r>
-        <w:t>world.</w:t>
-      </w:r>
-      <w:proofErr w:type="gramEnd"/>
       <w:r>
         <w:t xml:space="preserve"> </w:t>
       </w:r>
@@ -6009,19 +5892,7 @@
           <w:rPr>
             <w:rStyle w:val="Hyperlink"/>
           </w:rPr>
-          <w:t>https://code.goo</w:t>
-        </w:r>
-        <w:r>
-          <w:rPr>
-            <w:rStyle w:val="Hyperlink"/>
-          </w:rPr>
-          <w:t>g</w:t>
-        </w:r>
-        <w:r>
-          <w:rPr>
-            <w:rStyle w:val="Hyperlink"/>
-          </w:rPr>
-          <w:t>le.com/p/jbox2d/downloads/detail?name=jbox2d-library-2.1.2.0-javadoc.jar</w:t>
+          <w:t>https://code.google.com/p/jbox2d/downloads/detail?name=jbox2d-library-2.1.2.0-javadoc.jar</w:t>
         </w:r>
       </w:hyperlink>
     </w:p>
@@ -6049,11 +5920,8 @@
         <w:jc w:val="both"/>
       </w:pPr>
       <w:r>
-        <w:t xml:space="preserve">The DNA class consists of an attribute for each of the traits in the game. These are in the form of a tuple of two Booleans. The tuple represents a pair of alleles, one from each of its parent’s DNA. The two possible alleles in a gene are “has the trait” and “doesn’t have the </w:t>
-      </w:r>
-      <w:r>
         <w:lastRenderedPageBreak/>
-        <w:t>trait”, in which “has the trait” is always recessive and represented by true (whereas “doesn’t have the trait”, is always dominant and represented by false).</w:t>
+        <w:t>The DNA class consists of an attribute for each of the traits in the game. These are in the form of a tuple of two Booleans. The tuple represents a pair of alleles, one from each of its parent’s DNA. The two possible alleles in a gene are “has the trait” and “doesn’t have the trait”, in which “has the trait” is always recessive and represented by true (whereas “doesn’t have the trait”, is always dominant and represented by false).</w:t>
       </w:r>
     </w:p>
     <w:p>
@@ -7362,6 +7230,7 @@
         <w:ind w:left="1440"/>
       </w:pPr>
       <w:r>
+        <w:lastRenderedPageBreak/>
         <w:t>This is called on every time step to update the game object according to some delta</w:t>
       </w:r>
       <w:r>
@@ -7473,16 +7342,21 @@
       <w:r>
         <w:t>This is called on every time the object is to be drawn, it shall be the same for all game objects.</w:t>
       </w:r>
-      <w:r>
-        <w:br w:type="page"/>
-      </w:r>
-    </w:p>
+    </w:p>
+    <w:p>
+      <w:pPr>
+        <w:pStyle w:val="Heading4"/>
+      </w:pPr>
+      <w:r>
+        <w:t>6.2.4. Gamestats</w:t>
+      </w:r>
+    </w:p>
+    <w:p/>
     <w:p>
       <w:pPr>
         <w:pStyle w:val="Heading1"/>
       </w:pPr>
       <w:r>
-        <w:lastRenderedPageBreak/>
         <w:t>7</w:t>
       </w:r>
       <w:r>
@@ -7530,24 +7404,40 @@
         <w:t>Screen Images</w:t>
       </w:r>
     </w:p>
+    <w:p>
+      <w:pPr>
+        <w:pStyle w:val="Heading3"/>
+      </w:pPr>
+      <w:r>
+        <w:t>7.2.1.Main menu prototype</w:t>
+      </w:r>
+    </w:p>
+    <w:p>
+      <w:pPr>
+        <w:pStyle w:val="Heading2"/>
+      </w:pPr>
+      <w:r>
+        <w:t>7</w:t>
+      </w:r>
+      <w:r>
+        <w:t>.3.</w:t>
+      </w:r>
+      <w:r>
+        <w:t xml:space="preserve"> S</w:t>
+      </w:r>
+      <w:r>
+        <w:t>creen Objectives and Actions</w:t>
+      </w:r>
+    </w:p>
+    <w:p>
+      <w:pPr>
+        <w:pStyle w:val="Heading3"/>
+      </w:pPr>
+      <w:r>
+        <w:t>7.3.1.Main Menu</w:t>
+      </w:r>
+    </w:p>
     <w:p/>
-    <w:p>
-      <w:pPr>
-        <w:pStyle w:val="Heading2"/>
-      </w:pPr>
-      <w:r>
-        <w:t>7</w:t>
-      </w:r>
-      <w:r>
-        <w:t>.3.</w:t>
-      </w:r>
-      <w:r>
-        <w:t xml:space="preserve"> S</w:t>
-      </w:r>
-      <w:r>
-        <w:t>creen Objectives and Actions</w:t>
-      </w:r>
-    </w:p>
     <w:p>
       <w:pPr>
         <w:rPr>
@@ -7612,8 +7502,6 @@
       <w:r>
         <w:t xml:space="preserve"> inheritance, in which the two main principles are:</w:t>
       </w:r>
-      <w:bookmarkStart w:id="0" w:name="_GoBack"/>
-      <w:bookmarkEnd w:id="0"/>
     </w:p>
     <w:p>
       <w:r>
@@ -7835,13 +7723,8 @@
         </w:numPr>
       </w:pPr>
       <w:r>
-        <w:t xml:space="preserve">The </w:t>
-      </w:r>
-      <w:proofErr w:type="spellStart"/>
-      <w:r>
-        <w:t>to</w:t>
-      </w:r>
-      <w:proofErr w:type="spellEnd"/>
+        <w:t>The to</w:t>
+      </w:r>
       <w:r>
         <w:t xml:space="preserve"> maximum speed a creature can move</w:t>
       </w:r>
@@ -7950,15 +7833,7 @@
           </w:p>
           <w:p>
             <w:r>
-              <w:t xml:space="preserve">If the creature has the pair of </w:t>
-            </w:r>
-            <w:proofErr w:type="gramStart"/>
-            <w:r>
-              <w:t>alleles</w:t>
-            </w:r>
-            <w:proofErr w:type="gramEnd"/>
-            <w:r>
-              <w:t xml:space="preserve"> </w:t>
+              <w:t xml:space="preserve">If the creature has the pair of alleles </w:t>
             </w:r>
             <w:proofErr w:type="spellStart"/>
             <w:r>
@@ -7992,7 +7867,7 @@
 </file>
 
 <file path=word/endnotes.xml><?xml version="1.0" encoding="utf-8"?>
-<w:endnotes xmlns:wpc="http://schemas.microsoft.com/office/word/2010/wordprocessingCanvas" xmlns:mc="http://schemas.openxmlformats.org/markup-compatibility/2006" xmlns:o="urn:schemas-microsoft-com:office:office" xmlns:r="http://schemas.openxmlformats.org/officeDocument/2006/relationships" xmlns:m="http://schemas.openxmlformats.org/officeDocument/2006/math" xmlns:v="urn:schemas-microsoft-com:vml" xmlns:wp14="http://schemas.microsoft.com/office/word/2010/wordprocessingDrawing" xmlns:wp="http://schemas.openxmlformats.org/drawingml/2006/wordprocessingDrawing" xmlns:w10="urn:schemas-microsoft-com:office:word" xmlns:w="http://schemas.openxmlformats.org/wordprocessingml/2006/main" xmlns:w14="http://schemas.microsoft.com/office/word/2010/wordml" xmlns:wpg="http://schemas.microsoft.com/office/word/2010/wordprocessingGroup" xmlns:wpi="http://schemas.microsoft.com/office/word/2010/wordprocessingInk" xmlns:wne="http://schemas.microsoft.com/office/word/2006/wordml" xmlns:wps="http://schemas.microsoft.com/office/word/2010/wordprocessingShape" mc:Ignorable="w14 wp14">
+<w:endnotes xmlns:wpc="http://schemas.microsoft.com/office/word/2010/wordprocessingCanvas" xmlns:mo="http://schemas.microsoft.com/office/mac/office/2008/main" xmlns:mc="http://schemas.openxmlformats.org/markup-compatibility/2006" xmlns:mv="urn:schemas-microsoft-com:mac:vml" xmlns:o="urn:schemas-microsoft-com:office:office" xmlns:r="http://schemas.openxmlformats.org/officeDocument/2006/relationships" xmlns:m="http://schemas.openxmlformats.org/officeDocument/2006/math" xmlns:v="urn:schemas-microsoft-com:vml" xmlns:wp14="http://schemas.microsoft.com/office/word/2010/wordprocessingDrawing" xmlns:wp="http://schemas.openxmlformats.org/drawingml/2006/wordprocessingDrawing" xmlns:w10="urn:schemas-microsoft-com:office:word" xmlns:w="http://schemas.openxmlformats.org/wordprocessingml/2006/main" xmlns:w14="http://schemas.microsoft.com/office/word/2010/wordml" xmlns:wpg="http://schemas.microsoft.com/office/word/2010/wordprocessingGroup" xmlns:wpi="http://schemas.microsoft.com/office/word/2010/wordprocessingInk" xmlns:wne="http://schemas.microsoft.com/office/word/2006/wordml" xmlns:wps="http://schemas.microsoft.com/office/word/2010/wordprocessingShape" mc:Ignorable="w14 wp14">
   <w:endnote w:type="separator" w:id="-1">
     <w:p>
       <w:pPr>
@@ -8017,7 +7892,7 @@
 </file>
 
 <file path=word/footnotes.xml><?xml version="1.0" encoding="utf-8"?>
-<w:footnotes xmlns:wpc="http://schemas.microsoft.com/office/word/2010/wordprocessingCanvas" xmlns:mc="http://schemas.openxmlformats.org/markup-compatibility/2006" xmlns:o="urn:schemas-microsoft-com:office:office" xmlns:r="http://schemas.openxmlformats.org/officeDocument/2006/relationships" xmlns:m="http://schemas.openxmlformats.org/officeDocument/2006/math" xmlns:v="urn:schemas-microsoft-com:vml" xmlns:wp14="http://schemas.microsoft.com/office/word/2010/wordprocessingDrawing" xmlns:wp="http://schemas.openxmlformats.org/drawingml/2006/wordprocessingDrawing" xmlns:w10="urn:schemas-microsoft-com:office:word" xmlns:w="http://schemas.openxmlformats.org/wordprocessingml/2006/main" xmlns:w14="http://schemas.microsoft.com/office/word/2010/wordml" xmlns:wpg="http://schemas.microsoft.com/office/word/2010/wordprocessingGroup" xmlns:wpi="http://schemas.microsoft.com/office/word/2010/wordprocessingInk" xmlns:wne="http://schemas.microsoft.com/office/word/2006/wordml" xmlns:wps="http://schemas.microsoft.com/office/word/2010/wordprocessingShape" mc:Ignorable="w14 wp14">
+<w:footnotes xmlns:wpc="http://schemas.microsoft.com/office/word/2010/wordprocessingCanvas" xmlns:mo="http://schemas.microsoft.com/office/mac/office/2008/main" xmlns:mc="http://schemas.openxmlformats.org/markup-compatibility/2006" xmlns:mv="urn:schemas-microsoft-com:mac:vml" xmlns:o="urn:schemas-microsoft-com:office:office" xmlns:r="http://schemas.openxmlformats.org/officeDocument/2006/relationships" xmlns:m="http://schemas.openxmlformats.org/officeDocument/2006/math" xmlns:v="urn:schemas-microsoft-com:vml" xmlns:wp14="http://schemas.microsoft.com/office/word/2010/wordprocessingDrawing" xmlns:wp="http://schemas.openxmlformats.org/drawingml/2006/wordprocessingDrawing" xmlns:w10="urn:schemas-microsoft-com:office:word" xmlns:w="http://schemas.openxmlformats.org/wordprocessingml/2006/main" xmlns:w14="http://schemas.microsoft.com/office/word/2010/wordml" xmlns:wpg="http://schemas.microsoft.com/office/word/2010/wordprocessingGroup" xmlns:wpi="http://schemas.microsoft.com/office/word/2010/wordprocessingInk" xmlns:wne="http://schemas.microsoft.com/office/word/2006/wordml" xmlns:wps="http://schemas.microsoft.com/office/word/2010/wordprocessingShape" mc:Ignorable="w14 wp14">
   <w:footnote w:type="separator" w:id="-1">
     <w:p>
       <w:pPr>
@@ -8042,7 +7917,7 @@
 </file>
 
 <file path=word/numbering.xml><?xml version="1.0" encoding="utf-8"?>
-<w:numbering xmlns:wpc="http://schemas.microsoft.com/office/word/2010/wordprocessingCanvas" xmlns:mc="http://schemas.openxmlformats.org/markup-compatibility/2006" xmlns:o="urn:schemas-microsoft-com:office:office" xmlns:r="http://schemas.openxmlformats.org/officeDocument/2006/relationships" xmlns:m="http://schemas.openxmlformats.org/officeDocument/2006/math" xmlns:v="urn:schemas-microsoft-com:vml" xmlns:wp14="http://schemas.microsoft.com/office/word/2010/wordprocessingDrawing" xmlns:wp="http://schemas.openxmlformats.org/drawingml/2006/wordprocessingDrawing" xmlns:w10="urn:schemas-microsoft-com:office:word" xmlns:w="http://schemas.openxmlformats.org/wordprocessingml/2006/main" xmlns:w14="http://schemas.microsoft.com/office/word/2010/wordml" xmlns:wpg="http://schemas.microsoft.com/office/word/2010/wordprocessingGroup" xmlns:wpi="http://schemas.microsoft.com/office/word/2010/wordprocessingInk" xmlns:wne="http://schemas.microsoft.com/office/word/2006/wordml" xmlns:wps="http://schemas.microsoft.com/office/word/2010/wordprocessingShape" mc:Ignorable="w14 wp14">
+<w:numbering xmlns:wpc="http://schemas.microsoft.com/office/word/2010/wordprocessingCanvas" xmlns:mo="http://schemas.microsoft.com/office/mac/office/2008/main" xmlns:mc="http://schemas.openxmlformats.org/markup-compatibility/2006" xmlns:mv="urn:schemas-microsoft-com:mac:vml" xmlns:o="urn:schemas-microsoft-com:office:office" xmlns:r="http://schemas.openxmlformats.org/officeDocument/2006/relationships" xmlns:m="http://schemas.openxmlformats.org/officeDocument/2006/math" xmlns:v="urn:schemas-microsoft-com:vml" xmlns:wp14="http://schemas.microsoft.com/office/word/2010/wordprocessingDrawing" xmlns:wp="http://schemas.openxmlformats.org/drawingml/2006/wordprocessingDrawing" xmlns:w10="urn:schemas-microsoft-com:office:word" xmlns:w="http://schemas.openxmlformats.org/wordprocessingml/2006/main" xmlns:w14="http://schemas.microsoft.com/office/word/2010/wordml" xmlns:wpg="http://schemas.microsoft.com/office/word/2010/wordprocessingGroup" xmlns:wpi="http://schemas.microsoft.com/office/word/2010/wordprocessingInk" xmlns:wne="http://schemas.microsoft.com/office/word/2006/wordml" xmlns:wps="http://schemas.microsoft.com/office/word/2010/wordprocessingShape" mc:Ignorable="w14 wp14">
   <w:abstractNum w:abstractNumId="0">
     <w:nsid w:val="00000001"/>
     <w:multiLevelType w:val="multilevel"/>
@@ -12614,7 +12489,7 @@
       </w:pPr>
     </w:pPrDefault>
   </w:docDefaults>
-  <w:latentStyles w:defLockedState="0" w:defUIPriority="99" w:defSemiHidden="1" w:defUnhideWhenUsed="1" w:defQFormat="0" w:count="267">
+  <w:latentStyles w:defLockedState="0" w:defUIPriority="99" w:defSemiHidden="1" w:defUnhideWhenUsed="1" w:defQFormat="0" w:count="276">
     <w:lsdException w:name="Normal" w:semiHidden="0" w:uiPriority="0" w:unhideWhenUsed="0" w:qFormat="1"/>
     <w:lsdException w:name="heading 1" w:semiHidden="0" w:uiPriority="9" w:unhideWhenUsed="0" w:qFormat="1"/>
     <w:lsdException w:name="heading 2" w:uiPriority="9" w:qFormat="1"/>
@@ -13526,7 +13401,7 @@
 </file>
 
 <file path=word/stylesWithEffects.xml><?xml version="1.0" encoding="utf-8"?>
-<w:styles xmlns:wpc="http://schemas.microsoft.com/office/word/2010/wordprocessingCanvas" xmlns:mc="http://schemas.openxmlformats.org/markup-compatibility/2006" xmlns:o="urn:schemas-microsoft-com:office:office" xmlns:r="http://schemas.openxmlformats.org/officeDocument/2006/relationships" xmlns:m="http://schemas.openxmlformats.org/officeDocument/2006/math" xmlns:v="urn:schemas-microsoft-com:vml" xmlns:wp14="http://schemas.microsoft.com/office/word/2010/wordprocessingDrawing" xmlns:wp="http://schemas.openxmlformats.org/drawingml/2006/wordprocessingDrawing" xmlns:w10="urn:schemas-microsoft-com:office:word" xmlns:w="http://schemas.openxmlformats.org/wordprocessingml/2006/main" xmlns:w14="http://schemas.microsoft.com/office/word/2010/wordml" xmlns:wpg="http://schemas.microsoft.com/office/word/2010/wordprocessingGroup" xmlns:wpi="http://schemas.microsoft.com/office/word/2010/wordprocessingInk" xmlns:wne="http://schemas.microsoft.com/office/word/2006/wordml" xmlns:wps="http://schemas.microsoft.com/office/word/2010/wordprocessingShape" mc:Ignorable="w14 wp14">
+<w:styles xmlns:wpc="http://schemas.microsoft.com/office/word/2010/wordprocessingCanvas" xmlns:mo="http://schemas.microsoft.com/office/mac/office/2008/main" xmlns:mc="http://schemas.openxmlformats.org/markup-compatibility/2006" xmlns:mv="urn:schemas-microsoft-com:mac:vml" xmlns:o="urn:schemas-microsoft-com:office:office" xmlns:r="http://schemas.openxmlformats.org/officeDocument/2006/relationships" xmlns:m="http://schemas.openxmlformats.org/officeDocument/2006/math" xmlns:v="urn:schemas-microsoft-com:vml" xmlns:wp14="http://schemas.microsoft.com/office/word/2010/wordprocessingDrawing" xmlns:wp="http://schemas.openxmlformats.org/drawingml/2006/wordprocessingDrawing" xmlns:w10="urn:schemas-microsoft-com:office:word" xmlns:w="http://schemas.openxmlformats.org/wordprocessingml/2006/main" xmlns:w14="http://schemas.microsoft.com/office/word/2010/wordml" xmlns:wpg="http://schemas.microsoft.com/office/word/2010/wordprocessingGroup" xmlns:wpi="http://schemas.microsoft.com/office/word/2010/wordprocessingInk" xmlns:wne="http://schemas.microsoft.com/office/word/2006/wordml" xmlns:wps="http://schemas.microsoft.com/office/word/2010/wordprocessingShape" mc:Ignorable="w14 wp14">
   <w:docDefaults>
     <w:rPrDefault>
       <w:rPr>
@@ -13542,7 +13417,7 @@
       </w:pPr>
     </w:pPrDefault>
   </w:docDefaults>
-  <w:latentStyles w:defLockedState="0" w:defUIPriority="99" w:defSemiHidden="1" w:defUnhideWhenUsed="1" w:defQFormat="0" w:count="267">
+  <w:latentStyles w:defLockedState="0" w:defUIPriority="99" w:defSemiHidden="1" w:defUnhideWhenUsed="1" w:defQFormat="0" w:count="276">
     <w:lsdException w:name="Normal" w:semiHidden="0" w:uiPriority="0" w:unhideWhenUsed="0" w:qFormat="1"/>
     <w:lsdException w:name="heading 1" w:semiHidden="0" w:uiPriority="9" w:unhideWhenUsed="0" w:qFormat="1"/>
     <w:lsdException w:name="heading 2" w:uiPriority="9" w:qFormat="1"/>

</xml_diff>

<commit_message>
Added ai state diagram to the design doc
</commit_message>
<xml_diff>
--- a/docs/Milestones/Submission 2/Serotope Design Document.docx
+++ b/docs/Milestones/Submission 2/Serotope Design Document.docx
@@ -1,6 +1,6 @@
 
 <file path=word/document.xml><?xml version="1.0" encoding="utf-8"?>
-<w:document xmlns:wpc="http://schemas.microsoft.com/office/word/2010/wordprocessingCanvas" xmlns:mo="http://schemas.microsoft.com/office/mac/office/2008/main" xmlns:mc="http://schemas.openxmlformats.org/markup-compatibility/2006" xmlns:mv="urn:schemas-microsoft-com:mac:vml" xmlns:o="urn:schemas-microsoft-com:office:office" xmlns:r="http://schemas.openxmlformats.org/officeDocument/2006/relationships" xmlns:m="http://schemas.openxmlformats.org/officeDocument/2006/math" xmlns:v="urn:schemas-microsoft-com:vml" xmlns:wp14="http://schemas.microsoft.com/office/word/2010/wordprocessingDrawing" xmlns:wp="http://schemas.openxmlformats.org/drawingml/2006/wordprocessingDrawing" xmlns:w10="urn:schemas-microsoft-com:office:word" xmlns:w="http://schemas.openxmlformats.org/wordprocessingml/2006/main" xmlns:w14="http://schemas.microsoft.com/office/word/2010/wordml" xmlns:wpg="http://schemas.microsoft.com/office/word/2010/wordprocessingGroup" xmlns:wpi="http://schemas.microsoft.com/office/word/2010/wordprocessingInk" xmlns:wne="http://schemas.microsoft.com/office/word/2006/wordml" xmlns:wps="http://schemas.microsoft.com/office/word/2010/wordprocessingShape" mc:Ignorable="w14 wp14">
+<w:document xmlns:wpc="http://schemas.microsoft.com/office/word/2010/wordprocessingCanvas" xmlns:mc="http://schemas.openxmlformats.org/markup-compatibility/2006" xmlns:o="urn:schemas-microsoft-com:office:office" xmlns:r="http://schemas.openxmlformats.org/officeDocument/2006/relationships" xmlns:m="http://schemas.openxmlformats.org/officeDocument/2006/math" xmlns:v="urn:schemas-microsoft-com:vml" xmlns:wp14="http://schemas.microsoft.com/office/word/2010/wordprocessingDrawing" xmlns:wp="http://schemas.openxmlformats.org/drawingml/2006/wordprocessingDrawing" xmlns:w10="urn:schemas-microsoft-com:office:word" xmlns:w="http://schemas.openxmlformats.org/wordprocessingml/2006/main" xmlns:w14="http://schemas.microsoft.com/office/word/2010/wordml" xmlns:wpg="http://schemas.microsoft.com/office/word/2010/wordprocessingGroup" xmlns:wpi="http://schemas.microsoft.com/office/word/2010/wordprocessingInk" xmlns:wne="http://schemas.microsoft.com/office/word/2006/wordml" xmlns:wps="http://schemas.microsoft.com/office/word/2010/wordprocessingShape" mc:Ignorable="w14 wp14">
   <w:body>
     <w:p>
       <w:pPr>
@@ -672,8 +672,6 @@
       <w:r>
         <w:br w:type="page"/>
       </w:r>
-      <w:bookmarkStart w:id="0" w:name="_GoBack"/>
-      <w:bookmarkEnd w:id="0"/>
     </w:p>
     <w:p>
       <w:pPr>
@@ -1126,6 +1124,7 @@
       <w:r>
         <w:rPr>
           <w:noProof/>
+          <w:lang w:val="en-AU" w:eastAsia="en-AU"/>
         </w:rPr>
         <w:drawing>
           <wp:inline distT="0" distB="0" distL="0" distR="0" wp14:anchorId="27670642" wp14:editId="4369B631">
@@ -4269,6 +4268,7 @@
       <w:r>
         <w:rPr>
           <w:noProof/>
+          <w:lang w:val="en-AU" w:eastAsia="en-AU"/>
         </w:rPr>
         <w:drawing>
           <wp:inline distT="0" distB="0" distL="0" distR="0" wp14:anchorId="4A0D74C6" wp14:editId="6AB9B4AA">
@@ -4336,6 +4336,7 @@
       <w:r>
         <w:rPr>
           <w:noProof/>
+          <w:lang w:val="en-AU" w:eastAsia="en-AU"/>
         </w:rPr>
         <w:lastRenderedPageBreak/>
         <w:drawing>
@@ -4478,19 +4479,13 @@
       <w:r>
         <w:t xml:space="preserve">, </w:t>
       </w:r>
+      <w:proofErr w:type="gramStart"/>
       <w:r>
         <w:t>the</w:t>
       </w:r>
-      <w:r>
-        <w:t xml:space="preserve"> update and </w:t>
-      </w:r>
-      <w:proofErr w:type="gramStart"/>
-      <w:r>
-        <w:t>render</w:t>
-      </w:r>
       <w:proofErr w:type="gramEnd"/>
       <w:r>
-        <w:t xml:space="preserve"> mechanisms</w:t>
+        <w:t xml:space="preserve"> update and render mechanisms</w:t>
       </w:r>
       <w:r>
         <w:t xml:space="preserve">, and a </w:t>
@@ -4803,6 +4798,7 @@
       <w:r>
         <w:rPr>
           <w:noProof/>
+          <w:lang w:val="en-AU" w:eastAsia="en-AU"/>
         </w:rPr>
         <w:drawing>
           <wp:inline distT="0" distB="0" distL="0" distR="0" wp14:anchorId="6D33119D" wp14:editId="5B37B30A">
@@ -4874,6 +4870,7 @@
       <w:r>
         <w:rPr>
           <w:noProof/>
+          <w:lang w:val="en-AU" w:eastAsia="en-AU"/>
         </w:rPr>
         <w:lastRenderedPageBreak/>
         <w:drawing>
@@ -4953,6 +4950,7 @@
       <w:r>
         <w:rPr>
           <w:noProof/>
+          <w:lang w:val="en-AU" w:eastAsia="en-AU"/>
         </w:rPr>
         <w:drawing>
           <wp:inline distT="0" distB="0" distL="0" distR="0" wp14:anchorId="46DBCF71" wp14:editId="79B1F0CC">
@@ -5028,6 +5026,7 @@
       <w:r>
         <w:rPr>
           <w:noProof/>
+          <w:lang w:val="en-AU" w:eastAsia="en-AU"/>
         </w:rPr>
         <w:drawing>
           <wp:inline distT="0" distB="0" distL="0" distR="0" wp14:anchorId="3A6FBEA4" wp14:editId="6BF16F38">
@@ -5170,6 +5169,7 @@
       <w:r>
         <w:rPr>
           <w:noProof/>
+          <w:lang w:val="en-AU" w:eastAsia="en-AU"/>
         </w:rPr>
         <w:drawing>
           <wp:inline distT="0" distB="0" distL="0" distR="0" wp14:anchorId="0482A08D" wp14:editId="40889B70">
@@ -5225,6 +5225,7 @@
       <w:r>
         <w:rPr>
           <w:noProof/>
+          <w:lang w:val="en-AU" w:eastAsia="en-AU"/>
         </w:rPr>
         <w:drawing>
           <wp:inline distT="0" distB="0" distL="0" distR="0" wp14:anchorId="7E89BC9A" wp14:editId="0036754F">
@@ -5278,27 +5279,40 @@
     </w:p>
     <w:p>
       <w:pPr>
+        <w:rPr>
+          <w:caps/>
+          <w:color w:val="622423" w:themeColor="accent2" w:themeShade="7F"/>
+          <w:sz w:val="24"/>
+          <w:szCs w:val="24"/>
+        </w:rPr>
+      </w:pPr>
+      <w:r>
+        <w:br w:type="page"/>
+      </w:r>
+    </w:p>
+    <w:p>
+      <w:pPr>
         <w:pStyle w:val="Heading3"/>
       </w:pPr>
-      <w:r>
-        <w:t>5.3.1. GamePlay state diagram</w:t>
-      </w:r>
-    </w:p>
-    <w:p>
-      <w:pPr>
-        <w:rPr>
-          <w:caps/>
-          <w:color w:val="632423" w:themeColor="accent2" w:themeShade="80"/>
-          <w:spacing w:val="20"/>
-          <w:sz w:val="28"/>
-          <w:szCs w:val="28"/>
-        </w:rPr>
-      </w:pPr>
+      <w:bookmarkStart w:id="0" w:name="_GoBack"/>
+      <w:bookmarkEnd w:id="0"/>
+      <w:r>
+        <w:lastRenderedPageBreak/>
+        <w:t>5.3.</w:t>
+      </w:r>
+      <w:r>
+        <w:t>2</w:t>
+      </w:r>
+      <w:r>
+        <w:t>. GamePlay state diagram</w:t>
+      </w:r>
+    </w:p>
+    <w:p>
       <w:r>
         <w:rPr>
           <w:noProof/>
-        </w:rPr>
-        <w:lastRenderedPageBreak/>
+          <w:lang w:val="en-AU" w:eastAsia="en-AU"/>
+        </w:rPr>
         <w:drawing>
           <wp:inline distT="0" distB="0" distL="0" distR="0" wp14:anchorId="781C1357" wp14:editId="55E2C351">
             <wp:extent cx="5270500" cy="3121078"/>
@@ -5348,6 +5362,66 @@
           </wp:inline>
         </w:drawing>
       </w:r>
+    </w:p>
+    <w:p>
+      <w:pPr>
+        <w:pStyle w:val="Heading3"/>
+      </w:pPr>
+      <w:r>
+        <w:t>5.3.3 AI State Diagram</w:t>
+      </w:r>
+    </w:p>
+    <w:p>
+      <w:pPr>
+        <w:rPr>
+          <w:caps/>
+          <w:color w:val="632423" w:themeColor="accent2" w:themeShade="80"/>
+          <w:spacing w:val="20"/>
+          <w:sz w:val="28"/>
+          <w:szCs w:val="28"/>
+        </w:rPr>
+      </w:pPr>
+      <w:r>
+        <w:rPr>
+          <w:noProof/>
+          <w:lang w:val="en-AU" w:eastAsia="en-AU"/>
+        </w:rPr>
+        <w:drawing>
+          <wp:inline distT="0" distB="0" distL="0" distR="0" wp14:anchorId="522B4027" wp14:editId="0928549E">
+            <wp:extent cx="5270500" cy="4560447"/>
+            <wp:effectExtent l="0" t="0" r="6350" b="0"/>
+            <wp:docPr id="1" name="Picture 1"/>
+            <wp:cNvGraphicFramePr>
+              <a:graphicFrameLocks xmlns:a="http://schemas.openxmlformats.org/drawingml/2006/main" noChangeAspect="1"/>
+            </wp:cNvGraphicFramePr>
+            <a:graphic xmlns:a="http://schemas.openxmlformats.org/drawingml/2006/main">
+              <a:graphicData uri="http://schemas.openxmlformats.org/drawingml/2006/picture">
+                <pic:pic xmlns:pic="http://schemas.openxmlformats.org/drawingml/2006/picture">
+                  <pic:nvPicPr>
+                    <pic:cNvPr id="0" name=""/>
+                    <pic:cNvPicPr/>
+                  </pic:nvPicPr>
+                  <pic:blipFill>
+                    <a:blip r:embed="rId18"/>
+                    <a:stretch>
+                      <a:fillRect/>
+                    </a:stretch>
+                  </pic:blipFill>
+                  <pic:spPr>
+                    <a:xfrm>
+                      <a:off x="0" y="0"/>
+                      <a:ext cx="5270500" cy="4560447"/>
+                    </a:xfrm>
+                    <a:prstGeom prst="rect">
+                      <a:avLst/>
+                    </a:prstGeom>
+                  </pic:spPr>
+                </pic:pic>
+              </a:graphicData>
+            </a:graphic>
+          </wp:inline>
+        </w:drawing>
+      </w:r>
       <w:r>
         <w:br w:type="page"/>
       </w:r>
@@ -5887,7 +5961,7 @@
       <w:r>
         <w:t xml:space="preserve"> can be found at </w:t>
       </w:r>
-      <w:hyperlink r:id="rId18" w:history="1">
+      <w:hyperlink r:id="rId19" w:history="1">
         <w:r>
           <w:rPr>
             <w:rStyle w:val="Hyperlink"/>
@@ -7230,7 +7304,6 @@
         <w:ind w:left="1440"/>
       </w:pPr>
       <w:r>
-        <w:lastRenderedPageBreak/>
         <w:t>This is called on every time step to update the game object according to some delta</w:t>
       </w:r>
       <w:r>
@@ -7340,6 +7413,7 @@
         <w:ind w:left="1440"/>
       </w:pPr>
       <w:r>
+        <w:lastRenderedPageBreak/>
         <w:t>This is called on every time the object is to be drawn, it shall be the same for all game objects.</w:t>
       </w:r>
     </w:p>
@@ -7867,7 +7941,7 @@
 </file>
 
 <file path=word/endnotes.xml><?xml version="1.0" encoding="utf-8"?>
-<w:endnotes xmlns:wpc="http://schemas.microsoft.com/office/word/2010/wordprocessingCanvas" xmlns:mo="http://schemas.microsoft.com/office/mac/office/2008/main" xmlns:mc="http://schemas.openxmlformats.org/markup-compatibility/2006" xmlns:mv="urn:schemas-microsoft-com:mac:vml" xmlns:o="urn:schemas-microsoft-com:office:office" xmlns:r="http://schemas.openxmlformats.org/officeDocument/2006/relationships" xmlns:m="http://schemas.openxmlformats.org/officeDocument/2006/math" xmlns:v="urn:schemas-microsoft-com:vml" xmlns:wp14="http://schemas.microsoft.com/office/word/2010/wordprocessingDrawing" xmlns:wp="http://schemas.openxmlformats.org/drawingml/2006/wordprocessingDrawing" xmlns:w10="urn:schemas-microsoft-com:office:word" xmlns:w="http://schemas.openxmlformats.org/wordprocessingml/2006/main" xmlns:w14="http://schemas.microsoft.com/office/word/2010/wordml" xmlns:wpg="http://schemas.microsoft.com/office/word/2010/wordprocessingGroup" xmlns:wpi="http://schemas.microsoft.com/office/word/2010/wordprocessingInk" xmlns:wne="http://schemas.microsoft.com/office/word/2006/wordml" xmlns:wps="http://schemas.microsoft.com/office/word/2010/wordprocessingShape" mc:Ignorable="w14 wp14">
+<w:endnotes xmlns:wpc="http://schemas.microsoft.com/office/word/2010/wordprocessingCanvas" xmlns:mc="http://schemas.openxmlformats.org/markup-compatibility/2006" xmlns:o="urn:schemas-microsoft-com:office:office" xmlns:r="http://schemas.openxmlformats.org/officeDocument/2006/relationships" xmlns:m="http://schemas.openxmlformats.org/officeDocument/2006/math" xmlns:v="urn:schemas-microsoft-com:vml" xmlns:wp14="http://schemas.microsoft.com/office/word/2010/wordprocessingDrawing" xmlns:wp="http://schemas.openxmlformats.org/drawingml/2006/wordprocessingDrawing" xmlns:w10="urn:schemas-microsoft-com:office:word" xmlns:w="http://schemas.openxmlformats.org/wordprocessingml/2006/main" xmlns:w14="http://schemas.microsoft.com/office/word/2010/wordml" xmlns:wpg="http://schemas.microsoft.com/office/word/2010/wordprocessingGroup" xmlns:wpi="http://schemas.microsoft.com/office/word/2010/wordprocessingInk" xmlns:wne="http://schemas.microsoft.com/office/word/2006/wordml" xmlns:wps="http://schemas.microsoft.com/office/word/2010/wordprocessingShape" mc:Ignorable="w14 wp14">
   <w:endnote w:type="separator" w:id="-1">
     <w:p>
       <w:pPr>
@@ -7892,7 +7966,7 @@
 </file>
 
 <file path=word/footnotes.xml><?xml version="1.0" encoding="utf-8"?>
-<w:footnotes xmlns:wpc="http://schemas.microsoft.com/office/word/2010/wordprocessingCanvas" xmlns:mo="http://schemas.microsoft.com/office/mac/office/2008/main" xmlns:mc="http://schemas.openxmlformats.org/markup-compatibility/2006" xmlns:mv="urn:schemas-microsoft-com:mac:vml" xmlns:o="urn:schemas-microsoft-com:office:office" xmlns:r="http://schemas.openxmlformats.org/officeDocument/2006/relationships" xmlns:m="http://schemas.openxmlformats.org/officeDocument/2006/math" xmlns:v="urn:schemas-microsoft-com:vml" xmlns:wp14="http://schemas.microsoft.com/office/word/2010/wordprocessingDrawing" xmlns:wp="http://schemas.openxmlformats.org/drawingml/2006/wordprocessingDrawing" xmlns:w10="urn:schemas-microsoft-com:office:word" xmlns:w="http://schemas.openxmlformats.org/wordprocessingml/2006/main" xmlns:w14="http://schemas.microsoft.com/office/word/2010/wordml" xmlns:wpg="http://schemas.microsoft.com/office/word/2010/wordprocessingGroup" xmlns:wpi="http://schemas.microsoft.com/office/word/2010/wordprocessingInk" xmlns:wne="http://schemas.microsoft.com/office/word/2006/wordml" xmlns:wps="http://schemas.microsoft.com/office/word/2010/wordprocessingShape" mc:Ignorable="w14 wp14">
+<w:footnotes xmlns:wpc="http://schemas.microsoft.com/office/word/2010/wordprocessingCanvas" xmlns:mc="http://schemas.openxmlformats.org/markup-compatibility/2006" xmlns:o="urn:schemas-microsoft-com:office:office" xmlns:r="http://schemas.openxmlformats.org/officeDocument/2006/relationships" xmlns:m="http://schemas.openxmlformats.org/officeDocument/2006/math" xmlns:v="urn:schemas-microsoft-com:vml" xmlns:wp14="http://schemas.microsoft.com/office/word/2010/wordprocessingDrawing" xmlns:wp="http://schemas.openxmlformats.org/drawingml/2006/wordprocessingDrawing" xmlns:w10="urn:schemas-microsoft-com:office:word" xmlns:w="http://schemas.openxmlformats.org/wordprocessingml/2006/main" xmlns:w14="http://schemas.microsoft.com/office/word/2010/wordml" xmlns:wpg="http://schemas.microsoft.com/office/word/2010/wordprocessingGroup" xmlns:wpi="http://schemas.microsoft.com/office/word/2010/wordprocessingInk" xmlns:wne="http://schemas.microsoft.com/office/word/2006/wordml" xmlns:wps="http://schemas.microsoft.com/office/word/2010/wordprocessingShape" mc:Ignorable="w14 wp14">
   <w:footnote w:type="separator" w:id="-1">
     <w:p>
       <w:pPr>
@@ -7917,7 +7991,7 @@
 </file>
 
 <file path=word/numbering.xml><?xml version="1.0" encoding="utf-8"?>
-<w:numbering xmlns:wpc="http://schemas.microsoft.com/office/word/2010/wordprocessingCanvas" xmlns:mo="http://schemas.microsoft.com/office/mac/office/2008/main" xmlns:mc="http://schemas.openxmlformats.org/markup-compatibility/2006" xmlns:mv="urn:schemas-microsoft-com:mac:vml" xmlns:o="urn:schemas-microsoft-com:office:office" xmlns:r="http://schemas.openxmlformats.org/officeDocument/2006/relationships" xmlns:m="http://schemas.openxmlformats.org/officeDocument/2006/math" xmlns:v="urn:schemas-microsoft-com:vml" xmlns:wp14="http://schemas.microsoft.com/office/word/2010/wordprocessingDrawing" xmlns:wp="http://schemas.openxmlformats.org/drawingml/2006/wordprocessingDrawing" xmlns:w10="urn:schemas-microsoft-com:office:word" xmlns:w="http://schemas.openxmlformats.org/wordprocessingml/2006/main" xmlns:w14="http://schemas.microsoft.com/office/word/2010/wordml" xmlns:wpg="http://schemas.microsoft.com/office/word/2010/wordprocessingGroup" xmlns:wpi="http://schemas.microsoft.com/office/word/2010/wordprocessingInk" xmlns:wne="http://schemas.microsoft.com/office/word/2006/wordml" xmlns:wps="http://schemas.microsoft.com/office/word/2010/wordprocessingShape" mc:Ignorable="w14 wp14">
+<w:numbering xmlns:wpc="http://schemas.microsoft.com/office/word/2010/wordprocessingCanvas" xmlns:mc="http://schemas.openxmlformats.org/markup-compatibility/2006" xmlns:o="urn:schemas-microsoft-com:office:office" xmlns:r="http://schemas.openxmlformats.org/officeDocument/2006/relationships" xmlns:m="http://schemas.openxmlformats.org/officeDocument/2006/math" xmlns:v="urn:schemas-microsoft-com:vml" xmlns:wp14="http://schemas.microsoft.com/office/word/2010/wordprocessingDrawing" xmlns:wp="http://schemas.openxmlformats.org/drawingml/2006/wordprocessingDrawing" xmlns:w10="urn:schemas-microsoft-com:office:word" xmlns:w="http://schemas.openxmlformats.org/wordprocessingml/2006/main" xmlns:w14="http://schemas.microsoft.com/office/word/2010/wordml" xmlns:wpg="http://schemas.microsoft.com/office/word/2010/wordprocessingGroup" xmlns:wpi="http://schemas.microsoft.com/office/word/2010/wordprocessingInk" xmlns:wne="http://schemas.microsoft.com/office/word/2006/wordml" xmlns:wps="http://schemas.microsoft.com/office/word/2010/wordprocessingShape" mc:Ignorable="w14 wp14">
   <w:abstractNum w:abstractNumId="0">
     <w:nsid w:val="00000001"/>
     <w:multiLevelType w:val="multilevel"/>
@@ -12489,7 +12563,7 @@
       </w:pPr>
     </w:pPrDefault>
   </w:docDefaults>
-  <w:latentStyles w:defLockedState="0" w:defUIPriority="99" w:defSemiHidden="1" w:defUnhideWhenUsed="1" w:defQFormat="0" w:count="276">
+  <w:latentStyles w:defLockedState="0" w:defUIPriority="99" w:defSemiHidden="1" w:defUnhideWhenUsed="1" w:defQFormat="0" w:count="267">
     <w:lsdException w:name="Normal" w:semiHidden="0" w:uiPriority="0" w:unhideWhenUsed="0" w:qFormat="1"/>
     <w:lsdException w:name="heading 1" w:semiHidden="0" w:uiPriority="9" w:unhideWhenUsed="0" w:qFormat="1"/>
     <w:lsdException w:name="heading 2" w:uiPriority="9" w:qFormat="1"/>
@@ -13401,7 +13475,7 @@
 </file>
 
 <file path=word/stylesWithEffects.xml><?xml version="1.0" encoding="utf-8"?>
-<w:styles xmlns:wpc="http://schemas.microsoft.com/office/word/2010/wordprocessingCanvas" xmlns:mo="http://schemas.microsoft.com/office/mac/office/2008/main" xmlns:mc="http://schemas.openxmlformats.org/markup-compatibility/2006" xmlns:mv="urn:schemas-microsoft-com:mac:vml" xmlns:o="urn:schemas-microsoft-com:office:office" xmlns:r="http://schemas.openxmlformats.org/officeDocument/2006/relationships" xmlns:m="http://schemas.openxmlformats.org/officeDocument/2006/math" xmlns:v="urn:schemas-microsoft-com:vml" xmlns:wp14="http://schemas.microsoft.com/office/word/2010/wordprocessingDrawing" xmlns:wp="http://schemas.openxmlformats.org/drawingml/2006/wordprocessingDrawing" xmlns:w10="urn:schemas-microsoft-com:office:word" xmlns:w="http://schemas.openxmlformats.org/wordprocessingml/2006/main" xmlns:w14="http://schemas.microsoft.com/office/word/2010/wordml" xmlns:wpg="http://schemas.microsoft.com/office/word/2010/wordprocessingGroup" xmlns:wpi="http://schemas.microsoft.com/office/word/2010/wordprocessingInk" xmlns:wne="http://schemas.microsoft.com/office/word/2006/wordml" xmlns:wps="http://schemas.microsoft.com/office/word/2010/wordprocessingShape" mc:Ignorable="w14 wp14">
+<w:styles xmlns:wpc="http://schemas.microsoft.com/office/word/2010/wordprocessingCanvas" xmlns:mc="http://schemas.openxmlformats.org/markup-compatibility/2006" xmlns:o="urn:schemas-microsoft-com:office:office" xmlns:r="http://schemas.openxmlformats.org/officeDocument/2006/relationships" xmlns:m="http://schemas.openxmlformats.org/officeDocument/2006/math" xmlns:v="urn:schemas-microsoft-com:vml" xmlns:wp14="http://schemas.microsoft.com/office/word/2010/wordprocessingDrawing" xmlns:wp="http://schemas.openxmlformats.org/drawingml/2006/wordprocessingDrawing" xmlns:w10="urn:schemas-microsoft-com:office:word" xmlns:w="http://schemas.openxmlformats.org/wordprocessingml/2006/main" xmlns:w14="http://schemas.microsoft.com/office/word/2010/wordml" xmlns:wpg="http://schemas.microsoft.com/office/word/2010/wordprocessingGroup" xmlns:wpi="http://schemas.microsoft.com/office/word/2010/wordprocessingInk" xmlns:wne="http://schemas.microsoft.com/office/word/2006/wordml" xmlns:wps="http://schemas.microsoft.com/office/word/2010/wordprocessingShape" mc:Ignorable="w14 wp14">
   <w:docDefaults>
     <w:rPrDefault>
       <w:rPr>
@@ -13417,7 +13491,7 @@
       </w:pPr>
     </w:pPrDefault>
   </w:docDefaults>
-  <w:latentStyles w:defLockedState="0" w:defUIPriority="99" w:defSemiHidden="1" w:defUnhideWhenUsed="1" w:defQFormat="0" w:count="276">
+  <w:latentStyles w:defLockedState="0" w:defUIPriority="99" w:defSemiHidden="1" w:defUnhideWhenUsed="1" w:defQFormat="0" w:count="267">
     <w:lsdException w:name="Normal" w:semiHidden="0" w:uiPriority="0" w:unhideWhenUsed="0" w:qFormat="1"/>
     <w:lsdException w:name="heading 1" w:semiHidden="0" w:uiPriority="9" w:unhideWhenUsed="0" w:qFormat="1"/>
     <w:lsdException w:name="heading 2" w:uiPriority="9" w:qFormat="1"/>

</xml_diff>

<commit_message>
Updated design document. should start working to trim down the excess material.
</commit_message>
<xml_diff>
--- a/docs/Milestones/Submission 2/Serotope Design Document.docx
+++ b/docs/Milestones/Submission 2/Serotope Design Document.docx
@@ -1,6 +1,6 @@
 
 <file path=word/document.xml><?xml version="1.0" encoding="utf-8"?>
-<w:document xmlns:wpc="http://schemas.microsoft.com/office/word/2010/wordprocessingCanvas" xmlns:mc="http://schemas.openxmlformats.org/markup-compatibility/2006" xmlns:o="urn:schemas-microsoft-com:office:office" xmlns:r="http://schemas.openxmlformats.org/officeDocument/2006/relationships" xmlns:m="http://schemas.openxmlformats.org/officeDocument/2006/math" xmlns:v="urn:schemas-microsoft-com:vml" xmlns:wp14="http://schemas.microsoft.com/office/word/2010/wordprocessingDrawing" xmlns:wp="http://schemas.openxmlformats.org/drawingml/2006/wordprocessingDrawing" xmlns:w10="urn:schemas-microsoft-com:office:word" xmlns:w="http://schemas.openxmlformats.org/wordprocessingml/2006/main" xmlns:w14="http://schemas.microsoft.com/office/word/2010/wordml" xmlns:wpg="http://schemas.microsoft.com/office/word/2010/wordprocessingGroup" xmlns:wpi="http://schemas.microsoft.com/office/word/2010/wordprocessingInk" xmlns:wne="http://schemas.microsoft.com/office/word/2006/wordml" xmlns:wps="http://schemas.microsoft.com/office/word/2010/wordprocessingShape" mc:Ignorable="w14 wp14">
+<w:document xmlns:wpc="http://schemas.microsoft.com/office/word/2010/wordprocessingCanvas" xmlns:mo="http://schemas.microsoft.com/office/mac/office/2008/main" xmlns:mc="http://schemas.openxmlformats.org/markup-compatibility/2006" xmlns:mv="urn:schemas-microsoft-com:mac:vml" xmlns:o="urn:schemas-microsoft-com:office:office" xmlns:r="http://schemas.openxmlformats.org/officeDocument/2006/relationships" xmlns:m="http://schemas.openxmlformats.org/officeDocument/2006/math" xmlns:v="urn:schemas-microsoft-com:vml" xmlns:wp14="http://schemas.microsoft.com/office/word/2010/wordprocessingDrawing" xmlns:wp="http://schemas.openxmlformats.org/drawingml/2006/wordprocessingDrawing" xmlns:w10="urn:schemas-microsoft-com:office:word" xmlns:w="http://schemas.openxmlformats.org/wordprocessingml/2006/main" xmlns:w14="http://schemas.microsoft.com/office/word/2010/wordml" xmlns:wpg="http://schemas.microsoft.com/office/word/2010/wordprocessingGroup" xmlns:wpi="http://schemas.microsoft.com/office/word/2010/wordprocessingInk" xmlns:wne="http://schemas.microsoft.com/office/word/2006/wordml" xmlns:wps="http://schemas.microsoft.com/office/word/2010/wordprocessingShape" mc:Ignorable="w14 wp14">
   <w:body>
     <w:p>
       <w:pPr>
@@ -747,16 +747,11 @@
       <w:r>
         <w:t xml:space="preserve"> educational game ‘Serotope” that provides students with a means to understand the principles of </w:t>
       </w:r>
-      <w:proofErr w:type="spellStart"/>
       <w:r>
         <w:t>M</w:t>
       </w:r>
       <w:r>
-        <w:t>endelian</w:t>
-      </w:r>
-      <w:proofErr w:type="spellEnd"/>
-      <w:r>
-        <w:t xml:space="preserve"> inheritance</w:t>
+        <w:t>endelian inheritance</w:t>
       </w:r>
       <w:r>
         <w:t xml:space="preserve"> in a</w:t>
@@ -782,16 +777,11 @@
       <w:r>
         <w:t xml:space="preserve"> for </w:t>
       </w:r>
-      <w:proofErr w:type="spellStart"/>
       <w:r>
         <w:t>M</w:t>
       </w:r>
       <w:r>
-        <w:t>endelian</w:t>
-      </w:r>
-      <w:proofErr w:type="spellEnd"/>
-      <w:r>
-        <w:t xml:space="preserve"> inheritance.</w:t>
+        <w:t>endelian inheritance.</w:t>
       </w:r>
     </w:p>
     <w:p>
@@ -903,17 +893,15 @@
           <w:ilvl w:val="0"/>
           <w:numId w:val="5"/>
         </w:numPr>
-        <w:jc w:val="both"/>
-        <w:rPr>
-          <w:highlight w:val="yellow"/>
-        </w:rPr>
       </w:pPr>
       <w:r>
         <w:rPr>
           <w:rStyle w:val="Strong"/>
-          <w:highlight w:val="yellow"/>
-        </w:rPr>
-        <w:t>Add more as we add more to the design document</w:t>
+        </w:rPr>
+        <w:t>Medal</w:t>
+      </w:r>
+      <w:r>
+        <w:t xml:space="preserve"> – an unlockable individual achievement for the game   </w:t>
       </w:r>
     </w:p>
     <w:p>
@@ -1124,7 +1112,6 @@
       <w:r>
         <w:rPr>
           <w:noProof/>
-          <w:lang w:val="en-AU" w:eastAsia="en-AU"/>
         </w:rPr>
         <w:drawing>
           <wp:inline distT="0" distB="0" distL="0" distR="0" wp14:anchorId="27670642" wp14:editId="4369B631">
@@ -1393,14 +1380,12 @@
                 <w:rStyle w:val="Strong"/>
               </w:rPr>
             </w:pPr>
-            <w:proofErr w:type="spellStart"/>
             <w:r>
               <w:rPr>
                 <w:rStyle w:val="Strong"/>
               </w:rPr>
               <w:t>Postconditions</w:t>
             </w:r>
-            <w:proofErr w:type="spellEnd"/>
           </w:p>
           <w:p>
             <w:pPr>
@@ -1994,14 +1979,12 @@
                 <w:rStyle w:val="Strong"/>
               </w:rPr>
             </w:pPr>
-            <w:proofErr w:type="spellStart"/>
             <w:r>
               <w:rPr>
                 <w:rStyle w:val="Strong"/>
               </w:rPr>
               <w:t>Postconditions</w:t>
             </w:r>
-            <w:proofErr w:type="spellEnd"/>
           </w:p>
           <w:p>
             <w:pPr>
@@ -2332,14 +2315,12 @@
                 <w:rStyle w:val="Strong"/>
               </w:rPr>
             </w:pPr>
-            <w:proofErr w:type="spellStart"/>
             <w:r>
               <w:rPr>
                 <w:rStyle w:val="Strong"/>
               </w:rPr>
               <w:t>Postconditions</w:t>
             </w:r>
-            <w:proofErr w:type="spellEnd"/>
           </w:p>
           <w:p>
             <w:pPr>
@@ -2644,14 +2625,12 @@
                 <w:rStyle w:val="Strong"/>
               </w:rPr>
             </w:pPr>
-            <w:proofErr w:type="spellStart"/>
             <w:r>
               <w:rPr>
                 <w:rStyle w:val="Strong"/>
               </w:rPr>
               <w:t>Postconditions</w:t>
             </w:r>
-            <w:proofErr w:type="spellEnd"/>
           </w:p>
           <w:p>
             <w:pPr>
@@ -2919,14 +2898,12 @@
                 <w:rStyle w:val="Strong"/>
               </w:rPr>
             </w:pPr>
-            <w:proofErr w:type="spellStart"/>
             <w:r>
               <w:rPr>
                 <w:rStyle w:val="Strong"/>
               </w:rPr>
               <w:t>Postconditions</w:t>
             </w:r>
-            <w:proofErr w:type="spellEnd"/>
           </w:p>
           <w:p>
             <w:pPr>
@@ -3181,14 +3158,12 @@
                 <w:rStyle w:val="Strong"/>
               </w:rPr>
             </w:pPr>
-            <w:proofErr w:type="spellStart"/>
             <w:r>
               <w:rPr>
                 <w:rStyle w:val="Strong"/>
               </w:rPr>
               <w:t>Postconditions</w:t>
             </w:r>
-            <w:proofErr w:type="spellEnd"/>
           </w:p>
           <w:p>
             <w:pPr>
@@ -3444,14 +3419,12 @@
                 <w:rStyle w:val="Strong"/>
               </w:rPr>
             </w:pPr>
-            <w:proofErr w:type="spellStart"/>
             <w:r>
               <w:rPr>
                 <w:rStyle w:val="Strong"/>
               </w:rPr>
               <w:t>Postconditions</w:t>
             </w:r>
-            <w:proofErr w:type="spellEnd"/>
           </w:p>
           <w:p>
             <w:pPr>
@@ -3754,14 +3727,12 @@
                 <w:rStyle w:val="Strong"/>
               </w:rPr>
             </w:pPr>
-            <w:proofErr w:type="spellStart"/>
             <w:r>
               <w:rPr>
                 <w:rStyle w:val="Strong"/>
               </w:rPr>
               <w:t>Postconditions</w:t>
             </w:r>
-            <w:proofErr w:type="spellEnd"/>
           </w:p>
           <w:p>
             <w:pPr>
@@ -4069,14 +4040,12 @@
                 <w:rStyle w:val="Strong"/>
               </w:rPr>
             </w:pPr>
-            <w:proofErr w:type="spellStart"/>
             <w:r>
               <w:rPr>
                 <w:rStyle w:val="Strong"/>
               </w:rPr>
               <w:t>Postconditions</w:t>
             </w:r>
-            <w:proofErr w:type="spellEnd"/>
           </w:p>
           <w:p>
             <w:pPr>
@@ -4265,10 +4234,12 @@
       </w:r>
     </w:p>
     <w:p>
+      <w:pPr>
+        <w:jc w:val="center"/>
+      </w:pPr>
       <w:r>
         <w:rPr>
           <w:noProof/>
-          <w:lang w:val="en-AU" w:eastAsia="en-AU"/>
         </w:rPr>
         <w:drawing>
           <wp:inline distT="0" distB="0" distL="0" distR="0" wp14:anchorId="4A0D74C6" wp14:editId="6AB9B4AA">
@@ -4333,15 +4304,16 @@
       </w:r>
     </w:p>
     <w:p>
+      <w:pPr>
+        <w:jc w:val="center"/>
+      </w:pPr>
       <w:r>
         <w:rPr>
           <w:noProof/>
-          <w:lang w:val="en-AU" w:eastAsia="en-AU"/>
-        </w:rPr>
-        <w:lastRenderedPageBreak/>
+        </w:rPr>
         <w:drawing>
-          <wp:inline distT="0" distB="0" distL="0" distR="0" wp14:anchorId="4BE25FDC" wp14:editId="03C46F30">
-            <wp:extent cx="5265639" cy="3379742"/>
+          <wp:inline distT="0" distB="0" distL="0" distR="0" wp14:anchorId="4BE25FDC" wp14:editId="1E09FE4C">
+            <wp:extent cx="4909056" cy="3150870"/>
             <wp:effectExtent l="0" t="0" r="0" b="0"/>
             <wp:docPr id="2" name="Picture 1"/>
             <wp:cNvGraphicFramePr>
@@ -4372,7 +4344,7 @@
                   <pic:spPr bwMode="auto">
                     <a:xfrm>
                       <a:off x="0" y="0"/>
-                      <a:ext cx="5267004" cy="3380618"/>
+                      <a:ext cx="4910724" cy="3151940"/>
                     </a:xfrm>
                     <a:prstGeom prst="rect">
                       <a:avLst/>
@@ -4390,11 +4362,6 @@
       </w:r>
     </w:p>
     <w:p>
-      <w:r>
-        <w:br w:type="page"/>
-      </w:r>
-    </w:p>
-    <w:p>
       <w:pPr>
         <w:pStyle w:val="Heading2"/>
       </w:pPr>
@@ -4479,11 +4446,9 @@
       <w:r>
         <w:t xml:space="preserve">, </w:t>
       </w:r>
-      <w:proofErr w:type="gramStart"/>
       <w:r>
         <w:t>the</w:t>
       </w:r>
-      <w:proofErr w:type="gramEnd"/>
       <w:r>
         <w:t xml:space="preserve"> update and render mechanisms</w:t>
       </w:r>
@@ -4679,6 +4644,8 @@
       <w:pPr>
         <w:pStyle w:val="Heading1"/>
       </w:pPr>
+      <w:bookmarkStart w:id="0" w:name="_GoBack"/>
+      <w:bookmarkEnd w:id="0"/>
       <w:r>
         <w:lastRenderedPageBreak/>
         <w:t>4</w:t>
@@ -4713,7 +4680,6 @@
         <w:t>Class diagram</w:t>
       </w:r>
     </w:p>
-    <w:p/>
     <w:p>
       <w:pPr>
         <w:pStyle w:val="Heading2"/>
@@ -4729,6 +4695,281 @@
       </w:r>
       <w:r>
         <w:t>Class dictionary</w:t>
+      </w:r>
+    </w:p>
+    <w:p>
+      <w:pPr>
+        <w:pStyle w:val="ListParagraph"/>
+      </w:pPr>
+      <w:r>
+        <w:rPr>
+          <w:rStyle w:val="Strong"/>
+        </w:rPr>
+        <w:t>AI Controller</w:t>
+      </w:r>
+      <w:r>
+        <w:t xml:space="preserve"> – handles the behaviour of AI controlled creatures in the game</w:t>
+      </w:r>
+    </w:p>
+    <w:p>
+      <w:pPr>
+        <w:pStyle w:val="ListParagraph"/>
+      </w:pPr>
+      <w:r>
+        <w:rPr>
+          <w:rStyle w:val="Strong"/>
+        </w:rPr>
+        <w:t>Achievement</w:t>
+      </w:r>
+      <w:r>
+        <w:t xml:space="preserve"> – abstract class representing the different achievements that can be achieved throughout the game</w:t>
+      </w:r>
+    </w:p>
+    <w:p>
+      <w:pPr>
+        <w:pStyle w:val="ListParagraph"/>
+      </w:pPr>
+      <w:r>
+        <w:rPr>
+          <w:rStyle w:val="Strong"/>
+        </w:rPr>
+        <w:t>Body</w:t>
+      </w:r>
+      <w:r>
+        <w:t xml:space="preserve"> – represents the physical body of a game object in the game</w:t>
+      </w:r>
+    </w:p>
+    <w:p>
+      <w:pPr>
+        <w:pStyle w:val="ListParagraph"/>
+      </w:pPr>
+      <w:r>
+        <w:rPr>
+          <w:rStyle w:val="Strong"/>
+        </w:rPr>
+        <w:t>Bullet</w:t>
+      </w:r>
+      <w:r>
+        <w:t xml:space="preserve"> – keeps record of a projectile fired from a creature during the game</w:t>
+      </w:r>
+    </w:p>
+    <w:p>
+      <w:pPr>
+        <w:pStyle w:val="ListParagraph"/>
+      </w:pPr>
+      <w:r>
+        <w:rPr>
+          <w:rStyle w:val="Strong"/>
+        </w:rPr>
+        <w:t>Camera</w:t>
+      </w:r>
+      <w:r>
+        <w:t xml:space="preserve"> – the co-ordinates from which the game is rendered onto the screen</w:t>
+      </w:r>
+    </w:p>
+    <w:p>
+      <w:pPr>
+        <w:pStyle w:val="ListParagraph"/>
+      </w:pPr>
+      <w:r>
+        <w:rPr>
+          <w:rStyle w:val="Strong"/>
+        </w:rPr>
+        <w:t>Controller</w:t>
+      </w:r>
+      <w:r>
+        <w:t xml:space="preserve"> – abstract class providing the template for how creatures are controlled in the game</w:t>
+      </w:r>
+    </w:p>
+    <w:p>
+      <w:pPr>
+        <w:pStyle w:val="ListParagraph"/>
+      </w:pPr>
+      <w:r>
+        <w:rPr>
+          <w:rStyle w:val="Strong"/>
+        </w:rPr>
+        <w:t>Creature</w:t>
+      </w:r>
+      <w:r>
+        <w:t xml:space="preserve"> – The game units of the game controlled by the AI and player</w:t>
+      </w:r>
+    </w:p>
+    <w:p>
+      <w:pPr>
+        <w:pStyle w:val="ListParagraph"/>
+      </w:pPr>
+      <w:r>
+        <w:rPr>
+          <w:rStyle w:val="Strong"/>
+        </w:rPr>
+        <w:t>CreatureSpawner</w:t>
+      </w:r>
+      <w:r>
+        <w:t xml:space="preserve"> – Class that creates the game’s creatures and enters them into the game</w:t>
+      </w:r>
+    </w:p>
+    <w:p>
+      <w:pPr>
+        <w:pStyle w:val="ListParagraph"/>
+      </w:pPr>
+      <w:r>
+        <w:rPr>
+          <w:rStyle w:val="Strong"/>
+        </w:rPr>
+        <w:t>DNA</w:t>
+      </w:r>
+      <w:r>
+        <w:t xml:space="preserve"> – Contains data of the creature’s stats and “traits.” </w:t>
+      </w:r>
+    </w:p>
+    <w:p>
+      <w:pPr>
+        <w:pStyle w:val="ListParagraph"/>
+      </w:pPr>
+      <w:r>
+        <w:rPr>
+          <w:rStyle w:val="Strong"/>
+        </w:rPr>
+        <w:t>GameObject</w:t>
+      </w:r>
+      <w:r>
+        <w:t xml:space="preserve"> – Abstract class that encompasses all objects in the game such as “creatures”, “bullets”, “camera” and “DNA”</w:t>
+      </w:r>
+    </w:p>
+    <w:p>
+      <w:pPr>
+        <w:pStyle w:val="ListParagraph"/>
+      </w:pPr>
+      <w:r>
+        <w:rPr>
+          <w:rStyle w:val="Strong"/>
+        </w:rPr>
+        <w:t>GameStats</w:t>
+      </w:r>
+      <w:r>
+        <w:t xml:space="preserve"> – Responsible for maintaining the persistent data of the game including achievements and highscores</w:t>
+      </w:r>
+    </w:p>
+    <w:p>
+      <w:pPr>
+        <w:pStyle w:val="ListParagraph"/>
+      </w:pPr>
+      <w:r>
+        <w:rPr>
+          <w:rStyle w:val="Strong"/>
+        </w:rPr>
+        <w:t>GameWorld</w:t>
+      </w:r>
+      <w:r>
+        <w:t xml:space="preserve"> – Represents the game environment in which the game is played</w:t>
+      </w:r>
+    </w:p>
+    <w:p>
+      <w:pPr>
+        <w:pStyle w:val="ListParagraph"/>
+      </w:pPr>
+      <w:r>
+        <w:rPr>
+          <w:rStyle w:val="Strong"/>
+        </w:rPr>
+        <w:t>InputManager</w:t>
+      </w:r>
+      <w:r>
+        <w:t xml:space="preserve"> – Responsible for collecting the input data from the user during the game</w:t>
+      </w:r>
+    </w:p>
+    <w:p>
+      <w:pPr>
+        <w:pStyle w:val="ListParagraph"/>
+      </w:pPr>
+      <w:r>
+        <w:rPr>
+          <w:rStyle w:val="Strong"/>
+        </w:rPr>
+        <w:t>Menu</w:t>
+      </w:r>
+      <w:r>
+        <w:t xml:space="preserve"> – </w:t>
+      </w:r>
+      <w:r>
+        <w:t xml:space="preserve">handles the </w:t>
+      </w:r>
+      <w:r>
+        <w:t>menu state including navigation.</w:t>
+      </w:r>
+    </w:p>
+    <w:p>
+      <w:pPr>
+        <w:pStyle w:val="ListParagraph"/>
+      </w:pPr>
+      <w:r>
+        <w:rPr>
+          <w:rStyle w:val="Strong"/>
+        </w:rPr>
+        <w:t>PhysicsWorld</w:t>
+      </w:r>
+      <w:r>
+        <w:t xml:space="preserve"> – Handles the physics collsions between game objects in the game</w:t>
+      </w:r>
+    </w:p>
+    <w:p>
+      <w:pPr>
+        <w:pStyle w:val="ListParagraph"/>
+      </w:pPr>
+      <w:r>
+        <w:rPr>
+          <w:rStyle w:val="Strong"/>
+        </w:rPr>
+        <w:t>Play</w:t>
+      </w:r>
+      <w:r>
+        <w:t xml:space="preserve"> – </w:t>
+      </w:r>
+      <w:r>
+        <w:t>Handles the Play game state</w:t>
+      </w:r>
+    </w:p>
+    <w:p>
+      <w:pPr>
+        <w:pStyle w:val="ListParagraph"/>
+      </w:pPr>
+      <w:r>
+        <w:rPr>
+          <w:rStyle w:val="Strong"/>
+        </w:rPr>
+        <w:t>PlayerController</w:t>
+      </w:r>
+      <w:r>
+        <w:t xml:space="preserve"> – the controller for the creature that is controlled by the user</w:t>
+      </w:r>
+    </w:p>
+    <w:p>
+      <w:pPr>
+        <w:pStyle w:val="ListParagraph"/>
+      </w:pPr>
+      <w:r>
+        <w:rPr>
+          <w:rStyle w:val="Strong"/>
+        </w:rPr>
+        <w:t>Score</w:t>
+      </w:r>
+      <w:r>
+        <w:t xml:space="preserve"> – contains data of a game score used by the GameStats class</w:t>
+      </w:r>
+    </w:p>
+    <w:p>
+      <w:pPr>
+        <w:pStyle w:val="ListParagraph"/>
+      </w:pPr>
+      <w:r>
+        <w:rPr>
+          <w:rStyle w:val="Strong"/>
+        </w:rPr>
+        <w:t>gPanel</w:t>
+      </w:r>
+      <w:r>
+        <w:t xml:space="preserve"> – The ‘appGameContainer’ managed by slick, it is the primary interface between Serotope and the slick library.</w:t>
       </w:r>
     </w:p>
     <w:p>
@@ -4791,14 +5032,8 @@
     </w:p>
     <w:p>
       <w:r>
-        <w:t>This diagram shows an overview of the game update loop, which repeatedly causes the game world and game objects to update based on changes in the game state.</w:t>
-      </w:r>
-    </w:p>
-    <w:p>
-      <w:r>
         <w:rPr>
           <w:noProof/>
-          <w:lang w:val="en-AU" w:eastAsia="en-AU"/>
         </w:rPr>
         <w:drawing>
           <wp:inline distT="0" distB="0" distL="0" distR="0" wp14:anchorId="6D33119D" wp14:editId="5B37B30A">
@@ -4859,20 +5094,10 @@
       </w:r>
     </w:p>
     <w:p>
-      <w:pPr>
-        <w:jc w:val="both"/>
-      </w:pPr>
-      <w:r>
-        <w:t>This diagram shows an overview of the game update loop, which repeatedly causes the game objects to render.</w:t>
-      </w:r>
-    </w:p>
-    <w:p>
       <w:r>
         <w:rPr>
           <w:noProof/>
-          <w:lang w:val="en-AU" w:eastAsia="en-AU"/>
-        </w:rPr>
-        <w:lastRenderedPageBreak/>
+        </w:rPr>
         <w:drawing>
           <wp:inline distT="0" distB="0" distL="0" distR="0" wp14:anchorId="02DC5BFB" wp14:editId="4B06F34A">
             <wp:extent cx="5267960" cy="3357245"/>
@@ -4923,11 +5148,13 @@
         </w:drawing>
       </w:r>
     </w:p>
+    <w:p/>
     <w:p>
       <w:pPr>
         <w:pStyle w:val="Heading3"/>
       </w:pPr>
       <w:r>
+        <w:lastRenderedPageBreak/>
         <w:t xml:space="preserve">5.1.3 </w:t>
       </w:r>
       <w:r>
@@ -4940,17 +5167,11 @@
     </w:p>
     <w:p>
       <w:pPr>
-        <w:jc w:val="both"/>
-      </w:pPr>
-      <w:r>
-        <w:t>This diagram shows the interactions between a creature and the game world that occur when a creature dies in the game.</w:t>
-      </w:r>
-    </w:p>
-    <w:p>
+        <w:jc w:val="center"/>
+      </w:pPr>
       <w:r>
         <w:rPr>
           <w:noProof/>
-          <w:lang w:val="en-AU" w:eastAsia="en-AU"/>
         </w:rPr>
         <w:drawing>
           <wp:inline distT="0" distB="0" distL="0" distR="0" wp14:anchorId="46DBCF71" wp14:editId="79B1F0CC">
@@ -5011,22 +5232,9 @@
       </w:r>
     </w:p>
     <w:p>
-      <w:pPr>
-        <w:jc w:val="both"/>
-      </w:pPr>
-      <w:r>
-        <w:lastRenderedPageBreak/>
-        <w:t>This diagram shows the process of a creature picking up a piece of DNA, causing a new creature to spawn, and be placed in control of the player.</w:t>
-      </w:r>
-    </w:p>
-    <w:p>
-      <w:r>
-        <w:t xml:space="preserve"> </w:t>
-      </w:r>
       <w:r>
         <w:rPr>
           <w:noProof/>
-          <w:lang w:val="en-AU" w:eastAsia="en-AU"/>
         </w:rPr>
         <w:drawing>
           <wp:inline distT="0" distB="0" distL="0" distR="0" wp14:anchorId="3A6FBEA4" wp14:editId="6BF16F38">
@@ -5084,6 +5292,7 @@
         <w:pStyle w:val="Heading2"/>
       </w:pPr>
       <w:r>
+        <w:lastRenderedPageBreak/>
         <w:t>5</w:t>
       </w:r>
       <w:r>
@@ -5124,24 +5333,9 @@
     </w:p>
     <w:p>
       <w:pPr>
-        <w:rPr>
-          <w:caps/>
-          <w:color w:val="632423" w:themeColor="accent2" w:themeShade="80"/>
-          <w:spacing w:val="15"/>
-          <w:sz w:val="24"/>
-          <w:szCs w:val="24"/>
-        </w:rPr>
-      </w:pPr>
-      <w:r>
-        <w:br w:type="page"/>
-      </w:r>
-    </w:p>
-    <w:p>
-      <w:pPr>
         <w:pStyle w:val="Heading2"/>
       </w:pPr>
       <w:r>
-        <w:lastRenderedPageBreak/>
         <w:t>5.3.</w:t>
       </w:r>
       <w:r>
@@ -5166,15 +5360,17 @@
       </w:r>
     </w:p>
     <w:p>
+      <w:pPr>
+        <w:jc w:val="center"/>
+      </w:pPr>
       <w:r>
         <w:rPr>
           <w:noProof/>
-          <w:lang w:val="en-AU" w:eastAsia="en-AU"/>
         </w:rPr>
         <w:drawing>
-          <wp:inline distT="0" distB="0" distL="0" distR="0" wp14:anchorId="0482A08D" wp14:editId="40889B70">
-            <wp:extent cx="5270500" cy="2815131"/>
-            <wp:effectExtent l="0" t="0" r="0" b="4445"/>
+          <wp:inline distT="0" distB="0" distL="0" distR="0" wp14:anchorId="0482A08D" wp14:editId="7B51A53F">
+            <wp:extent cx="4114800" cy="2197837"/>
+            <wp:effectExtent l="0" t="0" r="0" b="12065"/>
             <wp:docPr id="4" name="Picture 2"/>
             <wp:cNvGraphicFramePr>
               <a:graphicFrameLocks xmlns:a="http://schemas.openxmlformats.org/drawingml/2006/main" noChangeAspect="1"/>
@@ -5204,7 +5400,7 @@
                   <pic:spPr bwMode="auto">
                     <a:xfrm>
                       <a:off x="0" y="0"/>
-                      <a:ext cx="5270500" cy="2815131"/>
+                      <a:ext cx="4115057" cy="2197974"/>
                     </a:xfrm>
                     <a:prstGeom prst="rect">
                       <a:avLst/>
@@ -5225,7 +5421,6 @@
       <w:r>
         <w:rPr>
           <w:noProof/>
-          <w:lang w:val="en-AU" w:eastAsia="en-AU"/>
         </w:rPr>
         <w:drawing>
           <wp:inline distT="0" distB="0" distL="0" distR="0" wp14:anchorId="7E89BC9A" wp14:editId="0036754F">
@@ -5294,8 +5489,6 @@
       <w:pPr>
         <w:pStyle w:val="Heading3"/>
       </w:pPr>
-      <w:bookmarkStart w:id="0" w:name="_GoBack"/>
-      <w:bookmarkEnd w:id="0"/>
       <w:r>
         <w:lastRenderedPageBreak/>
         <w:t>5.3.</w:t>
@@ -5311,7 +5504,6 @@
       <w:r>
         <w:rPr>
           <w:noProof/>
-          <w:lang w:val="en-AU" w:eastAsia="en-AU"/>
         </w:rPr>
         <w:drawing>
           <wp:inline distT="0" distB="0" distL="0" distR="0" wp14:anchorId="781C1357" wp14:editId="55E2C351">
@@ -5384,7 +5576,6 @@
       <w:r>
         <w:rPr>
           <w:noProof/>
-          <w:lang w:val="en-AU" w:eastAsia="en-AU"/>
         </w:rPr>
         <w:drawing>
           <wp:inline distT="0" distB="0" distL="0" distR="0" wp14:anchorId="522B4027" wp14:editId="0928549E">
@@ -5422,9 +5613,6 @@
           </wp:inline>
         </w:drawing>
       </w:r>
-      <w:r>
-        <w:br w:type="page"/>
-      </w:r>
     </w:p>
     <w:p>
       <w:pPr>
@@ -5494,35 +5682,119 @@
         <w:jc w:val="both"/>
       </w:pPr>
       <w:r>
-        <w:t xml:space="preserve">Body objects are stored in both the </w:t>
-      </w:r>
-      <w:proofErr w:type="spellStart"/>
-      <w:r>
-        <w:t>physicsWorld</w:t>
-      </w:r>
-      <w:proofErr w:type="spellEnd"/>
-      <w:r>
-        <w:t xml:space="preserve"> object inside </w:t>
-      </w:r>
-      <w:proofErr w:type="spellStart"/>
-      <w:r>
-        <w:t>GameWorld</w:t>
-      </w:r>
-      <w:proofErr w:type="spellEnd"/>
-      <w:r>
-        <w:t xml:space="preserve"> and referenced inside </w:t>
+        <w:t xml:space="preserve">Body objects are stored in both the physicsWorld object inside GameWorld and referenced inside </w:t>
       </w:r>
       <w:r>
         <w:t>their</w:t>
       </w:r>
       <w:r>
-        <w:t xml:space="preserve"> associated </w:t>
-      </w:r>
-      <w:proofErr w:type="spellStart"/>
+        <w:t xml:space="preserve"> associated GameObject.</w:t>
+      </w:r>
+    </w:p>
+    <w:p>
+      <w:pPr>
+        <w:pStyle w:val="ListParagraph"/>
+      </w:pPr>
+      <w:r>
+        <w:t>Body.getUserData() shall return the Body objects associated GameObject.</w:t>
+      </w:r>
+    </w:p>
+    <w:p>
+      <w:pPr>
+        <w:pStyle w:val="ListParagraph"/>
+      </w:pPr>
+    </w:p>
+    <w:p>
+      <w:pPr>
+        <w:pStyle w:val="Heading4"/>
+      </w:pPr>
+      <w:r>
+        <w:t>6.1.1.2.</w:t>
+      </w:r>
+      <w:r>
+        <w:t xml:space="preserve"> </w:t>
+      </w:r>
+      <w:r>
+        <w:t>Dna</w:t>
+      </w:r>
+    </w:p>
+    <w:p>
+      <w:pPr>
+        <w:jc w:val="both"/>
+      </w:pPr>
+      <w:r>
+        <w:t>DNA</w:t>
+      </w:r>
+      <w:r>
+        <w:t xml:space="preserve"> objects are</w:t>
+      </w:r>
+      <w:r>
+        <w:t xml:space="preserve"> stored either in the </w:t>
+      </w:r>
+      <w:r>
+        <w:t>G</w:t>
+      </w:r>
+      <w:r>
+        <w:t>ameObjects</w:t>
+      </w:r>
+      <w:r>
+        <w:t xml:space="preserve"> </w:t>
+      </w:r>
+      <w:r>
+        <w:t>array</w:t>
+      </w:r>
+      <w:r>
+        <w:t xml:space="preserve"> inside</w:t>
+      </w:r>
+      <w:r>
+        <w:t xml:space="preserve"> gameWorld, or with a creature</w:t>
+      </w:r>
+      <w:r>
+        <w:t>;</w:t>
+      </w:r>
+      <w:r>
+        <w:t xml:space="preserve"> </w:t>
+      </w:r>
+      <w:r>
+        <w:t>n</w:t>
+      </w:r>
+      <w:r>
+        <w:t>ever in both at the same time.</w:t>
+      </w:r>
+    </w:p>
+    <w:p>
+      <w:pPr>
+        <w:pStyle w:val="Heading4"/>
+      </w:pPr>
+      <w:r>
+        <w:t>6.1.1.3.</w:t>
+      </w:r>
+      <w:r>
+        <w:t xml:space="preserve"> </w:t>
+      </w:r>
       <w:r>
         <w:t>GameObject</w:t>
       </w:r>
-      <w:proofErr w:type="spellEnd"/>
+    </w:p>
+    <w:p>
+      <w:pPr>
+        <w:jc w:val="both"/>
+      </w:pPr>
+      <w:r>
+        <w:t xml:space="preserve">GameObject objects are stored in the </w:t>
+      </w:r>
+      <w:r>
+        <w:t>G</w:t>
+      </w:r>
+      <w:r>
+        <w:t xml:space="preserve">ameObjects </w:t>
+      </w:r>
+      <w:r>
+        <w:t>array</w:t>
+      </w:r>
+      <w:r>
+        <w:t xml:space="preserve"> in GameWorld</w:t>
+      </w:r>
       <w:r>
         <w:t>.</w:t>
       </w:r>
@@ -5531,24 +5803,67 @@
       <w:pPr>
         <w:pStyle w:val="ListParagraph"/>
       </w:pPr>
-      <w:proofErr w:type="spellStart"/>
-      <w:proofErr w:type="gramStart"/>
-      <w:r>
-        <w:t>Body.getUserData</w:t>
-      </w:r>
-      <w:proofErr w:type="spellEnd"/>
-      <w:r>
-        <w:t>(</w:t>
-      </w:r>
-      <w:proofErr w:type="gramEnd"/>
-      <w:r>
-        <w:t xml:space="preserve">) shall return the Body objects associated </w:t>
-      </w:r>
-      <w:proofErr w:type="spellStart"/>
-      <w:r>
-        <w:t>GameObject</w:t>
-      </w:r>
-      <w:proofErr w:type="spellEnd"/>
+      <w:r>
+        <w:t xml:space="preserve">The first object to be initialized shall be the </w:t>
+      </w:r>
+      <w:r>
+        <w:t>u</w:t>
+      </w:r>
+      <w:r>
+        <w:t>ser</w:t>
+      </w:r>
+      <w:r>
+        <w:t>’</w:t>
+      </w:r>
+      <w:r>
+        <w:t>s creature</w:t>
+      </w:r>
+      <w:r>
+        <w:t>, which</w:t>
+      </w:r>
+      <w:r>
+        <w:t xml:space="preserve"> will always be the first object in the gameObjects </w:t>
+      </w:r>
+      <w:r>
+        <w:t>array.</w:t>
+      </w:r>
+    </w:p>
+    <w:p/>
+    <w:p>
+      <w:pPr>
+        <w:pStyle w:val="Heading3"/>
+      </w:pPr>
+      <w:r>
+        <w:t>6.1.2.</w:t>
+      </w:r>
+      <w:r>
+        <w:t xml:space="preserve"> </w:t>
+      </w:r>
+      <w:r>
+        <w:t>permanent data</w:t>
+      </w:r>
+    </w:p>
+    <w:p>
+      <w:pPr>
+        <w:pStyle w:val="Heading4"/>
+      </w:pPr>
+      <w:r>
+        <w:t>6.1.2.1.</w:t>
+      </w:r>
+      <w:r>
+        <w:t xml:space="preserve"> </w:t>
+      </w:r>
+      <w:r>
+        <w:t>Gamestats</w:t>
+      </w:r>
+    </w:p>
+    <w:p>
+      <w:r>
+        <w:t xml:space="preserve">GameStats is a singleton object that manages the permanent </w:t>
+      </w:r>
+      <w:r>
+        <w:t>data stored by the system</w:t>
+      </w:r>
       <w:r>
         <w:t>.</w:t>
       </w:r>
@@ -5557,409 +5872,135 @@
       <w:pPr>
         <w:pStyle w:val="ListParagraph"/>
       </w:pPr>
+      <w:r>
+        <w:t>The data to be stored is</w:t>
+      </w:r>
+      <w:r>
+        <w:t xml:space="preserve"> </w:t>
+      </w:r>
+      <w:r>
+        <w:t>scores</w:t>
+      </w:r>
+      <w:r>
+        <w:t>,</w:t>
+      </w:r>
+      <w:r>
+        <w:t xml:space="preserve"> a</w:t>
+      </w:r>
+      <w:r>
+        <w:t>chievements, and stat</w:t>
+      </w:r>
+      <w:r>
+        <w:t>istic counters for achievements.</w:t>
+      </w:r>
+    </w:p>
+    <w:p>
+      <w:pPr>
+        <w:pStyle w:val="ListParagraph"/>
+      </w:pPr>
+      <w:r>
+        <w:t>B</w:t>
+      </w:r>
+      <w:r>
+        <w:t>oth GameWorld and Menu have a reference to the GameStats object.</w:t>
+      </w:r>
+    </w:p>
+    <w:p>
+      <w:pPr>
+        <w:pStyle w:val="ListParagraph"/>
+      </w:pPr>
+      <w:r>
+        <w:t xml:space="preserve">At the end game state GameStats.writeData() </w:t>
+      </w:r>
+      <w:r>
+        <w:t>shall</w:t>
+      </w:r>
+      <w:r>
+        <w:t xml:space="preserve"> be called. </w:t>
+      </w:r>
+    </w:p>
+    <w:p>
+      <w:pPr>
+        <w:pStyle w:val="ListParagraph"/>
+      </w:pPr>
+      <w:r>
+        <w:t xml:space="preserve">On game startup GameStats.readData() </w:t>
+      </w:r>
+      <w:r>
+        <w:t>shall</w:t>
+      </w:r>
+      <w:r>
+        <w:t xml:space="preserve"> be called.</w:t>
+      </w:r>
+    </w:p>
+    <w:p>
+      <w:pPr>
+        <w:pStyle w:val="Heading2"/>
+      </w:pPr>
+      <w:r>
+        <w:t>6.2.</w:t>
+      </w:r>
+      <w:r>
+        <w:t xml:space="preserve"> </w:t>
+      </w:r>
+      <w:r>
+        <w:t>Data Dictionary</w:t>
+      </w:r>
     </w:p>
     <w:p>
       <w:pPr>
         <w:pStyle w:val="Heading4"/>
       </w:pPr>
       <w:r>
-        <w:t>6.1.1.2.</w:t>
+        <w:t>6.2.1</w:t>
+      </w:r>
+      <w:r>
+        <w:t>.</w:t>
       </w:r>
       <w:r>
         <w:t xml:space="preserve"> </w:t>
       </w:r>
       <w:r>
-        <w:t>Dna</w:t>
-      </w:r>
-    </w:p>
-    <w:p>
-      <w:pPr>
-        <w:jc w:val="both"/>
-      </w:pPr>
-      <w:r>
-        <w:t>DNA</w:t>
-      </w:r>
-      <w:r>
-        <w:t xml:space="preserve"> objects are</w:t>
-      </w:r>
-      <w:r>
-        <w:t xml:space="preserve"> stored either in the </w:t>
-      </w:r>
-      <w:proofErr w:type="spellStart"/>
-      <w:r>
-        <w:t>G</w:t>
-      </w:r>
-      <w:r>
-        <w:t>ameObjects</w:t>
-      </w:r>
-      <w:proofErr w:type="spellEnd"/>
+        <w:t>Body</w:t>
+      </w:r>
+    </w:p>
+    <w:p>
+      <w:r>
+        <w:t xml:space="preserve">a Body is a </w:t>
+      </w:r>
+      <w:r>
+        <w:t>JBOX2d object</w:t>
+      </w:r>
+      <w:r>
+        <w:t>, this</w:t>
+      </w:r>
+      <w:r>
+        <w:t xml:space="preserve"> populate</w:t>
+      </w:r>
+      <w:r>
+        <w:t>s</w:t>
+      </w:r>
       <w:r>
         <w:t xml:space="preserve"> </w:t>
       </w:r>
       <w:r>
-        <w:t>array</w:t>
-      </w:r>
-      <w:r>
-        <w:t xml:space="preserve"> inside</w:t>
-      </w:r>
-      <w:r>
-        <w:t xml:space="preserve"> </w:t>
-      </w:r>
-      <w:proofErr w:type="spellStart"/>
-      <w:r>
-        <w:t>gameWorld</w:t>
-      </w:r>
-      <w:proofErr w:type="spellEnd"/>
-      <w:r>
-        <w:t>, or with a creature</w:t>
-      </w:r>
-      <w:r>
-        <w:t>;</w:t>
-      </w:r>
-      <w:r>
-        <w:t xml:space="preserve"> </w:t>
-      </w:r>
-      <w:r>
-        <w:t>n</w:t>
-      </w:r>
-      <w:r>
-        <w:t>ever in both at the same time.</w:t>
-      </w:r>
-    </w:p>
-    <w:p>
-      <w:pPr>
-        <w:pStyle w:val="Heading4"/>
-      </w:pPr>
-      <w:r>
-        <w:t>6.1.1.3.</w:t>
-      </w:r>
-      <w:r>
-        <w:t xml:space="preserve"> </w:t>
-      </w:r>
-      <w:r>
-        <w:t>GameObject</w:t>
-      </w:r>
-    </w:p>
-    <w:p>
-      <w:pPr>
-        <w:jc w:val="both"/>
-      </w:pPr>
-      <w:proofErr w:type="spellStart"/>
-      <w:r>
-        <w:t>GameObject</w:t>
-      </w:r>
-      <w:proofErr w:type="spellEnd"/>
-      <w:r>
-        <w:t xml:space="preserve"> objects are stored in the </w:t>
-      </w:r>
-      <w:proofErr w:type="spellStart"/>
-      <w:r>
-        <w:t>G</w:t>
-      </w:r>
-      <w:r>
-        <w:t>ameObjects</w:t>
-      </w:r>
-      <w:proofErr w:type="spellEnd"/>
-      <w:r>
-        <w:t xml:space="preserve"> </w:t>
-      </w:r>
-      <w:r>
-        <w:t>array</w:t>
-      </w:r>
-      <w:r>
-        <w:t xml:space="preserve"> in </w:t>
-      </w:r>
-      <w:proofErr w:type="spellStart"/>
-      <w:r>
-        <w:t>GameWorld</w:t>
-      </w:r>
-      <w:proofErr w:type="spellEnd"/>
-      <w:r>
-        <w:t>.</w:t>
-      </w:r>
-    </w:p>
-    <w:p>
-      <w:pPr>
-        <w:pStyle w:val="ListParagraph"/>
-      </w:pPr>
-      <w:r>
-        <w:t xml:space="preserve">The first object to be initialized shall be the </w:t>
-      </w:r>
-      <w:r>
-        <w:t>u</w:t>
-      </w:r>
-      <w:r>
-        <w:t>ser</w:t>
-      </w:r>
-      <w:r>
-        <w:t>’</w:t>
-      </w:r>
-      <w:r>
-        <w:t>s creature</w:t>
-      </w:r>
-      <w:r>
-        <w:t>, which</w:t>
-      </w:r>
-      <w:r>
-        <w:t xml:space="preserve"> will always be the first object in the </w:t>
-      </w:r>
-      <w:proofErr w:type="spellStart"/>
-      <w:r>
-        <w:t>gameObjects</w:t>
-      </w:r>
-      <w:proofErr w:type="spellEnd"/>
-      <w:r>
-        <w:t xml:space="preserve"> </w:t>
-      </w:r>
-      <w:r>
-        <w:t>array.</w:t>
-      </w:r>
-    </w:p>
-    <w:p/>
-    <w:p>
-      <w:pPr>
-        <w:pStyle w:val="Heading3"/>
-      </w:pPr>
-      <w:r>
-        <w:t>6.1.2.</w:t>
-      </w:r>
-      <w:r>
-        <w:t xml:space="preserve"> </w:t>
-      </w:r>
-      <w:r>
-        <w:t>permanent data</w:t>
-      </w:r>
-    </w:p>
-    <w:p>
-      <w:pPr>
-        <w:pStyle w:val="Heading4"/>
-      </w:pPr>
-      <w:r>
-        <w:t>6.1.2.1.</w:t>
-      </w:r>
-      <w:r>
-        <w:t xml:space="preserve"> </w:t>
-      </w:r>
-      <w:r>
-        <w:t>Gamestats</w:t>
-      </w:r>
-    </w:p>
-    <w:p>
-      <w:proofErr w:type="spellStart"/>
-      <w:r>
-        <w:t>GameStats</w:t>
-      </w:r>
-      <w:proofErr w:type="spellEnd"/>
-      <w:r>
-        <w:t xml:space="preserve"> is a singleton object that manages the permanent </w:t>
-      </w:r>
-      <w:r>
-        <w:t>data stored by the system</w:t>
-      </w:r>
-      <w:r>
-        <w:t>.</w:t>
-      </w:r>
-    </w:p>
-    <w:p>
-      <w:pPr>
-        <w:pStyle w:val="ListParagraph"/>
-      </w:pPr>
-      <w:r>
-        <w:t>The data to be stored is</w:t>
-      </w:r>
-      <w:r>
-        <w:t xml:space="preserve"> </w:t>
-      </w:r>
-      <w:r>
-        <w:t>scores</w:t>
-      </w:r>
-      <w:r>
-        <w:t>,</w:t>
-      </w:r>
-      <w:r>
-        <w:t xml:space="preserve"> a</w:t>
-      </w:r>
-      <w:r>
-        <w:t>chievements, and stat</w:t>
-      </w:r>
-      <w:r>
-        <w:t>istic counters for achievements.</w:t>
-      </w:r>
-    </w:p>
-    <w:p>
-      <w:pPr>
-        <w:pStyle w:val="ListParagraph"/>
-      </w:pPr>
-      <w:r>
-        <w:t>B</w:t>
-      </w:r>
-      <w:r>
-        <w:t xml:space="preserve">oth </w:t>
-      </w:r>
-      <w:proofErr w:type="spellStart"/>
-      <w:r>
-        <w:t>GameWorld</w:t>
-      </w:r>
-      <w:proofErr w:type="spellEnd"/>
-      <w:r>
-        <w:t xml:space="preserve"> and Menu have a reference to the </w:t>
-      </w:r>
-      <w:proofErr w:type="spellStart"/>
-      <w:r>
-        <w:t>GameStats</w:t>
-      </w:r>
-      <w:proofErr w:type="spellEnd"/>
-      <w:r>
-        <w:t xml:space="preserve"> object.</w:t>
-      </w:r>
-    </w:p>
-    <w:p>
-      <w:pPr>
-        <w:pStyle w:val="ListParagraph"/>
-      </w:pPr>
-      <w:r>
-        <w:t xml:space="preserve">At the end game state </w:t>
-      </w:r>
-      <w:proofErr w:type="spellStart"/>
-      <w:proofErr w:type="gramStart"/>
-      <w:r>
-        <w:t>GameStats.writeData</w:t>
-      </w:r>
-      <w:proofErr w:type="spellEnd"/>
-      <w:r>
-        <w:t>(</w:t>
-      </w:r>
-      <w:proofErr w:type="gramEnd"/>
-      <w:r>
-        <w:t xml:space="preserve">) </w:t>
-      </w:r>
-      <w:r>
-        <w:t>shall</w:t>
-      </w:r>
-      <w:r>
-        <w:t xml:space="preserve"> be called. </w:t>
-      </w:r>
-    </w:p>
-    <w:p>
-      <w:pPr>
-        <w:pStyle w:val="ListParagraph"/>
-      </w:pPr>
-      <w:r>
-        <w:t xml:space="preserve">On game startup </w:t>
-      </w:r>
-      <w:proofErr w:type="spellStart"/>
-      <w:proofErr w:type="gramStart"/>
-      <w:r>
-        <w:t>GameStats.readData</w:t>
-      </w:r>
-      <w:proofErr w:type="spellEnd"/>
-      <w:r>
-        <w:t>(</w:t>
-      </w:r>
-      <w:proofErr w:type="gramEnd"/>
-      <w:r>
-        <w:t xml:space="preserve">) </w:t>
-      </w:r>
-      <w:r>
-        <w:t>shall</w:t>
-      </w:r>
-      <w:r>
-        <w:t xml:space="preserve"> be called.</w:t>
-      </w:r>
-    </w:p>
-    <w:p>
-      <w:pPr>
-        <w:pStyle w:val="Heading2"/>
-      </w:pPr>
-      <w:r>
-        <w:t>6.2.</w:t>
-      </w:r>
-      <w:r>
-        <w:t xml:space="preserve"> </w:t>
-      </w:r>
-      <w:r>
-        <w:t>Data Dictionary</w:t>
-      </w:r>
-    </w:p>
-    <w:p>
-      <w:pPr>
-        <w:pStyle w:val="Heading4"/>
-      </w:pPr>
-      <w:r>
-        <w:t>6.2.1</w:t>
-      </w:r>
-      <w:r>
-        <w:t>.</w:t>
-      </w:r>
-      <w:r>
-        <w:t xml:space="preserve"> </w:t>
-      </w:r>
-      <w:r>
-        <w:t>Body</w:t>
-      </w:r>
-    </w:p>
-    <w:p>
-      <w:proofErr w:type="gramStart"/>
-      <w:r>
-        <w:t>a</w:t>
-      </w:r>
-      <w:proofErr w:type="gramEnd"/>
-      <w:r>
-        <w:t xml:space="preserve"> Body is a </w:t>
-      </w:r>
-      <w:r>
-        <w:t>JBOX2d object</w:t>
-      </w:r>
-      <w:r>
-        <w:t>, this</w:t>
-      </w:r>
-      <w:r>
-        <w:t xml:space="preserve"> populate</w:t>
-      </w:r>
-      <w:r>
-        <w:t>s</w:t>
-      </w:r>
-      <w:r>
-        <w:t xml:space="preserve"> </w:t>
-      </w:r>
-      <w:r>
         <w:t xml:space="preserve">the </w:t>
       </w:r>
-      <w:proofErr w:type="spellStart"/>
       <w:r>
         <w:t>physicsW</w:t>
       </w:r>
       <w:r>
-        <w:t>orld</w:t>
-      </w:r>
-      <w:proofErr w:type="spellEnd"/>
-      <w:r>
-        <w:t>.</w:t>
-      </w:r>
-      <w:r>
-        <w:t xml:space="preserve"> </w:t>
-      </w:r>
-      <w:r>
-        <w:t>S</w:t>
-      </w:r>
-      <w:r>
-        <w:t>pecifics of implantation are left to the developer</w:t>
-      </w:r>
-      <w:r>
-        <w:t>.</w:t>
-      </w:r>
-    </w:p>
-    <w:p>
-      <w:r>
-        <w:t xml:space="preserve">The JBOX2d </w:t>
-      </w:r>
-      <w:proofErr w:type="spellStart"/>
-      <w:r>
-        <w:t>javadoc</w:t>
-      </w:r>
-      <w:proofErr w:type="spellEnd"/>
-      <w:r>
-        <w:t xml:space="preserve"> can be found at </w:t>
+        <w:t>orld.</w:t>
+      </w:r>
+    </w:p>
+    <w:p>
+      <w:pPr>
+        <w:rPr>
+          <w:rStyle w:val="Hyperlink"/>
+        </w:rPr>
+      </w:pPr>
+      <w:r>
+        <w:t xml:space="preserve">The JBOX2d javadoc can be found at </w:t>
       </w:r>
       <w:hyperlink r:id="rId19" w:history="1">
         <w:r>
@@ -5972,9 +6013,18 @@
     </w:p>
     <w:p>
       <w:pPr>
+        <w:rPr>
+          <w:rStyle w:val="Hyperlink"/>
+        </w:rPr>
+      </w:pPr>
+    </w:p>
+    <w:p/>
+    <w:p>
+      <w:pPr>
         <w:pStyle w:val="Heading3"/>
       </w:pPr>
       <w:r>
+        <w:lastRenderedPageBreak/>
         <w:t>6.2.2</w:t>
       </w:r>
       <w:r>
@@ -5994,7 +6044,6 @@
         <w:jc w:val="both"/>
       </w:pPr>
       <w:r>
-        <w:lastRenderedPageBreak/>
         <w:t>The DNA class consists of an attribute for each of the traits in the game. These are in the form of a tuple of two Booleans. The tuple represents a pair of alleles, one from each of its parent’s DNA. The two possible alleles in a gene are “has the trait” and “doesn’t have the trait”, in which “has the trait” is always recessive and represented by true (whereas “doesn’t have the trait”, is always dominant and represented by false).</w:t>
       </w:r>
     </w:p>
@@ -6012,13 +6061,8 @@
         <w:jc w:val="both"/>
       </w:pPr>
       <w:r>
-        <w:t xml:space="preserve">Ignoring inherited Data and Methods from </w:t>
-      </w:r>
-      <w:proofErr w:type="spellStart"/>
-      <w:r>
-        <w:t>GameObject</w:t>
-      </w:r>
-      <w:proofErr w:type="spellEnd"/>
+        <w:t>Ignoring inherited Data and Methods from GameObject</w:t>
+      </w:r>
     </w:p>
     <w:p>
       <w:r>
@@ -6043,32 +6087,7 @@
           <w:rFonts w:ascii="Monaco" w:hAnsi="Monaco" w:cs="Monaco"/>
           <w:color w:val="000000"/>
         </w:rPr>
-        <w:t>(</w:t>
-      </w:r>
-      <w:proofErr w:type="spellStart"/>
-      <w:r>
-        <w:rPr>
-          <w:rFonts w:ascii="Monaco" w:hAnsi="Monaco" w:cs="Monaco"/>
-          <w:color w:val="000000"/>
-        </w:rPr>
-        <w:t>Boolean</w:t>
-      </w:r>
-      <w:proofErr w:type="gramStart"/>
-      <w:r>
-        <w:rPr>
-          <w:rFonts w:ascii="Monaco" w:hAnsi="Monaco" w:cs="Monaco"/>
-          <w:color w:val="000000"/>
-        </w:rPr>
-        <w:t>,Boolean</w:t>
-      </w:r>
-      <w:proofErr w:type="spellEnd"/>
-      <w:proofErr w:type="gramEnd"/>
-      <w:r>
-        <w:rPr>
-          <w:rFonts w:ascii="Monaco" w:hAnsi="Monaco" w:cs="Monaco"/>
-          <w:color w:val="000000"/>
-        </w:rPr>
-        <w:t>)</w:t>
+        <w:t>(Boolean,Boolean)</w:t>
       </w:r>
       <w:r>
         <w:rPr>
@@ -6110,32 +6129,7 @@
           <w:rFonts w:ascii="Monaco" w:hAnsi="Monaco" w:cs="Monaco"/>
           <w:color w:val="000000"/>
         </w:rPr>
-        <w:t>(</w:t>
-      </w:r>
-      <w:proofErr w:type="spellStart"/>
-      <w:r>
-        <w:rPr>
-          <w:rFonts w:ascii="Monaco" w:hAnsi="Monaco" w:cs="Monaco"/>
-          <w:color w:val="000000"/>
-        </w:rPr>
-        <w:t>Boolean</w:t>
-      </w:r>
-      <w:proofErr w:type="gramStart"/>
-      <w:r>
-        <w:rPr>
-          <w:rFonts w:ascii="Monaco" w:hAnsi="Monaco" w:cs="Monaco"/>
-          <w:color w:val="000000"/>
-        </w:rPr>
-        <w:t>,Boolean</w:t>
-      </w:r>
-      <w:proofErr w:type="spellEnd"/>
-      <w:proofErr w:type="gramEnd"/>
-      <w:r>
-        <w:rPr>
-          <w:rFonts w:ascii="Monaco" w:hAnsi="Monaco" w:cs="Monaco"/>
-          <w:color w:val="000000"/>
-        </w:rPr>
-        <w:t>)</w:t>
+        <w:t>(Boolean,Boolean)</w:t>
       </w:r>
       <w:r>
         <w:rPr>
@@ -6177,32 +6171,7 @@
           <w:rFonts w:ascii="Monaco" w:hAnsi="Monaco" w:cs="Monaco"/>
           <w:color w:val="000000"/>
         </w:rPr>
-        <w:t>(</w:t>
-      </w:r>
-      <w:proofErr w:type="spellStart"/>
-      <w:r>
-        <w:rPr>
-          <w:rFonts w:ascii="Monaco" w:hAnsi="Monaco" w:cs="Monaco"/>
-          <w:color w:val="000000"/>
-        </w:rPr>
-        <w:t>Boolean</w:t>
-      </w:r>
-      <w:proofErr w:type="gramStart"/>
-      <w:r>
-        <w:rPr>
-          <w:rFonts w:ascii="Monaco" w:hAnsi="Monaco" w:cs="Monaco"/>
-          <w:color w:val="000000"/>
-        </w:rPr>
-        <w:t>,Boolean</w:t>
-      </w:r>
-      <w:proofErr w:type="spellEnd"/>
-      <w:proofErr w:type="gramEnd"/>
-      <w:r>
-        <w:rPr>
-          <w:rFonts w:ascii="Monaco" w:hAnsi="Monaco" w:cs="Monaco"/>
-          <w:color w:val="000000"/>
-        </w:rPr>
-        <w:t>)</w:t>
+        <w:t>(Boolean,Boolean)</w:t>
       </w:r>
       <w:r>
         <w:rPr>
@@ -6244,41 +6213,15 @@
           <w:rFonts w:ascii="Monaco" w:hAnsi="Monaco" w:cs="Monaco"/>
           <w:color w:val="000000"/>
         </w:rPr>
-        <w:t>(</w:t>
-      </w:r>
-      <w:proofErr w:type="spellStart"/>
+        <w:t>(Boolean,Boolean)</w:t>
+      </w:r>
       <w:r>
         <w:rPr>
           <w:rFonts w:ascii="Monaco" w:hAnsi="Monaco" w:cs="Monaco"/>
           <w:color w:val="000000"/>
         </w:rPr>
-        <w:t>Boolean</w:t>
-      </w:r>
-      <w:proofErr w:type="gramStart"/>
-      <w:r>
-        <w:rPr>
-          <w:rFonts w:ascii="Monaco" w:hAnsi="Monaco" w:cs="Monaco"/>
-          <w:color w:val="000000"/>
-        </w:rPr>
-        <w:t>,Boolean</w:t>
-      </w:r>
-      <w:proofErr w:type="spellEnd"/>
-      <w:proofErr w:type="gramEnd"/>
-      <w:r>
-        <w:rPr>
-          <w:rFonts w:ascii="Monaco" w:hAnsi="Monaco" w:cs="Monaco"/>
-          <w:color w:val="000000"/>
-        </w:rPr>
-        <w:t>)</w:t>
-      </w:r>
-      <w:r>
-        <w:rPr>
-          <w:rFonts w:ascii="Monaco" w:hAnsi="Monaco" w:cs="Monaco"/>
-          <w:color w:val="000000"/>
-        </w:rPr>
         <w:t xml:space="preserve"> </w:t>
       </w:r>
-      <w:proofErr w:type="spellStart"/>
       <w:r>
         <w:rPr>
           <w:rFonts w:ascii="Monaco" w:hAnsi="Monaco" w:cs="Monaco"/>
@@ -6286,7 +6229,6 @@
         </w:rPr>
         <w:t>attackSpeed</w:t>
       </w:r>
-      <w:proofErr w:type="spellEnd"/>
       <w:r>
         <w:rPr>
           <w:rFonts w:ascii="Monaco" w:hAnsi="Monaco" w:cs="Monaco"/>
@@ -6313,32 +6255,7 @@
           <w:rFonts w:ascii="Monaco" w:hAnsi="Monaco" w:cs="Monaco"/>
           <w:color w:val="000000"/>
         </w:rPr>
-        <w:t>(</w:t>
-      </w:r>
-      <w:proofErr w:type="spellStart"/>
-      <w:r>
-        <w:rPr>
-          <w:rFonts w:ascii="Monaco" w:hAnsi="Monaco" w:cs="Monaco"/>
-          <w:color w:val="000000"/>
-        </w:rPr>
-        <w:t>Boolean</w:t>
-      </w:r>
-      <w:proofErr w:type="gramStart"/>
-      <w:r>
-        <w:rPr>
-          <w:rFonts w:ascii="Monaco" w:hAnsi="Monaco" w:cs="Monaco"/>
-          <w:color w:val="000000"/>
-        </w:rPr>
-        <w:t>,Boolean</w:t>
-      </w:r>
-      <w:proofErr w:type="spellEnd"/>
-      <w:proofErr w:type="gramEnd"/>
-      <w:r>
-        <w:rPr>
-          <w:rFonts w:ascii="Monaco" w:hAnsi="Monaco" w:cs="Monaco"/>
-          <w:color w:val="000000"/>
-        </w:rPr>
-        <w:t>)</w:t>
+        <w:t>(Boolean,Boolean)</w:t>
       </w:r>
       <w:r>
         <w:rPr>
@@ -6380,41 +6297,15 @@
           <w:rFonts w:ascii="Monaco" w:hAnsi="Monaco" w:cs="Monaco"/>
           <w:color w:val="000000"/>
         </w:rPr>
-        <w:t>(</w:t>
-      </w:r>
-      <w:proofErr w:type="spellStart"/>
+        <w:t>(Boolean,Boolean)</w:t>
+      </w:r>
       <w:r>
         <w:rPr>
           <w:rFonts w:ascii="Monaco" w:hAnsi="Monaco" w:cs="Monaco"/>
           <w:color w:val="000000"/>
         </w:rPr>
-        <w:t>Boolean</w:t>
-      </w:r>
-      <w:proofErr w:type="gramStart"/>
-      <w:r>
-        <w:rPr>
-          <w:rFonts w:ascii="Monaco" w:hAnsi="Monaco" w:cs="Monaco"/>
-          <w:color w:val="000000"/>
-        </w:rPr>
-        <w:t>,Boolean</w:t>
-      </w:r>
-      <w:proofErr w:type="spellEnd"/>
-      <w:proofErr w:type="gramEnd"/>
-      <w:r>
-        <w:rPr>
-          <w:rFonts w:ascii="Monaco" w:hAnsi="Monaco" w:cs="Monaco"/>
-          <w:color w:val="000000"/>
-        </w:rPr>
-        <w:t>)</w:t>
-      </w:r>
-      <w:r>
-        <w:rPr>
-          <w:rFonts w:ascii="Monaco" w:hAnsi="Monaco" w:cs="Monaco"/>
-          <w:color w:val="000000"/>
-        </w:rPr>
         <w:t xml:space="preserve"> </w:t>
       </w:r>
-      <w:proofErr w:type="spellStart"/>
       <w:r>
         <w:rPr>
           <w:rFonts w:ascii="Monaco" w:hAnsi="Monaco" w:cs="Monaco"/>
@@ -6429,7 +6320,6 @@
         </w:rPr>
         <w:t>Type</w:t>
       </w:r>
-      <w:proofErr w:type="spellEnd"/>
       <w:r>
         <w:rPr>
           <w:rFonts w:ascii="Monaco" w:hAnsi="Monaco" w:cs="Monaco"/>
@@ -6456,32 +6346,7 @@
           <w:rFonts w:ascii="Monaco" w:hAnsi="Monaco" w:cs="Monaco"/>
           <w:color w:val="000000"/>
         </w:rPr>
-        <w:t>(</w:t>
-      </w:r>
-      <w:proofErr w:type="spellStart"/>
-      <w:r>
-        <w:rPr>
-          <w:rFonts w:ascii="Monaco" w:hAnsi="Monaco" w:cs="Monaco"/>
-          <w:color w:val="000000"/>
-        </w:rPr>
-        <w:t>Boolean</w:t>
-      </w:r>
-      <w:proofErr w:type="gramStart"/>
-      <w:r>
-        <w:rPr>
-          <w:rFonts w:ascii="Monaco" w:hAnsi="Monaco" w:cs="Monaco"/>
-          <w:color w:val="000000"/>
-        </w:rPr>
-        <w:t>,Boolean</w:t>
-      </w:r>
-      <w:proofErr w:type="spellEnd"/>
-      <w:proofErr w:type="gramEnd"/>
-      <w:r>
-        <w:rPr>
-          <w:rFonts w:ascii="Monaco" w:hAnsi="Monaco" w:cs="Monaco"/>
-          <w:color w:val="000000"/>
-        </w:rPr>
-        <w:t>)</w:t>
+        <w:t>(Boolean,Boolean)</w:t>
       </w:r>
       <w:r>
         <w:rPr>
@@ -6523,32 +6388,7 @@
           <w:rFonts w:ascii="Monaco" w:hAnsi="Monaco" w:cs="Monaco"/>
           <w:color w:val="000000"/>
         </w:rPr>
-        <w:t>(</w:t>
-      </w:r>
-      <w:proofErr w:type="spellStart"/>
-      <w:r>
-        <w:rPr>
-          <w:rFonts w:ascii="Monaco" w:hAnsi="Monaco" w:cs="Monaco"/>
-          <w:color w:val="000000"/>
-        </w:rPr>
-        <w:t>Boolean</w:t>
-      </w:r>
-      <w:proofErr w:type="gramStart"/>
-      <w:r>
-        <w:rPr>
-          <w:rFonts w:ascii="Monaco" w:hAnsi="Monaco" w:cs="Monaco"/>
-          <w:color w:val="000000"/>
-        </w:rPr>
-        <w:t>,Boolean</w:t>
-      </w:r>
-      <w:proofErr w:type="spellEnd"/>
-      <w:proofErr w:type="gramEnd"/>
-      <w:r>
-        <w:rPr>
-          <w:rFonts w:ascii="Monaco" w:hAnsi="Monaco" w:cs="Monaco"/>
-          <w:color w:val="000000"/>
-        </w:rPr>
-        <w:t>)</w:t>
+        <w:t>(Boolean,Boolean)</w:t>
       </w:r>
       <w:r>
         <w:rPr>
@@ -6590,32 +6430,7 @@
           <w:rFonts w:ascii="Monaco" w:hAnsi="Monaco" w:cs="Monaco"/>
           <w:color w:val="000000"/>
         </w:rPr>
-        <w:t>(</w:t>
-      </w:r>
-      <w:proofErr w:type="spellStart"/>
-      <w:r>
-        <w:rPr>
-          <w:rFonts w:ascii="Monaco" w:hAnsi="Monaco" w:cs="Monaco"/>
-          <w:color w:val="000000"/>
-        </w:rPr>
-        <w:t>Boolean</w:t>
-      </w:r>
-      <w:proofErr w:type="gramStart"/>
-      <w:r>
-        <w:rPr>
-          <w:rFonts w:ascii="Monaco" w:hAnsi="Monaco" w:cs="Monaco"/>
-          <w:color w:val="000000"/>
-        </w:rPr>
-        <w:t>,Boolean</w:t>
-      </w:r>
-      <w:proofErr w:type="spellEnd"/>
-      <w:proofErr w:type="gramEnd"/>
-      <w:r>
-        <w:rPr>
-          <w:rFonts w:ascii="Monaco" w:hAnsi="Monaco" w:cs="Monaco"/>
-          <w:color w:val="000000"/>
-        </w:rPr>
-        <w:t>)</w:t>
+        <w:t>(Boolean,Boolean)</w:t>
       </w:r>
       <w:r>
         <w:rPr>
@@ -6717,11 +6532,9 @@
         <w:adjustRightInd w:val="0"/>
         <w:spacing w:after="0" w:line="240" w:lineRule="auto"/>
       </w:pPr>
-      <w:proofErr w:type="spellStart"/>
       <w:r>
         <w:t>GameObject</w:t>
       </w:r>
-      <w:proofErr w:type="spellEnd"/>
       <w:r>
         <w:t xml:space="preserve"> has </w:t>
       </w:r>
@@ -6764,7 +6577,6 @@
         </w:rPr>
         <w:t xml:space="preserve">Image </w:t>
       </w:r>
-      <w:proofErr w:type="spellStart"/>
       <w:r>
         <w:rPr>
           <w:rFonts w:ascii="Monaco" w:hAnsi="Monaco" w:cs="Monaco"/>
@@ -6772,7 +6584,6 @@
         </w:rPr>
         <w:t>image</w:t>
       </w:r>
-      <w:proofErr w:type="spellEnd"/>
       <w:r>
         <w:rPr>
           <w:rFonts w:ascii="Monaco" w:hAnsi="Monaco" w:cs="Monaco"/>
@@ -6798,46 +6609,21 @@
           <w:rFonts w:ascii="Monaco" w:hAnsi="Monaco" w:cs="Monaco"/>
           <w:color w:val="000000"/>
         </w:rPr>
-        <w:t xml:space="preserve">This is used by the </w:t>
-      </w:r>
-      <w:proofErr w:type="spellStart"/>
+        <w:t>This is used by the GameObject</w:t>
+      </w:r>
       <w:r>
         <w:rPr>
           <w:rFonts w:ascii="Monaco" w:hAnsi="Monaco" w:cs="Monaco"/>
           <w:color w:val="000000"/>
         </w:rPr>
-        <w:t>GameObject</w:t>
+        <w:t xml:space="preserve">’s </w:t>
       </w:r>
       <w:r>
         <w:rPr>
           <w:rFonts w:ascii="Monaco" w:hAnsi="Monaco" w:cs="Monaco"/>
           <w:color w:val="000000"/>
         </w:rPr>
-        <w:t>’s</w:t>
-      </w:r>
-      <w:proofErr w:type="spellEnd"/>
-      <w:r>
-        <w:rPr>
-          <w:rFonts w:ascii="Monaco" w:hAnsi="Monaco" w:cs="Monaco"/>
-          <w:color w:val="000000"/>
-        </w:rPr>
-        <w:t xml:space="preserve"> </w:t>
-      </w:r>
-      <w:proofErr w:type="gramStart"/>
-      <w:r>
-        <w:rPr>
-          <w:rFonts w:ascii="Monaco" w:hAnsi="Monaco" w:cs="Monaco"/>
-          <w:color w:val="000000"/>
-        </w:rPr>
-        <w:t>render(</w:t>
-      </w:r>
-      <w:proofErr w:type="gramEnd"/>
-      <w:r>
-        <w:rPr>
-          <w:rFonts w:ascii="Monaco" w:hAnsi="Monaco" w:cs="Monaco"/>
-          <w:color w:val="000000"/>
-        </w:rPr>
-        <w:t xml:space="preserve">graphics, </w:t>
+        <w:t xml:space="preserve">render(graphics, </w:t>
       </w:r>
       <w:r>
         <w:rPr>
@@ -6909,8 +6695,6 @@
           <w:color w:val="000000"/>
         </w:rPr>
       </w:pPr>
-      <w:proofErr w:type="spellStart"/>
-      <w:proofErr w:type="gramStart"/>
       <w:r>
         <w:rPr>
           <w:rFonts w:ascii="Monaco" w:hAnsi="Monaco" w:cs="Monaco"/>
@@ -6918,8 +6702,6 @@
         </w:rPr>
         <w:t>int</w:t>
       </w:r>
-      <w:proofErr w:type="spellEnd"/>
-      <w:proofErr w:type="gramEnd"/>
       <w:r>
         <w:rPr>
           <w:rFonts w:ascii="Monaco" w:hAnsi="Monaco" w:cs="Monaco"/>
@@ -6959,46 +6741,14 @@
           <w:rFonts w:ascii="Monaco" w:hAnsi="Monaco" w:cs="Monaco"/>
           <w:color w:val="000000"/>
         </w:rPr>
-        <w:t xml:space="preserve">This is the </w:t>
-      </w:r>
-      <w:proofErr w:type="spellStart"/>
+        <w:t>This is the GameObjects unique identifier</w:t>
+      </w:r>
       <w:r>
         <w:rPr>
           <w:rFonts w:ascii="Monaco" w:hAnsi="Monaco" w:cs="Monaco"/>
           <w:color w:val="000000"/>
         </w:rPr>
-        <w:t>GameObjects</w:t>
-      </w:r>
-      <w:proofErr w:type="spellEnd"/>
-      <w:r>
-        <w:rPr>
-          <w:rFonts w:ascii="Monaco" w:hAnsi="Monaco" w:cs="Monaco"/>
-          <w:color w:val="000000"/>
-        </w:rPr>
-        <w:t xml:space="preserve"> unique identifier</w:t>
-      </w:r>
-      <w:r>
-        <w:rPr>
-          <w:rFonts w:ascii="Monaco" w:hAnsi="Monaco" w:cs="Monaco"/>
-          <w:color w:val="000000"/>
-        </w:rPr>
-        <w:t xml:space="preserve"> it is assigned via a call to the </w:t>
-      </w:r>
-      <w:proofErr w:type="spellStart"/>
-      <w:r>
-        <w:rPr>
-          <w:rFonts w:ascii="Monaco" w:hAnsi="Monaco" w:cs="Monaco"/>
-          <w:color w:val="000000"/>
-        </w:rPr>
-        <w:t>GameWorld</w:t>
-      </w:r>
-      <w:proofErr w:type="spellEnd"/>
-      <w:r>
-        <w:rPr>
-          <w:rFonts w:ascii="Monaco" w:hAnsi="Monaco" w:cs="Monaco"/>
-          <w:color w:val="000000"/>
-        </w:rPr>
-        <w:t xml:space="preserve"> singleton.</w:t>
+        <w:t xml:space="preserve"> it is assigned via a call to the GameWorld singleton.</w:t>
       </w:r>
     </w:p>
     <w:p>
@@ -7021,7 +6771,6 @@
         </w:rPr>
         <w:t xml:space="preserve">Body </w:t>
       </w:r>
-      <w:proofErr w:type="spellStart"/>
       <w:r>
         <w:rPr>
           <w:rFonts w:ascii="Monaco" w:hAnsi="Monaco" w:cs="Monaco"/>
@@ -7029,7 +6778,6 @@
         </w:rPr>
         <w:t>body</w:t>
       </w:r>
-      <w:proofErr w:type="spellEnd"/>
       <w:r>
         <w:rPr>
           <w:rFonts w:ascii="Monaco" w:hAnsi="Monaco" w:cs="Monaco"/>
@@ -7091,8 +6839,6 @@
         <w:pStyle w:val="ListParagraph"/>
         <w:ind w:left="1080"/>
       </w:pPr>
-      <w:proofErr w:type="spellStart"/>
-      <w:proofErr w:type="gramStart"/>
       <w:r>
         <w:rPr>
           <w:rFonts w:ascii="Monaco" w:hAnsi="Monaco" w:cs="Monaco"/>
@@ -7100,8 +6846,6 @@
         </w:rPr>
         <w:t>boolean</w:t>
       </w:r>
-      <w:proofErr w:type="spellEnd"/>
-      <w:proofErr w:type="gramEnd"/>
       <w:r>
         <w:rPr>
           <w:rFonts w:ascii="Monaco" w:hAnsi="Monaco" w:cs="Monaco"/>
@@ -7142,23 +6886,42 @@
           <w:rFonts w:ascii="Monaco" w:hAnsi="Monaco" w:cs="Monaco"/>
           <w:color w:val="000000"/>
         </w:rPr>
-        <w:t xml:space="preserve">This is a flag that determines whether the object takes part in physics calculations or is ‘ethereal’, like a marker or monster </w:t>
-      </w:r>
-      <w:proofErr w:type="spellStart"/>
+        <w:t>This is a flag that determines whether the object takes part in physics calculations or is ‘ethereal’, l</w:t>
+      </w:r>
       <w:r>
         <w:rPr>
           <w:rFonts w:ascii="Monaco" w:hAnsi="Monaco" w:cs="Monaco"/>
           <w:color w:val="000000"/>
         </w:rPr>
-        <w:t>spawner</w:t>
-      </w:r>
-      <w:proofErr w:type="spellEnd"/>
+        <w:t>ike a M</w:t>
+      </w:r>
       <w:r>
         <w:rPr>
           <w:rFonts w:ascii="Monaco" w:hAnsi="Monaco" w:cs="Monaco"/>
           <w:color w:val="000000"/>
         </w:rPr>
-        <w:t>.</w:t>
+        <w:t xml:space="preserve">arker or </w:t>
+      </w:r>
+      <w:r>
+        <w:rPr>
+          <w:rFonts w:ascii="Monaco" w:hAnsi="Monaco" w:cs="Monaco"/>
+          <w:color w:val="000000"/>
+        </w:rPr>
+        <w:t>C</w:t>
+      </w:r>
+      <w:r>
+        <w:rPr>
+          <w:rFonts w:ascii="Monaco" w:hAnsi="Monaco" w:cs="Monaco"/>
+          <w:color w:val="000000"/>
+        </w:rPr>
+        <w:t>reatureS</w:t>
+      </w:r>
+      <w:r>
+        <w:rPr>
+          <w:rFonts w:ascii="Monaco" w:hAnsi="Monaco" w:cs="Monaco"/>
+          <w:color w:val="000000"/>
+        </w:rPr>
+        <w:t>pawner.</w:t>
       </w:r>
     </w:p>
     <w:p>
@@ -7176,13 +6939,8 @@
         <w:autoSpaceDN w:val="0"/>
         <w:adjustRightInd w:val="0"/>
       </w:pPr>
-      <w:proofErr w:type="spellStart"/>
-      <w:r>
-        <w:t>GameObject</w:t>
-      </w:r>
-      <w:proofErr w:type="spellEnd"/>
-      <w:r>
-        <w:t xml:space="preserve"> defines 2 methods</w:t>
+      <w:r>
+        <w:t>GameObject defines 2 methods</w:t>
       </w:r>
     </w:p>
     <w:p>
@@ -7194,7 +6952,6 @@
         <w:adjustRightInd w:val="0"/>
         <w:ind w:left="1080"/>
       </w:pPr>
-      <w:proofErr w:type="gramStart"/>
       <w:r>
         <w:rPr>
           <w:rFonts w:ascii="Monaco" w:hAnsi="Monaco" w:cs="Monaco"/>
@@ -7202,9 +6959,9 @@
           <w:bCs/>
           <w:color w:val="7F0055"/>
         </w:rPr>
+        <w:lastRenderedPageBreak/>
         <w:t>abstract</w:t>
       </w:r>
-      <w:proofErr w:type="gramEnd"/>
       <w:r>
         <w:rPr>
           <w:rFonts w:ascii="Monaco" w:hAnsi="Monaco" w:cs="Monaco"/>
@@ -7244,7 +7001,6 @@
         </w:rPr>
         <w:t xml:space="preserve"> update(</w:t>
       </w:r>
-      <w:proofErr w:type="spellStart"/>
       <w:r>
         <w:rPr>
           <w:rFonts w:ascii="Monaco" w:hAnsi="Monaco" w:cs="Monaco"/>
@@ -7254,45 +7010,12 @@
         </w:rPr>
         <w:t>int</w:t>
       </w:r>
-      <w:proofErr w:type="spellEnd"/>
       <w:r>
         <w:rPr>
           <w:rFonts w:ascii="Monaco" w:hAnsi="Monaco" w:cs="Monaco"/>
           <w:color w:val="000000"/>
         </w:rPr>
-        <w:t xml:space="preserve"> delta, </w:t>
-      </w:r>
-      <w:proofErr w:type="spellStart"/>
-      <w:r>
-        <w:rPr>
-          <w:rFonts w:ascii="Monaco" w:hAnsi="Monaco" w:cs="Monaco"/>
-          <w:color w:val="000000"/>
-        </w:rPr>
-        <w:t>GameContainer</w:t>
-      </w:r>
-      <w:proofErr w:type="spellEnd"/>
-      <w:r>
-        <w:rPr>
-          <w:rFonts w:ascii="Monaco" w:hAnsi="Monaco" w:cs="Monaco"/>
-          <w:color w:val="000000"/>
-        </w:rPr>
-        <w:t xml:space="preserve"> </w:t>
-      </w:r>
-      <w:proofErr w:type="spellStart"/>
-      <w:r>
-        <w:rPr>
-          <w:rFonts w:ascii="Monaco" w:hAnsi="Monaco" w:cs="Monaco"/>
-          <w:color w:val="000000"/>
-        </w:rPr>
-        <w:t>gc</w:t>
-      </w:r>
-      <w:proofErr w:type="spellEnd"/>
-      <w:r>
-        <w:rPr>
-          <w:rFonts w:ascii="Monaco" w:hAnsi="Monaco" w:cs="Monaco"/>
-          <w:color w:val="000000"/>
-        </w:rPr>
-        <w:t>);</w:t>
+        <w:t xml:space="preserve"> delta, GameContainer gc);</w:t>
       </w:r>
     </w:p>
     <w:p>
@@ -7319,7 +7042,6 @@
         <w:adjustRightInd w:val="0"/>
         <w:ind w:left="1080"/>
       </w:pPr>
-      <w:proofErr w:type="gramStart"/>
       <w:r>
         <w:rPr>
           <w:rFonts w:ascii="Monaco" w:hAnsi="Monaco" w:cs="Monaco"/>
@@ -7329,21 +7051,12 @@
         </w:rPr>
         <w:t>void</w:t>
       </w:r>
-      <w:proofErr w:type="gramEnd"/>
       <w:r>
         <w:rPr>
           <w:rFonts w:ascii="Monaco" w:hAnsi="Monaco" w:cs="Monaco"/>
           <w:color w:val="000000"/>
         </w:rPr>
-        <w:t xml:space="preserve"> render(Graphics </w:t>
-      </w:r>
-      <w:proofErr w:type="spellStart"/>
-      <w:r>
-        <w:rPr>
-          <w:rFonts w:ascii="Monaco" w:hAnsi="Monaco" w:cs="Monaco"/>
-          <w:color w:val="000000"/>
-        </w:rPr>
-        <w:t>g,</w:t>
+        <w:t xml:space="preserve"> render(Graphics g,</w:t>
       </w:r>
       <w:r>
         <w:rPr>
@@ -7354,21 +7067,12 @@
         </w:rPr>
         <w:t>float</w:t>
       </w:r>
-      <w:proofErr w:type="spellEnd"/>
       <w:r>
         <w:rPr>
           <w:rFonts w:ascii="Monaco" w:hAnsi="Monaco" w:cs="Monaco"/>
           <w:color w:val="000000"/>
         </w:rPr>
-        <w:t xml:space="preserve"> </w:t>
-      </w:r>
-      <w:proofErr w:type="spellStart"/>
-      <w:r>
-        <w:rPr>
-          <w:rFonts w:ascii="Monaco" w:hAnsi="Monaco" w:cs="Monaco"/>
-          <w:color w:val="000000"/>
-        </w:rPr>
-        <w:t>xrender,</w:t>
+        <w:t xml:space="preserve"> xrender,</w:t>
       </w:r>
       <w:r>
         <w:rPr>
@@ -7379,29 +7083,12 @@
         </w:rPr>
         <w:t>float</w:t>
       </w:r>
-      <w:proofErr w:type="spellEnd"/>
       <w:r>
         <w:rPr>
           <w:rFonts w:ascii="Monaco" w:hAnsi="Monaco" w:cs="Monaco"/>
           <w:color w:val="000000"/>
         </w:rPr>
-        <w:t xml:space="preserve"> </w:t>
-      </w:r>
-      <w:proofErr w:type="spellStart"/>
-      <w:r>
-        <w:rPr>
-          <w:rFonts w:ascii="Monaco" w:hAnsi="Monaco" w:cs="Monaco"/>
-          <w:color w:val="000000"/>
-        </w:rPr>
-        <w:t>yrender</w:t>
-      </w:r>
-      <w:proofErr w:type="spellEnd"/>
-      <w:r>
-        <w:rPr>
-          <w:rFonts w:ascii="Monaco" w:hAnsi="Monaco" w:cs="Monaco"/>
-          <w:color w:val="000000"/>
-        </w:rPr>
-        <w:t>);</w:t>
+        <w:t xml:space="preserve"> yrender);</w:t>
       </w:r>
     </w:p>
     <w:p>
@@ -7413,7 +7100,6 @@
         <w:ind w:left="1440"/>
       </w:pPr>
       <w:r>
-        <w:lastRenderedPageBreak/>
         <w:t>This is called on every time the object is to be drawn, it shall be the same for all game objects.</w:t>
       </w:r>
     </w:p>
@@ -7423,92 +7109,6 @@
       </w:pPr>
       <w:r>
         <w:t>6.2.4. Gamestats</w:t>
-      </w:r>
-    </w:p>
-    <w:p/>
-    <w:p>
-      <w:pPr>
-        <w:pStyle w:val="Heading1"/>
-      </w:pPr>
-      <w:r>
-        <w:t>7</w:t>
-      </w:r>
-      <w:r>
-        <w:t>.</w:t>
-      </w:r>
-      <w:r>
-        <w:t xml:space="preserve"> </w:t>
-      </w:r>
-      <w:r>
-        <w:t>Human Interface Design</w:t>
-      </w:r>
-    </w:p>
-    <w:p>
-      <w:pPr>
-        <w:pStyle w:val="Heading2"/>
-      </w:pPr>
-      <w:r>
-        <w:t>7</w:t>
-      </w:r>
-      <w:r>
-        <w:t>.1.</w:t>
-      </w:r>
-      <w:r>
-        <w:t xml:space="preserve"> </w:t>
-      </w:r>
-      <w:r>
-        <w:t>Overview of Human Interface</w:t>
-      </w:r>
-    </w:p>
-    <w:p/>
-    <w:p>
-      <w:pPr>
-        <w:pStyle w:val="Heading2"/>
-      </w:pPr>
-      <w:r>
-        <w:t>7</w:t>
-      </w:r>
-      <w:r>
-        <w:t>.2.</w:t>
-      </w:r>
-      <w:r>
-        <w:t xml:space="preserve"> </w:t>
-      </w:r>
-      <w:r>
-        <w:t>Screen Images</w:t>
-      </w:r>
-    </w:p>
-    <w:p>
-      <w:pPr>
-        <w:pStyle w:val="Heading3"/>
-      </w:pPr>
-      <w:r>
-        <w:t>7.2.1.Main menu prototype</w:t>
-      </w:r>
-    </w:p>
-    <w:p>
-      <w:pPr>
-        <w:pStyle w:val="Heading2"/>
-      </w:pPr>
-      <w:r>
-        <w:t>7</w:t>
-      </w:r>
-      <w:r>
-        <w:t>.3.</w:t>
-      </w:r>
-      <w:r>
-        <w:t xml:space="preserve"> S</w:t>
-      </w:r>
-      <w:r>
-        <w:t>creen Objectives and Actions</w:t>
-      </w:r>
-    </w:p>
-    <w:p>
-      <w:pPr>
-        <w:pStyle w:val="Heading3"/>
-      </w:pPr>
-      <w:r>
-        <w:t>7.3.1.Main Menu</w:t>
       </w:r>
     </w:p>
     <w:p/>
@@ -7532,6 +7132,789 @@
       </w:pPr>
       <w:r>
         <w:lastRenderedPageBreak/>
+        <w:t>7</w:t>
+      </w:r>
+      <w:r>
+        <w:t>.</w:t>
+      </w:r>
+      <w:r>
+        <w:t xml:space="preserve"> </w:t>
+      </w:r>
+      <w:r>
+        <w:t>Human Interface Design</w:t>
+      </w:r>
+    </w:p>
+    <w:p>
+      <w:pPr>
+        <w:pStyle w:val="Heading2"/>
+      </w:pPr>
+      <w:r>
+        <w:t>7.1 User Interface Summary</w:t>
+      </w:r>
+    </w:p>
+    <w:p>
+      <w:r>
+        <w:t>The game will consist of two main types of user interface: menu and gameplay.  In the menu sections, the user will navigate using the mouse to click on labelled options.  In the gampelay section the section will use 10 keys to play the game.  The game controls can be customised in the Settings menu. The default layout will be W, A, S, D to move up, left, down and right respectively.  UP ARROW, LEFT ARROW, DOWN ARROW and RIGHT ARROW will be the default keys for shooting up, left, down and right respectively.  SHIFT is used to make the player creature sprint and ESC pauses the game.</w:t>
+      </w:r>
+    </w:p>
+    <w:p>
+      <w:pPr>
+        <w:pStyle w:val="Heading2"/>
+        <w:spacing w:after="0"/>
+      </w:pPr>
+      <w:r>
+        <w:t>7.2 Screen Images</w:t>
+      </w:r>
+    </w:p>
+    <w:p>
+      <w:pPr>
+        <w:pStyle w:val="Heading3"/>
+      </w:pPr>
+      <w:r>
+        <w:t>7.2.1 Splash Screen Prototype</w:t>
+      </w:r>
+    </w:p>
+    <w:p>
+      <w:r>
+        <w:rPr>
+          <w:noProof/>
+        </w:rPr>
+        <w:drawing>
+          <wp:inline distT="0" distB="0" distL="0" distR="0" wp14:anchorId="625F360A" wp14:editId="6EA8D0E3">
+            <wp:extent cx="5062855" cy="3794695"/>
+            <wp:effectExtent l="0" t="0" r="0" b="0"/>
+            <wp:docPr id="15" name="Picture 1" descr="SplashMenuPrototype"/>
+            <wp:cNvGraphicFramePr>
+              <a:graphicFrameLocks xmlns:a="http://schemas.openxmlformats.org/drawingml/2006/main" noChangeAspect="1"/>
+            </wp:cNvGraphicFramePr>
+            <a:graphic xmlns:a="http://schemas.openxmlformats.org/drawingml/2006/main">
+              <a:graphicData uri="http://schemas.openxmlformats.org/drawingml/2006/picture">
+                <pic:pic xmlns:pic="http://schemas.openxmlformats.org/drawingml/2006/picture">
+                  <pic:nvPicPr>
+                    <pic:cNvPr id="0" name="Picture 1" descr="SplashMenuPrototype"/>
+                    <pic:cNvPicPr>
+                      <a:picLocks noChangeAspect="1" noChangeArrowheads="1"/>
+                    </pic:cNvPicPr>
+                  </pic:nvPicPr>
+                  <pic:blipFill>
+                    <a:blip r:embed="rId20">
+                      <a:extLst>
+                        <a:ext uri="{28A0092B-C50C-407E-A947-70E740481C1C}">
+                          <a14:useLocalDpi xmlns:a14="http://schemas.microsoft.com/office/drawing/2010/main" val="0"/>
+                        </a:ext>
+                      </a:extLst>
+                    </a:blip>
+                    <a:srcRect/>
+                    <a:stretch>
+                      <a:fillRect/>
+                    </a:stretch>
+                  </pic:blipFill>
+                  <pic:spPr bwMode="auto">
+                    <a:xfrm>
+                      <a:off x="0" y="0"/>
+                      <a:ext cx="5063366" cy="3795078"/>
+                    </a:xfrm>
+                    <a:prstGeom prst="rect">
+                      <a:avLst/>
+                    </a:prstGeom>
+                    <a:noFill/>
+                    <a:ln>
+                      <a:noFill/>
+                    </a:ln>
+                  </pic:spPr>
+                </pic:pic>
+              </a:graphicData>
+            </a:graphic>
+          </wp:inline>
+        </w:drawing>
+      </w:r>
+    </w:p>
+    <w:p>
+      <w:r>
+        <w:br w:type="page"/>
+      </w:r>
+    </w:p>
+    <w:p>
+      <w:pPr>
+        <w:pStyle w:val="Heading3"/>
+      </w:pPr>
+      <w:r>
+        <w:lastRenderedPageBreak/>
+        <w:t>7.2.2 Main Menu Prototype</w:t>
+      </w:r>
+    </w:p>
+    <w:p>
+      <w:r>
+        <w:rPr>
+          <w:noProof/>
+        </w:rPr>
+        <w:drawing>
+          <wp:inline distT="0" distB="0" distL="0" distR="0" wp14:anchorId="3E3C170A" wp14:editId="7BB66A78">
+            <wp:extent cx="4879943" cy="3657600"/>
+            <wp:effectExtent l="0" t="0" r="0" b="0"/>
+            <wp:docPr id="14" name="Picture 2" descr="MainMenuPrototype"/>
+            <wp:cNvGraphicFramePr>
+              <a:graphicFrameLocks xmlns:a="http://schemas.openxmlformats.org/drawingml/2006/main" noChangeAspect="1"/>
+            </wp:cNvGraphicFramePr>
+            <a:graphic xmlns:a="http://schemas.openxmlformats.org/drawingml/2006/main">
+              <a:graphicData uri="http://schemas.openxmlformats.org/drawingml/2006/picture">
+                <pic:pic xmlns:pic="http://schemas.openxmlformats.org/drawingml/2006/picture">
+                  <pic:nvPicPr>
+                    <pic:cNvPr id="0" name="Picture 2" descr="MainMenuPrototype"/>
+                    <pic:cNvPicPr>
+                      <a:picLocks noChangeAspect="1" noChangeArrowheads="1"/>
+                    </pic:cNvPicPr>
+                  </pic:nvPicPr>
+                  <pic:blipFill>
+                    <a:blip r:embed="rId21">
+                      <a:extLst>
+                        <a:ext uri="{28A0092B-C50C-407E-A947-70E740481C1C}">
+                          <a14:useLocalDpi xmlns:a14="http://schemas.microsoft.com/office/drawing/2010/main" val="0"/>
+                        </a:ext>
+                      </a:extLst>
+                    </a:blip>
+                    <a:srcRect/>
+                    <a:stretch>
+                      <a:fillRect/>
+                    </a:stretch>
+                  </pic:blipFill>
+                  <pic:spPr bwMode="auto">
+                    <a:xfrm>
+                      <a:off x="0" y="0"/>
+                      <a:ext cx="4879943" cy="3657600"/>
+                    </a:xfrm>
+                    <a:prstGeom prst="rect">
+                      <a:avLst/>
+                    </a:prstGeom>
+                    <a:noFill/>
+                    <a:ln>
+                      <a:noFill/>
+                    </a:ln>
+                  </pic:spPr>
+                </pic:pic>
+              </a:graphicData>
+            </a:graphic>
+          </wp:inline>
+        </w:drawing>
+      </w:r>
+    </w:p>
+    <w:p>
+      <w:pPr>
+        <w:pStyle w:val="Heading3"/>
+      </w:pPr>
+      <w:r>
+        <w:t>7.2.3 Tutorial Prototype</w:t>
+      </w:r>
+    </w:p>
+    <w:p>
+      <w:r>
+        <w:rPr>
+          <w:noProof/>
+        </w:rPr>
+        <w:drawing>
+          <wp:inline distT="0" distB="0" distL="0" distR="0" wp14:anchorId="224CA14B" wp14:editId="2D091582">
+            <wp:extent cx="5257800" cy="3940810"/>
+            <wp:effectExtent l="0" t="0" r="0" b="0"/>
+            <wp:docPr id="13" name="Picture 3" descr="HowToMenuPrototype"/>
+            <wp:cNvGraphicFramePr>
+              <a:graphicFrameLocks xmlns:a="http://schemas.openxmlformats.org/drawingml/2006/main" noChangeAspect="1"/>
+            </wp:cNvGraphicFramePr>
+            <a:graphic xmlns:a="http://schemas.openxmlformats.org/drawingml/2006/main">
+              <a:graphicData uri="http://schemas.openxmlformats.org/drawingml/2006/picture">
+                <pic:pic xmlns:pic="http://schemas.openxmlformats.org/drawingml/2006/picture">
+                  <pic:nvPicPr>
+                    <pic:cNvPr id="0" name="Picture 3" descr="HowToMenuPrototype"/>
+                    <pic:cNvPicPr>
+                      <a:picLocks noChangeAspect="1" noChangeArrowheads="1"/>
+                    </pic:cNvPicPr>
+                  </pic:nvPicPr>
+                  <pic:blipFill>
+                    <a:blip r:embed="rId22">
+                      <a:extLst>
+                        <a:ext uri="{28A0092B-C50C-407E-A947-70E740481C1C}">
+                          <a14:useLocalDpi xmlns:a14="http://schemas.microsoft.com/office/drawing/2010/main" val="0"/>
+                        </a:ext>
+                      </a:extLst>
+                    </a:blip>
+                    <a:srcRect/>
+                    <a:stretch>
+                      <a:fillRect/>
+                    </a:stretch>
+                  </pic:blipFill>
+                  <pic:spPr bwMode="auto">
+                    <a:xfrm>
+                      <a:off x="0" y="0"/>
+                      <a:ext cx="5257800" cy="3940810"/>
+                    </a:xfrm>
+                    <a:prstGeom prst="rect">
+                      <a:avLst/>
+                    </a:prstGeom>
+                    <a:noFill/>
+                    <a:ln>
+                      <a:noFill/>
+                    </a:ln>
+                  </pic:spPr>
+                </pic:pic>
+              </a:graphicData>
+            </a:graphic>
+          </wp:inline>
+        </w:drawing>
+      </w:r>
+    </w:p>
+    <w:p>
+      <w:pPr>
+        <w:pStyle w:val="Heading3"/>
+      </w:pPr>
+      <w:r>
+        <w:lastRenderedPageBreak/>
+        <w:t>7.2.4 Achievements Prototype</w:t>
+      </w:r>
+    </w:p>
+    <w:p>
+      <w:r>
+        <w:rPr>
+          <w:noProof/>
+        </w:rPr>
+        <w:drawing>
+          <wp:inline distT="0" distB="0" distL="0" distR="0" wp14:anchorId="70D478BC" wp14:editId="15D548D5">
+            <wp:extent cx="5257800" cy="3549015"/>
+            <wp:effectExtent l="0" t="0" r="0" b="6985"/>
+            <wp:docPr id="12" name="Picture 4" descr="AchievementsMenuPrototype"/>
+            <wp:cNvGraphicFramePr>
+              <a:graphicFrameLocks xmlns:a="http://schemas.openxmlformats.org/drawingml/2006/main" noChangeAspect="1"/>
+            </wp:cNvGraphicFramePr>
+            <a:graphic xmlns:a="http://schemas.openxmlformats.org/drawingml/2006/main">
+              <a:graphicData uri="http://schemas.openxmlformats.org/drawingml/2006/picture">
+                <pic:pic xmlns:pic="http://schemas.openxmlformats.org/drawingml/2006/picture">
+                  <pic:nvPicPr>
+                    <pic:cNvPr id="0" name="Picture 4" descr="AchievementsMenuPrototype"/>
+                    <pic:cNvPicPr>
+                      <a:picLocks noChangeAspect="1" noChangeArrowheads="1"/>
+                    </pic:cNvPicPr>
+                  </pic:nvPicPr>
+                  <pic:blipFill>
+                    <a:blip r:embed="rId23">
+                      <a:extLst>
+                        <a:ext uri="{28A0092B-C50C-407E-A947-70E740481C1C}">
+                          <a14:useLocalDpi xmlns:a14="http://schemas.microsoft.com/office/drawing/2010/main" val="0"/>
+                        </a:ext>
+                      </a:extLst>
+                    </a:blip>
+                    <a:srcRect/>
+                    <a:stretch>
+                      <a:fillRect/>
+                    </a:stretch>
+                  </pic:blipFill>
+                  <pic:spPr bwMode="auto">
+                    <a:xfrm>
+                      <a:off x="0" y="0"/>
+                      <a:ext cx="5257800" cy="3549015"/>
+                    </a:xfrm>
+                    <a:prstGeom prst="rect">
+                      <a:avLst/>
+                    </a:prstGeom>
+                    <a:noFill/>
+                    <a:ln>
+                      <a:noFill/>
+                    </a:ln>
+                  </pic:spPr>
+                </pic:pic>
+              </a:graphicData>
+            </a:graphic>
+          </wp:inline>
+        </w:drawing>
+      </w:r>
+    </w:p>
+    <w:p/>
+    <w:p>
+      <w:pPr>
+        <w:pStyle w:val="Heading3"/>
+      </w:pPr>
+      <w:r>
+        <w:t>7.2.5 Settings Prototype</w:t>
+      </w:r>
+    </w:p>
+    <w:p>
+      <w:r>
+        <w:rPr>
+          <w:noProof/>
+        </w:rPr>
+        <w:drawing>
+          <wp:inline distT="0" distB="0" distL="0" distR="0" wp14:anchorId="2228B0DF" wp14:editId="0DFE77BB">
+            <wp:extent cx="5257800" cy="3232785"/>
+            <wp:effectExtent l="0" t="0" r="0" b="0"/>
+            <wp:docPr id="11" name="Picture 5" descr="SettingsMenuPrototype"/>
+            <wp:cNvGraphicFramePr>
+              <a:graphicFrameLocks xmlns:a="http://schemas.openxmlformats.org/drawingml/2006/main" noChangeAspect="1"/>
+            </wp:cNvGraphicFramePr>
+            <a:graphic xmlns:a="http://schemas.openxmlformats.org/drawingml/2006/main">
+              <a:graphicData uri="http://schemas.openxmlformats.org/drawingml/2006/picture">
+                <pic:pic xmlns:pic="http://schemas.openxmlformats.org/drawingml/2006/picture">
+                  <pic:nvPicPr>
+                    <pic:cNvPr id="0" name="Picture 5" descr="SettingsMenuPrototype"/>
+                    <pic:cNvPicPr>
+                      <a:picLocks noChangeAspect="1" noChangeArrowheads="1"/>
+                    </pic:cNvPicPr>
+                  </pic:nvPicPr>
+                  <pic:blipFill>
+                    <a:blip r:embed="rId24">
+                      <a:extLst>
+                        <a:ext uri="{28A0092B-C50C-407E-A947-70E740481C1C}">
+                          <a14:useLocalDpi xmlns:a14="http://schemas.microsoft.com/office/drawing/2010/main" val="0"/>
+                        </a:ext>
+                      </a:extLst>
+                    </a:blip>
+                    <a:srcRect/>
+                    <a:stretch>
+                      <a:fillRect/>
+                    </a:stretch>
+                  </pic:blipFill>
+                  <pic:spPr bwMode="auto">
+                    <a:xfrm>
+                      <a:off x="0" y="0"/>
+                      <a:ext cx="5257800" cy="3232785"/>
+                    </a:xfrm>
+                    <a:prstGeom prst="rect">
+                      <a:avLst/>
+                    </a:prstGeom>
+                    <a:noFill/>
+                    <a:ln>
+                      <a:noFill/>
+                    </a:ln>
+                  </pic:spPr>
+                </pic:pic>
+              </a:graphicData>
+            </a:graphic>
+          </wp:inline>
+        </w:drawing>
+      </w:r>
+    </w:p>
+    <w:p/>
+    <w:p/>
+    <w:p>
+      <w:pPr>
+        <w:pStyle w:val="Heading3"/>
+      </w:pPr>
+      <w:r>
+        <w:lastRenderedPageBreak/>
+        <w:t>7.2.6 Gameplay Prototype</w:t>
+      </w:r>
+    </w:p>
+    <w:p>
+      <w:r>
+        <w:rPr>
+          <w:noProof/>
+        </w:rPr>
+        <w:drawing>
+          <wp:inline distT="0" distB="0" distL="0" distR="0" wp14:anchorId="0E161622" wp14:editId="3E4ADD72">
+            <wp:extent cx="5257800" cy="3048000"/>
+            <wp:effectExtent l="0" t="0" r="0" b="0"/>
+            <wp:docPr id="10" name="Picture 6" descr="GameplayPrototype"/>
+            <wp:cNvGraphicFramePr>
+              <a:graphicFrameLocks xmlns:a="http://schemas.openxmlformats.org/drawingml/2006/main" noChangeAspect="1"/>
+            </wp:cNvGraphicFramePr>
+            <a:graphic xmlns:a="http://schemas.openxmlformats.org/drawingml/2006/main">
+              <a:graphicData uri="http://schemas.openxmlformats.org/drawingml/2006/picture">
+                <pic:pic xmlns:pic="http://schemas.openxmlformats.org/drawingml/2006/picture">
+                  <pic:nvPicPr>
+                    <pic:cNvPr id="0" name="Picture 6" descr="GameplayPrototype"/>
+                    <pic:cNvPicPr>
+                      <a:picLocks noChangeAspect="1" noChangeArrowheads="1"/>
+                    </pic:cNvPicPr>
+                  </pic:nvPicPr>
+                  <pic:blipFill>
+                    <a:blip r:embed="rId25">
+                      <a:extLst>
+                        <a:ext uri="{28A0092B-C50C-407E-A947-70E740481C1C}">
+                          <a14:useLocalDpi xmlns:a14="http://schemas.microsoft.com/office/drawing/2010/main" val="0"/>
+                        </a:ext>
+                      </a:extLst>
+                    </a:blip>
+                    <a:srcRect/>
+                    <a:stretch>
+                      <a:fillRect/>
+                    </a:stretch>
+                  </pic:blipFill>
+                  <pic:spPr bwMode="auto">
+                    <a:xfrm>
+                      <a:off x="0" y="0"/>
+                      <a:ext cx="5257800" cy="3048000"/>
+                    </a:xfrm>
+                    <a:prstGeom prst="rect">
+                      <a:avLst/>
+                    </a:prstGeom>
+                    <a:noFill/>
+                    <a:ln>
+                      <a:noFill/>
+                    </a:ln>
+                  </pic:spPr>
+                </pic:pic>
+              </a:graphicData>
+            </a:graphic>
+          </wp:inline>
+        </w:drawing>
+      </w:r>
+    </w:p>
+    <w:p>
+      <w:pPr>
+        <w:pStyle w:val="Heading3"/>
+      </w:pPr>
+      <w:r>
+        <w:t>7.2.7 Pause Menu Prototype</w:t>
+      </w:r>
+    </w:p>
+    <w:p>
+      <w:r>
+        <w:rPr>
+          <w:noProof/>
+        </w:rPr>
+        <w:drawing>
+          <wp:inline distT="0" distB="0" distL="0" distR="0" wp14:anchorId="462B5E60" wp14:editId="6619DF11">
+            <wp:extent cx="5268595" cy="3951605"/>
+            <wp:effectExtent l="0" t="0" r="0" b="0"/>
+            <wp:docPr id="17" name="Picture 17" descr="Macintosh HD:Users:BenedictHobart:Dropbox:Workspace:Java Workspace:SerotopeSWEN30006:docs:Analysis:prototypes:PauseMenuPrototype.png"/>
+            <wp:cNvGraphicFramePr>
+              <a:graphicFrameLocks xmlns:a="http://schemas.openxmlformats.org/drawingml/2006/main" noChangeAspect="1"/>
+            </wp:cNvGraphicFramePr>
+            <a:graphic xmlns:a="http://schemas.openxmlformats.org/drawingml/2006/main">
+              <a:graphicData uri="http://schemas.openxmlformats.org/drawingml/2006/picture">
+                <pic:pic xmlns:pic="http://schemas.openxmlformats.org/drawingml/2006/picture">
+                  <pic:nvPicPr>
+                    <pic:cNvPr id="0" name="Picture 18" descr="Macintosh HD:Users:BenedictHobart:Dropbox:Workspace:Java Workspace:SerotopeSWEN30006:docs:Analysis:prototypes:PauseMenuPrototype.png"/>
+                    <pic:cNvPicPr>
+                      <a:picLocks noChangeAspect="1" noChangeArrowheads="1"/>
+                    </pic:cNvPicPr>
+                  </pic:nvPicPr>
+                  <pic:blipFill>
+                    <a:blip r:embed="rId26">
+                      <a:extLst>
+                        <a:ext uri="{28A0092B-C50C-407E-A947-70E740481C1C}">
+                          <a14:useLocalDpi xmlns:a14="http://schemas.microsoft.com/office/drawing/2010/main" val="0"/>
+                        </a:ext>
+                      </a:extLst>
+                    </a:blip>
+                    <a:srcRect/>
+                    <a:stretch>
+                      <a:fillRect/>
+                    </a:stretch>
+                  </pic:blipFill>
+                  <pic:spPr bwMode="auto">
+                    <a:xfrm>
+                      <a:off x="0" y="0"/>
+                      <a:ext cx="5268595" cy="3951605"/>
+                    </a:xfrm>
+                    <a:prstGeom prst="rect">
+                      <a:avLst/>
+                    </a:prstGeom>
+                    <a:noFill/>
+                    <a:ln>
+                      <a:noFill/>
+                    </a:ln>
+                  </pic:spPr>
+                </pic:pic>
+              </a:graphicData>
+            </a:graphic>
+          </wp:inline>
+        </w:drawing>
+      </w:r>
+    </w:p>
+    <w:p/>
+    <w:p/>
+    <w:p>
+      <w:pPr>
+        <w:pStyle w:val="Heading3"/>
+      </w:pPr>
+      <w:r>
+        <w:lastRenderedPageBreak/>
+        <w:t>7.2.8 Game Over Prototype</w:t>
+      </w:r>
+    </w:p>
+    <w:p>
+      <w:r>
+        <w:rPr>
+          <w:noProof/>
+        </w:rPr>
+        <w:drawing>
+          <wp:inline distT="0" distB="0" distL="0" distR="0" wp14:anchorId="1836127E" wp14:editId="6D702D7C">
+            <wp:extent cx="5268595" cy="3951605"/>
+            <wp:effectExtent l="0" t="0" r="0" b="0"/>
+            <wp:docPr id="16" name="Picture 16" descr="Macintosh HD:Users:BenedictHobart:Dropbox:Workspace:Java Workspace:SerotopeSWEN30006:docs:Analysis:prototypes:GameOverMenuPrototype.png"/>
+            <wp:cNvGraphicFramePr>
+              <a:graphicFrameLocks xmlns:a="http://schemas.openxmlformats.org/drawingml/2006/main" noChangeAspect="1"/>
+            </wp:cNvGraphicFramePr>
+            <a:graphic xmlns:a="http://schemas.openxmlformats.org/drawingml/2006/main">
+              <a:graphicData uri="http://schemas.openxmlformats.org/drawingml/2006/picture">
+                <pic:pic xmlns:pic="http://schemas.openxmlformats.org/drawingml/2006/picture">
+                  <pic:nvPicPr>
+                    <pic:cNvPr id="0" name="Picture 17" descr="Macintosh HD:Users:BenedictHobart:Dropbox:Workspace:Java Workspace:SerotopeSWEN30006:docs:Analysis:prototypes:GameOverMenuPrototype.png"/>
+                    <pic:cNvPicPr>
+                      <a:picLocks noChangeAspect="1" noChangeArrowheads="1"/>
+                    </pic:cNvPicPr>
+                  </pic:nvPicPr>
+                  <pic:blipFill>
+                    <a:blip r:embed="rId27">
+                      <a:extLst>
+                        <a:ext uri="{28A0092B-C50C-407E-A947-70E740481C1C}">
+                          <a14:useLocalDpi xmlns:a14="http://schemas.microsoft.com/office/drawing/2010/main" val="0"/>
+                        </a:ext>
+                      </a:extLst>
+                    </a:blip>
+                    <a:srcRect/>
+                    <a:stretch>
+                      <a:fillRect/>
+                    </a:stretch>
+                  </pic:blipFill>
+                  <pic:spPr bwMode="auto">
+                    <a:xfrm>
+                      <a:off x="0" y="0"/>
+                      <a:ext cx="5268595" cy="3951605"/>
+                    </a:xfrm>
+                    <a:prstGeom prst="rect">
+                      <a:avLst/>
+                    </a:prstGeom>
+                    <a:noFill/>
+                    <a:ln>
+                      <a:noFill/>
+                    </a:ln>
+                  </pic:spPr>
+                </pic:pic>
+              </a:graphicData>
+            </a:graphic>
+          </wp:inline>
+        </w:drawing>
+      </w:r>
+    </w:p>
+    <w:p>
+      <w:pPr>
+        <w:pStyle w:val="Heading2"/>
+      </w:pPr>
+      <w:r>
+        <w:t>7.3</w:t>
+      </w:r>
+      <w:r>
+        <w:t>.</w:t>
+      </w:r>
+      <w:r>
+        <w:t xml:space="preserve"> Screen Objectives and actions</w:t>
+      </w:r>
+    </w:p>
+    <w:p>
+      <w:pPr>
+        <w:pStyle w:val="Heading3"/>
+      </w:pPr>
+      <w:r>
+        <w:t>7.3.1</w:t>
+      </w:r>
+      <w:r>
+        <w:t>.</w:t>
+      </w:r>
+      <w:r>
+        <w:t xml:space="preserve"> Splash Screen</w:t>
+      </w:r>
+    </w:p>
+    <w:p>
+      <w:r>
+        <w:t xml:space="preserve">The screen which will be loaded when the user opens the program.  The user enters the Main Menu section from here by simply pressing any key like </w:t>
+      </w:r>
+      <w:r>
+        <w:t>the instruction prompts them to</w:t>
+      </w:r>
+    </w:p>
+    <w:p>
+      <w:pPr>
+        <w:pStyle w:val="Heading3"/>
+      </w:pPr>
+      <w:r>
+        <w:t>7.3.2</w:t>
+      </w:r>
+      <w:r>
+        <w:t>.</w:t>
+      </w:r>
+      <w:r>
+        <w:t xml:space="preserve"> Main Menu</w:t>
+      </w:r>
+    </w:p>
+    <w:p>
+      <w:r>
+        <w:t xml:space="preserve">From here the user has access to all the features of the program.  There are 4 four options: Play Game, Tutorial, Achievements or Settings.  Every option is labelled except the Settings which is the cog symbol at the bottom right of the screen.  Each option is accessed by </w:t>
+      </w:r>
+      <w:r>
+        <w:t xml:space="preserve">mouse clicking on the button.  </w:t>
+      </w:r>
+    </w:p>
+    <w:p>
+      <w:pPr>
+        <w:pStyle w:val="Heading3"/>
+      </w:pPr>
+      <w:r>
+        <w:t>7.3.3</w:t>
+      </w:r>
+      <w:r>
+        <w:t>.</w:t>
+      </w:r>
+      <w:r>
+        <w:t xml:space="preserve"> Tutorial Menu</w:t>
+      </w:r>
+    </w:p>
+    <w:p>
+      <w:r>
+        <w:t>Provides an explanation of the game to the user.  Text instructions are displayed on the right half of the screen with an assisting picture on the left hand side.  The user navigates the tutorial by mouse clicking on the triangles on the screen edges labelled “Next Page” and “Previous Page”. To return to the Main Menu the user must mouse click of the “Go Back” option at the b</w:t>
+      </w:r>
+      <w:r>
+        <w:t>ottom right hand of the screen.</w:t>
+      </w:r>
+    </w:p>
+    <w:p>
+      <w:pPr>
+        <w:pStyle w:val="Heading3"/>
+      </w:pPr>
+      <w:r>
+        <w:lastRenderedPageBreak/>
+        <w:t>7.3.4</w:t>
+      </w:r>
+      <w:r>
+        <w:t>.</w:t>
+      </w:r>
+      <w:r>
+        <w:t xml:space="preserve"> Achievements Menu</w:t>
+      </w:r>
+    </w:p>
+    <w:p>
+      <w:r>
+        <w:t>Displays the top 10 scores of the game in ranked order from highest to lowest on left half of the screen.  On the right hand side the medal table is displayed.  The user can mouse click on each medal box and an explanation of the text box below will give a text explanation on how the medal can be unlocked.  If the medal has been achieved, the medal image will be display otherwise a locked symbol will be displayed in the box instead.  To return to the main menu the user can mouse click the “Go Back” option.</w:t>
+      </w:r>
+    </w:p>
+    <w:p>
+      <w:pPr>
+        <w:pStyle w:val="Heading3"/>
+      </w:pPr>
+      <w:r>
+        <w:t>7.3.5</w:t>
+      </w:r>
+      <w:r>
+        <w:t>.</w:t>
+      </w:r>
+      <w:r>
+        <w:t xml:space="preserve"> Settings Menu</w:t>
+      </w:r>
+    </w:p>
+    <w:p>
+      <w:r>
+        <w:t>Here the user can customise some of the game settings.  This consists of editing the game volume displayed as a sound bar.  The user can mouse click or drag anywhere on the bar to set the volume.  The user is also able to edit the gameplay controls here.  To change a key setting the need to mouse click on the box, where the current key been used is, and then press the key they would prefer to use instead.  To return to the main menu the user can mo</w:t>
+      </w:r>
+      <w:r>
+        <w:t>use click the “Go Back” option.</w:t>
+      </w:r>
+    </w:p>
+    <w:p>
+      <w:pPr>
+        <w:pStyle w:val="Heading3"/>
+      </w:pPr>
+      <w:r>
+        <w:t>7.3.6</w:t>
+      </w:r>
+      <w:r>
+        <w:t>.</w:t>
+      </w:r>
+      <w:r>
+        <w:t xml:space="preserve"> Gameplay</w:t>
+      </w:r>
+    </w:p>
+    <w:p>
+      <w:r>
+        <w:t xml:space="preserve">In the game the user controls a single creature in the game.  The user can move the creature using the W, A, S and D keys, shoot projectiles with UP ARROW, LEFT ARROW, DOWN ARROW and RIGHT ARROW and sprint with SHIFT, unless they have </w:t>
+      </w:r>
+      <w:r>
+        <w:t>customized</w:t>
+      </w:r>
+      <w:r>
+        <w:t xml:space="preserve"> the controls in the settings menu.  The user can also pause the game at any point using the default ESC key.  The player creature picks up DNA automatically by moving within a set radius of that object.  Creatures cannot move through other creatures and the world contains no walls instead the world edges wrap around to each other. The camera for the game is </w:t>
+      </w:r>
+      <w:r>
+        <w:t>centered</w:t>
+      </w:r>
+      <w:r>
+        <w:t xml:space="preserve"> on the player controlled creature so it is typically rendered at the middle of the screen.</w:t>
+      </w:r>
+    </w:p>
+    <w:p>
+      <w:pPr>
+        <w:pStyle w:val="Heading3"/>
+      </w:pPr>
+      <w:r>
+        <w:t>7.3.7</w:t>
+      </w:r>
+      <w:r>
+        <w:t>.</w:t>
+      </w:r>
+      <w:r>
+        <w:t xml:space="preserve"> Pause Menu</w:t>
+      </w:r>
+    </w:p>
+    <w:p>
+      <w:r>
+        <w:t>The pause game displays the player’s current score and allows two options that they can select by mouse clicking on them.  They can either choose the “Resume” option where they leave the pause menu and return to the current game, or they can choose to “Return to Main Menu” which returns the player to the main menu screen and the cu</w:t>
+      </w:r>
+      <w:r>
+        <w:t>rrent game’s progress is ended.</w:t>
+      </w:r>
+    </w:p>
+    <w:p>
+      <w:pPr>
+        <w:pStyle w:val="Heading3"/>
+      </w:pPr>
+      <w:r>
+        <w:t>7.3.8</w:t>
+      </w:r>
+      <w:r>
+        <w:t>.</w:t>
+      </w:r>
+      <w:r>
+        <w:t xml:space="preserve"> Game Over Menu</w:t>
+      </w:r>
+    </w:p>
+    <w:p>
+      <w:r>
+        <w:t>This menu displays the final score of that game and 2 options.  The user can either choose to “Play Again” which starts a new game or to “Return to Main Menu” which will take them back to the main menu</w:t>
+      </w:r>
+    </w:p>
+    <w:p>
+      <w:pPr>
+        <w:rPr>
+          <w:caps/>
+          <w:color w:val="632423" w:themeColor="accent2" w:themeShade="80"/>
+          <w:spacing w:val="20"/>
+          <w:sz w:val="28"/>
+          <w:szCs w:val="28"/>
+        </w:rPr>
+      </w:pPr>
+      <w:r>
+        <w:rPr>
+          <w:caps/>
+          <w:color w:val="632423" w:themeColor="accent2" w:themeShade="80"/>
+          <w:spacing w:val="20"/>
+          <w:sz w:val="28"/>
+          <w:szCs w:val="28"/>
+        </w:rPr>
+        <w:br w:type="page"/>
+      </w:r>
+    </w:p>
+    <w:p>
+      <w:pPr>
+        <w:rPr>
+          <w:caps/>
+          <w:color w:val="632423" w:themeColor="accent2" w:themeShade="80"/>
+          <w:spacing w:val="20"/>
+          <w:sz w:val="28"/>
+          <w:szCs w:val="28"/>
+        </w:rPr>
+      </w:pPr>
+    </w:p>
+    <w:p>
+      <w:pPr>
+        <w:pStyle w:val="Heading1"/>
+      </w:pPr>
+      <w:r>
         <w:t>8</w:t>
       </w:r>
       <w:r>
@@ -7566,15 +7949,7 @@
         <w:t>the User</w:t>
       </w:r>
       <w:r>
-        <w:t xml:space="preserve"> about </w:t>
-      </w:r>
-      <w:proofErr w:type="spellStart"/>
-      <w:r>
-        <w:t>Mendelian</w:t>
-      </w:r>
-      <w:proofErr w:type="spellEnd"/>
-      <w:r>
-        <w:t xml:space="preserve"> inheritance, in which the two main principles are:</w:t>
+        <w:t xml:space="preserve"> about Mendelian inheritance, in which the two main principles are:</w:t>
       </w:r>
     </w:p>
     <w:p>
@@ -7584,15 +7959,7 @@
     </w:p>
     <w:p>
       <w:r>
-        <w:t xml:space="preserve">The alleles that are inherited from each parent </w:t>
-      </w:r>
-      <w:proofErr w:type="gramStart"/>
-      <w:r>
-        <w:t>is</w:t>
-      </w:r>
-      <w:proofErr w:type="gramEnd"/>
-      <w:r>
-        <w:t xml:space="preserve"> independent of one another (i.e. the selection of one trait will not impact on the selection of another).</w:t>
+        <w:t>The alleles that are inherited from each parent is independent of one another (i.e. the selection of one trait will not impact on the selection of another).</w:t>
       </w:r>
     </w:p>
     <w:p>
@@ -7879,43 +8246,19 @@
           </w:tcPr>
           <w:p>
             <w:r>
+              <w:lastRenderedPageBreak/>
               <w:t>For example, the health gene consists of a recessive allele ‘healthy’, and the dominant allele ‘weak’. These can be represented as h and W respectively.</w:t>
             </w:r>
           </w:p>
           <w:p/>
           <w:p>
             <w:r>
-              <w:lastRenderedPageBreak/>
-              <w:t xml:space="preserve">If a creature has a pair of alleles that are WW, </w:t>
-            </w:r>
-            <w:proofErr w:type="spellStart"/>
-            <w:r>
-              <w:t>Wh</w:t>
-            </w:r>
-            <w:proofErr w:type="spellEnd"/>
-            <w:r>
-              <w:t xml:space="preserve">, or </w:t>
-            </w:r>
-            <w:proofErr w:type="spellStart"/>
-            <w:r>
-              <w:t>hW</w:t>
-            </w:r>
-            <w:proofErr w:type="spellEnd"/>
-            <w:r>
-              <w:t>, they get the ‘weak’ trait.</w:t>
-            </w:r>
-          </w:p>
-          <w:p>
-            <w:r>
-              <w:t xml:space="preserve">If the creature has the pair of alleles </w:t>
-            </w:r>
-            <w:proofErr w:type="spellStart"/>
-            <w:r>
-              <w:t>hh</w:t>
-            </w:r>
-            <w:proofErr w:type="spellEnd"/>
-            <w:r>
-              <w:t>, they get the ‘healthy’ trait, and have extra health.</w:t>
+              <w:t>If a creature has a pair of alleles that are WW, Wh, or hW, they get the ‘weak’ trait.</w:t>
+            </w:r>
+          </w:p>
+          <w:p>
+            <w:r>
+              <w:t>If the creature has the pair of alleles hh, they get the ‘healthy’ trait, and have extra health.</w:t>
             </w:r>
           </w:p>
           <w:p/>
@@ -7941,7 +8284,7 @@
 </file>
 
 <file path=word/endnotes.xml><?xml version="1.0" encoding="utf-8"?>
-<w:endnotes xmlns:wpc="http://schemas.microsoft.com/office/word/2010/wordprocessingCanvas" xmlns:mc="http://schemas.openxmlformats.org/markup-compatibility/2006" xmlns:o="urn:schemas-microsoft-com:office:office" xmlns:r="http://schemas.openxmlformats.org/officeDocument/2006/relationships" xmlns:m="http://schemas.openxmlformats.org/officeDocument/2006/math" xmlns:v="urn:schemas-microsoft-com:vml" xmlns:wp14="http://schemas.microsoft.com/office/word/2010/wordprocessingDrawing" xmlns:wp="http://schemas.openxmlformats.org/drawingml/2006/wordprocessingDrawing" xmlns:w10="urn:schemas-microsoft-com:office:word" xmlns:w="http://schemas.openxmlformats.org/wordprocessingml/2006/main" xmlns:w14="http://schemas.microsoft.com/office/word/2010/wordml" xmlns:wpg="http://schemas.microsoft.com/office/word/2010/wordprocessingGroup" xmlns:wpi="http://schemas.microsoft.com/office/word/2010/wordprocessingInk" xmlns:wne="http://schemas.microsoft.com/office/word/2006/wordml" xmlns:wps="http://schemas.microsoft.com/office/word/2010/wordprocessingShape" mc:Ignorable="w14 wp14">
+<w:endnotes xmlns:wpc="http://schemas.microsoft.com/office/word/2010/wordprocessingCanvas" xmlns:mo="http://schemas.microsoft.com/office/mac/office/2008/main" xmlns:mc="http://schemas.openxmlformats.org/markup-compatibility/2006" xmlns:mv="urn:schemas-microsoft-com:mac:vml" xmlns:o="urn:schemas-microsoft-com:office:office" xmlns:r="http://schemas.openxmlformats.org/officeDocument/2006/relationships" xmlns:m="http://schemas.openxmlformats.org/officeDocument/2006/math" xmlns:v="urn:schemas-microsoft-com:vml" xmlns:wp14="http://schemas.microsoft.com/office/word/2010/wordprocessingDrawing" xmlns:wp="http://schemas.openxmlformats.org/drawingml/2006/wordprocessingDrawing" xmlns:w10="urn:schemas-microsoft-com:office:word" xmlns:w="http://schemas.openxmlformats.org/wordprocessingml/2006/main" xmlns:w14="http://schemas.microsoft.com/office/word/2010/wordml" xmlns:wpg="http://schemas.microsoft.com/office/word/2010/wordprocessingGroup" xmlns:wpi="http://schemas.microsoft.com/office/word/2010/wordprocessingInk" xmlns:wne="http://schemas.microsoft.com/office/word/2006/wordml" xmlns:wps="http://schemas.microsoft.com/office/word/2010/wordprocessingShape" mc:Ignorable="w14 wp14">
   <w:endnote w:type="separator" w:id="-1">
     <w:p>
       <w:pPr>
@@ -7966,7 +8309,7 @@
 </file>
 
 <file path=word/footnotes.xml><?xml version="1.0" encoding="utf-8"?>
-<w:footnotes xmlns:wpc="http://schemas.microsoft.com/office/word/2010/wordprocessingCanvas" xmlns:mc="http://schemas.openxmlformats.org/markup-compatibility/2006" xmlns:o="urn:schemas-microsoft-com:office:office" xmlns:r="http://schemas.openxmlformats.org/officeDocument/2006/relationships" xmlns:m="http://schemas.openxmlformats.org/officeDocument/2006/math" xmlns:v="urn:schemas-microsoft-com:vml" xmlns:wp14="http://schemas.microsoft.com/office/word/2010/wordprocessingDrawing" xmlns:wp="http://schemas.openxmlformats.org/drawingml/2006/wordprocessingDrawing" xmlns:w10="urn:schemas-microsoft-com:office:word" xmlns:w="http://schemas.openxmlformats.org/wordprocessingml/2006/main" xmlns:w14="http://schemas.microsoft.com/office/word/2010/wordml" xmlns:wpg="http://schemas.microsoft.com/office/word/2010/wordprocessingGroup" xmlns:wpi="http://schemas.microsoft.com/office/word/2010/wordprocessingInk" xmlns:wne="http://schemas.microsoft.com/office/word/2006/wordml" xmlns:wps="http://schemas.microsoft.com/office/word/2010/wordprocessingShape" mc:Ignorable="w14 wp14">
+<w:footnotes xmlns:wpc="http://schemas.microsoft.com/office/word/2010/wordprocessingCanvas" xmlns:mo="http://schemas.microsoft.com/office/mac/office/2008/main" xmlns:mc="http://schemas.openxmlformats.org/markup-compatibility/2006" xmlns:mv="urn:schemas-microsoft-com:mac:vml" xmlns:o="urn:schemas-microsoft-com:office:office" xmlns:r="http://schemas.openxmlformats.org/officeDocument/2006/relationships" xmlns:m="http://schemas.openxmlformats.org/officeDocument/2006/math" xmlns:v="urn:schemas-microsoft-com:vml" xmlns:wp14="http://schemas.microsoft.com/office/word/2010/wordprocessingDrawing" xmlns:wp="http://schemas.openxmlformats.org/drawingml/2006/wordprocessingDrawing" xmlns:w10="urn:schemas-microsoft-com:office:word" xmlns:w="http://schemas.openxmlformats.org/wordprocessingml/2006/main" xmlns:w14="http://schemas.microsoft.com/office/word/2010/wordml" xmlns:wpg="http://schemas.microsoft.com/office/word/2010/wordprocessingGroup" xmlns:wpi="http://schemas.microsoft.com/office/word/2010/wordprocessingInk" xmlns:wne="http://schemas.microsoft.com/office/word/2006/wordml" xmlns:wps="http://schemas.microsoft.com/office/word/2010/wordprocessingShape" mc:Ignorable="w14 wp14">
   <w:footnote w:type="separator" w:id="-1">
     <w:p>
       <w:pPr>
@@ -7991,7 +8334,7 @@
 </file>
 
 <file path=word/numbering.xml><?xml version="1.0" encoding="utf-8"?>
-<w:numbering xmlns:wpc="http://schemas.microsoft.com/office/word/2010/wordprocessingCanvas" xmlns:mc="http://schemas.openxmlformats.org/markup-compatibility/2006" xmlns:o="urn:schemas-microsoft-com:office:office" xmlns:r="http://schemas.openxmlformats.org/officeDocument/2006/relationships" xmlns:m="http://schemas.openxmlformats.org/officeDocument/2006/math" xmlns:v="urn:schemas-microsoft-com:vml" xmlns:wp14="http://schemas.microsoft.com/office/word/2010/wordprocessingDrawing" xmlns:wp="http://schemas.openxmlformats.org/drawingml/2006/wordprocessingDrawing" xmlns:w10="urn:schemas-microsoft-com:office:word" xmlns:w="http://schemas.openxmlformats.org/wordprocessingml/2006/main" xmlns:w14="http://schemas.microsoft.com/office/word/2010/wordml" xmlns:wpg="http://schemas.microsoft.com/office/word/2010/wordprocessingGroup" xmlns:wpi="http://schemas.microsoft.com/office/word/2010/wordprocessingInk" xmlns:wne="http://schemas.microsoft.com/office/word/2006/wordml" xmlns:wps="http://schemas.microsoft.com/office/word/2010/wordprocessingShape" mc:Ignorable="w14 wp14">
+<w:numbering xmlns:wpc="http://schemas.microsoft.com/office/word/2010/wordprocessingCanvas" xmlns:mo="http://schemas.microsoft.com/office/mac/office/2008/main" xmlns:mc="http://schemas.openxmlformats.org/markup-compatibility/2006" xmlns:mv="urn:schemas-microsoft-com:mac:vml" xmlns:o="urn:schemas-microsoft-com:office:office" xmlns:r="http://schemas.openxmlformats.org/officeDocument/2006/relationships" xmlns:m="http://schemas.openxmlformats.org/officeDocument/2006/math" xmlns:v="urn:schemas-microsoft-com:vml" xmlns:wp14="http://schemas.microsoft.com/office/word/2010/wordprocessingDrawing" xmlns:wp="http://schemas.openxmlformats.org/drawingml/2006/wordprocessingDrawing" xmlns:w10="urn:schemas-microsoft-com:office:word" xmlns:w="http://schemas.openxmlformats.org/wordprocessingml/2006/main" xmlns:w14="http://schemas.microsoft.com/office/word/2010/wordml" xmlns:wpg="http://schemas.microsoft.com/office/word/2010/wordprocessingGroup" xmlns:wpi="http://schemas.microsoft.com/office/word/2010/wordprocessingInk" xmlns:wne="http://schemas.microsoft.com/office/word/2006/wordml" xmlns:wps="http://schemas.microsoft.com/office/word/2010/wordprocessingShape" mc:Ignorable="w14 wp14">
   <w:abstractNum w:abstractNumId="0">
     <w:nsid w:val="00000001"/>
     <w:multiLevelType w:val="multilevel"/>
@@ -12563,7 +12906,7 @@
       </w:pPr>
     </w:pPrDefault>
   </w:docDefaults>
-  <w:latentStyles w:defLockedState="0" w:defUIPriority="99" w:defSemiHidden="1" w:defUnhideWhenUsed="1" w:defQFormat="0" w:count="267">
+  <w:latentStyles w:defLockedState="0" w:defUIPriority="99" w:defSemiHidden="1" w:defUnhideWhenUsed="1" w:defQFormat="0" w:count="276">
     <w:lsdException w:name="Normal" w:semiHidden="0" w:uiPriority="0" w:unhideWhenUsed="0" w:qFormat="1"/>
     <w:lsdException w:name="heading 1" w:semiHidden="0" w:uiPriority="9" w:unhideWhenUsed="0" w:qFormat="1"/>
     <w:lsdException w:name="heading 2" w:uiPriority="9" w:qFormat="1"/>
@@ -13471,11 +13814,33 @@
       <w:u w:val="single"/>
     </w:rPr>
   </w:style>
+  <w:style w:type="paragraph" w:styleId="Header">
+    <w:name w:val="header"/>
+    <w:basedOn w:val="Normal"/>
+    <w:link w:val="HeaderChar"/>
+    <w:uiPriority w:val="99"/>
+    <w:unhideWhenUsed/>
+    <w:rsid w:val="001C7C97"/>
+    <w:pPr>
+      <w:tabs>
+        <w:tab w:val="center" w:pos="4320"/>
+        <w:tab w:val="right" w:pos="8640"/>
+      </w:tabs>
+      <w:spacing w:after="0" w:line="240" w:lineRule="auto"/>
+    </w:pPr>
+  </w:style>
+  <w:style w:type="character" w:customStyle="1" w:styleId="HeaderChar">
+    <w:name w:val="Header Char"/>
+    <w:basedOn w:val="DefaultParagraphFont"/>
+    <w:link w:val="Header"/>
+    <w:uiPriority w:val="99"/>
+    <w:rsid w:val="001C7C97"/>
+  </w:style>
 </w:styles>
 </file>
 
 <file path=word/stylesWithEffects.xml><?xml version="1.0" encoding="utf-8"?>
-<w:styles xmlns:wpc="http://schemas.microsoft.com/office/word/2010/wordprocessingCanvas" xmlns:mc="http://schemas.openxmlformats.org/markup-compatibility/2006" xmlns:o="urn:schemas-microsoft-com:office:office" xmlns:r="http://schemas.openxmlformats.org/officeDocument/2006/relationships" xmlns:m="http://schemas.openxmlformats.org/officeDocument/2006/math" xmlns:v="urn:schemas-microsoft-com:vml" xmlns:wp14="http://schemas.microsoft.com/office/word/2010/wordprocessingDrawing" xmlns:wp="http://schemas.openxmlformats.org/drawingml/2006/wordprocessingDrawing" xmlns:w10="urn:schemas-microsoft-com:office:word" xmlns:w="http://schemas.openxmlformats.org/wordprocessingml/2006/main" xmlns:w14="http://schemas.microsoft.com/office/word/2010/wordml" xmlns:wpg="http://schemas.microsoft.com/office/word/2010/wordprocessingGroup" xmlns:wpi="http://schemas.microsoft.com/office/word/2010/wordprocessingInk" xmlns:wne="http://schemas.microsoft.com/office/word/2006/wordml" xmlns:wps="http://schemas.microsoft.com/office/word/2010/wordprocessingShape" mc:Ignorable="w14 wp14">
+<w:styles xmlns:wpc="http://schemas.microsoft.com/office/word/2010/wordprocessingCanvas" xmlns:mo="http://schemas.microsoft.com/office/mac/office/2008/main" xmlns:mc="http://schemas.openxmlformats.org/markup-compatibility/2006" xmlns:mv="urn:schemas-microsoft-com:mac:vml" xmlns:o="urn:schemas-microsoft-com:office:office" xmlns:r="http://schemas.openxmlformats.org/officeDocument/2006/relationships" xmlns:m="http://schemas.openxmlformats.org/officeDocument/2006/math" xmlns:v="urn:schemas-microsoft-com:vml" xmlns:wp14="http://schemas.microsoft.com/office/word/2010/wordprocessingDrawing" xmlns:wp="http://schemas.openxmlformats.org/drawingml/2006/wordprocessingDrawing" xmlns:w10="urn:schemas-microsoft-com:office:word" xmlns:w="http://schemas.openxmlformats.org/wordprocessingml/2006/main" xmlns:w14="http://schemas.microsoft.com/office/word/2010/wordml" xmlns:wpg="http://schemas.microsoft.com/office/word/2010/wordprocessingGroup" xmlns:wpi="http://schemas.microsoft.com/office/word/2010/wordprocessingInk" xmlns:wne="http://schemas.microsoft.com/office/word/2006/wordml" xmlns:wps="http://schemas.microsoft.com/office/word/2010/wordprocessingShape" mc:Ignorable="w14 wp14">
   <w:docDefaults>
     <w:rPrDefault>
       <w:rPr>
@@ -13491,7 +13856,7 @@
       </w:pPr>
     </w:pPrDefault>
   </w:docDefaults>
-  <w:latentStyles w:defLockedState="0" w:defUIPriority="99" w:defSemiHidden="1" w:defUnhideWhenUsed="1" w:defQFormat="0" w:count="267">
+  <w:latentStyles w:defLockedState="0" w:defUIPriority="99" w:defSemiHidden="1" w:defUnhideWhenUsed="1" w:defQFormat="0" w:count="276">
     <w:lsdException w:name="Normal" w:semiHidden="0" w:uiPriority="0" w:unhideWhenUsed="0" w:qFormat="1"/>
     <w:lsdException w:name="heading 1" w:semiHidden="0" w:uiPriority="9" w:unhideWhenUsed="0" w:qFormat="1"/>
     <w:lsdException w:name="heading 2" w:uiPriority="9" w:qFormat="1"/>
@@ -14399,6 +14764,28 @@
       <w:u w:val="single"/>
     </w:rPr>
   </w:style>
+  <w:style w:type="paragraph" w:styleId="Header">
+    <w:name w:val="header"/>
+    <w:basedOn w:val="Normal"/>
+    <w:link w:val="HeaderChar"/>
+    <w:uiPriority w:val="99"/>
+    <w:unhideWhenUsed/>
+    <w:rsid w:val="001C7C97"/>
+    <w:pPr>
+      <w:tabs>
+        <w:tab w:val="center" w:pos="4320"/>
+        <w:tab w:val="right" w:pos="8640"/>
+      </w:tabs>
+      <w:spacing w:after="0" w:line="240" w:lineRule="auto"/>
+    </w:pPr>
+  </w:style>
+  <w:style w:type="character" w:customStyle="1" w:styleId="HeaderChar">
+    <w:name w:val="Header Char"/>
+    <w:basedOn w:val="DefaultParagraphFont"/>
+    <w:link w:val="Header"/>
+    <w:uiPriority w:val="99"/>
+    <w:rsid w:val="001C7C97"/>
+  </w:style>
 </w:styles>
 </file>
 

</xml_diff>

<commit_message>
added in GameStats to the Data dictionary and shit, did some redesign.
</commit_message>
<xml_diff>
--- a/docs/Milestones/Submission 2/Serotope Design Document.docx
+++ b/docs/Milestones/Submission 2/Serotope Design Document.docx
@@ -952,6 +952,7 @@
     </w:p>
     <w:p>
       <w:pPr>
+        <w:spacing w:line="240" w:lineRule="auto"/>
         <w:jc w:val="both"/>
       </w:pPr>
       <w:r>
@@ -973,7 +974,13 @@
         <w:t>,</w:t>
       </w:r>
       <w:r>
-        <w:t xml:space="preserve"> but this abstraction represents that all users will perform similar actions.</w:t>
+        <w:t xml:space="preserve"> but this abstraction represents all </w:t>
+      </w:r>
+      <w:r>
+        <w:t>users, they</w:t>
+      </w:r>
+      <w:r>
+        <w:t xml:space="preserve"> will perform similar actions.</w:t>
       </w:r>
     </w:p>
     <w:p>
@@ -2103,14 +2110,7 @@
               <w:t>After game has loaded, the ‘Play Game’ use case executes</w:t>
             </w:r>
           </w:p>
-          <w:p>
-            <w:pPr>
-              <w:pStyle w:val="ListParagraph"/>
-              <w:rPr>
-                <w:rFonts w:ascii="Arial" w:hAnsi="Arial"/>
-              </w:rPr>
-            </w:pPr>
-          </w:p>
+          <w:p/>
           <w:p>
             <w:pPr>
               <w:rPr>
@@ -2169,7 +2169,6 @@
               <w:t>ause game</w:t>
             </w:r>
           </w:p>
-          <w:p/>
         </w:tc>
       </w:tr>
     </w:tbl>
@@ -2500,7 +2499,6 @@
               <w:t>2a1. The use case “pause game” is executed.</w:t>
             </w:r>
           </w:p>
-          <w:p/>
         </w:tc>
       </w:tr>
     </w:tbl>
@@ -2637,25 +2635,25 @@
               <w:ind w:left="720"/>
             </w:pPr>
             <w:r>
+              <w:t>The game is being displayed.</w:t>
+            </w:r>
+          </w:p>
+          <w:p>
+            <w:pPr>
+              <w:pStyle w:val="ListParagraph"/>
+            </w:pPr>
+          </w:p>
+          <w:p>
+            <w:pPr>
+              <w:rPr>
+                <w:rStyle w:val="Strong"/>
+              </w:rPr>
+            </w:pPr>
+            <w:r>
+              <w:rPr>
+                <w:rStyle w:val="Strong"/>
+              </w:rPr>
               <w:lastRenderedPageBreak/>
-              <w:t>The game is being displayed.</w:t>
-            </w:r>
-          </w:p>
-          <w:p>
-            <w:pPr>
-              <w:pStyle w:val="ListParagraph"/>
-            </w:pPr>
-          </w:p>
-          <w:p>
-            <w:pPr>
-              <w:rPr>
-                <w:rStyle w:val="Strong"/>
-              </w:rPr>
-            </w:pPr>
-            <w:r>
-              <w:rPr>
-                <w:rStyle w:val="Strong"/>
-              </w:rPr>
               <w:t>Trigger</w:t>
             </w:r>
           </w:p>
@@ -2679,16 +2677,7 @@
               <w:t>).</w:t>
             </w:r>
           </w:p>
-          <w:p>
-            <w:pPr>
-              <w:pStyle w:val="ListParagraph"/>
-            </w:pPr>
-          </w:p>
-          <w:p>
-            <w:pPr>
-              <w:pStyle w:val="ListParagraph"/>
-            </w:pPr>
-          </w:p>
+          <w:p/>
           <w:p>
             <w:pPr>
               <w:rPr>
@@ -2773,7 +2762,6 @@
               <w:t>1b1. The user's creature is deflected around the other creature.</w:t>
             </w:r>
           </w:p>
-          <w:p/>
         </w:tc>
       </w:tr>
     </w:tbl>
@@ -3026,7 +3014,6 @@
               <w:t>4a1 That creature takes damage, reducing its hit points based on the strength of the bullet.</w:t>
             </w:r>
           </w:p>
-          <w:p/>
         </w:tc>
       </w:tr>
     </w:tbl>
@@ -3056,60 +3043,60 @@
               <w:outlineLvl w:val="3"/>
             </w:pPr>
             <w:r>
+              <w:t>2.4.6.</w:t>
+            </w:r>
+            <w:r>
+              <w:t xml:space="preserve"> </w:t>
+            </w:r>
+            <w:r>
+              <w:t>Creature Death</w:t>
+            </w:r>
+          </w:p>
+          <w:p>
+            <w:pPr>
+              <w:rPr>
+                <w:rStyle w:val="Strong"/>
+              </w:rPr>
+            </w:pPr>
+            <w:r>
+              <w:rPr>
+                <w:rStyle w:val="Strong"/>
+              </w:rPr>
+              <w:t xml:space="preserve">Actors </w:t>
+            </w:r>
+          </w:p>
+          <w:p>
+            <w:pPr>
+              <w:pStyle w:val="ListParagraph"/>
+            </w:pPr>
+            <w:r>
+              <w:t>User</w:t>
+            </w:r>
+          </w:p>
+          <w:p>
+            <w:pPr>
+              <w:pStyle w:val="ListParagraph"/>
+            </w:pPr>
+            <w:r>
+              <w:t>Database</w:t>
+            </w:r>
+          </w:p>
+          <w:p>
+            <w:pPr>
+              <w:pStyle w:val="ListParagraph"/>
+            </w:pPr>
+          </w:p>
+          <w:p>
+            <w:pPr>
+              <w:rPr>
+                <w:rStyle w:val="Strong"/>
+              </w:rPr>
+            </w:pPr>
+            <w:r>
+              <w:rPr>
+                <w:rStyle w:val="Strong"/>
+              </w:rPr>
               <w:lastRenderedPageBreak/>
-              <w:t>2.4.6.</w:t>
-            </w:r>
-            <w:r>
-              <w:t xml:space="preserve"> </w:t>
-            </w:r>
-            <w:r>
-              <w:t>Creature Death</w:t>
-            </w:r>
-          </w:p>
-          <w:p>
-            <w:pPr>
-              <w:rPr>
-                <w:rStyle w:val="Strong"/>
-              </w:rPr>
-            </w:pPr>
-            <w:r>
-              <w:rPr>
-                <w:rStyle w:val="Strong"/>
-              </w:rPr>
-              <w:t xml:space="preserve">Actors </w:t>
-            </w:r>
-          </w:p>
-          <w:p>
-            <w:pPr>
-              <w:pStyle w:val="ListParagraph"/>
-            </w:pPr>
-            <w:r>
-              <w:t>User</w:t>
-            </w:r>
-          </w:p>
-          <w:p>
-            <w:pPr>
-              <w:pStyle w:val="ListParagraph"/>
-            </w:pPr>
-            <w:r>
-              <w:t>Database</w:t>
-            </w:r>
-          </w:p>
-          <w:p>
-            <w:pPr>
-              <w:pStyle w:val="ListParagraph"/>
-            </w:pPr>
-          </w:p>
-          <w:p>
-            <w:pPr>
-              <w:rPr>
-                <w:rStyle w:val="Strong"/>
-              </w:rPr>
-            </w:pPr>
-            <w:r>
-              <w:rPr>
-                <w:rStyle w:val="Strong"/>
-              </w:rPr>
               <w:t xml:space="preserve">Stakeholders and their needs </w:t>
             </w:r>
           </w:p>
@@ -3586,19 +3573,8 @@
               <w:rPr>
                 <w:bCs/>
               </w:rPr>
-              <w:lastRenderedPageBreak/>
               <w:t>None</w:t>
             </w:r>
-          </w:p>
-          <w:p>
-            <w:pPr>
-              <w:rPr>
-                <w:b/>
-                <w:bCs/>
-                <w:color w:val="943634" w:themeColor="accent2" w:themeShade="BF"/>
-                <w:spacing w:val="5"/>
-              </w:rPr>
-            </w:pPr>
           </w:p>
         </w:tc>
       </w:tr>
@@ -3899,17 +3875,6 @@
               <w:t>5a1. The game ends, and the main menu is displayed</w:t>
             </w:r>
           </w:p>
-          <w:p>
-            <w:pPr>
-              <w:ind w:left="720"/>
-              <w:rPr>
-                <w:b/>
-                <w:bCs/>
-                <w:color w:val="943634" w:themeColor="accent2" w:themeShade="BF"/>
-                <w:spacing w:val="5"/>
-              </w:rPr>
-            </w:pPr>
-          </w:p>
         </w:tc>
       </w:tr>
     </w:tbl>
@@ -4096,7 +4061,6 @@
               <w:rPr>
                 <w:rStyle w:val="Strong"/>
               </w:rPr>
-              <w:lastRenderedPageBreak/>
               <w:t>Basic flow</w:t>
             </w:r>
           </w:p>
@@ -4175,7 +4139,6 @@
         </w:tc>
       </w:tr>
     </w:tbl>
-    <w:p/>
     <w:p>
       <w:pPr>
         <w:rPr>
@@ -4628,6 +4591,51 @@
     </w:p>
     <w:p>
       <w:pPr>
+        <w:pStyle w:val="ListParagraph"/>
+        <w:numPr>
+          <w:ilvl w:val="1"/>
+          <w:numId w:val="36"/>
+        </w:numPr>
+      </w:pPr>
+      <w:r>
+        <w:t>Velocity, Momentum, Force, Impulse, Mass, Angular Momentum and Angular Velocity based calculation</w:t>
+      </w:r>
+      <w:r>
+        <w:t>s</w:t>
+      </w:r>
+      <w:r>
+        <w:t xml:space="preserve">. </w:t>
+      </w:r>
+    </w:p>
+    <w:p>
+      <w:pPr>
+        <w:pStyle w:val="ListParagraph"/>
+        <w:numPr>
+          <w:ilvl w:val="0"/>
+          <w:numId w:val="36"/>
+        </w:numPr>
+      </w:pPr>
+      <w:r>
+        <w:t xml:space="preserve">Low- Level query mechanism to the </w:t>
+      </w:r>
+      <w:r>
+        <w:t>physics world including</w:t>
+      </w:r>
+      <w:r>
+        <w:t xml:space="preserve"> Ray-traces</w:t>
+      </w:r>
+      <w:r>
+        <w:t xml:space="preserve"> and Axis</w:t>
+      </w:r>
+      <w:r>
+        <w:t>-</w:t>
+      </w:r>
+      <w:r>
+        <w:t>aligned bounding box queries</w:t>
+      </w:r>
+    </w:p>
+    <w:p>
+      <w:pPr>
         <w:rPr>
           <w:caps/>
           <w:color w:val="632423" w:themeColor="accent2" w:themeShade="80"/>
@@ -4644,8 +4652,6 @@
       <w:pPr>
         <w:pStyle w:val="Heading1"/>
       </w:pPr>
-      <w:bookmarkStart w:id="0" w:name="_GoBack"/>
-      <w:bookmarkEnd w:id="0"/>
       <w:r>
         <w:lastRenderedPageBreak/>
         <w:t>4</w:t>
@@ -4678,6 +4684,11 @@
       </w:r>
       <w:r>
         <w:t>Class diagram</w:t>
+      </w:r>
+    </w:p>
+    <w:p>
+      <w:r>
+        <w:t>Due to constraints of the document, the class diagram is included as a .eap file in the submission.</w:t>
       </w:r>
     </w:p>
     <w:p>
@@ -5315,7 +5326,7 @@
     </w:p>
     <w:p>
       <w:r>
-        <w:t>This diagram shows the various possible flows that can occur when a user interacts with the main menu options.</w:t>
+        <w:t>due to constraints of the document this has been include as a .eap file in the submission</w:t>
       </w:r>
     </w:p>
     <w:p>
@@ -5328,7 +5339,7 @@
     </w:p>
     <w:p>
       <w:r>
-        <w:t>This diagram shows the various possible flows that can occur while a user is playing the game.</w:t>
+        <w:t>due to constraints of the document this has been include as a .eap file in the submission</w:t>
       </w:r>
     </w:p>
     <w:p>
@@ -6103,13 +6114,6 @@
         </w:rPr>
         <w:t>life</w:t>
       </w:r>
-      <w:r>
-        <w:rPr>
-          <w:rFonts w:ascii="Monaco" w:hAnsi="Monaco" w:cs="Monaco"/>
-          <w:color w:val="000000"/>
-        </w:rPr>
-        <w:t>;</w:t>
-      </w:r>
     </w:p>
     <w:p>
       <w:pPr>
@@ -6145,13 +6149,6 @@
         </w:rPr>
         <w:t>stamina</w:t>
       </w:r>
-      <w:r>
-        <w:rPr>
-          <w:rFonts w:ascii="Monaco" w:hAnsi="Monaco" w:cs="Monaco"/>
-          <w:color w:val="000000"/>
-        </w:rPr>
-        <w:t>;</w:t>
-      </w:r>
     </w:p>
     <w:p>
       <w:pPr>
@@ -6187,13 +6184,6 @@
         </w:rPr>
         <w:t>shield</w:t>
       </w:r>
-      <w:r>
-        <w:rPr>
-          <w:rFonts w:ascii="Monaco" w:hAnsi="Monaco" w:cs="Monaco"/>
-          <w:color w:val="000000"/>
-        </w:rPr>
-        <w:t>;</w:t>
-      </w:r>
     </w:p>
     <w:p>
       <w:pPr>
@@ -6229,13 +6219,6 @@
         </w:rPr>
         <w:t>attackSpeed</w:t>
       </w:r>
-      <w:r>
-        <w:rPr>
-          <w:rFonts w:ascii="Monaco" w:hAnsi="Monaco" w:cs="Monaco"/>
-          <w:color w:val="000000"/>
-        </w:rPr>
-        <w:t>;</w:t>
-      </w:r>
     </w:p>
     <w:p>
       <w:pPr>
@@ -6271,13 +6254,6 @@
         </w:rPr>
         <w:t>damage</w:t>
       </w:r>
-      <w:r>
-        <w:rPr>
-          <w:rFonts w:ascii="Monaco" w:hAnsi="Monaco" w:cs="Monaco"/>
-          <w:color w:val="000000"/>
-        </w:rPr>
-        <w:t>;</w:t>
-      </w:r>
     </w:p>
     <w:p>
       <w:pPr>
@@ -6320,13 +6296,6 @@
         </w:rPr>
         <w:t>Type</w:t>
       </w:r>
-      <w:r>
-        <w:rPr>
-          <w:rFonts w:ascii="Monaco" w:hAnsi="Monaco" w:cs="Monaco"/>
-          <w:color w:val="000000"/>
-        </w:rPr>
-        <w:t>;</w:t>
-      </w:r>
     </w:p>
     <w:p>
       <w:pPr>
@@ -6362,13 +6331,6 @@
         </w:rPr>
         <w:t>speed</w:t>
       </w:r>
-      <w:r>
-        <w:rPr>
-          <w:rFonts w:ascii="Monaco" w:hAnsi="Monaco" w:cs="Monaco"/>
-          <w:color w:val="000000"/>
-        </w:rPr>
-        <w:t>;</w:t>
-      </w:r>
     </w:p>
     <w:p>
       <w:pPr>
@@ -6404,13 +6366,6 @@
         </w:rPr>
         <w:t>acceleration</w:t>
       </w:r>
-      <w:r>
-        <w:rPr>
-          <w:rFonts w:ascii="Monaco" w:hAnsi="Monaco" w:cs="Monaco"/>
-          <w:color w:val="000000"/>
-        </w:rPr>
-        <w:t>;</w:t>
-      </w:r>
     </w:p>
     <w:p>
       <w:pPr>
@@ -6446,13 +6401,6 @@
         </w:rPr>
         <w:t>handling</w:t>
       </w:r>
-      <w:r>
-        <w:rPr>
-          <w:rFonts w:ascii="Monaco" w:hAnsi="Monaco" w:cs="Monaco"/>
-          <w:color w:val="000000"/>
-        </w:rPr>
-        <w:t>;</w:t>
-      </w:r>
     </w:p>
     <w:p/>
     <w:p>
@@ -6584,13 +6532,6 @@
         </w:rPr>
         <w:t>image</w:t>
       </w:r>
-      <w:r>
-        <w:rPr>
-          <w:rFonts w:ascii="Monaco" w:hAnsi="Monaco" w:cs="Monaco"/>
-          <w:color w:val="000000"/>
-        </w:rPr>
-        <w:t>;</w:t>
-      </w:r>
     </w:p>
     <w:p>
       <w:pPr>
@@ -6716,13 +6657,6 @@
         </w:rPr>
         <w:t>id</w:t>
       </w:r>
-      <w:r>
-        <w:rPr>
-          <w:rFonts w:ascii="Monaco" w:hAnsi="Monaco" w:cs="Monaco"/>
-          <w:color w:val="000000"/>
-        </w:rPr>
-        <w:t>;</w:t>
-      </w:r>
     </w:p>
     <w:p>
       <w:pPr>
@@ -6778,13 +6712,6 @@
         </w:rPr>
         <w:t>body</w:t>
       </w:r>
-      <w:r>
-        <w:rPr>
-          <w:rFonts w:ascii="Monaco" w:hAnsi="Monaco" w:cs="Monaco"/>
-          <w:color w:val="000000"/>
-        </w:rPr>
-        <w:t>;</w:t>
-      </w:r>
     </w:p>
     <w:p>
       <w:pPr>
@@ -6860,13 +6787,6 @@
         </w:rPr>
         <w:t>solid</w:t>
       </w:r>
-      <w:r>
-        <w:rPr>
-          <w:rFonts w:ascii="Monaco" w:hAnsi="Monaco" w:cs="Monaco"/>
-          <w:color w:val="000000"/>
-        </w:rPr>
-        <w:t>;</w:t>
-      </w:r>
     </w:p>
     <w:p>
       <w:pPr>
@@ -7015,7 +6935,7 @@
           <w:rFonts w:ascii="Monaco" w:hAnsi="Monaco" w:cs="Monaco"/>
           <w:color w:val="000000"/>
         </w:rPr>
-        <w:t xml:space="preserve"> delta, GameContainer gc);</w:t>
+        <w:t xml:space="preserve"> delta, GameContainer gc)</w:t>
       </w:r>
     </w:p>
     <w:p>
@@ -7088,7 +7008,7 @@
           <w:rFonts w:ascii="Monaco" w:hAnsi="Monaco" w:cs="Monaco"/>
           <w:color w:val="000000"/>
         </w:rPr>
-        <w:t xml:space="preserve"> yrender);</w:t>
+        <w:t xml:space="preserve"> yrender)</w:t>
       </w:r>
     </w:p>
     <w:p>
@@ -7111,7 +7031,565 @@
         <w:t>6.2.4. Gamestats</w:t>
       </w:r>
     </w:p>
-    <w:p/>
+    <w:p>
+      <w:r>
+        <w:t>The way permanent data is stored</w:t>
+      </w:r>
+    </w:p>
+    <w:p>
+      <w:pPr>
+        <w:widowControl w:val="0"/>
+        <w:autoSpaceDE w:val="0"/>
+        <w:autoSpaceDN w:val="0"/>
+        <w:adjustRightInd w:val="0"/>
+        <w:spacing w:after="0" w:line="240" w:lineRule="auto"/>
+      </w:pPr>
+      <w:r>
+        <w:t>GameStats</w:t>
+      </w:r>
+      <w:r>
+        <w:t xml:space="preserve"> has 4 components:</w:t>
+      </w:r>
+    </w:p>
+    <w:p>
+      <w:pPr>
+        <w:widowControl w:val="0"/>
+        <w:autoSpaceDE w:val="0"/>
+        <w:autoSpaceDN w:val="0"/>
+        <w:adjustRightInd w:val="0"/>
+        <w:spacing w:after="0" w:line="240" w:lineRule="auto"/>
+      </w:pPr>
+    </w:p>
+    <w:p>
+      <w:pPr>
+        <w:pStyle w:val="ListParagraph"/>
+        <w:widowControl w:val="0"/>
+        <w:autoSpaceDE w:val="0"/>
+        <w:autoSpaceDN w:val="0"/>
+        <w:adjustRightInd w:val="0"/>
+        <w:ind w:left="1080"/>
+        <w:rPr>
+          <w:rFonts w:ascii="Monaco" w:hAnsi="Monaco" w:cs="Monaco"/>
+          <w:color w:val="0000C0"/>
+        </w:rPr>
+      </w:pPr>
+      <w:r>
+        <w:rPr>
+          <w:rFonts w:ascii="Monaco" w:hAnsi="Monaco" w:cs="Monaco"/>
+          <w:color w:val="000000"/>
+        </w:rPr>
+        <w:t>Achievement[]</w:t>
+      </w:r>
+      <w:r>
+        <w:rPr>
+          <w:rFonts w:ascii="Monaco" w:hAnsi="Monaco" w:cs="Monaco"/>
+          <w:color w:val="000000"/>
+        </w:rPr>
+        <w:t xml:space="preserve"> </w:t>
+      </w:r>
+      <w:r>
+        <w:rPr>
+          <w:rFonts w:ascii="Monaco" w:hAnsi="Monaco" w:cs="Monaco"/>
+          <w:color w:val="0000C0"/>
+        </w:rPr>
+        <w:t>achievements</w:t>
+      </w:r>
+    </w:p>
+    <w:p>
+      <w:pPr>
+        <w:pStyle w:val="ListParagraph"/>
+        <w:widowControl w:val="0"/>
+        <w:autoSpaceDE w:val="0"/>
+        <w:autoSpaceDN w:val="0"/>
+        <w:adjustRightInd w:val="0"/>
+        <w:ind w:left="1800"/>
+        <w:rPr>
+          <w:rFonts w:ascii="Monaco" w:hAnsi="Monaco" w:cs="Monaco"/>
+        </w:rPr>
+      </w:pPr>
+      <w:r>
+        <w:rPr>
+          <w:rFonts w:ascii="Monaco" w:hAnsi="Monaco" w:cs="Monaco"/>
+          <w:color w:val="000000"/>
+        </w:rPr>
+        <w:t>This is where all achievement data is stored</w:t>
+      </w:r>
+    </w:p>
+    <w:p>
+      <w:pPr>
+        <w:pStyle w:val="ListParagraph"/>
+        <w:widowControl w:val="0"/>
+        <w:autoSpaceDE w:val="0"/>
+        <w:autoSpaceDN w:val="0"/>
+        <w:adjustRightInd w:val="0"/>
+        <w:ind w:left="1080"/>
+        <w:rPr>
+          <w:rFonts w:ascii="Monaco" w:hAnsi="Monaco" w:cs="Monaco"/>
+          <w:color w:val="0000C0"/>
+        </w:rPr>
+      </w:pPr>
+      <w:r>
+        <w:rPr>
+          <w:rFonts w:ascii="Monaco" w:hAnsi="Monaco" w:cs="Monaco"/>
+          <w:color w:val="000000"/>
+        </w:rPr>
+        <w:t>ArrayList&lt;Scores&gt;</w:t>
+      </w:r>
+      <w:r>
+        <w:rPr>
+          <w:rFonts w:ascii="Monaco" w:hAnsi="Monaco" w:cs="Monaco"/>
+          <w:color w:val="000000"/>
+        </w:rPr>
+        <w:t xml:space="preserve"> </w:t>
+      </w:r>
+      <w:r>
+        <w:rPr>
+          <w:rFonts w:ascii="Monaco" w:hAnsi="Monaco" w:cs="Monaco"/>
+          <w:color w:val="0000C0"/>
+        </w:rPr>
+        <w:t>highScores</w:t>
+      </w:r>
+    </w:p>
+    <w:p>
+      <w:pPr>
+        <w:pStyle w:val="ListParagraph"/>
+        <w:widowControl w:val="0"/>
+        <w:autoSpaceDE w:val="0"/>
+        <w:autoSpaceDN w:val="0"/>
+        <w:adjustRightInd w:val="0"/>
+        <w:ind w:left="1800"/>
+        <w:rPr>
+          <w:rFonts w:ascii="Monaco" w:hAnsi="Monaco" w:cs="Monaco"/>
+        </w:rPr>
+      </w:pPr>
+      <w:r>
+        <w:rPr>
+          <w:rFonts w:ascii="Monaco" w:hAnsi="Monaco" w:cs="Monaco"/>
+          <w:color w:val="000000"/>
+        </w:rPr>
+        <w:t>This is where all highScore information is stored</w:t>
+      </w:r>
+    </w:p>
+    <w:p>
+      <w:pPr>
+        <w:pStyle w:val="ListParagraph"/>
+        <w:widowControl w:val="0"/>
+        <w:autoSpaceDE w:val="0"/>
+        <w:autoSpaceDN w:val="0"/>
+        <w:adjustRightInd w:val="0"/>
+        <w:ind w:left="1080"/>
+        <w:rPr>
+          <w:rFonts w:ascii="Monaco" w:hAnsi="Monaco" w:cs="Monaco"/>
+          <w:color w:val="000000"/>
+        </w:rPr>
+      </w:pPr>
+      <w:r>
+        <w:rPr>
+          <w:rFonts w:ascii="Monaco" w:hAnsi="Monaco" w:cs="Monaco"/>
+          <w:color w:val="000000"/>
+        </w:rPr>
+        <w:t>int</w:t>
+      </w:r>
+      <w:r>
+        <w:rPr>
+          <w:rFonts w:ascii="Monaco" w:hAnsi="Monaco" w:cs="Monaco"/>
+          <w:color w:val="000000"/>
+        </w:rPr>
+        <w:t xml:space="preserve"> </w:t>
+      </w:r>
+      <w:r>
+        <w:rPr>
+          <w:rFonts w:ascii="Monaco" w:hAnsi="Monaco" w:cs="Monaco"/>
+          <w:color w:val="0000C0"/>
+        </w:rPr>
+        <w:t>bulletsShot</w:t>
+      </w:r>
+    </w:p>
+    <w:p>
+      <w:pPr>
+        <w:pStyle w:val="ListParagraph"/>
+        <w:widowControl w:val="0"/>
+        <w:autoSpaceDE w:val="0"/>
+        <w:autoSpaceDN w:val="0"/>
+        <w:adjustRightInd w:val="0"/>
+        <w:ind w:left="1800"/>
+        <w:rPr>
+          <w:rFonts w:ascii="Monaco" w:hAnsi="Monaco" w:cs="Monaco"/>
+        </w:rPr>
+      </w:pPr>
+      <w:r>
+        <w:rPr>
+          <w:rFonts w:ascii="Monaco" w:hAnsi="Monaco" w:cs="Monaco"/>
+          <w:color w:val="000000"/>
+        </w:rPr>
+        <w:t xml:space="preserve">This is the </w:t>
+      </w:r>
+      <w:r>
+        <w:rPr>
+          <w:rFonts w:ascii="Monaco" w:hAnsi="Monaco" w:cs="Monaco"/>
+          <w:color w:val="000000"/>
+        </w:rPr>
+        <w:t>total number</w:t>
+      </w:r>
+      <w:r>
+        <w:rPr>
+          <w:rFonts w:ascii="Monaco" w:hAnsi="Monaco" w:cs="Monaco"/>
+          <w:color w:val="000000"/>
+        </w:rPr>
+        <w:t xml:space="preserve"> of </w:t>
+      </w:r>
+      <w:r>
+        <w:rPr>
+          <w:rFonts w:ascii="Monaco" w:hAnsi="Monaco" w:cs="Monaco"/>
+          <w:color w:val="000000"/>
+        </w:rPr>
+        <w:t>bullets</w:t>
+      </w:r>
+      <w:r>
+        <w:rPr>
+          <w:rFonts w:ascii="Monaco" w:hAnsi="Monaco" w:cs="Monaco"/>
+          <w:color w:val="000000"/>
+        </w:rPr>
+        <w:t xml:space="preserve"> </w:t>
+      </w:r>
+      <w:r>
+        <w:rPr>
+          <w:rFonts w:ascii="Monaco" w:hAnsi="Monaco" w:cs="Monaco"/>
+          <w:color w:val="000000"/>
+        </w:rPr>
+        <w:t xml:space="preserve">shot </w:t>
+      </w:r>
+      <w:r>
+        <w:rPr>
+          <w:rFonts w:ascii="Monaco" w:hAnsi="Monaco" w:cs="Monaco"/>
+          <w:color w:val="000000"/>
+        </w:rPr>
+        <w:t>by the users of this game in total</w:t>
+      </w:r>
+    </w:p>
+    <w:p>
+      <w:pPr>
+        <w:pStyle w:val="ListParagraph"/>
+        <w:widowControl w:val="0"/>
+        <w:autoSpaceDE w:val="0"/>
+        <w:autoSpaceDN w:val="0"/>
+        <w:adjustRightInd w:val="0"/>
+        <w:ind w:left="1080"/>
+        <w:rPr>
+          <w:rFonts w:ascii="Monaco" w:hAnsi="Monaco" w:cs="Monaco"/>
+          <w:color w:val="000000"/>
+        </w:rPr>
+      </w:pPr>
+      <w:r>
+        <w:rPr>
+          <w:rFonts w:ascii="Monaco" w:hAnsi="Monaco" w:cs="Monaco"/>
+          <w:color w:val="000000"/>
+        </w:rPr>
+        <w:t>int</w:t>
+      </w:r>
+      <w:r>
+        <w:rPr>
+          <w:rFonts w:ascii="Monaco" w:hAnsi="Monaco" w:cs="Monaco"/>
+          <w:color w:val="000000"/>
+        </w:rPr>
+        <w:t xml:space="preserve"> </w:t>
+      </w:r>
+      <w:r>
+        <w:rPr>
+          <w:rFonts w:ascii="Monaco" w:hAnsi="Monaco" w:cs="Monaco"/>
+          <w:color w:val="0000C0"/>
+        </w:rPr>
+        <w:t>timePlayed</w:t>
+      </w:r>
+    </w:p>
+    <w:p>
+      <w:pPr>
+        <w:pStyle w:val="ListParagraph"/>
+        <w:widowControl w:val="0"/>
+        <w:autoSpaceDE w:val="0"/>
+        <w:autoSpaceDN w:val="0"/>
+        <w:adjustRightInd w:val="0"/>
+        <w:ind w:left="1800"/>
+        <w:rPr>
+          <w:rFonts w:ascii="Monaco" w:hAnsi="Monaco" w:cs="Monaco"/>
+        </w:rPr>
+      </w:pPr>
+      <w:r>
+        <w:rPr>
+          <w:rFonts w:ascii="Monaco" w:hAnsi="Monaco" w:cs="Monaco"/>
+          <w:color w:val="000000"/>
+        </w:rPr>
+        <w:t xml:space="preserve">This is the total time </w:t>
+      </w:r>
+      <w:r>
+        <w:rPr>
+          <w:rFonts w:ascii="Monaco" w:hAnsi="Monaco" w:cs="Monaco"/>
+          <w:color w:val="000000"/>
+        </w:rPr>
+        <w:t>played by the users of this game.</w:t>
+      </w:r>
+    </w:p>
+    <w:p>
+      <w:pPr>
+        <w:pStyle w:val="ListParagraph"/>
+        <w:widowControl w:val="0"/>
+        <w:autoSpaceDE w:val="0"/>
+        <w:autoSpaceDN w:val="0"/>
+        <w:adjustRightInd w:val="0"/>
+        <w:ind w:left="1800"/>
+        <w:rPr>
+          <w:rFonts w:ascii="Monaco" w:hAnsi="Monaco" w:cs="Monaco"/>
+        </w:rPr>
+      </w:pPr>
+    </w:p>
+    <w:p>
+      <w:pPr>
+        <w:pStyle w:val="ListParagraph"/>
+        <w:widowControl w:val="0"/>
+        <w:autoSpaceDE w:val="0"/>
+        <w:autoSpaceDN w:val="0"/>
+        <w:adjustRightInd w:val="0"/>
+        <w:ind w:left="1080"/>
+        <w:rPr>
+          <w:rFonts w:ascii="Monaco" w:hAnsi="Monaco" w:cs="Monaco"/>
+          <w:color w:val="000000"/>
+        </w:rPr>
+      </w:pPr>
+      <w:r>
+        <w:rPr>
+          <w:rFonts w:ascii="Monaco" w:hAnsi="Monaco" w:cs="Monaco"/>
+          <w:color w:val="000000"/>
+        </w:rPr>
+        <w:t>int</w:t>
+      </w:r>
+      <w:r>
+        <w:rPr>
+          <w:rFonts w:ascii="Monaco" w:hAnsi="Monaco" w:cs="Monaco"/>
+          <w:color w:val="000000"/>
+        </w:rPr>
+        <w:t xml:space="preserve"> </w:t>
+      </w:r>
+      <w:r>
+        <w:rPr>
+          <w:rFonts w:ascii="Monaco" w:hAnsi="Monaco" w:cs="Monaco"/>
+          <w:color w:val="0000C0"/>
+        </w:rPr>
+        <w:t>creaturesKilled</w:t>
+      </w:r>
+    </w:p>
+    <w:p>
+      <w:pPr>
+        <w:pStyle w:val="ListParagraph"/>
+        <w:widowControl w:val="0"/>
+        <w:autoSpaceDE w:val="0"/>
+        <w:autoSpaceDN w:val="0"/>
+        <w:adjustRightInd w:val="0"/>
+        <w:ind w:left="1800"/>
+        <w:rPr>
+          <w:rFonts w:ascii="Monaco" w:hAnsi="Monaco" w:cs="Monaco"/>
+          <w:color w:val="000000"/>
+        </w:rPr>
+      </w:pPr>
+      <w:r>
+        <w:rPr>
+          <w:rFonts w:ascii="Monaco" w:hAnsi="Monaco" w:cs="Monaco"/>
+          <w:color w:val="000000"/>
+        </w:rPr>
+        <w:t>This is the number of creatures killed by users of this game in total</w:t>
+      </w:r>
+    </w:p>
+    <w:p>
+      <w:pPr>
+        <w:widowControl w:val="0"/>
+        <w:autoSpaceDE w:val="0"/>
+        <w:autoSpaceDN w:val="0"/>
+        <w:adjustRightInd w:val="0"/>
+      </w:pPr>
+    </w:p>
+    <w:p>
+      <w:pPr>
+        <w:widowControl w:val="0"/>
+        <w:autoSpaceDE w:val="0"/>
+        <w:autoSpaceDN w:val="0"/>
+        <w:adjustRightInd w:val="0"/>
+      </w:pPr>
+      <w:r>
+        <w:t>GameStats</w:t>
+      </w:r>
+      <w:r>
+        <w:t xml:space="preserve"> defines 2 methods</w:t>
+      </w:r>
+    </w:p>
+    <w:p>
+      <w:pPr>
+        <w:pStyle w:val="ListParagraph"/>
+        <w:widowControl w:val="0"/>
+        <w:autoSpaceDE w:val="0"/>
+        <w:autoSpaceDN w:val="0"/>
+        <w:adjustRightInd w:val="0"/>
+        <w:ind w:left="1080"/>
+      </w:pPr>
+      <w:r>
+        <w:rPr>
+          <w:rFonts w:ascii="Monaco" w:hAnsi="Monaco" w:cs="Monaco"/>
+          <w:b/>
+          <w:bCs/>
+          <w:color w:val="7F0055"/>
+        </w:rPr>
+        <w:t>boolean</w:t>
+      </w:r>
+      <w:r>
+        <w:rPr>
+          <w:rFonts w:ascii="Monaco" w:hAnsi="Monaco" w:cs="Monaco"/>
+          <w:color w:val="000000"/>
+        </w:rPr>
+        <w:t xml:space="preserve"> </w:t>
+      </w:r>
+      <w:r>
+        <w:rPr>
+          <w:rFonts w:ascii="Monaco" w:hAnsi="Monaco" w:cs="Monaco"/>
+          <w:b/>
+          <w:bCs/>
+          <w:color w:val="7F0055"/>
+        </w:rPr>
+        <w:t>public</w:t>
+      </w:r>
+      <w:r>
+        <w:rPr>
+          <w:rFonts w:ascii="Monaco" w:hAnsi="Monaco" w:cs="Monaco"/>
+          <w:color w:val="000000"/>
+        </w:rPr>
+        <w:t xml:space="preserve"> </w:t>
+      </w:r>
+      <w:r>
+        <w:rPr>
+          <w:rFonts w:ascii="Monaco" w:hAnsi="Monaco" w:cs="Monaco"/>
+          <w:color w:val="000000"/>
+        </w:rPr>
+        <w:t>readData()</w:t>
+      </w:r>
+    </w:p>
+    <w:p>
+      <w:pPr>
+        <w:pStyle w:val="ListParagraph"/>
+        <w:widowControl w:val="0"/>
+        <w:autoSpaceDE w:val="0"/>
+        <w:autoSpaceDN w:val="0"/>
+        <w:adjustRightInd w:val="0"/>
+        <w:ind w:left="1800"/>
+        <w:rPr>
+          <w:rFonts w:ascii="Monaco" w:hAnsi="Monaco" w:cs="Monaco"/>
+          <w:color w:val="000000"/>
+        </w:rPr>
+      </w:pPr>
+      <w:r>
+        <w:rPr>
+          <w:rFonts w:ascii="Monaco" w:hAnsi="Monaco" w:cs="Monaco"/>
+          <w:color w:val="000000"/>
+        </w:rPr>
+        <w:t xml:space="preserve">This is called </w:t>
+      </w:r>
+      <w:r>
+        <w:rPr>
+          <w:rFonts w:ascii="Monaco" w:hAnsi="Monaco" w:cs="Monaco"/>
+          <w:color w:val="000000"/>
+        </w:rPr>
+        <w:t>everytime the game wants to initialize gameStats</w:t>
+      </w:r>
+      <w:r>
+        <w:rPr>
+          <w:rFonts w:ascii="Monaco" w:hAnsi="Monaco" w:cs="Monaco"/>
+          <w:color w:val="000000"/>
+        </w:rPr>
+        <w:t>.</w:t>
+      </w:r>
+    </w:p>
+    <w:p>
+      <w:pPr>
+        <w:pStyle w:val="ListParagraph"/>
+        <w:widowControl w:val="0"/>
+        <w:autoSpaceDE w:val="0"/>
+        <w:autoSpaceDN w:val="0"/>
+        <w:adjustRightInd w:val="0"/>
+        <w:ind w:left="1080"/>
+      </w:pPr>
+      <w:r>
+        <w:rPr>
+          <w:rFonts w:ascii="Monaco" w:hAnsi="Monaco" w:cs="Monaco"/>
+          <w:b/>
+          <w:bCs/>
+          <w:color w:val="7F0055"/>
+        </w:rPr>
+        <w:t>boolean</w:t>
+      </w:r>
+      <w:r>
+        <w:rPr>
+          <w:rFonts w:ascii="Monaco" w:hAnsi="Monaco" w:cs="Monaco"/>
+          <w:color w:val="000000"/>
+        </w:rPr>
+        <w:t xml:space="preserve"> </w:t>
+      </w:r>
+      <w:r>
+        <w:rPr>
+          <w:rFonts w:ascii="Monaco" w:hAnsi="Monaco" w:cs="Monaco"/>
+          <w:b/>
+          <w:bCs/>
+          <w:color w:val="7F0055"/>
+        </w:rPr>
+        <w:t>public</w:t>
+      </w:r>
+      <w:r>
+        <w:rPr>
+          <w:rFonts w:ascii="Monaco" w:hAnsi="Monaco" w:cs="Monaco"/>
+          <w:color w:val="000000"/>
+        </w:rPr>
+        <w:t xml:space="preserve"> </w:t>
+      </w:r>
+      <w:r>
+        <w:rPr>
+          <w:rFonts w:ascii="Monaco" w:hAnsi="Monaco" w:cs="Monaco"/>
+          <w:color w:val="000000"/>
+        </w:rPr>
+        <w:t>writeData()</w:t>
+      </w:r>
+    </w:p>
+    <w:p>
+      <w:pPr>
+        <w:pStyle w:val="ListParagraph"/>
+        <w:widowControl w:val="0"/>
+        <w:autoSpaceDE w:val="0"/>
+        <w:autoSpaceDN w:val="0"/>
+        <w:adjustRightInd w:val="0"/>
+        <w:ind w:left="1800"/>
+        <w:rPr>
+          <w:rFonts w:ascii="Monaco" w:hAnsi="Monaco" w:cs="Monaco"/>
+          <w:color w:val="000000"/>
+        </w:rPr>
+      </w:pPr>
+      <w:r>
+        <w:rPr>
+          <w:rFonts w:ascii="Monaco" w:hAnsi="Monaco" w:cs="Monaco"/>
+          <w:color w:val="000000"/>
+        </w:rPr>
+        <w:t>This is calle</w:t>
+      </w:r>
+      <w:r>
+        <w:rPr>
+          <w:rFonts w:ascii="Monaco" w:hAnsi="Monaco" w:cs="Monaco"/>
+          <w:color w:val="000000"/>
+        </w:rPr>
+        <w:t>d before the game exits to save gameStats</w:t>
+      </w:r>
+      <w:r>
+        <w:rPr>
+          <w:rFonts w:ascii="Monaco" w:hAnsi="Monaco" w:cs="Monaco"/>
+          <w:color w:val="000000"/>
+        </w:rPr>
+        <w:t>.</w:t>
+      </w:r>
+      <w:bookmarkStart w:id="0" w:name="_GoBack"/>
+      <w:bookmarkEnd w:id="0"/>
+    </w:p>
     <w:p>
       <w:pPr>
         <w:rPr>
@@ -12173,7 +12651,7 @@
         <w:rFonts w:ascii="Symbol" w:hAnsi="Symbol" w:hint="default"/>
       </w:rPr>
     </w:lvl>
-    <w:lvl w:ilvl="1" w:tplc="04090003" w:tentative="1">
+    <w:lvl w:ilvl="1" w:tplc="04090003">
       <w:start w:val="1"/>
       <w:numFmt w:val="bullet"/>
       <w:lvlText w:val="o"/>

</xml_diff>

<commit_message>
Fixed pause menu prototype typo
</commit_message>
<xml_diff>
--- a/docs/Milestones/Submission 2/Serotope Design Document.docx
+++ b/docs/Milestones/Submission 2/Serotope Design Document.docx
@@ -4238,7 +4238,16 @@
               </w:numPr>
             </w:pPr>
             <w:r>
-              <w:t>User's score appears, along with the high score list</w:t>
+              <w:t>User's score appears</w:t>
+            </w:r>
+            <w:r>
+              <w:t>, with</w:t>
+            </w:r>
+            <w:r>
+              <w:t xml:space="preserve"> “replay” and “return to main menu” option</w:t>
+            </w:r>
+            <w:r>
+              <w:t>s</w:t>
             </w:r>
           </w:p>
           <w:p>
@@ -8741,10 +8750,7 @@
         <w:t xml:space="preserve">This </w:t>
       </w:r>
       <w:r>
-        <w:t>is to</w:t>
-      </w:r>
-      <w:r>
-        <w:t xml:space="preserve"> be</w:t>
+        <w:t>is to be</w:t>
       </w:r>
       <w:r>
         <w:t xml:space="preserve"> </w:t>
@@ -9263,10 +9269,10 @@
           <w:lang w:val="en-AU" w:eastAsia="en-AU"/>
         </w:rPr>
         <w:drawing>
-          <wp:inline distT="0" distB="0" distL="0" distR="0" wp14:anchorId="462B5E60" wp14:editId="6619DF11">
-            <wp:extent cx="5268595" cy="3951605"/>
-            <wp:effectExtent l="0" t="0" r="0" b="0"/>
-            <wp:docPr id="17" name="Picture 17" descr="Macintosh HD:Users:BenedictHobart:Dropbox:Workspace:Java Workspace:SerotopeSWEN30006:docs:Analysis:prototypes:PauseMenuPrototype.png"/>
+          <wp:inline distT="0" distB="0" distL="0" distR="0" wp14:anchorId="445B9F9D" wp14:editId="7B3B9435">
+            <wp:extent cx="5270500" cy="3952875"/>
+            <wp:effectExtent l="0" t="0" r="6350" b="9525"/>
+            <wp:docPr id="9" name="Picture 9"/>
             <wp:cNvGraphicFramePr>
               <a:graphicFrameLocks xmlns:a="http://schemas.openxmlformats.org/drawingml/2006/main" noChangeAspect="1"/>
             </wp:cNvGraphicFramePr>
@@ -9274,10 +9280,8 @@
               <a:graphicData uri="http://schemas.openxmlformats.org/drawingml/2006/picture">
                 <pic:pic xmlns:pic="http://schemas.openxmlformats.org/drawingml/2006/picture">
                   <pic:nvPicPr>
-                    <pic:cNvPr id="0" name="Picture 18" descr="Macintosh HD:Users:BenedictHobart:Dropbox:Workspace:Java Workspace:SerotopeSWEN30006:docs:Analysis:prototypes:PauseMenuPrototype.png"/>
-                    <pic:cNvPicPr>
-                      <a:picLocks noChangeAspect="1" noChangeArrowheads="1"/>
-                    </pic:cNvPicPr>
+                    <pic:cNvPr id="0" name="PauseMenuPrototype.png"/>
+                    <pic:cNvPicPr/>
                   </pic:nvPicPr>
                   <pic:blipFill>
                     <a:blip r:embed="rId29">
@@ -9287,23 +9291,18 @@
                         </a:ext>
                       </a:extLst>
                     </a:blip>
-                    <a:srcRect/>
                     <a:stretch>
                       <a:fillRect/>
                     </a:stretch>
                   </pic:blipFill>
-                  <pic:spPr bwMode="auto">
+                  <pic:spPr>
                     <a:xfrm>
                       <a:off x="0" y="0"/>
-                      <a:ext cx="5268595" cy="3951605"/>
+                      <a:ext cx="5270500" cy="3952875"/>
                     </a:xfrm>
                     <a:prstGeom prst="rect">
                       <a:avLst/>
                     </a:prstGeom>
-                    <a:noFill/>
-                    <a:ln>
-                      <a:noFill/>
-                    </a:ln>
                   </pic:spPr>
                 </pic:pic>
               </a:graphicData>
@@ -9311,6 +9310,8 @@
           </wp:inline>
         </w:drawing>
       </w:r>
+      <w:bookmarkStart w:id="0" w:name="_GoBack"/>
+      <w:bookmarkEnd w:id="0"/>
     </w:p>
     <w:p/>
     <w:p/>
@@ -10285,8 +10286,6 @@
       <w:r>
         <w:t>However, this poses a problem, in which a creature can either have high or low health, but no in between. To overcome this issue, there can be multiple genes for the same trait, which add their bonuses together.</w:t>
       </w:r>
-      <w:bookmarkStart w:id="0" w:name="_GoBack"/>
-      <w:bookmarkEnd w:id="0"/>
     </w:p>
     <w:p>
       <w:pPr>

</xml_diff>

<commit_message>
Fixed state diagram mistake
</commit_message>
<xml_diff>
--- a/docs/Milestones/Submission 2/Serotope Design Document.docx
+++ b/docs/Milestones/Submission 2/Serotope Design Document.docx
@@ -4982,10 +4982,10 @@
           <w:lang w:val="en-AU" w:eastAsia="en-AU"/>
         </w:rPr>
         <w:drawing>
-          <wp:inline distT="0" distB="0" distL="0" distR="0" wp14:anchorId="284AAC4C" wp14:editId="18B26389">
-            <wp:extent cx="5270500" cy="3121025"/>
-            <wp:effectExtent l="0" t="0" r="6350" b="3175"/>
-            <wp:docPr id="7" name="Picture 4"/>
+          <wp:inline distT="0" distB="0" distL="0" distR="0" wp14:anchorId="1BBA59F9" wp14:editId="571A6991">
+            <wp:extent cx="5267325" cy="3419475"/>
+            <wp:effectExtent l="0" t="0" r="9525" b="9525"/>
+            <wp:docPr id="8" name="Picture 8"/>
             <wp:cNvGraphicFramePr>
               <a:graphicFrameLocks xmlns:a="http://schemas.openxmlformats.org/drawingml/2006/main" noChangeAspect="1"/>
             </wp:cNvGraphicFramePr>
@@ -4993,36 +4993,23 @@
               <a:graphicData uri="http://schemas.openxmlformats.org/drawingml/2006/picture">
                 <pic:pic xmlns:pic="http://schemas.openxmlformats.org/drawingml/2006/picture">
                   <pic:nvPicPr>
-                    <pic:cNvPr id="0" name="Picture 4"/>
-                    <pic:cNvPicPr>
-                      <a:picLocks noChangeAspect="1" noChangeArrowheads="1"/>
-                    </pic:cNvPicPr>
+                    <pic:cNvPr id="0" name=""/>
+                    <pic:cNvPicPr/>
                   </pic:nvPicPr>
                   <pic:blipFill>
-                    <a:blip r:embed="rId12">
-                      <a:extLst>
-                        <a:ext uri="{28A0092B-C50C-407E-A947-70E740481C1C}">
-                          <a14:useLocalDpi xmlns:a14="http://schemas.microsoft.com/office/drawing/2010/main" val="0"/>
-                        </a:ext>
-                      </a:extLst>
-                    </a:blip>
-                    <a:srcRect/>
+                    <a:blip r:embed="rId12"/>
                     <a:stretch>
                       <a:fillRect/>
                     </a:stretch>
                   </pic:blipFill>
-                  <pic:spPr bwMode="auto">
+                  <pic:spPr>
                     <a:xfrm>
                       <a:off x="0" y="0"/>
-                      <a:ext cx="5270500" cy="3121025"/>
+                      <a:ext cx="5267325" cy="3419475"/>
                     </a:xfrm>
                     <a:prstGeom prst="rect">
                       <a:avLst/>
                     </a:prstGeom>
-                    <a:noFill/>
-                    <a:ln>
-                      <a:noFill/>
-                    </a:ln>
                   </pic:spPr>
                 </pic:pic>
               </a:graphicData>
@@ -5030,6 +5017,8 @@
           </wp:inline>
         </w:drawing>
       </w:r>
+      <w:bookmarkStart w:id="0" w:name="_GoBack"/>
+      <w:bookmarkEnd w:id="0"/>
       <w:r>
         <w:br w:type="page"/>
       </w:r>
@@ -9310,8 +9299,6 @@
           </wp:inline>
         </w:drawing>
       </w:r>
-      <w:bookmarkStart w:id="0" w:name="_GoBack"/>
-      <w:bookmarkEnd w:id="0"/>
     </w:p>
     <w:p/>
     <w:p/>

</xml_diff>

<commit_message>
Fixed pause menu and end game menu prototypes
</commit_message>
<xml_diff>
--- a/docs/Milestones/Submission 2/Serotope Design Document.docx
+++ b/docs/Milestones/Submission 2/Serotope Design Document.docx
@@ -5017,8 +5017,6 @@
           </wp:inline>
         </w:drawing>
       </w:r>
-      <w:bookmarkStart w:id="0" w:name="_GoBack"/>
-      <w:bookmarkEnd w:id="0"/>
       <w:r>
         <w:br w:type="page"/>
       </w:r>
@@ -9258,10 +9256,10 @@
           <w:lang w:val="en-AU" w:eastAsia="en-AU"/>
         </w:rPr>
         <w:drawing>
-          <wp:inline distT="0" distB="0" distL="0" distR="0" wp14:anchorId="445B9F9D" wp14:editId="7B3B9435">
+          <wp:inline distT="0" distB="0" distL="0" distR="0" wp14:anchorId="6E7BFFFA" wp14:editId="45B747D9">
             <wp:extent cx="5270500" cy="3952875"/>
             <wp:effectExtent l="0" t="0" r="6350" b="9525"/>
-            <wp:docPr id="9" name="Picture 9"/>
+            <wp:docPr id="7" name="Picture 7"/>
             <wp:cNvGraphicFramePr>
               <a:graphicFrameLocks xmlns:a="http://schemas.openxmlformats.org/drawingml/2006/main" noChangeAspect="1"/>
             </wp:cNvGraphicFramePr>
@@ -9269,7 +9267,7 @@
               <a:graphicData uri="http://schemas.openxmlformats.org/drawingml/2006/picture">
                 <pic:pic xmlns:pic="http://schemas.openxmlformats.org/drawingml/2006/picture">
                   <pic:nvPicPr>
-                    <pic:cNvPr id="0" name="PauseMenuPrototype.png"/>
+                    <pic:cNvPr id="0" name="PauseMenuPrototypeCentred.png"/>
                     <pic:cNvPicPr/>
                   </pic:nvPicPr>
                   <pic:blipFill>
@@ -9318,10 +9316,10 @@
           <w:lang w:val="en-AU" w:eastAsia="en-AU"/>
         </w:rPr>
         <w:drawing>
-          <wp:inline distT="0" distB="0" distL="0" distR="0" wp14:anchorId="1836127E" wp14:editId="6D702D7C">
-            <wp:extent cx="5268595" cy="3951605"/>
-            <wp:effectExtent l="0" t="0" r="0" b="0"/>
-            <wp:docPr id="16" name="Picture 16" descr="Macintosh HD:Users:BenedictHobart:Dropbox:Workspace:Java Workspace:SerotopeSWEN30006:docs:Analysis:prototypes:GameOverMenuPrototype.png"/>
+          <wp:inline distT="0" distB="0" distL="0" distR="0" wp14:anchorId="06472CD0" wp14:editId="1D0E8F6D">
+            <wp:extent cx="5270500" cy="3952875"/>
+            <wp:effectExtent l="0" t="0" r="6350" b="9525"/>
+            <wp:docPr id="17" name="Picture 17"/>
             <wp:cNvGraphicFramePr>
               <a:graphicFrameLocks xmlns:a="http://schemas.openxmlformats.org/drawingml/2006/main" noChangeAspect="1"/>
             </wp:cNvGraphicFramePr>
@@ -9329,10 +9327,8 @@
               <a:graphicData uri="http://schemas.openxmlformats.org/drawingml/2006/picture">
                 <pic:pic xmlns:pic="http://schemas.openxmlformats.org/drawingml/2006/picture">
                   <pic:nvPicPr>
-                    <pic:cNvPr id="0" name="Picture 17" descr="Macintosh HD:Users:BenedictHobart:Dropbox:Workspace:Java Workspace:SerotopeSWEN30006:docs:Analysis:prototypes:GameOverMenuPrototype.png"/>
-                    <pic:cNvPicPr>
-                      <a:picLocks noChangeAspect="1" noChangeArrowheads="1"/>
-                    </pic:cNvPicPr>
+                    <pic:cNvPr id="0" name="GameOverMenuPrototypeCentred.png"/>
+                    <pic:cNvPicPr/>
                   </pic:nvPicPr>
                   <pic:blipFill>
                     <a:blip r:embed="rId30">
@@ -9342,23 +9338,18 @@
                         </a:ext>
                       </a:extLst>
                     </a:blip>
-                    <a:srcRect/>
                     <a:stretch>
                       <a:fillRect/>
                     </a:stretch>
                   </pic:blipFill>
-                  <pic:spPr bwMode="auto">
+                  <pic:spPr>
                     <a:xfrm>
                       <a:off x="0" y="0"/>
-                      <a:ext cx="5268595" cy="3951605"/>
+                      <a:ext cx="5270500" cy="3952875"/>
                     </a:xfrm>
                     <a:prstGeom prst="rect">
                       <a:avLst/>
                     </a:prstGeom>
-                    <a:noFill/>
-                    <a:ln>
-                      <a:noFill/>
-                    </a:ln>
                   </pic:spPr>
                 </pic:pic>
               </a:graphicData>
@@ -9366,6 +9357,8 @@
           </wp:inline>
         </w:drawing>
       </w:r>
+      <w:bookmarkStart w:id="0" w:name="_GoBack"/>
+      <w:bookmarkEnd w:id="0"/>
     </w:p>
     <w:p>
       <w:pPr>

</xml_diff>

<commit_message>
Added gene and DNA classes
</commit_message>
<xml_diff>
--- a/docs/Milestones/Submission 2/Serotope Design Document.docx
+++ b/docs/Milestones/Submission 2/Serotope Design Document.docx
@@ -752,7 +752,13 @@
         <w:t>an</w:t>
       </w:r>
       <w:r>
-        <w:t xml:space="preserve"> educational game ‘Serotope” that provides students with a means to understand the principles of </w:t>
+        <w:t xml:space="preserve"> educational game ‘Serotope” that provides</w:t>
+      </w:r>
+      <w:r>
+        <w:t xml:space="preserve"> high school</w:t>
+      </w:r>
+      <w:r>
+        <w:t xml:space="preserve"> students with a means to understand the principles of </w:t>
       </w:r>
       <w:proofErr w:type="spellStart"/>
       <w:r>
@@ -800,6 +806,8 @@
       <w:r>
         <w:t xml:space="preserve"> inheritance.</w:t>
       </w:r>
+      <w:bookmarkStart w:id="0" w:name="_GoBack"/>
+      <w:bookmarkEnd w:id="0"/>
     </w:p>
     <w:p>
       <w:pPr>
@@ -9357,8 +9365,6 @@
           </wp:inline>
         </w:drawing>
       </w:r>
-      <w:bookmarkStart w:id="0" w:name="_GoBack"/>
-      <w:bookmarkEnd w:id="0"/>
     </w:p>
     <w:p>
       <w:pPr>

</xml_diff>